<commit_message>
Finished first version of Abfahrtsplan, Abfahrtstafel, Ort
</commit_message>
<xml_diff>
--- a/doc/Modul318_Doku.docx
+++ b/doc/Modul318_Doku.docx
@@ -59,25 +59,29 @@
         <w:t>Modul 318 - Analysieren und objektbasiert programmieren</w:t>
       </w:r>
     </w:p>
-    <w:p/>
-    <w:p/>
-    <w:p/>
-    <w:p/>
-    <w:p/>
-    <w:p/>
-    <w:p/>
-    <w:p/>
-    <w:p/>
-    <w:p/>
-    <w:p/>
-    <w:p/>
-    <w:p/>
-    <w:p/>
+    <w:p>
+      <w:pPr>
+        <w:rPr>
+          <w:sz w:val="56"/>
+        </w:rPr>
+      </w:pPr>
+      <w:r>
+        <w:rPr>
+          <w:sz w:val="56"/>
+        </w:rPr>
+        <w:br w:type="page"/>
+      </w:r>
+    </w:p>
     <w:sdt>
       <w:sdtPr>
         <w:rPr>
-          <w:rFonts w:asciiTheme="minorHAnsi" w:hAnsiTheme="minorHAnsi"/>
-          <w:lang w:val="de-DE"/>
+          <w:rFonts w:asciiTheme="minorHAnsi" w:eastAsiaTheme="minorHAnsi" w:hAnsiTheme="minorHAnsi" w:cstheme="minorBidi"/>
+          <w:b w:val="0"/>
+          <w:bCs w:val="0"/>
+          <w:color w:val="auto"/>
+          <w:sz w:val="22"/>
+          <w:szCs w:val="22"/>
+          <w:lang w:val="de-DE" w:eastAsia="en-US"/>
         </w:rPr>
         <w:id w:val="1423608419"/>
         <w:docPartObj>
@@ -85,15 +89,7 @@
           <w:docPartUnique/>
         </w:docPartObj>
       </w:sdtPr>
-      <w:sdtEndPr>
-        <w:rPr>
-          <w:rFonts w:eastAsiaTheme="minorHAnsi" w:cstheme="minorBidi"/>
-          <w:color w:val="auto"/>
-          <w:sz w:val="22"/>
-          <w:szCs w:val="22"/>
-          <w:lang w:eastAsia="en-US"/>
-        </w:rPr>
-      </w:sdtEndPr>
+      <w:sdtEndPr/>
       <w:sdtContent>
         <w:p>
           <w:pPr>
@@ -2123,13 +2119,7 @@
               <w:rPr>
                 <w:rFonts w:asciiTheme="minorHAnsi" w:hAnsiTheme="minorHAnsi"/>
               </w:rPr>
-              <w:t xml:space="preserve">Als ÖV-Benutzer möchte ich </w:t>
-            </w:r>
-            <w:r>
-              <w:rPr>
-                <w:rFonts w:asciiTheme="minorHAnsi" w:hAnsiTheme="minorHAnsi"/>
-              </w:rPr>
-              <w:t>die aktuellen, d.h. mindestens die nächsten vier bis fünf Verbindungen zwischen den beiden gefundenen und ausgewählten Stationen sehen, damit ich weiss wann ich zur Station muss, um den für mich idealen Anschluss zu erwischen.</w:t>
+              <w:t>Als ÖV-Benutzer möchte ich die aktuellen, d.h. mindestens die nächsten vier bis fünf Verbindungen zwischen den beiden gefundenen und ausgewählten Stationen sehen, damit ich weiss wann ich zur Station muss, um den für mich idealen Anschluss zu erwischen.</w:t>
             </w:r>
           </w:p>
         </w:tc>
@@ -2271,6 +2261,7 @@
       </w:pPr>
       <w:bookmarkStart w:id="3" w:name="_Toc34825497"/>
       <w:bookmarkStart w:id="4" w:name="_Toc34830113"/>
+      <w:proofErr w:type="spellStart"/>
       <w:r>
         <w:rPr>
           <w:rFonts w:asciiTheme="minorHAnsi" w:hAnsiTheme="minorHAnsi"/>
@@ -2280,6 +2271,7 @@
       </w:r>
       <w:bookmarkEnd w:id="3"/>
       <w:bookmarkEnd w:id="4"/>
+      <w:proofErr w:type="spellEnd"/>
     </w:p>
     <w:p>
       <w:pPr>
@@ -2305,11 +2297,10 @@
           <w:noProof/>
           <w:lang w:eastAsia="de-CH"/>
         </w:rPr>
-        <w:lastRenderedPageBreak/>
         <w:drawing>
-          <wp:inline distT="0" distB="0" distL="0" distR="0" wp14:anchorId="1850214A" wp14:editId="5519C8DB">
-            <wp:extent cx="4220870" cy="4093242"/>
-            <wp:effectExtent l="0" t="0" r="8255" b="2540"/>
+          <wp:inline distT="0" distB="0" distL="0" distR="0" wp14:anchorId="4E0077FE" wp14:editId="030823C5">
+            <wp:extent cx="4133724" cy="4008730"/>
+            <wp:effectExtent l="0" t="0" r="635" b="0"/>
             <wp:docPr id="1" name="Grafik 1"/>
             <wp:cNvGraphicFramePr>
               <a:graphicFrameLocks xmlns:a="http://schemas.openxmlformats.org/drawingml/2006/main" noChangeAspect="1"/>
@@ -2330,7 +2321,7 @@
                   <pic:spPr>
                     <a:xfrm>
                       <a:off x="0" y="0"/>
-                      <a:ext cx="4222469" cy="4094793"/>
+                      <a:ext cx="4137496" cy="4012388"/>
                     </a:xfrm>
                     <a:prstGeom prst="rect">
                       <a:avLst/>
@@ -2348,9 +2339,9 @@
           <w:lang w:eastAsia="de-CH"/>
         </w:rPr>
         <w:drawing>
-          <wp:inline distT="0" distB="0" distL="0" distR="0" wp14:anchorId="593B6382" wp14:editId="566545EC">
-            <wp:extent cx="4220870" cy="4074057"/>
-            <wp:effectExtent l="0" t="0" r="8255" b="3175"/>
+          <wp:inline distT="0" distB="0" distL="0" distR="0" wp14:anchorId="6A50DD88" wp14:editId="3B4FA79D">
+            <wp:extent cx="4130452" cy="3986784"/>
+            <wp:effectExtent l="0" t="0" r="3810" b="0"/>
             <wp:docPr id="2" name="Grafik 2"/>
             <wp:cNvGraphicFramePr>
               <a:graphicFrameLocks xmlns:a="http://schemas.openxmlformats.org/drawingml/2006/main" noChangeAspect="1"/>
@@ -2371,7 +2362,7 @@
                   <pic:spPr>
                     <a:xfrm>
                       <a:off x="0" y="0"/>
-                      <a:ext cx="4230789" cy="4083631"/>
+                      <a:ext cx="4140159" cy="3996153"/>
                     </a:xfrm>
                     <a:prstGeom prst="rect">
                       <a:avLst/>
@@ -2398,7 +2389,6 @@
         <w:rPr>
           <w:rFonts w:asciiTheme="minorHAnsi" w:hAnsiTheme="minorHAnsi"/>
         </w:rPr>
-        <w:lastRenderedPageBreak/>
         <w:t>Abfahrtsplan</w:t>
       </w:r>
       <w:bookmarkEnd w:id="7"/>
@@ -2412,8 +2402,8 @@
         </w:rPr>
         <w:drawing>
           <wp:inline distT="0" distB="0" distL="0" distR="0" wp14:anchorId="5283D61A" wp14:editId="26B994F7">
-            <wp:extent cx="4228185" cy="4090908"/>
-            <wp:effectExtent l="0" t="0" r="1270" b="5080"/>
+            <wp:extent cx="4067643" cy="3935578"/>
+            <wp:effectExtent l="0" t="0" r="0" b="8255"/>
             <wp:docPr id="3" name="Grafik 3"/>
             <wp:cNvGraphicFramePr>
               <a:graphicFrameLocks xmlns:a="http://schemas.openxmlformats.org/drawingml/2006/main" noChangeAspect="1"/>
@@ -2434,7 +2424,7 @@
                   <pic:spPr>
                     <a:xfrm>
                       <a:off x="0" y="0"/>
-                      <a:ext cx="4230749" cy="4093388"/>
+                      <a:ext cx="4074375" cy="3942091"/>
                     </a:xfrm>
                     <a:prstGeom prst="rect">
                       <a:avLst/>
@@ -2455,8 +2445,8 @@
         </w:rPr>
         <w:drawing>
           <wp:inline distT="0" distB="0" distL="0" distR="0" wp14:anchorId="38948253" wp14:editId="345885A4">
-            <wp:extent cx="4228185" cy="4072602"/>
-            <wp:effectExtent l="0" t="0" r="1270" b="4445"/>
+            <wp:extent cx="4093519" cy="3942893"/>
+            <wp:effectExtent l="0" t="0" r="2540" b="635"/>
             <wp:docPr id="4" name="Grafik 4"/>
             <wp:cNvGraphicFramePr>
               <a:graphicFrameLocks xmlns:a="http://schemas.openxmlformats.org/drawingml/2006/main" noChangeAspect="1"/>
@@ -2477,7 +2467,7 @@
                   <pic:spPr>
                     <a:xfrm>
                       <a:off x="0" y="0"/>
-                      <a:ext cx="4225894" cy="4070395"/>
+                      <a:ext cx="4109222" cy="3958019"/>
                     </a:xfrm>
                     <a:prstGeom prst="rect">
                       <a:avLst/>
@@ -2499,12 +2489,20 @@
       </w:pPr>
       <w:bookmarkStart w:id="9" w:name="_Toc34825500"/>
       <w:bookmarkStart w:id="10" w:name="_Toc34830116"/>
+      <w:proofErr w:type="spellStart"/>
       <w:r>
         <w:rPr>
           <w:rFonts w:asciiTheme="minorHAnsi" w:hAnsiTheme="minorHAnsi"/>
         </w:rPr>
         <w:lastRenderedPageBreak/>
-        <w:t>Use Case</w:t>
+        <w:t>Use</w:t>
+      </w:r>
+      <w:proofErr w:type="spellEnd"/>
+      <w:r>
+        <w:rPr>
+          <w:rFonts w:asciiTheme="minorHAnsi" w:hAnsiTheme="minorHAnsi"/>
+        </w:rPr>
+        <w:t xml:space="preserve"> Case</w:t>
       </w:r>
       <w:bookmarkEnd w:id="9"/>
       <w:bookmarkEnd w:id="10"/>
@@ -2545,8 +2543,13 @@
             <w:tcW w:w="2122" w:type="dxa"/>
           </w:tcPr>
           <w:p>
-            <w:r>
-              <w:t>Use Case</w:t>
+            <w:proofErr w:type="spellStart"/>
+            <w:r>
+              <w:t>Use</w:t>
+            </w:r>
+            <w:proofErr w:type="spellEnd"/>
+            <w:r>
+              <w:t xml:space="preserve"> Case</w:t>
             </w:r>
           </w:p>
         </w:tc>
@@ -2835,8 +2838,13 @@
             <w:tcW w:w="2122" w:type="dxa"/>
           </w:tcPr>
           <w:p>
-            <w:r>
-              <w:t>Use Case</w:t>
+            <w:proofErr w:type="spellStart"/>
+            <w:r>
+              <w:t>Use</w:t>
+            </w:r>
+            <w:proofErr w:type="spellEnd"/>
+            <w:r>
+              <w:t xml:space="preserve"> Case</w:t>
             </w:r>
           </w:p>
         </w:tc>
@@ -3063,7 +3071,15 @@
               <w:cnfStyle w:val="000000000000" w:firstRow="0" w:lastRow="0" w:firstColumn="0" w:lastColumn="0" w:oddVBand="0" w:evenVBand="0" w:oddHBand="0" w:evenHBand="0" w:firstRowFirstColumn="0" w:firstRowLastColumn="0" w:lastRowFirstColumn="0" w:lastRowLastColumn="0"/>
             </w:pPr>
             <w:r>
-              <w:t>Liste mit Stationen werden aufgelistet, welche mit dem User seiner Eingabe anfängt.</w:t>
+              <w:t xml:space="preserve">Liste mit Stationen </w:t>
+            </w:r>
+            <w:proofErr w:type="gramStart"/>
+            <w:r>
+              <w:t>werden</w:t>
+            </w:r>
+            <w:proofErr w:type="gramEnd"/>
+            <w:r>
+              <w:t xml:space="preserve"> aufgelistet, welche mit dem User seiner Eingabe anfängt.</w:t>
             </w:r>
           </w:p>
         </w:tc>
@@ -3106,8 +3122,13 @@
             <w:tcW w:w="2122" w:type="dxa"/>
           </w:tcPr>
           <w:p>
-            <w:r>
-              <w:t>Use Case</w:t>
+            <w:proofErr w:type="spellStart"/>
+            <w:r>
+              <w:t>Use</w:t>
+            </w:r>
+            <w:proofErr w:type="spellEnd"/>
+            <w:r>
+              <w:t xml:space="preserve"> Case</w:t>
             </w:r>
           </w:p>
         </w:tc>
@@ -3334,7 +3355,15 @@
               <w:cnfStyle w:val="000000000000" w:firstRow="0" w:lastRow="0" w:firstColumn="0" w:lastColumn="0" w:oddVBand="0" w:evenVBand="0" w:oddHBand="0" w:evenHBand="0" w:firstRowFirstColumn="0" w:firstRowLastColumn="0" w:lastRowFirstColumn="0" w:lastRowLastColumn="0"/>
             </w:pPr>
             <w:r>
-              <w:t>Liste mit Stationen werden aufgelistet, welche mit dem User seiner Eingabe anfängt.</w:t>
+              <w:t xml:space="preserve">Liste mit Stationen </w:t>
+            </w:r>
+            <w:proofErr w:type="gramStart"/>
+            <w:r>
+              <w:t>werden</w:t>
+            </w:r>
+            <w:proofErr w:type="gramEnd"/>
+            <w:r>
+              <w:t xml:space="preserve"> aufgelistet, welche mit dem User seiner Eingabe anfängt.</w:t>
             </w:r>
           </w:p>
         </w:tc>
@@ -3377,8 +3406,13 @@
             <w:tcW w:w="2122" w:type="dxa"/>
           </w:tcPr>
           <w:p>
-            <w:r>
-              <w:t>Use Case</w:t>
+            <w:proofErr w:type="spellStart"/>
+            <w:r>
+              <w:t>Use</w:t>
+            </w:r>
+            <w:proofErr w:type="spellEnd"/>
+            <w:r>
+              <w:t xml:space="preserve"> Case</w:t>
             </w:r>
           </w:p>
         </w:tc>
@@ -4177,8 +4211,17 @@
           <w:rFonts w:asciiTheme="minorHAnsi" w:hAnsiTheme="minorHAnsi"/>
           <w:lang w:val="en-GB"/>
         </w:rPr>
-        <w:t>Button = btn</w:t>
+        <w:t xml:space="preserve">Button = </w:t>
       </w:r>
+      <w:proofErr w:type="spellStart"/>
+      <w:r>
+        <w:rPr>
+          <w:rFonts w:asciiTheme="minorHAnsi" w:hAnsiTheme="minorHAnsi"/>
+          <w:lang w:val="en-GB"/>
+        </w:rPr>
+        <w:t>btn</w:t>
+      </w:r>
+      <w:proofErr w:type="spellEnd"/>
     </w:p>
     <w:p>
       <w:pPr>
@@ -4197,8 +4240,17 @@
           <w:rFonts w:asciiTheme="minorHAnsi" w:hAnsiTheme="minorHAnsi"/>
           <w:lang w:val="en-GB"/>
         </w:rPr>
-        <w:t>Label = lbl</w:t>
+        <w:t xml:space="preserve">Label = </w:t>
       </w:r>
+      <w:proofErr w:type="spellStart"/>
+      <w:r>
+        <w:rPr>
+          <w:rFonts w:asciiTheme="minorHAnsi" w:hAnsiTheme="minorHAnsi"/>
+          <w:lang w:val="en-GB"/>
+        </w:rPr>
+        <w:t>lbl</w:t>
+      </w:r>
+      <w:proofErr w:type="spellEnd"/>
     </w:p>
     <w:p>
       <w:pPr>
@@ -4217,8 +4269,17 @@
           <w:rFonts w:asciiTheme="minorHAnsi" w:hAnsiTheme="minorHAnsi"/>
           <w:lang w:val="en-GB"/>
         </w:rPr>
-        <w:t>Checkbox = cbx</w:t>
+        <w:t xml:space="preserve">Checkbox = </w:t>
       </w:r>
+      <w:proofErr w:type="spellStart"/>
+      <w:r>
+        <w:rPr>
+          <w:rFonts w:asciiTheme="minorHAnsi" w:hAnsiTheme="minorHAnsi"/>
+          <w:lang w:val="en-GB"/>
+        </w:rPr>
+        <w:t>cbx</w:t>
+      </w:r>
+      <w:proofErr w:type="spellEnd"/>
     </w:p>
     <w:p>
       <w:pPr>
@@ -4237,8 +4298,17 @@
           <w:rFonts w:asciiTheme="minorHAnsi" w:hAnsiTheme="minorHAnsi"/>
           <w:lang w:val="en-GB"/>
         </w:rPr>
-        <w:t>Radio Button = rbt</w:t>
+        <w:t xml:space="preserve">Radio Button = </w:t>
       </w:r>
+      <w:proofErr w:type="spellStart"/>
+      <w:r>
+        <w:rPr>
+          <w:rFonts w:asciiTheme="minorHAnsi" w:hAnsiTheme="minorHAnsi"/>
+          <w:lang w:val="en-GB"/>
+        </w:rPr>
+        <w:t>rbt</w:t>
+      </w:r>
+      <w:proofErr w:type="spellEnd"/>
     </w:p>
     <w:p>
       <w:pPr>
@@ -4252,13 +4322,31 @@
           <w:lang w:val="en-GB"/>
         </w:rPr>
       </w:pPr>
+      <w:proofErr w:type="spellStart"/>
       <w:r>
         <w:rPr>
           <w:rFonts w:asciiTheme="minorHAnsi" w:hAnsiTheme="minorHAnsi"/>
           <w:lang w:val="en-GB"/>
         </w:rPr>
-        <w:t>Datagridview = dgv</w:t>
+        <w:t>Datagridview</w:t>
       </w:r>
+      <w:proofErr w:type="spellEnd"/>
+      <w:r>
+        <w:rPr>
+          <w:rFonts w:asciiTheme="minorHAnsi" w:hAnsiTheme="minorHAnsi"/>
+          <w:lang w:val="en-GB"/>
+        </w:rPr>
+        <w:t xml:space="preserve"> = </w:t>
+      </w:r>
+      <w:proofErr w:type="spellStart"/>
+      <w:r>
+        <w:rPr>
+          <w:rFonts w:asciiTheme="minorHAnsi" w:hAnsiTheme="minorHAnsi"/>
+          <w:lang w:val="en-GB"/>
+        </w:rPr>
+        <w:t>dgv</w:t>
+      </w:r>
+      <w:proofErr w:type="spellEnd"/>
     </w:p>
     <w:p>
       <w:pPr>
@@ -4291,12 +4379,28 @@
           <w:rFonts w:asciiTheme="minorHAnsi" w:hAnsiTheme="minorHAnsi"/>
         </w:rPr>
       </w:pPr>
+      <w:proofErr w:type="spellStart"/>
       <w:r>
         <w:rPr>
           <w:rFonts w:asciiTheme="minorHAnsi" w:hAnsiTheme="minorHAnsi"/>
         </w:rPr>
-        <w:t>Listbox = lbx</w:t>
+        <w:t>Listbox</w:t>
       </w:r>
+      <w:proofErr w:type="spellEnd"/>
+      <w:r>
+        <w:rPr>
+          <w:rFonts w:asciiTheme="minorHAnsi" w:hAnsiTheme="minorHAnsi"/>
+        </w:rPr>
+        <w:t xml:space="preserve"> = </w:t>
+      </w:r>
+      <w:proofErr w:type="spellStart"/>
+      <w:r>
+        <w:rPr>
+          <w:rFonts w:asciiTheme="minorHAnsi" w:hAnsiTheme="minorHAnsi"/>
+        </w:rPr>
+        <w:t>lbx</w:t>
+      </w:r>
+      <w:proofErr w:type="spellEnd"/>
     </w:p>
     <w:p>
       <w:pPr>
@@ -4313,12 +4417,3164 @@
         <w:rPr>
           <w:rFonts w:asciiTheme="minorHAnsi" w:hAnsiTheme="minorHAnsi"/>
         </w:rPr>
-        <w:t>Combobox = ddl</w:t>
+        <w:t xml:space="preserve">Combobox = </w:t>
       </w:r>
+      <w:proofErr w:type="spellStart"/>
+      <w:r>
+        <w:rPr>
+          <w:rFonts w:asciiTheme="minorHAnsi" w:hAnsiTheme="minorHAnsi"/>
+        </w:rPr>
+        <w:t>ddl</w:t>
+      </w:r>
+      <w:proofErr w:type="spellEnd"/>
     </w:p>
     <w:p>
       <w:r>
         <w:br w:type="page"/>
+      </w:r>
+    </w:p>
+    <w:p>
+      <w:pPr>
+        <w:pStyle w:val="berschrift1"/>
+      </w:pPr>
+      <w:r>
+        <w:lastRenderedPageBreak/>
+        <w:t>Testfälle</w:t>
+      </w:r>
+    </w:p>
+    <w:p>
+      <w:pPr>
+        <w:pStyle w:val="berschrift2"/>
+      </w:pPr>
+      <w:r>
+        <w:t>Hilfe bei Stationsnamen</w:t>
+      </w:r>
+    </w:p>
+    <w:tbl>
+      <w:tblPr>
+        <w:tblStyle w:val="MittlereListe2"/>
+        <w:tblW w:w="0" w:type="auto"/>
+        <w:tblLook w:val="04A0" w:firstRow="1" w:lastRow="0" w:firstColumn="1" w:lastColumn="0" w:noHBand="0" w:noVBand="1"/>
+      </w:tblPr>
+      <w:tblGrid>
+        <w:gridCol w:w="3070"/>
+        <w:gridCol w:w="3071"/>
+        <w:gridCol w:w="3071"/>
+      </w:tblGrid>
+      <w:tr>
+        <w:trPr>
+          <w:cnfStyle w:val="100000000000" w:firstRow="1" w:lastRow="0" w:firstColumn="0" w:lastColumn="0" w:oddVBand="0" w:evenVBand="0" w:oddHBand="0" w:evenHBand="0" w:firstRowFirstColumn="0" w:firstRowLastColumn="0" w:lastRowFirstColumn="0" w:lastRowLastColumn="0"/>
+        </w:trPr>
+        <w:tc>
+          <w:tcPr>
+            <w:cnfStyle w:val="001000000100" w:firstRow="0" w:lastRow="0" w:firstColumn="1" w:lastColumn="0" w:oddVBand="0" w:evenVBand="0" w:oddHBand="0" w:evenHBand="0" w:firstRowFirstColumn="1" w:firstRowLastColumn="0" w:lastRowFirstColumn="0" w:lastRowLastColumn="0"/>
+            <w:tcW w:w="3070" w:type="dxa"/>
+          </w:tcPr>
+          <w:p>
+            <w:pPr>
+              <w:rPr>
+                <w:rFonts w:asciiTheme="minorHAnsi" w:hAnsiTheme="minorHAnsi"/>
+              </w:rPr>
+            </w:pPr>
+            <w:r>
+              <w:rPr>
+                <w:rFonts w:asciiTheme="minorHAnsi" w:hAnsiTheme="minorHAnsi"/>
+              </w:rPr>
+              <w:t>Punkt</w:t>
+            </w:r>
+          </w:p>
+        </w:tc>
+        <w:tc>
+          <w:tcPr>
+            <w:tcW w:w="3071" w:type="dxa"/>
+          </w:tcPr>
+          <w:p>
+            <w:pPr>
+              <w:cnfStyle w:val="100000000000" w:firstRow="1" w:lastRow="0" w:firstColumn="0" w:lastColumn="0" w:oddVBand="0" w:evenVBand="0" w:oddHBand="0" w:evenHBand="0" w:firstRowFirstColumn="0" w:firstRowLastColumn="0" w:lastRowFirstColumn="0" w:lastRowLastColumn="0"/>
+              <w:rPr>
+                <w:rFonts w:asciiTheme="minorHAnsi" w:hAnsiTheme="minorHAnsi"/>
+              </w:rPr>
+            </w:pPr>
+            <w:r>
+              <w:rPr>
+                <w:rFonts w:asciiTheme="minorHAnsi" w:hAnsiTheme="minorHAnsi"/>
+              </w:rPr>
+              <w:t>Tätigkeit</w:t>
+            </w:r>
+          </w:p>
+        </w:tc>
+        <w:tc>
+          <w:tcPr>
+            <w:tcW w:w="3071" w:type="dxa"/>
+          </w:tcPr>
+          <w:p>
+            <w:pPr>
+              <w:cnfStyle w:val="100000000000" w:firstRow="1" w:lastRow="0" w:firstColumn="0" w:lastColumn="0" w:oddVBand="0" w:evenVBand="0" w:oddHBand="0" w:evenHBand="0" w:firstRowFirstColumn="0" w:firstRowLastColumn="0" w:lastRowFirstColumn="0" w:lastRowLastColumn="0"/>
+              <w:rPr>
+                <w:rFonts w:asciiTheme="minorHAnsi" w:hAnsiTheme="minorHAnsi"/>
+              </w:rPr>
+            </w:pPr>
+            <w:r>
+              <w:rPr>
+                <w:rFonts w:asciiTheme="minorHAnsi" w:hAnsiTheme="minorHAnsi"/>
+              </w:rPr>
+              <w:t>Erwartetes Resultat</w:t>
+            </w:r>
+          </w:p>
+        </w:tc>
+      </w:tr>
+      <w:tr>
+        <w:trPr>
+          <w:cnfStyle w:val="000000100000" w:firstRow="0" w:lastRow="0" w:firstColumn="0" w:lastColumn="0" w:oddVBand="0" w:evenVBand="0" w:oddHBand="1" w:evenHBand="0" w:firstRowFirstColumn="0" w:firstRowLastColumn="0" w:lastRowFirstColumn="0" w:lastRowLastColumn="0"/>
+        </w:trPr>
+        <w:tc>
+          <w:tcPr>
+            <w:cnfStyle w:val="001000000000" w:firstRow="0" w:lastRow="0" w:firstColumn="1" w:lastColumn="0" w:oddVBand="0" w:evenVBand="0" w:oddHBand="0" w:evenHBand="0" w:firstRowFirstColumn="0" w:firstRowLastColumn="0" w:lastRowFirstColumn="0" w:lastRowLastColumn="0"/>
+            <w:tcW w:w="3070" w:type="dxa"/>
+          </w:tcPr>
+          <w:p>
+            <w:pPr>
+              <w:rPr>
+                <w:rFonts w:asciiTheme="minorHAnsi" w:hAnsiTheme="minorHAnsi"/>
+              </w:rPr>
+            </w:pPr>
+            <w:r>
+              <w:rPr>
+                <w:rFonts w:asciiTheme="minorHAnsi" w:hAnsiTheme="minorHAnsi"/>
+              </w:rPr>
+              <w:t>1</w:t>
+            </w:r>
+          </w:p>
+        </w:tc>
+        <w:tc>
+          <w:tcPr>
+            <w:tcW w:w="3071" w:type="dxa"/>
+          </w:tcPr>
+          <w:p>
+            <w:pPr>
+              <w:cnfStyle w:val="000000100000" w:firstRow="0" w:lastRow="0" w:firstColumn="0" w:lastColumn="0" w:oddVBand="0" w:evenVBand="0" w:oddHBand="1" w:evenHBand="0" w:firstRowFirstColumn="0" w:firstRowLastColumn="0" w:lastRowFirstColumn="0" w:lastRowLastColumn="0"/>
+              <w:rPr>
+                <w:rFonts w:asciiTheme="minorHAnsi" w:hAnsiTheme="minorHAnsi"/>
+              </w:rPr>
+            </w:pPr>
+            <w:r>
+              <w:rPr>
+                <w:rFonts w:asciiTheme="minorHAnsi" w:hAnsiTheme="minorHAnsi"/>
+              </w:rPr>
+              <w:t xml:space="preserve">Der User gibt in eine </w:t>
+            </w:r>
+            <w:proofErr w:type="spellStart"/>
+            <w:r>
+              <w:rPr>
+                <w:rFonts w:asciiTheme="minorHAnsi" w:hAnsiTheme="minorHAnsi"/>
+              </w:rPr>
+              <w:t>ComboBox</w:t>
+            </w:r>
+            <w:proofErr w:type="spellEnd"/>
+            <w:r>
+              <w:rPr>
+                <w:rFonts w:asciiTheme="minorHAnsi" w:hAnsiTheme="minorHAnsi"/>
+              </w:rPr>
+              <w:t xml:space="preserve"> die Ortschaft oder ein Teil davon ein.</w:t>
+            </w:r>
+          </w:p>
+          <w:p>
+            <w:pPr>
+              <w:cnfStyle w:val="000000100000" w:firstRow="0" w:lastRow="0" w:firstColumn="0" w:lastColumn="0" w:oddVBand="0" w:evenVBand="0" w:oddHBand="1" w:evenHBand="0" w:firstRowFirstColumn="0" w:firstRowLastColumn="0" w:lastRowFirstColumn="0" w:lastRowLastColumn="0"/>
+              <w:rPr>
+                <w:rFonts w:asciiTheme="minorHAnsi" w:hAnsiTheme="minorHAnsi"/>
+              </w:rPr>
+            </w:pPr>
+            <w:r>
+              <w:rPr>
+                <w:rFonts w:asciiTheme="minorHAnsi" w:hAnsiTheme="minorHAnsi"/>
+              </w:rPr>
+              <w:t>Beispiel:</w:t>
+            </w:r>
+          </w:p>
+          <w:p>
+            <w:pPr>
+              <w:pStyle w:val="Listenabsatz"/>
+              <w:numPr>
+                <w:ilvl w:val="0"/>
+                <w:numId w:val="8"/>
+              </w:numPr>
+              <w:spacing w:line="240" w:lineRule="auto"/>
+              <w:cnfStyle w:val="000000100000" w:firstRow="0" w:lastRow="0" w:firstColumn="0" w:lastColumn="0" w:oddVBand="0" w:evenVBand="0" w:oddHBand="1" w:evenHBand="0" w:firstRowFirstColumn="0" w:firstRowLastColumn="0" w:lastRowFirstColumn="0" w:lastRowLastColumn="0"/>
+              <w:rPr>
+                <w:rFonts w:asciiTheme="minorHAnsi" w:hAnsiTheme="minorHAnsi"/>
+              </w:rPr>
+            </w:pPr>
+            <w:proofErr w:type="spellStart"/>
+            <w:r>
+              <w:rPr>
+                <w:rFonts w:asciiTheme="minorHAnsi" w:hAnsiTheme="minorHAnsi"/>
+              </w:rPr>
+              <w:t>Hildi</w:t>
+            </w:r>
+            <w:proofErr w:type="spellEnd"/>
+          </w:p>
+        </w:tc>
+        <w:tc>
+          <w:tcPr>
+            <w:tcW w:w="3071" w:type="dxa"/>
+          </w:tcPr>
+          <w:p>
+            <w:pPr>
+              <w:cnfStyle w:val="000000100000" w:firstRow="0" w:lastRow="0" w:firstColumn="0" w:lastColumn="0" w:oddVBand="0" w:evenVBand="0" w:oddHBand="1" w:evenHBand="0" w:firstRowFirstColumn="0" w:firstRowLastColumn="0" w:lastRowFirstColumn="0" w:lastRowLastColumn="0"/>
+              <w:rPr>
+                <w:rFonts w:asciiTheme="minorHAnsi" w:hAnsiTheme="minorHAnsi"/>
+              </w:rPr>
+            </w:pPr>
+            <w:r>
+              <w:rPr>
+                <w:rFonts w:asciiTheme="minorHAnsi" w:hAnsiTheme="minorHAnsi"/>
+              </w:rPr>
+              <w:t>Der Text wird normal eingetragen.</w:t>
+            </w:r>
+          </w:p>
+        </w:tc>
+      </w:tr>
+      <w:tr>
+        <w:tc>
+          <w:tcPr>
+            <w:cnfStyle w:val="001000000000" w:firstRow="0" w:lastRow="0" w:firstColumn="1" w:lastColumn="0" w:oddVBand="0" w:evenVBand="0" w:oddHBand="0" w:evenHBand="0" w:firstRowFirstColumn="0" w:firstRowLastColumn="0" w:lastRowFirstColumn="0" w:lastRowLastColumn="0"/>
+            <w:tcW w:w="3070" w:type="dxa"/>
+          </w:tcPr>
+          <w:p>
+            <w:pPr>
+              <w:rPr>
+                <w:rFonts w:asciiTheme="minorHAnsi" w:hAnsiTheme="minorHAnsi"/>
+              </w:rPr>
+            </w:pPr>
+            <w:r>
+              <w:rPr>
+                <w:rFonts w:asciiTheme="minorHAnsi" w:hAnsiTheme="minorHAnsi"/>
+              </w:rPr>
+              <w:t>2</w:t>
+            </w:r>
+          </w:p>
+        </w:tc>
+        <w:tc>
+          <w:tcPr>
+            <w:tcW w:w="3071" w:type="dxa"/>
+          </w:tcPr>
+          <w:p>
+            <w:pPr>
+              <w:cnfStyle w:val="000000000000" w:firstRow="0" w:lastRow="0" w:firstColumn="0" w:lastColumn="0" w:oddVBand="0" w:evenVBand="0" w:oddHBand="0" w:evenHBand="0" w:firstRowFirstColumn="0" w:firstRowLastColumn="0" w:lastRowFirstColumn="0" w:lastRowLastColumn="0"/>
+              <w:rPr>
+                <w:rFonts w:asciiTheme="minorHAnsi" w:hAnsiTheme="minorHAnsi"/>
+              </w:rPr>
+            </w:pPr>
+            <w:r>
+              <w:rPr>
+                <w:rFonts w:asciiTheme="minorHAnsi" w:hAnsiTheme="minorHAnsi"/>
+              </w:rPr>
+              <w:t>Der User klickt auf den Button mit dem für sich sprechenden Icon abgebildet.</w:t>
+            </w:r>
+          </w:p>
+        </w:tc>
+        <w:tc>
+          <w:tcPr>
+            <w:tcW w:w="3071" w:type="dxa"/>
+          </w:tcPr>
+          <w:p>
+            <w:pPr>
+              <w:cnfStyle w:val="000000000000" w:firstRow="0" w:lastRow="0" w:firstColumn="0" w:lastColumn="0" w:oddVBand="0" w:evenVBand="0" w:oddHBand="0" w:evenHBand="0" w:firstRowFirstColumn="0" w:firstRowLastColumn="0" w:lastRowFirstColumn="0" w:lastRowLastColumn="0"/>
+              <w:rPr>
+                <w:rFonts w:asciiTheme="minorHAnsi" w:hAnsiTheme="minorHAnsi"/>
+              </w:rPr>
+            </w:pPr>
+            <w:r>
+              <w:rPr>
+                <w:rFonts w:asciiTheme="minorHAnsi" w:hAnsiTheme="minorHAnsi"/>
+              </w:rPr>
+              <w:t xml:space="preserve">Die </w:t>
+            </w:r>
+            <w:proofErr w:type="spellStart"/>
+            <w:r>
+              <w:rPr>
+                <w:rFonts w:asciiTheme="minorHAnsi" w:hAnsiTheme="minorHAnsi"/>
+              </w:rPr>
+              <w:t>ComboBox</w:t>
+            </w:r>
+            <w:proofErr w:type="spellEnd"/>
+            <w:r>
+              <w:rPr>
+                <w:rFonts w:asciiTheme="minorHAnsi" w:hAnsiTheme="minorHAnsi"/>
+              </w:rPr>
+              <w:t xml:space="preserve"> öffnet sich und dem User werden alle Stationsnamen vorgeschlagen die mit dem eingegeben Text anfangen.</w:t>
+            </w:r>
+          </w:p>
+          <w:p>
+            <w:pPr>
+              <w:cnfStyle w:val="000000000000" w:firstRow="0" w:lastRow="0" w:firstColumn="0" w:lastColumn="0" w:oddVBand="0" w:evenVBand="0" w:oddHBand="0" w:evenHBand="0" w:firstRowFirstColumn="0" w:firstRowLastColumn="0" w:lastRowFirstColumn="0" w:lastRowLastColumn="0"/>
+              <w:rPr>
+                <w:rFonts w:asciiTheme="minorHAnsi" w:hAnsiTheme="minorHAnsi"/>
+              </w:rPr>
+            </w:pPr>
+            <w:r>
+              <w:rPr>
+                <w:rFonts w:asciiTheme="minorHAnsi" w:hAnsiTheme="minorHAnsi"/>
+              </w:rPr>
+              <w:t>Beispiel:</w:t>
+            </w:r>
+          </w:p>
+          <w:p>
+            <w:pPr>
+              <w:pStyle w:val="Listenabsatz"/>
+              <w:numPr>
+                <w:ilvl w:val="0"/>
+                <w:numId w:val="8"/>
+              </w:numPr>
+              <w:spacing w:line="240" w:lineRule="auto"/>
+              <w:cnfStyle w:val="000000000000" w:firstRow="0" w:lastRow="0" w:firstColumn="0" w:lastColumn="0" w:oddVBand="0" w:evenVBand="0" w:oddHBand="0" w:evenHBand="0" w:firstRowFirstColumn="0" w:firstRowLastColumn="0" w:lastRowFirstColumn="0" w:lastRowLastColumn="0"/>
+              <w:rPr>
+                <w:rFonts w:asciiTheme="minorHAnsi" w:hAnsiTheme="minorHAnsi"/>
+              </w:rPr>
+            </w:pPr>
+            <w:proofErr w:type="spellStart"/>
+            <w:r>
+              <w:rPr>
+                <w:rFonts w:asciiTheme="minorHAnsi" w:hAnsiTheme="minorHAnsi"/>
+              </w:rPr>
+              <w:t>Hildisrieden</w:t>
+            </w:r>
+            <w:proofErr w:type="spellEnd"/>
+            <w:r>
+              <w:rPr>
+                <w:rFonts w:asciiTheme="minorHAnsi" w:hAnsiTheme="minorHAnsi"/>
+              </w:rPr>
+              <w:t>, Dorf</w:t>
+            </w:r>
+          </w:p>
+          <w:p>
+            <w:pPr>
+              <w:pStyle w:val="Listenabsatz"/>
+              <w:numPr>
+                <w:ilvl w:val="0"/>
+                <w:numId w:val="8"/>
+              </w:numPr>
+              <w:spacing w:line="240" w:lineRule="auto"/>
+              <w:cnfStyle w:val="000000000000" w:firstRow="0" w:lastRow="0" w:firstColumn="0" w:lastColumn="0" w:oddVBand="0" w:evenVBand="0" w:oddHBand="0" w:evenHBand="0" w:firstRowFirstColumn="0" w:firstRowLastColumn="0" w:lastRowFirstColumn="0" w:lastRowLastColumn="0"/>
+              <w:rPr>
+                <w:rFonts w:asciiTheme="minorHAnsi" w:hAnsiTheme="minorHAnsi"/>
+              </w:rPr>
+            </w:pPr>
+            <w:proofErr w:type="spellStart"/>
+            <w:r>
+              <w:rPr>
+                <w:rFonts w:asciiTheme="minorHAnsi" w:hAnsiTheme="minorHAnsi"/>
+              </w:rPr>
+              <w:t>Hildisrieden</w:t>
+            </w:r>
+            <w:proofErr w:type="spellEnd"/>
+            <w:r>
+              <w:rPr>
+                <w:rFonts w:asciiTheme="minorHAnsi" w:hAnsiTheme="minorHAnsi"/>
+              </w:rPr>
+              <w:t xml:space="preserve">, </w:t>
+            </w:r>
+            <w:proofErr w:type="spellStart"/>
+            <w:r>
+              <w:rPr>
+                <w:rFonts w:asciiTheme="minorHAnsi" w:hAnsiTheme="minorHAnsi"/>
+              </w:rPr>
+              <w:t>Hapfern</w:t>
+            </w:r>
+            <w:proofErr w:type="spellEnd"/>
+          </w:p>
+          <w:p>
+            <w:pPr>
+              <w:pStyle w:val="Listenabsatz"/>
+              <w:numPr>
+                <w:ilvl w:val="0"/>
+                <w:numId w:val="8"/>
+              </w:numPr>
+              <w:spacing w:line="240" w:lineRule="auto"/>
+              <w:cnfStyle w:val="000000000000" w:firstRow="0" w:lastRow="0" w:firstColumn="0" w:lastColumn="0" w:oddVBand="0" w:evenVBand="0" w:oddHBand="0" w:evenHBand="0" w:firstRowFirstColumn="0" w:firstRowLastColumn="0" w:lastRowFirstColumn="0" w:lastRowLastColumn="0"/>
+              <w:rPr>
+                <w:rFonts w:asciiTheme="minorHAnsi" w:hAnsiTheme="minorHAnsi"/>
+              </w:rPr>
+            </w:pPr>
+            <w:proofErr w:type="spellStart"/>
+            <w:r>
+              <w:rPr>
+                <w:rFonts w:asciiTheme="minorHAnsi" w:hAnsiTheme="minorHAnsi"/>
+              </w:rPr>
+              <w:t>Hildisrieden</w:t>
+            </w:r>
+            <w:proofErr w:type="spellEnd"/>
+            <w:r>
+              <w:rPr>
+                <w:rFonts w:asciiTheme="minorHAnsi" w:hAnsiTheme="minorHAnsi"/>
+              </w:rPr>
+              <w:t>, Post</w:t>
+            </w:r>
+          </w:p>
+          <w:p>
+            <w:pPr>
+              <w:pStyle w:val="Listenabsatz"/>
+              <w:numPr>
+                <w:ilvl w:val="0"/>
+                <w:numId w:val="8"/>
+              </w:numPr>
+              <w:spacing w:line="240" w:lineRule="auto"/>
+              <w:cnfStyle w:val="000000000000" w:firstRow="0" w:lastRow="0" w:firstColumn="0" w:lastColumn="0" w:oddVBand="0" w:evenVBand="0" w:oddHBand="0" w:evenHBand="0" w:firstRowFirstColumn="0" w:firstRowLastColumn="0" w:lastRowFirstColumn="0" w:lastRowLastColumn="0"/>
+              <w:rPr>
+                <w:rFonts w:asciiTheme="minorHAnsi" w:hAnsiTheme="minorHAnsi"/>
+              </w:rPr>
+            </w:pPr>
+            <w:proofErr w:type="spellStart"/>
+            <w:r>
+              <w:rPr>
+                <w:rFonts w:asciiTheme="minorHAnsi" w:hAnsiTheme="minorHAnsi"/>
+              </w:rPr>
+              <w:t>Hildisrieden</w:t>
+            </w:r>
+            <w:proofErr w:type="spellEnd"/>
+            <w:r>
+              <w:rPr>
+                <w:rFonts w:asciiTheme="minorHAnsi" w:hAnsiTheme="minorHAnsi"/>
+              </w:rPr>
+              <w:t xml:space="preserve">, </w:t>
+            </w:r>
+            <w:proofErr w:type="spellStart"/>
+            <w:r>
+              <w:rPr>
+                <w:rFonts w:asciiTheme="minorHAnsi" w:hAnsiTheme="minorHAnsi"/>
+              </w:rPr>
+              <w:t>Waldmatt</w:t>
+            </w:r>
+            <w:proofErr w:type="spellEnd"/>
+          </w:p>
+        </w:tc>
+      </w:tr>
+      <w:tr>
+        <w:trPr>
+          <w:cnfStyle w:val="000000100000" w:firstRow="0" w:lastRow="0" w:firstColumn="0" w:lastColumn="0" w:oddVBand="0" w:evenVBand="0" w:oddHBand="1" w:evenHBand="0" w:firstRowFirstColumn="0" w:firstRowLastColumn="0" w:lastRowFirstColumn="0" w:lastRowLastColumn="0"/>
+        </w:trPr>
+        <w:tc>
+          <w:tcPr>
+            <w:cnfStyle w:val="001000000000" w:firstRow="0" w:lastRow="0" w:firstColumn="1" w:lastColumn="0" w:oddVBand="0" w:evenVBand="0" w:oddHBand="0" w:evenHBand="0" w:firstRowFirstColumn="0" w:firstRowLastColumn="0" w:lastRowFirstColumn="0" w:lastRowLastColumn="0"/>
+            <w:tcW w:w="3070" w:type="dxa"/>
+          </w:tcPr>
+          <w:p>
+            <w:pPr>
+              <w:rPr>
+                <w:rFonts w:asciiTheme="minorHAnsi" w:hAnsiTheme="minorHAnsi"/>
+              </w:rPr>
+            </w:pPr>
+            <w:r>
+              <w:rPr>
+                <w:rFonts w:asciiTheme="minorHAnsi" w:hAnsiTheme="minorHAnsi"/>
+              </w:rPr>
+              <w:t>3</w:t>
+            </w:r>
+          </w:p>
+        </w:tc>
+        <w:tc>
+          <w:tcPr>
+            <w:tcW w:w="3071" w:type="dxa"/>
+          </w:tcPr>
+          <w:p>
+            <w:pPr>
+              <w:cnfStyle w:val="000000100000" w:firstRow="0" w:lastRow="0" w:firstColumn="0" w:lastColumn="0" w:oddVBand="0" w:evenVBand="0" w:oddHBand="1" w:evenHBand="0" w:firstRowFirstColumn="0" w:firstRowLastColumn="0" w:lastRowFirstColumn="0" w:lastRowLastColumn="0"/>
+              <w:rPr>
+                <w:rFonts w:asciiTheme="minorHAnsi" w:hAnsiTheme="minorHAnsi"/>
+              </w:rPr>
+            </w:pPr>
+            <w:r>
+              <w:rPr>
+                <w:rFonts w:asciiTheme="minorHAnsi" w:hAnsiTheme="minorHAnsi"/>
+              </w:rPr>
+              <w:t xml:space="preserve">Der User klickt in der </w:t>
+            </w:r>
+            <w:proofErr w:type="spellStart"/>
+            <w:r>
+              <w:rPr>
+                <w:rFonts w:asciiTheme="minorHAnsi" w:hAnsiTheme="minorHAnsi"/>
+              </w:rPr>
+              <w:t>ComboBox</w:t>
+            </w:r>
+            <w:proofErr w:type="spellEnd"/>
+            <w:r>
+              <w:rPr>
+                <w:rFonts w:asciiTheme="minorHAnsi" w:hAnsiTheme="minorHAnsi"/>
+              </w:rPr>
+              <w:t xml:space="preserve"> auf die gewünschte Station</w:t>
+            </w:r>
+          </w:p>
+        </w:tc>
+        <w:tc>
+          <w:tcPr>
+            <w:tcW w:w="3071" w:type="dxa"/>
+          </w:tcPr>
+          <w:p>
+            <w:pPr>
+              <w:cnfStyle w:val="000000100000" w:firstRow="0" w:lastRow="0" w:firstColumn="0" w:lastColumn="0" w:oddVBand="0" w:evenVBand="0" w:oddHBand="1" w:evenHBand="0" w:firstRowFirstColumn="0" w:firstRowLastColumn="0" w:lastRowFirstColumn="0" w:lastRowLastColumn="0"/>
+              <w:rPr>
+                <w:rFonts w:asciiTheme="minorHAnsi" w:hAnsiTheme="minorHAnsi"/>
+              </w:rPr>
+            </w:pPr>
+            <w:r>
+              <w:rPr>
+                <w:rFonts w:asciiTheme="minorHAnsi" w:hAnsiTheme="minorHAnsi"/>
+              </w:rPr>
+              <w:t xml:space="preserve">Die angewählte Station wird in der </w:t>
+            </w:r>
+            <w:proofErr w:type="spellStart"/>
+            <w:r>
+              <w:rPr>
+                <w:rFonts w:asciiTheme="minorHAnsi" w:hAnsiTheme="minorHAnsi"/>
+              </w:rPr>
+              <w:t>ComboBox</w:t>
+            </w:r>
+            <w:proofErr w:type="spellEnd"/>
+            <w:r>
+              <w:rPr>
+                <w:rFonts w:asciiTheme="minorHAnsi" w:hAnsiTheme="minorHAnsi"/>
+              </w:rPr>
+              <w:t xml:space="preserve"> aufgeführt.</w:t>
+            </w:r>
+          </w:p>
+        </w:tc>
+      </w:tr>
+    </w:tbl>
+    <w:p/>
+    <w:p>
+      <w:pPr>
+        <w:pStyle w:val="berschrift2"/>
+        <w:rPr>
+          <w:rFonts w:asciiTheme="minorHAnsi" w:hAnsiTheme="minorHAnsi"/>
+        </w:rPr>
+      </w:pPr>
+      <w:r>
+        <w:rPr>
+          <w:rFonts w:asciiTheme="minorHAnsi" w:hAnsiTheme="minorHAnsi"/>
+        </w:rPr>
+        <w:t>Abfahrtsplan</w:t>
+      </w:r>
+    </w:p>
+    <w:tbl>
+      <w:tblPr>
+        <w:tblStyle w:val="MittlereListe2"/>
+        <w:tblW w:w="0" w:type="auto"/>
+        <w:tblLook w:val="04A0" w:firstRow="1" w:lastRow="0" w:firstColumn="1" w:lastColumn="0" w:noHBand="0" w:noVBand="1"/>
+      </w:tblPr>
+      <w:tblGrid>
+        <w:gridCol w:w="3070"/>
+        <w:gridCol w:w="3071"/>
+        <w:gridCol w:w="3071"/>
+      </w:tblGrid>
+      <w:tr>
+        <w:trPr>
+          <w:cnfStyle w:val="100000000000" w:firstRow="1" w:lastRow="0" w:firstColumn="0" w:lastColumn="0" w:oddVBand="0" w:evenVBand="0" w:oddHBand="0" w:evenHBand="0" w:firstRowFirstColumn="0" w:firstRowLastColumn="0" w:lastRowFirstColumn="0" w:lastRowLastColumn="0"/>
+        </w:trPr>
+        <w:tc>
+          <w:tcPr>
+            <w:cnfStyle w:val="001000000100" w:firstRow="0" w:lastRow="0" w:firstColumn="1" w:lastColumn="0" w:oddVBand="0" w:evenVBand="0" w:oddHBand="0" w:evenHBand="0" w:firstRowFirstColumn="1" w:firstRowLastColumn="0" w:lastRowFirstColumn="0" w:lastRowLastColumn="0"/>
+            <w:tcW w:w="3070" w:type="dxa"/>
+          </w:tcPr>
+          <w:p>
+            <w:pPr>
+              <w:rPr>
+                <w:rFonts w:asciiTheme="minorHAnsi" w:hAnsiTheme="minorHAnsi"/>
+              </w:rPr>
+            </w:pPr>
+            <w:r>
+              <w:rPr>
+                <w:rFonts w:asciiTheme="minorHAnsi" w:hAnsiTheme="minorHAnsi"/>
+              </w:rPr>
+              <w:t>Punkt</w:t>
+            </w:r>
+          </w:p>
+        </w:tc>
+        <w:tc>
+          <w:tcPr>
+            <w:tcW w:w="3071" w:type="dxa"/>
+          </w:tcPr>
+          <w:p>
+            <w:pPr>
+              <w:cnfStyle w:val="100000000000" w:firstRow="1" w:lastRow="0" w:firstColumn="0" w:lastColumn="0" w:oddVBand="0" w:evenVBand="0" w:oddHBand="0" w:evenHBand="0" w:firstRowFirstColumn="0" w:firstRowLastColumn="0" w:lastRowFirstColumn="0" w:lastRowLastColumn="0"/>
+              <w:rPr>
+                <w:rFonts w:asciiTheme="minorHAnsi" w:hAnsiTheme="minorHAnsi"/>
+              </w:rPr>
+            </w:pPr>
+            <w:r>
+              <w:rPr>
+                <w:rFonts w:asciiTheme="minorHAnsi" w:hAnsiTheme="minorHAnsi"/>
+              </w:rPr>
+              <w:t>Tätigkeit</w:t>
+            </w:r>
+          </w:p>
+        </w:tc>
+        <w:tc>
+          <w:tcPr>
+            <w:tcW w:w="3071" w:type="dxa"/>
+          </w:tcPr>
+          <w:p>
+            <w:pPr>
+              <w:cnfStyle w:val="100000000000" w:firstRow="1" w:lastRow="0" w:firstColumn="0" w:lastColumn="0" w:oddVBand="0" w:evenVBand="0" w:oddHBand="0" w:evenHBand="0" w:firstRowFirstColumn="0" w:firstRowLastColumn="0" w:lastRowFirstColumn="0" w:lastRowLastColumn="0"/>
+              <w:rPr>
+                <w:rFonts w:asciiTheme="minorHAnsi" w:hAnsiTheme="minorHAnsi"/>
+              </w:rPr>
+            </w:pPr>
+            <w:r>
+              <w:rPr>
+                <w:rFonts w:asciiTheme="minorHAnsi" w:hAnsiTheme="minorHAnsi"/>
+              </w:rPr>
+              <w:t>Erwartetes Resultat</w:t>
+            </w:r>
+          </w:p>
+        </w:tc>
+      </w:tr>
+      <w:tr>
+        <w:trPr>
+          <w:cnfStyle w:val="000000100000" w:firstRow="0" w:lastRow="0" w:firstColumn="0" w:lastColumn="0" w:oddVBand="0" w:evenVBand="0" w:oddHBand="1" w:evenHBand="0" w:firstRowFirstColumn="0" w:firstRowLastColumn="0" w:lastRowFirstColumn="0" w:lastRowLastColumn="0"/>
+        </w:trPr>
+        <w:tc>
+          <w:tcPr>
+            <w:cnfStyle w:val="001000000000" w:firstRow="0" w:lastRow="0" w:firstColumn="1" w:lastColumn="0" w:oddVBand="0" w:evenVBand="0" w:oddHBand="0" w:evenHBand="0" w:firstRowFirstColumn="0" w:firstRowLastColumn="0" w:lastRowFirstColumn="0" w:lastRowLastColumn="0"/>
+            <w:tcW w:w="3070" w:type="dxa"/>
+          </w:tcPr>
+          <w:p>
+            <w:pPr>
+              <w:rPr>
+                <w:rFonts w:asciiTheme="minorHAnsi" w:hAnsiTheme="minorHAnsi"/>
+              </w:rPr>
+            </w:pPr>
+            <w:r>
+              <w:rPr>
+                <w:rFonts w:asciiTheme="minorHAnsi" w:hAnsiTheme="minorHAnsi"/>
+              </w:rPr>
+              <w:t>1</w:t>
+            </w:r>
+          </w:p>
+        </w:tc>
+        <w:tc>
+          <w:tcPr>
+            <w:tcW w:w="3071" w:type="dxa"/>
+          </w:tcPr>
+          <w:p>
+            <w:pPr>
+              <w:cnfStyle w:val="000000100000" w:firstRow="0" w:lastRow="0" w:firstColumn="0" w:lastColumn="0" w:oddVBand="0" w:evenVBand="0" w:oddHBand="1" w:evenHBand="0" w:firstRowFirstColumn="0" w:firstRowLastColumn="0" w:lastRowFirstColumn="0" w:lastRowLastColumn="0"/>
+              <w:rPr>
+                <w:rFonts w:asciiTheme="minorHAnsi" w:hAnsiTheme="minorHAnsi"/>
+              </w:rPr>
+            </w:pPr>
+            <w:r>
+              <w:rPr>
+                <w:rFonts w:asciiTheme="minorHAnsi" w:hAnsiTheme="minorHAnsi"/>
+              </w:rPr>
+              <w:t xml:space="preserve">Der User wählt die </w:t>
+            </w:r>
+            <w:proofErr w:type="spellStart"/>
+            <w:r>
+              <w:rPr>
+                <w:rFonts w:asciiTheme="minorHAnsi" w:hAnsiTheme="minorHAnsi"/>
+              </w:rPr>
+              <w:t>ComboBox</w:t>
+            </w:r>
+            <w:proofErr w:type="spellEnd"/>
+            <w:r>
+              <w:rPr>
+                <w:rFonts w:asciiTheme="minorHAnsi" w:hAnsiTheme="minorHAnsi"/>
+              </w:rPr>
+              <w:t xml:space="preserve"> „Abfahrtsort“ an.</w:t>
+            </w:r>
+          </w:p>
+        </w:tc>
+        <w:tc>
+          <w:tcPr>
+            <w:tcW w:w="3071" w:type="dxa"/>
+          </w:tcPr>
+          <w:p>
+            <w:pPr>
+              <w:cnfStyle w:val="000000100000" w:firstRow="0" w:lastRow="0" w:firstColumn="0" w:lastColumn="0" w:oddVBand="0" w:evenVBand="0" w:oddHBand="1" w:evenHBand="0" w:firstRowFirstColumn="0" w:firstRowLastColumn="0" w:lastRowFirstColumn="0" w:lastRowLastColumn="0"/>
+              <w:rPr>
+                <w:rFonts w:asciiTheme="minorHAnsi" w:hAnsiTheme="minorHAnsi"/>
+              </w:rPr>
+            </w:pPr>
+            <w:r>
+              <w:rPr>
+                <w:rFonts w:asciiTheme="minorHAnsi" w:hAnsiTheme="minorHAnsi"/>
+              </w:rPr>
+              <w:t xml:space="preserve">Der Fokus wird auf die eben genannte </w:t>
+            </w:r>
+            <w:proofErr w:type="spellStart"/>
+            <w:r>
+              <w:rPr>
+                <w:rFonts w:asciiTheme="minorHAnsi" w:hAnsiTheme="minorHAnsi"/>
+              </w:rPr>
+              <w:t>ComboBox</w:t>
+            </w:r>
+            <w:proofErr w:type="spellEnd"/>
+            <w:r>
+              <w:rPr>
+                <w:rFonts w:asciiTheme="minorHAnsi" w:hAnsiTheme="minorHAnsi"/>
+              </w:rPr>
+              <w:t xml:space="preserve"> gelegt und der User kann nun hineinschreiben.</w:t>
+            </w:r>
+          </w:p>
+        </w:tc>
+      </w:tr>
+      <w:tr>
+        <w:tc>
+          <w:tcPr>
+            <w:cnfStyle w:val="001000000000" w:firstRow="0" w:lastRow="0" w:firstColumn="1" w:lastColumn="0" w:oddVBand="0" w:evenVBand="0" w:oddHBand="0" w:evenHBand="0" w:firstRowFirstColumn="0" w:firstRowLastColumn="0" w:lastRowFirstColumn="0" w:lastRowLastColumn="0"/>
+            <w:tcW w:w="3070" w:type="dxa"/>
+          </w:tcPr>
+          <w:p>
+            <w:pPr>
+              <w:rPr>
+                <w:rFonts w:asciiTheme="minorHAnsi" w:hAnsiTheme="minorHAnsi"/>
+              </w:rPr>
+            </w:pPr>
+            <w:r>
+              <w:rPr>
+                <w:rFonts w:asciiTheme="minorHAnsi" w:hAnsiTheme="minorHAnsi"/>
+              </w:rPr>
+              <w:t>2</w:t>
+            </w:r>
+          </w:p>
+        </w:tc>
+        <w:tc>
+          <w:tcPr>
+            <w:tcW w:w="3071" w:type="dxa"/>
+          </w:tcPr>
+          <w:p>
+            <w:pPr>
+              <w:cnfStyle w:val="000000000000" w:firstRow="0" w:lastRow="0" w:firstColumn="0" w:lastColumn="0" w:oddVBand="0" w:evenVBand="0" w:oddHBand="0" w:evenHBand="0" w:firstRowFirstColumn="0" w:firstRowLastColumn="0" w:lastRowFirstColumn="0" w:lastRowLastColumn="0"/>
+              <w:rPr>
+                <w:rFonts w:asciiTheme="minorHAnsi" w:hAnsiTheme="minorHAnsi"/>
+              </w:rPr>
+            </w:pPr>
+            <w:r>
+              <w:rPr>
+                <w:rFonts w:asciiTheme="minorHAnsi" w:hAnsiTheme="minorHAnsi"/>
+              </w:rPr>
+              <w:t>Der User gibt den gewünschten Abfahrts-Stationsnamen ein.</w:t>
+            </w:r>
+          </w:p>
+          <w:p>
+            <w:pPr>
+              <w:cnfStyle w:val="000000000000" w:firstRow="0" w:lastRow="0" w:firstColumn="0" w:lastColumn="0" w:oddVBand="0" w:evenVBand="0" w:oddHBand="0" w:evenHBand="0" w:firstRowFirstColumn="0" w:firstRowLastColumn="0" w:lastRowFirstColumn="0" w:lastRowLastColumn="0"/>
+              <w:rPr>
+                <w:rFonts w:asciiTheme="minorHAnsi" w:hAnsiTheme="minorHAnsi"/>
+              </w:rPr>
+            </w:pPr>
+            <w:r>
+              <w:rPr>
+                <w:rFonts w:asciiTheme="minorHAnsi" w:hAnsiTheme="minorHAnsi"/>
+              </w:rPr>
+              <w:t>Beispiel:</w:t>
+            </w:r>
+          </w:p>
+          <w:p>
+            <w:pPr>
+              <w:pStyle w:val="Listenabsatz"/>
+              <w:numPr>
+                <w:ilvl w:val="0"/>
+                <w:numId w:val="9"/>
+              </w:numPr>
+              <w:spacing w:line="240" w:lineRule="auto"/>
+              <w:cnfStyle w:val="000000000000" w:firstRow="0" w:lastRow="0" w:firstColumn="0" w:lastColumn="0" w:oddVBand="0" w:evenVBand="0" w:oddHBand="0" w:evenHBand="0" w:firstRowFirstColumn="0" w:firstRowLastColumn="0" w:lastRowFirstColumn="0" w:lastRowLastColumn="0"/>
+              <w:rPr>
+                <w:rFonts w:asciiTheme="minorHAnsi" w:hAnsiTheme="minorHAnsi"/>
+              </w:rPr>
+            </w:pPr>
+            <w:proofErr w:type="spellStart"/>
+            <w:r>
+              <w:rPr>
+                <w:rFonts w:asciiTheme="minorHAnsi" w:hAnsiTheme="minorHAnsi"/>
+              </w:rPr>
+              <w:t>Hildisrieden</w:t>
+            </w:r>
+            <w:proofErr w:type="spellEnd"/>
+            <w:r>
+              <w:rPr>
+                <w:rFonts w:asciiTheme="minorHAnsi" w:hAnsiTheme="minorHAnsi"/>
+              </w:rPr>
+              <w:t xml:space="preserve">, </w:t>
+            </w:r>
+            <w:proofErr w:type="spellStart"/>
+            <w:r>
+              <w:rPr>
+                <w:rFonts w:asciiTheme="minorHAnsi" w:hAnsiTheme="minorHAnsi"/>
+              </w:rPr>
+              <w:t>Waldmatt</w:t>
+            </w:r>
+            <w:proofErr w:type="spellEnd"/>
+          </w:p>
+        </w:tc>
+        <w:tc>
+          <w:tcPr>
+            <w:tcW w:w="3071" w:type="dxa"/>
+          </w:tcPr>
+          <w:p>
+            <w:pPr>
+              <w:cnfStyle w:val="000000000000" w:firstRow="0" w:lastRow="0" w:firstColumn="0" w:lastColumn="0" w:oddVBand="0" w:evenVBand="0" w:oddHBand="0" w:evenHBand="0" w:firstRowFirstColumn="0" w:firstRowLastColumn="0" w:lastRowFirstColumn="0" w:lastRowLastColumn="0"/>
+              <w:rPr>
+                <w:rFonts w:asciiTheme="minorHAnsi" w:hAnsiTheme="minorHAnsi"/>
+              </w:rPr>
+            </w:pPr>
+            <w:r>
+              <w:rPr>
+                <w:rFonts w:asciiTheme="minorHAnsi" w:hAnsiTheme="minorHAnsi"/>
+              </w:rPr>
+              <w:t xml:space="preserve">Der Text wird in der </w:t>
+            </w:r>
+            <w:proofErr w:type="spellStart"/>
+            <w:r>
+              <w:rPr>
+                <w:rFonts w:asciiTheme="minorHAnsi" w:hAnsiTheme="minorHAnsi"/>
+              </w:rPr>
+              <w:t>ComboBox</w:t>
+            </w:r>
+            <w:proofErr w:type="spellEnd"/>
+            <w:r>
+              <w:rPr>
+                <w:rFonts w:asciiTheme="minorHAnsi" w:hAnsiTheme="minorHAnsi"/>
+              </w:rPr>
+              <w:t xml:space="preserve"> aufgeführt.</w:t>
+            </w:r>
+          </w:p>
+        </w:tc>
+      </w:tr>
+      <w:tr>
+        <w:trPr>
+          <w:cnfStyle w:val="000000100000" w:firstRow="0" w:lastRow="0" w:firstColumn="0" w:lastColumn="0" w:oddVBand="0" w:evenVBand="0" w:oddHBand="1" w:evenHBand="0" w:firstRowFirstColumn="0" w:firstRowLastColumn="0" w:lastRowFirstColumn="0" w:lastRowLastColumn="0"/>
+        </w:trPr>
+        <w:tc>
+          <w:tcPr>
+            <w:cnfStyle w:val="001000000000" w:firstRow="0" w:lastRow="0" w:firstColumn="1" w:lastColumn="0" w:oddVBand="0" w:evenVBand="0" w:oddHBand="0" w:evenHBand="0" w:firstRowFirstColumn="0" w:firstRowLastColumn="0" w:lastRowFirstColumn="0" w:lastRowLastColumn="0"/>
+            <w:tcW w:w="3070" w:type="dxa"/>
+          </w:tcPr>
+          <w:p>
+            <w:pPr>
+              <w:rPr>
+                <w:rFonts w:asciiTheme="minorHAnsi" w:hAnsiTheme="minorHAnsi"/>
+              </w:rPr>
+            </w:pPr>
+            <w:r>
+              <w:rPr>
+                <w:rFonts w:asciiTheme="minorHAnsi" w:hAnsiTheme="minorHAnsi"/>
+              </w:rPr>
+              <w:t>3</w:t>
+            </w:r>
+          </w:p>
+        </w:tc>
+        <w:tc>
+          <w:tcPr>
+            <w:tcW w:w="3071" w:type="dxa"/>
+          </w:tcPr>
+          <w:p>
+            <w:pPr>
+              <w:cnfStyle w:val="000000100000" w:firstRow="0" w:lastRow="0" w:firstColumn="0" w:lastColumn="0" w:oddVBand="0" w:evenVBand="0" w:oddHBand="1" w:evenHBand="0" w:firstRowFirstColumn="0" w:firstRowLastColumn="0" w:lastRowFirstColumn="0" w:lastRowLastColumn="0"/>
+              <w:rPr>
+                <w:rFonts w:asciiTheme="minorHAnsi" w:hAnsiTheme="minorHAnsi"/>
+              </w:rPr>
+            </w:pPr>
+            <w:r>
+              <w:rPr>
+                <w:rFonts w:asciiTheme="minorHAnsi" w:hAnsiTheme="minorHAnsi"/>
+              </w:rPr>
+              <w:t xml:space="preserve">Der User wählt die </w:t>
+            </w:r>
+            <w:proofErr w:type="spellStart"/>
+            <w:r>
+              <w:rPr>
+                <w:rFonts w:asciiTheme="minorHAnsi" w:hAnsiTheme="minorHAnsi"/>
+              </w:rPr>
+              <w:t>ComboBox</w:t>
+            </w:r>
+            <w:proofErr w:type="spellEnd"/>
+            <w:r>
+              <w:rPr>
+                <w:rFonts w:asciiTheme="minorHAnsi" w:hAnsiTheme="minorHAnsi"/>
+              </w:rPr>
+              <w:t xml:space="preserve"> „Ankunftsort“ an.</w:t>
+            </w:r>
+          </w:p>
+        </w:tc>
+        <w:tc>
+          <w:tcPr>
+            <w:tcW w:w="3071" w:type="dxa"/>
+          </w:tcPr>
+          <w:p>
+            <w:pPr>
+              <w:cnfStyle w:val="000000100000" w:firstRow="0" w:lastRow="0" w:firstColumn="0" w:lastColumn="0" w:oddVBand="0" w:evenVBand="0" w:oddHBand="1" w:evenHBand="0" w:firstRowFirstColumn="0" w:firstRowLastColumn="0" w:lastRowFirstColumn="0" w:lastRowLastColumn="0"/>
+              <w:rPr>
+                <w:rFonts w:asciiTheme="minorHAnsi" w:hAnsiTheme="minorHAnsi"/>
+              </w:rPr>
+            </w:pPr>
+            <w:r>
+              <w:rPr>
+                <w:rFonts w:asciiTheme="minorHAnsi" w:hAnsiTheme="minorHAnsi"/>
+              </w:rPr>
+              <w:t xml:space="preserve">Nun wird der Fokus auf die </w:t>
+            </w:r>
+            <w:proofErr w:type="spellStart"/>
+            <w:r>
+              <w:rPr>
+                <w:rFonts w:asciiTheme="minorHAnsi" w:hAnsiTheme="minorHAnsi"/>
+              </w:rPr>
+              <w:t>ComboBox</w:t>
+            </w:r>
+            <w:proofErr w:type="spellEnd"/>
+            <w:r>
+              <w:rPr>
+                <w:rFonts w:asciiTheme="minorHAnsi" w:hAnsiTheme="minorHAnsi"/>
+              </w:rPr>
+              <w:t xml:space="preserve"> „Ankunftsort“ gelegt und der User kann hier die nächsten Daten eingeben.</w:t>
+            </w:r>
+          </w:p>
+        </w:tc>
+      </w:tr>
+      <w:tr>
+        <w:tc>
+          <w:tcPr>
+            <w:cnfStyle w:val="001000000000" w:firstRow="0" w:lastRow="0" w:firstColumn="1" w:lastColumn="0" w:oddVBand="0" w:evenVBand="0" w:oddHBand="0" w:evenHBand="0" w:firstRowFirstColumn="0" w:firstRowLastColumn="0" w:lastRowFirstColumn="0" w:lastRowLastColumn="0"/>
+            <w:tcW w:w="3070" w:type="dxa"/>
+          </w:tcPr>
+          <w:p>
+            <w:pPr>
+              <w:rPr>
+                <w:rFonts w:asciiTheme="minorHAnsi" w:hAnsiTheme="minorHAnsi"/>
+              </w:rPr>
+            </w:pPr>
+            <w:r>
+              <w:rPr>
+                <w:rFonts w:asciiTheme="minorHAnsi" w:hAnsiTheme="minorHAnsi"/>
+              </w:rPr>
+              <w:t>4</w:t>
+            </w:r>
+          </w:p>
+        </w:tc>
+        <w:tc>
+          <w:tcPr>
+            <w:tcW w:w="3071" w:type="dxa"/>
+          </w:tcPr>
+          <w:p>
+            <w:pPr>
+              <w:cnfStyle w:val="000000000000" w:firstRow="0" w:lastRow="0" w:firstColumn="0" w:lastColumn="0" w:oddVBand="0" w:evenVBand="0" w:oddHBand="0" w:evenHBand="0" w:firstRowFirstColumn="0" w:firstRowLastColumn="0" w:lastRowFirstColumn="0" w:lastRowLastColumn="0"/>
+              <w:rPr>
+                <w:rFonts w:asciiTheme="minorHAnsi" w:hAnsiTheme="minorHAnsi"/>
+              </w:rPr>
+            </w:pPr>
+            <w:r>
+              <w:rPr>
+                <w:rFonts w:asciiTheme="minorHAnsi" w:hAnsiTheme="minorHAnsi"/>
+              </w:rPr>
+              <w:t>Der User gibt eine beliebige Ankunftsstation</w:t>
+            </w:r>
+            <w:r>
+              <w:rPr>
+                <w:rFonts w:asciiTheme="minorHAnsi" w:hAnsiTheme="minorHAnsi"/>
+              </w:rPr>
+              <w:t xml:space="preserve"> ein.</w:t>
+            </w:r>
+          </w:p>
+          <w:p>
+            <w:pPr>
+              <w:cnfStyle w:val="000000000000" w:firstRow="0" w:lastRow="0" w:firstColumn="0" w:lastColumn="0" w:oddVBand="0" w:evenVBand="0" w:oddHBand="0" w:evenHBand="0" w:firstRowFirstColumn="0" w:firstRowLastColumn="0" w:lastRowFirstColumn="0" w:lastRowLastColumn="0"/>
+              <w:rPr>
+                <w:rFonts w:asciiTheme="minorHAnsi" w:hAnsiTheme="minorHAnsi"/>
+              </w:rPr>
+            </w:pPr>
+            <w:r>
+              <w:rPr>
+                <w:rFonts w:asciiTheme="minorHAnsi" w:hAnsiTheme="minorHAnsi"/>
+              </w:rPr>
+              <w:t>Beispiel:</w:t>
+            </w:r>
+          </w:p>
+          <w:p>
+            <w:pPr>
+              <w:pStyle w:val="Listenabsatz"/>
+              <w:numPr>
+                <w:ilvl w:val="0"/>
+                <w:numId w:val="9"/>
+              </w:numPr>
+              <w:spacing w:line="240" w:lineRule="auto"/>
+              <w:cnfStyle w:val="000000000000" w:firstRow="0" w:lastRow="0" w:firstColumn="0" w:lastColumn="0" w:oddVBand="0" w:evenVBand="0" w:oddHBand="0" w:evenHBand="0" w:firstRowFirstColumn="0" w:firstRowLastColumn="0" w:lastRowFirstColumn="0" w:lastRowLastColumn="0"/>
+              <w:rPr>
+                <w:rFonts w:asciiTheme="minorHAnsi" w:hAnsiTheme="minorHAnsi"/>
+              </w:rPr>
+            </w:pPr>
+            <w:r>
+              <w:rPr>
+                <w:rFonts w:asciiTheme="minorHAnsi" w:hAnsiTheme="minorHAnsi"/>
+              </w:rPr>
+              <w:t>Luzern, Bahnhof</w:t>
+            </w:r>
+          </w:p>
+        </w:tc>
+        <w:tc>
+          <w:tcPr>
+            <w:tcW w:w="3071" w:type="dxa"/>
+          </w:tcPr>
+          <w:p>
+            <w:pPr>
+              <w:cnfStyle w:val="000000000000" w:firstRow="0" w:lastRow="0" w:firstColumn="0" w:lastColumn="0" w:oddVBand="0" w:evenVBand="0" w:oddHBand="0" w:evenHBand="0" w:firstRowFirstColumn="0" w:firstRowLastColumn="0" w:lastRowFirstColumn="0" w:lastRowLastColumn="0"/>
+              <w:rPr>
+                <w:rFonts w:asciiTheme="minorHAnsi" w:hAnsiTheme="minorHAnsi"/>
+              </w:rPr>
+            </w:pPr>
+            <w:r>
+              <w:rPr>
+                <w:rFonts w:asciiTheme="minorHAnsi" w:hAnsiTheme="minorHAnsi"/>
+              </w:rPr>
+              <w:t xml:space="preserve">Der Text wird in der </w:t>
+            </w:r>
+            <w:proofErr w:type="spellStart"/>
+            <w:r>
+              <w:rPr>
+                <w:rFonts w:asciiTheme="minorHAnsi" w:hAnsiTheme="minorHAnsi"/>
+              </w:rPr>
+              <w:t>ComboBox</w:t>
+            </w:r>
+            <w:proofErr w:type="spellEnd"/>
+            <w:r>
+              <w:rPr>
+                <w:rFonts w:asciiTheme="minorHAnsi" w:hAnsiTheme="minorHAnsi"/>
+              </w:rPr>
+              <w:t xml:space="preserve"> eingetragen.</w:t>
+            </w:r>
+          </w:p>
+        </w:tc>
+      </w:tr>
+      <w:tr>
+        <w:trPr>
+          <w:cnfStyle w:val="000000100000" w:firstRow="0" w:lastRow="0" w:firstColumn="0" w:lastColumn="0" w:oddVBand="0" w:evenVBand="0" w:oddHBand="1" w:evenHBand="0" w:firstRowFirstColumn="0" w:firstRowLastColumn="0" w:lastRowFirstColumn="0" w:lastRowLastColumn="0"/>
+        </w:trPr>
+        <w:tc>
+          <w:tcPr>
+            <w:cnfStyle w:val="001000000000" w:firstRow="0" w:lastRow="0" w:firstColumn="1" w:lastColumn="0" w:oddVBand="0" w:evenVBand="0" w:oddHBand="0" w:evenHBand="0" w:firstRowFirstColumn="0" w:firstRowLastColumn="0" w:lastRowFirstColumn="0" w:lastRowLastColumn="0"/>
+            <w:tcW w:w="3070" w:type="dxa"/>
+          </w:tcPr>
+          <w:p>
+            <w:pPr>
+              <w:rPr>
+                <w:rFonts w:asciiTheme="minorHAnsi" w:hAnsiTheme="minorHAnsi"/>
+              </w:rPr>
+            </w:pPr>
+            <w:r>
+              <w:rPr>
+                <w:rFonts w:asciiTheme="minorHAnsi" w:hAnsiTheme="minorHAnsi"/>
+              </w:rPr>
+              <w:t>5</w:t>
+            </w:r>
+          </w:p>
+        </w:tc>
+        <w:tc>
+          <w:tcPr>
+            <w:tcW w:w="3071" w:type="dxa"/>
+          </w:tcPr>
+          <w:p>
+            <w:pPr>
+              <w:cnfStyle w:val="000000100000" w:firstRow="0" w:lastRow="0" w:firstColumn="0" w:lastColumn="0" w:oddVBand="0" w:evenVBand="0" w:oddHBand="1" w:evenHBand="0" w:firstRowFirstColumn="0" w:firstRowLastColumn="0" w:lastRowFirstColumn="0" w:lastRowLastColumn="0"/>
+              <w:rPr>
+                <w:rFonts w:asciiTheme="minorHAnsi" w:hAnsiTheme="minorHAnsi"/>
+              </w:rPr>
+            </w:pPr>
+            <w:r>
+              <w:rPr>
+                <w:rFonts w:asciiTheme="minorHAnsi" w:hAnsiTheme="minorHAnsi"/>
+              </w:rPr>
+              <w:t>Der User klickt auf den Button „Verbindung suchen“.</w:t>
+            </w:r>
+          </w:p>
+        </w:tc>
+        <w:tc>
+          <w:tcPr>
+            <w:tcW w:w="3071" w:type="dxa"/>
+          </w:tcPr>
+          <w:p>
+            <w:pPr>
+              <w:cnfStyle w:val="000000100000" w:firstRow="0" w:lastRow="0" w:firstColumn="0" w:lastColumn="0" w:oddVBand="0" w:evenVBand="0" w:oddHBand="1" w:evenHBand="0" w:firstRowFirstColumn="0" w:firstRowLastColumn="0" w:lastRowFirstColumn="0" w:lastRowLastColumn="0"/>
+              <w:rPr>
+                <w:rFonts w:asciiTheme="minorHAnsi" w:hAnsiTheme="minorHAnsi"/>
+              </w:rPr>
+            </w:pPr>
+            <w:r>
+              <w:rPr>
+                <w:rFonts w:asciiTheme="minorHAnsi" w:hAnsiTheme="minorHAnsi"/>
+              </w:rPr>
+              <w:t xml:space="preserve">Im </w:t>
+            </w:r>
+            <w:proofErr w:type="spellStart"/>
+            <w:r>
+              <w:rPr>
+                <w:rFonts w:asciiTheme="minorHAnsi" w:hAnsiTheme="minorHAnsi"/>
+              </w:rPr>
+              <w:t>DataGridView</w:t>
+            </w:r>
+            <w:proofErr w:type="spellEnd"/>
+            <w:r>
+              <w:rPr>
+                <w:rFonts w:asciiTheme="minorHAnsi" w:hAnsiTheme="minorHAnsi"/>
+              </w:rPr>
+              <w:t xml:space="preserve"> (unter dem Button) werden die nächsten 4 Fahrten vom Abfahrtsort zum Ankunftsort mit Zeit –und Gleisangabe eingetragen.</w:t>
+            </w:r>
+          </w:p>
+        </w:tc>
+      </w:tr>
+    </w:tbl>
+    <w:p/>
+    <w:p>
+      <w:pPr>
+        <w:pStyle w:val="berschrift2"/>
+        <w:rPr>
+          <w:rFonts w:asciiTheme="minorHAnsi" w:hAnsiTheme="minorHAnsi"/>
+        </w:rPr>
+      </w:pPr>
+      <w:r>
+        <w:rPr>
+          <w:rFonts w:asciiTheme="minorHAnsi" w:hAnsiTheme="minorHAnsi"/>
+        </w:rPr>
+        <w:lastRenderedPageBreak/>
+        <w:t>Abfahrtstafel</w:t>
+      </w:r>
+    </w:p>
+    <w:tbl>
+      <w:tblPr>
+        <w:tblStyle w:val="MittlereListe2"/>
+        <w:tblW w:w="0" w:type="auto"/>
+        <w:tblLook w:val="04A0" w:firstRow="1" w:lastRow="0" w:firstColumn="1" w:lastColumn="0" w:noHBand="0" w:noVBand="1"/>
+      </w:tblPr>
+      <w:tblGrid>
+        <w:gridCol w:w="3070"/>
+        <w:gridCol w:w="3071"/>
+        <w:gridCol w:w="3071"/>
+      </w:tblGrid>
+      <w:tr>
+        <w:trPr>
+          <w:cnfStyle w:val="100000000000" w:firstRow="1" w:lastRow="0" w:firstColumn="0" w:lastColumn="0" w:oddVBand="0" w:evenVBand="0" w:oddHBand="0" w:evenHBand="0" w:firstRowFirstColumn="0" w:firstRowLastColumn="0" w:lastRowFirstColumn="0" w:lastRowLastColumn="0"/>
+        </w:trPr>
+        <w:tc>
+          <w:tcPr>
+            <w:cnfStyle w:val="001000000100" w:firstRow="0" w:lastRow="0" w:firstColumn="1" w:lastColumn="0" w:oddVBand="0" w:evenVBand="0" w:oddHBand="0" w:evenHBand="0" w:firstRowFirstColumn="1" w:firstRowLastColumn="0" w:lastRowFirstColumn="0" w:lastRowLastColumn="0"/>
+            <w:tcW w:w="3070" w:type="dxa"/>
+          </w:tcPr>
+          <w:p>
+            <w:pPr>
+              <w:rPr>
+                <w:rFonts w:asciiTheme="minorHAnsi" w:hAnsiTheme="minorHAnsi"/>
+              </w:rPr>
+            </w:pPr>
+            <w:r>
+              <w:rPr>
+                <w:rFonts w:asciiTheme="minorHAnsi" w:hAnsiTheme="minorHAnsi"/>
+              </w:rPr>
+              <w:t>Punkt</w:t>
+            </w:r>
+          </w:p>
+        </w:tc>
+        <w:tc>
+          <w:tcPr>
+            <w:tcW w:w="3071" w:type="dxa"/>
+          </w:tcPr>
+          <w:p>
+            <w:pPr>
+              <w:cnfStyle w:val="100000000000" w:firstRow="1" w:lastRow="0" w:firstColumn="0" w:lastColumn="0" w:oddVBand="0" w:evenVBand="0" w:oddHBand="0" w:evenHBand="0" w:firstRowFirstColumn="0" w:firstRowLastColumn="0" w:lastRowFirstColumn="0" w:lastRowLastColumn="0"/>
+              <w:rPr>
+                <w:rFonts w:asciiTheme="minorHAnsi" w:hAnsiTheme="minorHAnsi"/>
+              </w:rPr>
+            </w:pPr>
+            <w:r>
+              <w:rPr>
+                <w:rFonts w:asciiTheme="minorHAnsi" w:hAnsiTheme="minorHAnsi"/>
+              </w:rPr>
+              <w:t>Tätigkeit</w:t>
+            </w:r>
+          </w:p>
+        </w:tc>
+        <w:tc>
+          <w:tcPr>
+            <w:tcW w:w="3071" w:type="dxa"/>
+          </w:tcPr>
+          <w:p>
+            <w:pPr>
+              <w:cnfStyle w:val="100000000000" w:firstRow="1" w:lastRow="0" w:firstColumn="0" w:lastColumn="0" w:oddVBand="0" w:evenVBand="0" w:oddHBand="0" w:evenHBand="0" w:firstRowFirstColumn="0" w:firstRowLastColumn="0" w:lastRowFirstColumn="0" w:lastRowLastColumn="0"/>
+              <w:rPr>
+                <w:rFonts w:asciiTheme="minorHAnsi" w:hAnsiTheme="minorHAnsi"/>
+              </w:rPr>
+            </w:pPr>
+            <w:r>
+              <w:rPr>
+                <w:rFonts w:asciiTheme="minorHAnsi" w:hAnsiTheme="minorHAnsi"/>
+              </w:rPr>
+              <w:t>Erwartetes Resultat</w:t>
+            </w:r>
+          </w:p>
+        </w:tc>
+      </w:tr>
+      <w:tr>
+        <w:trPr>
+          <w:cnfStyle w:val="000000100000" w:firstRow="0" w:lastRow="0" w:firstColumn="0" w:lastColumn="0" w:oddVBand="0" w:evenVBand="0" w:oddHBand="1" w:evenHBand="0" w:firstRowFirstColumn="0" w:firstRowLastColumn="0" w:lastRowFirstColumn="0" w:lastRowLastColumn="0"/>
+        </w:trPr>
+        <w:tc>
+          <w:tcPr>
+            <w:cnfStyle w:val="001000000000" w:firstRow="0" w:lastRow="0" w:firstColumn="1" w:lastColumn="0" w:oddVBand="0" w:evenVBand="0" w:oddHBand="0" w:evenHBand="0" w:firstRowFirstColumn="0" w:firstRowLastColumn="0" w:lastRowFirstColumn="0" w:lastRowLastColumn="0"/>
+            <w:tcW w:w="3070" w:type="dxa"/>
+          </w:tcPr>
+          <w:p>
+            <w:pPr>
+              <w:rPr>
+                <w:rFonts w:asciiTheme="minorHAnsi" w:hAnsiTheme="minorHAnsi"/>
+              </w:rPr>
+            </w:pPr>
+            <w:r>
+              <w:rPr>
+                <w:rFonts w:asciiTheme="minorHAnsi" w:hAnsiTheme="minorHAnsi"/>
+              </w:rPr>
+              <w:t>1</w:t>
+            </w:r>
+          </w:p>
+        </w:tc>
+        <w:tc>
+          <w:tcPr>
+            <w:tcW w:w="3071" w:type="dxa"/>
+          </w:tcPr>
+          <w:p>
+            <w:pPr>
+              <w:cnfStyle w:val="000000100000" w:firstRow="0" w:lastRow="0" w:firstColumn="0" w:lastColumn="0" w:oddVBand="0" w:evenVBand="0" w:oddHBand="1" w:evenHBand="0" w:firstRowFirstColumn="0" w:firstRowLastColumn="0" w:lastRowFirstColumn="0" w:lastRowLastColumn="0"/>
+              <w:rPr>
+                <w:rFonts w:asciiTheme="minorHAnsi" w:hAnsiTheme="minorHAnsi"/>
+              </w:rPr>
+            </w:pPr>
+            <w:r>
+              <w:rPr>
+                <w:rFonts w:asciiTheme="minorHAnsi" w:hAnsiTheme="minorHAnsi"/>
+              </w:rPr>
+              <w:t xml:space="preserve">Der User drückt auf die </w:t>
+            </w:r>
+            <w:proofErr w:type="spellStart"/>
+            <w:r>
+              <w:rPr>
+                <w:rFonts w:asciiTheme="minorHAnsi" w:hAnsiTheme="minorHAnsi"/>
+              </w:rPr>
+              <w:t>ComboBox</w:t>
+            </w:r>
+            <w:proofErr w:type="spellEnd"/>
+            <w:r>
+              <w:rPr>
+                <w:rFonts w:asciiTheme="minorHAnsi" w:hAnsiTheme="minorHAnsi"/>
+              </w:rPr>
+              <w:t xml:space="preserve"> „Abfahrtsort“.</w:t>
+            </w:r>
+          </w:p>
+        </w:tc>
+        <w:tc>
+          <w:tcPr>
+            <w:tcW w:w="3071" w:type="dxa"/>
+          </w:tcPr>
+          <w:p>
+            <w:pPr>
+              <w:cnfStyle w:val="000000100000" w:firstRow="0" w:lastRow="0" w:firstColumn="0" w:lastColumn="0" w:oddVBand="0" w:evenVBand="0" w:oddHBand="1" w:evenHBand="0" w:firstRowFirstColumn="0" w:firstRowLastColumn="0" w:lastRowFirstColumn="0" w:lastRowLastColumn="0"/>
+              <w:rPr>
+                <w:rFonts w:asciiTheme="minorHAnsi" w:hAnsiTheme="minorHAnsi"/>
+              </w:rPr>
+            </w:pPr>
+            <w:r>
+              <w:rPr>
+                <w:rFonts w:asciiTheme="minorHAnsi" w:hAnsiTheme="minorHAnsi"/>
+              </w:rPr>
+              <w:t xml:space="preserve">Somit wird der Fokus auf die eben genannte </w:t>
+            </w:r>
+            <w:proofErr w:type="spellStart"/>
+            <w:r>
+              <w:rPr>
+                <w:rFonts w:asciiTheme="minorHAnsi" w:hAnsiTheme="minorHAnsi"/>
+              </w:rPr>
+              <w:t>ComboBox</w:t>
+            </w:r>
+            <w:proofErr w:type="spellEnd"/>
+            <w:r>
+              <w:rPr>
+                <w:rFonts w:asciiTheme="minorHAnsi" w:hAnsiTheme="minorHAnsi"/>
+              </w:rPr>
+              <w:t xml:space="preserve"> gelegt und der User kann hier nun reinschreiben.</w:t>
+            </w:r>
+          </w:p>
+        </w:tc>
+      </w:tr>
+      <w:tr>
+        <w:tc>
+          <w:tcPr>
+            <w:cnfStyle w:val="001000000000" w:firstRow="0" w:lastRow="0" w:firstColumn="1" w:lastColumn="0" w:oddVBand="0" w:evenVBand="0" w:oddHBand="0" w:evenHBand="0" w:firstRowFirstColumn="0" w:firstRowLastColumn="0" w:lastRowFirstColumn="0" w:lastRowLastColumn="0"/>
+            <w:tcW w:w="3070" w:type="dxa"/>
+          </w:tcPr>
+          <w:p>
+            <w:pPr>
+              <w:rPr>
+                <w:rFonts w:asciiTheme="minorHAnsi" w:hAnsiTheme="minorHAnsi"/>
+              </w:rPr>
+            </w:pPr>
+            <w:r>
+              <w:rPr>
+                <w:rFonts w:asciiTheme="minorHAnsi" w:hAnsiTheme="minorHAnsi"/>
+              </w:rPr>
+              <w:t>2</w:t>
+            </w:r>
+          </w:p>
+        </w:tc>
+        <w:tc>
+          <w:tcPr>
+            <w:tcW w:w="3071" w:type="dxa"/>
+          </w:tcPr>
+          <w:p>
+            <w:pPr>
+              <w:cnfStyle w:val="000000000000" w:firstRow="0" w:lastRow="0" w:firstColumn="0" w:lastColumn="0" w:oddVBand="0" w:evenVBand="0" w:oddHBand="0" w:evenHBand="0" w:firstRowFirstColumn="0" w:firstRowLastColumn="0" w:lastRowFirstColumn="0" w:lastRowLastColumn="0"/>
+              <w:rPr>
+                <w:rFonts w:asciiTheme="minorHAnsi" w:hAnsiTheme="minorHAnsi"/>
+              </w:rPr>
+            </w:pPr>
+            <w:r>
+              <w:rPr>
+                <w:rFonts w:asciiTheme="minorHAnsi" w:hAnsiTheme="minorHAnsi"/>
+              </w:rPr>
+              <w:t xml:space="preserve">Der User trägt einen beliebigen Abfahrtsort in die </w:t>
+            </w:r>
+            <w:proofErr w:type="spellStart"/>
+            <w:r>
+              <w:rPr>
+                <w:rFonts w:asciiTheme="minorHAnsi" w:hAnsiTheme="minorHAnsi"/>
+              </w:rPr>
+              <w:t>ComboBox</w:t>
+            </w:r>
+            <w:proofErr w:type="spellEnd"/>
+            <w:r>
+              <w:rPr>
+                <w:rFonts w:asciiTheme="minorHAnsi" w:hAnsiTheme="minorHAnsi"/>
+              </w:rPr>
+              <w:t xml:space="preserve"> „Abfahrtsort“ ein.</w:t>
+            </w:r>
+          </w:p>
+        </w:tc>
+        <w:tc>
+          <w:tcPr>
+            <w:tcW w:w="3071" w:type="dxa"/>
+          </w:tcPr>
+          <w:p>
+            <w:pPr>
+              <w:cnfStyle w:val="000000000000" w:firstRow="0" w:lastRow="0" w:firstColumn="0" w:lastColumn="0" w:oddVBand="0" w:evenVBand="0" w:oddHBand="0" w:evenHBand="0" w:firstRowFirstColumn="0" w:firstRowLastColumn="0" w:lastRowFirstColumn="0" w:lastRowLastColumn="0"/>
+              <w:rPr>
+                <w:rFonts w:asciiTheme="minorHAnsi" w:hAnsiTheme="minorHAnsi"/>
+              </w:rPr>
+            </w:pPr>
+            <w:r>
+              <w:rPr>
+                <w:rFonts w:asciiTheme="minorHAnsi" w:hAnsiTheme="minorHAnsi"/>
+              </w:rPr>
+              <w:t xml:space="preserve">Der Text wird in die </w:t>
+            </w:r>
+            <w:proofErr w:type="spellStart"/>
+            <w:r>
+              <w:rPr>
+                <w:rFonts w:asciiTheme="minorHAnsi" w:hAnsiTheme="minorHAnsi"/>
+              </w:rPr>
+              <w:t>ComboBox</w:t>
+            </w:r>
+            <w:proofErr w:type="spellEnd"/>
+            <w:r>
+              <w:rPr>
+                <w:rFonts w:asciiTheme="minorHAnsi" w:hAnsiTheme="minorHAnsi"/>
+              </w:rPr>
+              <w:t xml:space="preserve"> eingetragen.</w:t>
+            </w:r>
+          </w:p>
+        </w:tc>
+      </w:tr>
+      <w:tr>
+        <w:trPr>
+          <w:cnfStyle w:val="000000100000" w:firstRow="0" w:lastRow="0" w:firstColumn="0" w:lastColumn="0" w:oddVBand="0" w:evenVBand="0" w:oddHBand="1" w:evenHBand="0" w:firstRowFirstColumn="0" w:firstRowLastColumn="0" w:lastRowFirstColumn="0" w:lastRowLastColumn="0"/>
+        </w:trPr>
+        <w:tc>
+          <w:tcPr>
+            <w:cnfStyle w:val="001000000000" w:firstRow="0" w:lastRow="0" w:firstColumn="1" w:lastColumn="0" w:oddVBand="0" w:evenVBand="0" w:oddHBand="0" w:evenHBand="0" w:firstRowFirstColumn="0" w:firstRowLastColumn="0" w:lastRowFirstColumn="0" w:lastRowLastColumn="0"/>
+            <w:tcW w:w="3070" w:type="dxa"/>
+          </w:tcPr>
+          <w:p>
+            <w:pPr>
+              <w:rPr>
+                <w:rFonts w:asciiTheme="minorHAnsi" w:hAnsiTheme="minorHAnsi"/>
+              </w:rPr>
+            </w:pPr>
+            <w:r>
+              <w:rPr>
+                <w:rFonts w:asciiTheme="minorHAnsi" w:hAnsiTheme="minorHAnsi"/>
+              </w:rPr>
+              <w:t>3</w:t>
+            </w:r>
+          </w:p>
+        </w:tc>
+        <w:tc>
+          <w:tcPr>
+            <w:tcW w:w="3071" w:type="dxa"/>
+          </w:tcPr>
+          <w:p>
+            <w:pPr>
+              <w:cnfStyle w:val="000000100000" w:firstRow="0" w:lastRow="0" w:firstColumn="0" w:lastColumn="0" w:oddVBand="0" w:evenVBand="0" w:oddHBand="1" w:evenHBand="0" w:firstRowFirstColumn="0" w:firstRowLastColumn="0" w:lastRowFirstColumn="0" w:lastRowLastColumn="0"/>
+              <w:rPr>
+                <w:rFonts w:asciiTheme="minorHAnsi" w:hAnsiTheme="minorHAnsi"/>
+              </w:rPr>
+            </w:pPr>
+            <w:r>
+              <w:rPr>
+                <w:rFonts w:asciiTheme="minorHAnsi" w:hAnsiTheme="minorHAnsi"/>
+              </w:rPr>
+              <w:t>Der User drückt auf den Button „Abfahrten anzeigen“.</w:t>
+            </w:r>
+          </w:p>
+        </w:tc>
+        <w:tc>
+          <w:tcPr>
+            <w:tcW w:w="3071" w:type="dxa"/>
+          </w:tcPr>
+          <w:p>
+            <w:pPr>
+              <w:cnfStyle w:val="000000100000" w:firstRow="0" w:lastRow="0" w:firstColumn="0" w:lastColumn="0" w:oddVBand="0" w:evenVBand="0" w:oddHBand="1" w:evenHBand="0" w:firstRowFirstColumn="0" w:firstRowLastColumn="0" w:lastRowFirstColumn="0" w:lastRowLastColumn="0"/>
+              <w:rPr>
+                <w:rFonts w:asciiTheme="minorHAnsi" w:hAnsiTheme="minorHAnsi"/>
+              </w:rPr>
+            </w:pPr>
+            <w:r>
+              <w:rPr>
+                <w:rFonts w:asciiTheme="minorHAnsi" w:hAnsiTheme="minorHAnsi"/>
+              </w:rPr>
+              <w:t>Dem User werden einige der nächsten Abfahrten von dieser Station aus mit Gleis –und Zeitangaben aufgetragen.</w:t>
+            </w:r>
+          </w:p>
+        </w:tc>
+      </w:tr>
+    </w:tbl>
+    <w:p/>
+    <w:p>
+      <w:pPr>
+        <w:pStyle w:val="berschrift1"/>
+        <w:rPr>
+          <w:rFonts w:asciiTheme="minorHAnsi" w:hAnsiTheme="minorHAnsi"/>
+        </w:rPr>
+      </w:pPr>
+      <w:r>
+        <w:rPr>
+          <w:rFonts w:asciiTheme="minorHAnsi" w:hAnsiTheme="minorHAnsi"/>
+        </w:rPr>
+        <w:t>Testprotokoll</w:t>
+      </w:r>
+    </w:p>
+    <w:p>
+      <w:pPr>
+        <w:pStyle w:val="berschrift2"/>
+        <w:rPr>
+          <w:rFonts w:asciiTheme="minorHAnsi" w:hAnsiTheme="minorHAnsi"/>
+        </w:rPr>
+      </w:pPr>
+      <w:r>
+        <w:rPr>
+          <w:rFonts w:asciiTheme="minorHAnsi" w:hAnsiTheme="minorHAnsi"/>
+        </w:rPr>
+        <w:t>Hilfe bei Stationsnamen</w:t>
+      </w:r>
+    </w:p>
+    <w:tbl>
+      <w:tblPr>
+        <w:tblStyle w:val="MittlereListe2"/>
+        <w:tblW w:w="0" w:type="auto"/>
+        <w:tblLook w:val="04A0" w:firstRow="1" w:lastRow="0" w:firstColumn="1" w:lastColumn="0" w:noHBand="0" w:noVBand="1"/>
+      </w:tblPr>
+      <w:tblGrid>
+        <w:gridCol w:w="2128"/>
+        <w:gridCol w:w="2499"/>
+        <w:gridCol w:w="2786"/>
+        <w:gridCol w:w="1875"/>
+      </w:tblGrid>
+      <w:tr>
+        <w:trPr>
+          <w:cnfStyle w:val="100000000000" w:firstRow="1" w:lastRow="0" w:firstColumn="0" w:lastColumn="0" w:oddVBand="0" w:evenVBand="0" w:oddHBand="0" w:evenHBand="0" w:firstRowFirstColumn="0" w:firstRowLastColumn="0" w:lastRowFirstColumn="0" w:lastRowLastColumn="0"/>
+        </w:trPr>
+        <w:tc>
+          <w:tcPr>
+            <w:cnfStyle w:val="001000000100" w:firstRow="0" w:lastRow="0" w:firstColumn="1" w:lastColumn="0" w:oddVBand="0" w:evenVBand="0" w:oddHBand="0" w:evenHBand="0" w:firstRowFirstColumn="1" w:firstRowLastColumn="0" w:lastRowFirstColumn="0" w:lastRowLastColumn="0"/>
+            <w:tcW w:w="2128" w:type="dxa"/>
+          </w:tcPr>
+          <w:p>
+            <w:pPr>
+              <w:rPr>
+                <w:rFonts w:asciiTheme="minorHAnsi" w:hAnsiTheme="minorHAnsi"/>
+              </w:rPr>
+            </w:pPr>
+            <w:r>
+              <w:rPr>
+                <w:rFonts w:asciiTheme="minorHAnsi" w:hAnsiTheme="minorHAnsi"/>
+              </w:rPr>
+              <w:t>Punkt</w:t>
+            </w:r>
+          </w:p>
+        </w:tc>
+        <w:tc>
+          <w:tcPr>
+            <w:tcW w:w="2499" w:type="dxa"/>
+          </w:tcPr>
+          <w:p>
+            <w:pPr>
+              <w:cnfStyle w:val="100000000000" w:firstRow="1" w:lastRow="0" w:firstColumn="0" w:lastColumn="0" w:oddVBand="0" w:evenVBand="0" w:oddHBand="0" w:evenHBand="0" w:firstRowFirstColumn="0" w:firstRowLastColumn="0" w:lastRowFirstColumn="0" w:lastRowLastColumn="0"/>
+              <w:rPr>
+                <w:rFonts w:asciiTheme="minorHAnsi" w:hAnsiTheme="minorHAnsi"/>
+              </w:rPr>
+            </w:pPr>
+            <w:r>
+              <w:rPr>
+                <w:rFonts w:asciiTheme="minorHAnsi" w:hAnsiTheme="minorHAnsi"/>
+              </w:rPr>
+              <w:t>Tätigkeit</w:t>
+            </w:r>
+          </w:p>
+        </w:tc>
+        <w:tc>
+          <w:tcPr>
+            <w:tcW w:w="2786" w:type="dxa"/>
+          </w:tcPr>
+          <w:p>
+            <w:pPr>
+              <w:cnfStyle w:val="100000000000" w:firstRow="1" w:lastRow="0" w:firstColumn="0" w:lastColumn="0" w:oddVBand="0" w:evenVBand="0" w:oddHBand="0" w:evenHBand="0" w:firstRowFirstColumn="0" w:firstRowLastColumn="0" w:lastRowFirstColumn="0" w:lastRowLastColumn="0"/>
+              <w:rPr>
+                <w:rFonts w:asciiTheme="minorHAnsi" w:hAnsiTheme="minorHAnsi"/>
+              </w:rPr>
+            </w:pPr>
+            <w:r>
+              <w:rPr>
+                <w:rFonts w:asciiTheme="minorHAnsi" w:hAnsiTheme="minorHAnsi"/>
+              </w:rPr>
+              <w:t>Erwartetes Resultat</w:t>
+            </w:r>
+          </w:p>
+        </w:tc>
+        <w:tc>
+          <w:tcPr>
+            <w:tcW w:w="1875" w:type="dxa"/>
+          </w:tcPr>
+          <w:p>
+            <w:pPr>
+              <w:cnfStyle w:val="100000000000" w:firstRow="1" w:lastRow="0" w:firstColumn="0" w:lastColumn="0" w:oddVBand="0" w:evenVBand="0" w:oddHBand="0" w:evenHBand="0" w:firstRowFirstColumn="0" w:firstRowLastColumn="0" w:lastRowFirstColumn="0" w:lastRowLastColumn="0"/>
+              <w:rPr>
+                <w:rFonts w:asciiTheme="minorHAnsi" w:hAnsiTheme="minorHAnsi"/>
+              </w:rPr>
+            </w:pPr>
+            <w:r>
+              <w:rPr>
+                <w:rFonts w:asciiTheme="minorHAnsi" w:hAnsiTheme="minorHAnsi"/>
+              </w:rPr>
+              <w:t>Status</w:t>
+            </w:r>
+          </w:p>
+        </w:tc>
+      </w:tr>
+      <w:tr>
+        <w:trPr>
+          <w:cnfStyle w:val="000000100000" w:firstRow="0" w:lastRow="0" w:firstColumn="0" w:lastColumn="0" w:oddVBand="0" w:evenVBand="0" w:oddHBand="1" w:evenHBand="0" w:firstRowFirstColumn="0" w:firstRowLastColumn="0" w:lastRowFirstColumn="0" w:lastRowLastColumn="0"/>
+        </w:trPr>
+        <w:tc>
+          <w:tcPr>
+            <w:cnfStyle w:val="001000000000" w:firstRow="0" w:lastRow="0" w:firstColumn="1" w:lastColumn="0" w:oddVBand="0" w:evenVBand="0" w:oddHBand="0" w:evenHBand="0" w:firstRowFirstColumn="0" w:firstRowLastColumn="0" w:lastRowFirstColumn="0" w:lastRowLastColumn="0"/>
+            <w:tcW w:w="2128" w:type="dxa"/>
+          </w:tcPr>
+          <w:p>
+            <w:pPr>
+              <w:rPr>
+                <w:rFonts w:asciiTheme="minorHAnsi" w:hAnsiTheme="minorHAnsi"/>
+              </w:rPr>
+            </w:pPr>
+            <w:r>
+              <w:rPr>
+                <w:rFonts w:asciiTheme="minorHAnsi" w:hAnsiTheme="minorHAnsi"/>
+              </w:rPr>
+              <w:t>1</w:t>
+            </w:r>
+          </w:p>
+        </w:tc>
+        <w:tc>
+          <w:tcPr>
+            <w:tcW w:w="2499" w:type="dxa"/>
+          </w:tcPr>
+          <w:p>
+            <w:pPr>
+              <w:cnfStyle w:val="000000100000" w:firstRow="0" w:lastRow="0" w:firstColumn="0" w:lastColumn="0" w:oddVBand="0" w:evenVBand="0" w:oddHBand="1" w:evenHBand="0" w:firstRowFirstColumn="0" w:firstRowLastColumn="0" w:lastRowFirstColumn="0" w:lastRowLastColumn="0"/>
+              <w:rPr>
+                <w:rFonts w:asciiTheme="minorHAnsi" w:hAnsiTheme="minorHAnsi"/>
+              </w:rPr>
+            </w:pPr>
+            <w:r>
+              <w:rPr>
+                <w:rFonts w:asciiTheme="minorHAnsi" w:hAnsiTheme="minorHAnsi"/>
+              </w:rPr>
+              <w:t xml:space="preserve">Der User gibt in eine </w:t>
+            </w:r>
+            <w:proofErr w:type="spellStart"/>
+            <w:r>
+              <w:rPr>
+                <w:rFonts w:asciiTheme="minorHAnsi" w:hAnsiTheme="minorHAnsi"/>
+              </w:rPr>
+              <w:t>ComboBox</w:t>
+            </w:r>
+            <w:proofErr w:type="spellEnd"/>
+            <w:r>
+              <w:rPr>
+                <w:rFonts w:asciiTheme="minorHAnsi" w:hAnsiTheme="minorHAnsi"/>
+              </w:rPr>
+              <w:t xml:space="preserve"> die Ortschaft oder ein Teil davon ein.</w:t>
+            </w:r>
+          </w:p>
+          <w:p>
+            <w:pPr>
+              <w:cnfStyle w:val="000000100000" w:firstRow="0" w:lastRow="0" w:firstColumn="0" w:lastColumn="0" w:oddVBand="0" w:evenVBand="0" w:oddHBand="1" w:evenHBand="0" w:firstRowFirstColumn="0" w:firstRowLastColumn="0" w:lastRowFirstColumn="0" w:lastRowLastColumn="0"/>
+              <w:rPr>
+                <w:rFonts w:asciiTheme="minorHAnsi" w:hAnsiTheme="minorHAnsi"/>
+              </w:rPr>
+            </w:pPr>
+            <w:r>
+              <w:rPr>
+                <w:rFonts w:asciiTheme="minorHAnsi" w:hAnsiTheme="minorHAnsi"/>
+              </w:rPr>
+              <w:t>Beispiel:</w:t>
+            </w:r>
+          </w:p>
+          <w:p>
+            <w:pPr>
+              <w:pStyle w:val="Listenabsatz"/>
+              <w:numPr>
+                <w:ilvl w:val="0"/>
+                <w:numId w:val="8"/>
+              </w:numPr>
+              <w:spacing w:line="240" w:lineRule="auto"/>
+              <w:cnfStyle w:val="000000100000" w:firstRow="0" w:lastRow="0" w:firstColumn="0" w:lastColumn="0" w:oddVBand="0" w:evenVBand="0" w:oddHBand="1" w:evenHBand="0" w:firstRowFirstColumn="0" w:firstRowLastColumn="0" w:lastRowFirstColumn="0" w:lastRowLastColumn="0"/>
+              <w:rPr>
+                <w:rFonts w:asciiTheme="minorHAnsi" w:hAnsiTheme="minorHAnsi"/>
+              </w:rPr>
+            </w:pPr>
+            <w:proofErr w:type="spellStart"/>
+            <w:r>
+              <w:rPr>
+                <w:rFonts w:asciiTheme="minorHAnsi" w:hAnsiTheme="minorHAnsi"/>
+              </w:rPr>
+              <w:t>Hildi</w:t>
+            </w:r>
+            <w:proofErr w:type="spellEnd"/>
+          </w:p>
+        </w:tc>
+        <w:tc>
+          <w:tcPr>
+            <w:tcW w:w="2786" w:type="dxa"/>
+          </w:tcPr>
+          <w:p>
+            <w:pPr>
+              <w:cnfStyle w:val="000000100000" w:firstRow="0" w:lastRow="0" w:firstColumn="0" w:lastColumn="0" w:oddVBand="0" w:evenVBand="0" w:oddHBand="1" w:evenHBand="0" w:firstRowFirstColumn="0" w:firstRowLastColumn="0" w:lastRowFirstColumn="0" w:lastRowLastColumn="0"/>
+              <w:rPr>
+                <w:rFonts w:asciiTheme="minorHAnsi" w:hAnsiTheme="minorHAnsi"/>
+              </w:rPr>
+            </w:pPr>
+            <w:r>
+              <w:rPr>
+                <w:rFonts w:asciiTheme="minorHAnsi" w:hAnsiTheme="minorHAnsi"/>
+              </w:rPr>
+              <w:t>Der Text wird normal eingetragen.</w:t>
+            </w:r>
+          </w:p>
+        </w:tc>
+        <w:tc>
+          <w:tcPr>
+            <w:tcW w:w="1875" w:type="dxa"/>
+          </w:tcPr>
+          <w:p>
+            <w:pPr>
+              <w:cnfStyle w:val="000000100000" w:firstRow="0" w:lastRow="0" w:firstColumn="0" w:lastColumn="0" w:oddVBand="0" w:evenVBand="0" w:oddHBand="1" w:evenHBand="0" w:firstRowFirstColumn="0" w:firstRowLastColumn="0" w:lastRowFirstColumn="0" w:lastRowLastColumn="0"/>
+              <w:rPr>
+                <w:rFonts w:asciiTheme="minorHAnsi" w:hAnsiTheme="minorHAnsi"/>
+              </w:rPr>
+            </w:pPr>
+            <w:r>
+              <w:rPr>
+                <w:rFonts w:asciiTheme="minorHAnsi" w:hAnsiTheme="minorHAnsi"/>
+                <w:sz w:val="96"/>
+              </w:rPr>
+              <w:sym w:font="Wingdings 2" w:char="F050"/>
+            </w:r>
+          </w:p>
+        </w:tc>
+      </w:tr>
+      <w:tr>
+        <w:tc>
+          <w:tcPr>
+            <w:cnfStyle w:val="001000000000" w:firstRow="0" w:lastRow="0" w:firstColumn="1" w:lastColumn="0" w:oddVBand="0" w:evenVBand="0" w:oddHBand="0" w:evenHBand="0" w:firstRowFirstColumn="0" w:firstRowLastColumn="0" w:lastRowFirstColumn="0" w:lastRowLastColumn="0"/>
+            <w:tcW w:w="2128" w:type="dxa"/>
+          </w:tcPr>
+          <w:p>
+            <w:pPr>
+              <w:rPr>
+                <w:rFonts w:asciiTheme="minorHAnsi" w:hAnsiTheme="minorHAnsi"/>
+              </w:rPr>
+            </w:pPr>
+            <w:r>
+              <w:rPr>
+                <w:rFonts w:asciiTheme="minorHAnsi" w:hAnsiTheme="minorHAnsi"/>
+              </w:rPr>
+              <w:t>2</w:t>
+            </w:r>
+          </w:p>
+        </w:tc>
+        <w:tc>
+          <w:tcPr>
+            <w:tcW w:w="2499" w:type="dxa"/>
+          </w:tcPr>
+          <w:p>
+            <w:pPr>
+              <w:cnfStyle w:val="000000000000" w:firstRow="0" w:lastRow="0" w:firstColumn="0" w:lastColumn="0" w:oddVBand="0" w:evenVBand="0" w:oddHBand="0" w:evenHBand="0" w:firstRowFirstColumn="0" w:firstRowLastColumn="0" w:lastRowFirstColumn="0" w:lastRowLastColumn="0"/>
+              <w:rPr>
+                <w:rFonts w:asciiTheme="minorHAnsi" w:hAnsiTheme="minorHAnsi"/>
+              </w:rPr>
+            </w:pPr>
+            <w:r>
+              <w:rPr>
+                <w:rFonts w:asciiTheme="minorHAnsi" w:hAnsiTheme="minorHAnsi"/>
+              </w:rPr>
+              <w:t>Der User klickt auf den Button mit dem für sich sprechenden Icon abgebildet.</w:t>
+            </w:r>
+          </w:p>
+        </w:tc>
+        <w:tc>
+          <w:tcPr>
+            <w:tcW w:w="2786" w:type="dxa"/>
+          </w:tcPr>
+          <w:p>
+            <w:pPr>
+              <w:cnfStyle w:val="000000000000" w:firstRow="0" w:lastRow="0" w:firstColumn="0" w:lastColumn="0" w:oddVBand="0" w:evenVBand="0" w:oddHBand="0" w:evenHBand="0" w:firstRowFirstColumn="0" w:firstRowLastColumn="0" w:lastRowFirstColumn="0" w:lastRowLastColumn="0"/>
+              <w:rPr>
+                <w:rFonts w:asciiTheme="minorHAnsi" w:hAnsiTheme="minorHAnsi"/>
+              </w:rPr>
+            </w:pPr>
+            <w:r>
+              <w:rPr>
+                <w:rFonts w:asciiTheme="minorHAnsi" w:hAnsiTheme="minorHAnsi"/>
+              </w:rPr>
+              <w:t xml:space="preserve">Die </w:t>
+            </w:r>
+            <w:proofErr w:type="spellStart"/>
+            <w:r>
+              <w:rPr>
+                <w:rFonts w:asciiTheme="minorHAnsi" w:hAnsiTheme="minorHAnsi"/>
+              </w:rPr>
+              <w:t>ComboBox</w:t>
+            </w:r>
+            <w:proofErr w:type="spellEnd"/>
+            <w:r>
+              <w:rPr>
+                <w:rFonts w:asciiTheme="minorHAnsi" w:hAnsiTheme="minorHAnsi"/>
+              </w:rPr>
+              <w:t xml:space="preserve"> öffnet sich und dem User werden alle Stationsnamen vorgeschlagen die mit dem eingegeben Text anfangen.</w:t>
+            </w:r>
+          </w:p>
+          <w:p>
+            <w:pPr>
+              <w:cnfStyle w:val="000000000000" w:firstRow="0" w:lastRow="0" w:firstColumn="0" w:lastColumn="0" w:oddVBand="0" w:evenVBand="0" w:oddHBand="0" w:evenHBand="0" w:firstRowFirstColumn="0" w:firstRowLastColumn="0" w:lastRowFirstColumn="0" w:lastRowLastColumn="0"/>
+              <w:rPr>
+                <w:rFonts w:asciiTheme="minorHAnsi" w:hAnsiTheme="minorHAnsi"/>
+              </w:rPr>
+            </w:pPr>
+            <w:r>
+              <w:rPr>
+                <w:rFonts w:asciiTheme="minorHAnsi" w:hAnsiTheme="minorHAnsi"/>
+              </w:rPr>
+              <w:t>Beispiel:</w:t>
+            </w:r>
+          </w:p>
+          <w:p>
+            <w:pPr>
+              <w:pStyle w:val="Listenabsatz"/>
+              <w:numPr>
+                <w:ilvl w:val="0"/>
+                <w:numId w:val="8"/>
+              </w:numPr>
+              <w:spacing w:line="240" w:lineRule="auto"/>
+              <w:cnfStyle w:val="000000000000" w:firstRow="0" w:lastRow="0" w:firstColumn="0" w:lastColumn="0" w:oddVBand="0" w:evenVBand="0" w:oddHBand="0" w:evenHBand="0" w:firstRowFirstColumn="0" w:firstRowLastColumn="0" w:lastRowFirstColumn="0" w:lastRowLastColumn="0"/>
+              <w:rPr>
+                <w:rFonts w:asciiTheme="minorHAnsi" w:hAnsiTheme="minorHAnsi"/>
+              </w:rPr>
+            </w:pPr>
+            <w:proofErr w:type="spellStart"/>
+            <w:r>
+              <w:rPr>
+                <w:rFonts w:asciiTheme="minorHAnsi" w:hAnsiTheme="minorHAnsi"/>
+              </w:rPr>
+              <w:t>Hildisrieden</w:t>
+            </w:r>
+            <w:proofErr w:type="spellEnd"/>
+            <w:r>
+              <w:rPr>
+                <w:rFonts w:asciiTheme="minorHAnsi" w:hAnsiTheme="minorHAnsi"/>
+              </w:rPr>
+              <w:t>, Dorf</w:t>
+            </w:r>
+          </w:p>
+          <w:p>
+            <w:pPr>
+              <w:pStyle w:val="Listenabsatz"/>
+              <w:numPr>
+                <w:ilvl w:val="0"/>
+                <w:numId w:val="8"/>
+              </w:numPr>
+              <w:spacing w:line="240" w:lineRule="auto"/>
+              <w:cnfStyle w:val="000000000000" w:firstRow="0" w:lastRow="0" w:firstColumn="0" w:lastColumn="0" w:oddVBand="0" w:evenVBand="0" w:oddHBand="0" w:evenHBand="0" w:firstRowFirstColumn="0" w:firstRowLastColumn="0" w:lastRowFirstColumn="0" w:lastRowLastColumn="0"/>
+              <w:rPr>
+                <w:rFonts w:asciiTheme="minorHAnsi" w:hAnsiTheme="minorHAnsi"/>
+              </w:rPr>
+            </w:pPr>
+            <w:proofErr w:type="spellStart"/>
+            <w:r>
+              <w:rPr>
+                <w:rFonts w:asciiTheme="minorHAnsi" w:hAnsiTheme="minorHAnsi"/>
+              </w:rPr>
+              <w:t>Hildisrieden</w:t>
+            </w:r>
+            <w:proofErr w:type="spellEnd"/>
+            <w:r>
+              <w:rPr>
+                <w:rFonts w:asciiTheme="minorHAnsi" w:hAnsiTheme="minorHAnsi"/>
+              </w:rPr>
+              <w:t xml:space="preserve">, </w:t>
+            </w:r>
+            <w:proofErr w:type="spellStart"/>
+            <w:r>
+              <w:rPr>
+                <w:rFonts w:asciiTheme="minorHAnsi" w:hAnsiTheme="minorHAnsi"/>
+              </w:rPr>
+              <w:t>Hapfern</w:t>
+            </w:r>
+            <w:proofErr w:type="spellEnd"/>
+          </w:p>
+          <w:p>
+            <w:pPr>
+              <w:pStyle w:val="Listenabsatz"/>
+              <w:numPr>
+                <w:ilvl w:val="0"/>
+                <w:numId w:val="8"/>
+              </w:numPr>
+              <w:spacing w:line="240" w:lineRule="auto"/>
+              <w:cnfStyle w:val="000000000000" w:firstRow="0" w:lastRow="0" w:firstColumn="0" w:lastColumn="0" w:oddVBand="0" w:evenVBand="0" w:oddHBand="0" w:evenHBand="0" w:firstRowFirstColumn="0" w:firstRowLastColumn="0" w:lastRowFirstColumn="0" w:lastRowLastColumn="0"/>
+              <w:rPr>
+                <w:rFonts w:asciiTheme="minorHAnsi" w:hAnsiTheme="minorHAnsi"/>
+              </w:rPr>
+            </w:pPr>
+            <w:proofErr w:type="spellStart"/>
+            <w:r>
+              <w:rPr>
+                <w:rFonts w:asciiTheme="minorHAnsi" w:hAnsiTheme="minorHAnsi"/>
+              </w:rPr>
+              <w:t>Hildisrieden</w:t>
+            </w:r>
+            <w:proofErr w:type="spellEnd"/>
+            <w:r>
+              <w:rPr>
+                <w:rFonts w:asciiTheme="minorHAnsi" w:hAnsiTheme="minorHAnsi"/>
+              </w:rPr>
+              <w:t>, Post</w:t>
+            </w:r>
+          </w:p>
+          <w:p>
+            <w:pPr>
+              <w:pStyle w:val="Listenabsatz"/>
+              <w:numPr>
+                <w:ilvl w:val="0"/>
+                <w:numId w:val="8"/>
+              </w:numPr>
+              <w:spacing w:line="240" w:lineRule="auto"/>
+              <w:cnfStyle w:val="000000000000" w:firstRow="0" w:lastRow="0" w:firstColumn="0" w:lastColumn="0" w:oddVBand="0" w:evenVBand="0" w:oddHBand="0" w:evenHBand="0" w:firstRowFirstColumn="0" w:firstRowLastColumn="0" w:lastRowFirstColumn="0" w:lastRowLastColumn="0"/>
+              <w:rPr>
+                <w:rFonts w:asciiTheme="minorHAnsi" w:hAnsiTheme="minorHAnsi"/>
+              </w:rPr>
+            </w:pPr>
+            <w:proofErr w:type="spellStart"/>
+            <w:r>
+              <w:rPr>
+                <w:rFonts w:asciiTheme="minorHAnsi" w:hAnsiTheme="minorHAnsi"/>
+              </w:rPr>
+              <w:t>Hildisrieden</w:t>
+            </w:r>
+            <w:proofErr w:type="spellEnd"/>
+            <w:r>
+              <w:rPr>
+                <w:rFonts w:asciiTheme="minorHAnsi" w:hAnsiTheme="minorHAnsi"/>
+              </w:rPr>
+              <w:t xml:space="preserve">, </w:t>
+            </w:r>
+            <w:proofErr w:type="spellStart"/>
+            <w:r>
+              <w:rPr>
+                <w:rFonts w:asciiTheme="minorHAnsi" w:hAnsiTheme="minorHAnsi"/>
+              </w:rPr>
+              <w:t>Waldmatt</w:t>
+            </w:r>
+            <w:proofErr w:type="spellEnd"/>
+          </w:p>
+        </w:tc>
+        <w:tc>
+          <w:tcPr>
+            <w:tcW w:w="1875" w:type="dxa"/>
+          </w:tcPr>
+          <w:p>
+            <w:pPr>
+              <w:cnfStyle w:val="000000000000" w:firstRow="0" w:lastRow="0" w:firstColumn="0" w:lastColumn="0" w:oddVBand="0" w:evenVBand="0" w:oddHBand="0" w:evenHBand="0" w:firstRowFirstColumn="0" w:firstRowLastColumn="0" w:lastRowFirstColumn="0" w:lastRowLastColumn="0"/>
+              <w:rPr>
+                <w:rFonts w:asciiTheme="minorHAnsi" w:hAnsiTheme="minorHAnsi"/>
+              </w:rPr>
+            </w:pPr>
+            <w:r>
+              <w:rPr>
+                <w:rFonts w:asciiTheme="minorHAnsi" w:hAnsiTheme="minorHAnsi"/>
+                <w:sz w:val="96"/>
+              </w:rPr>
+              <w:sym w:font="Wingdings 2" w:char="F050"/>
+            </w:r>
+          </w:p>
+        </w:tc>
+      </w:tr>
+      <w:tr>
+        <w:trPr>
+          <w:cnfStyle w:val="000000100000" w:firstRow="0" w:lastRow="0" w:firstColumn="0" w:lastColumn="0" w:oddVBand="0" w:evenVBand="0" w:oddHBand="1" w:evenHBand="0" w:firstRowFirstColumn="0" w:firstRowLastColumn="0" w:lastRowFirstColumn="0" w:lastRowLastColumn="0"/>
+        </w:trPr>
+        <w:tc>
+          <w:tcPr>
+            <w:cnfStyle w:val="001000000000" w:firstRow="0" w:lastRow="0" w:firstColumn="1" w:lastColumn="0" w:oddVBand="0" w:evenVBand="0" w:oddHBand="0" w:evenHBand="0" w:firstRowFirstColumn="0" w:firstRowLastColumn="0" w:lastRowFirstColumn="0" w:lastRowLastColumn="0"/>
+            <w:tcW w:w="2128" w:type="dxa"/>
+          </w:tcPr>
+          <w:p>
+            <w:pPr>
+              <w:rPr>
+                <w:rFonts w:asciiTheme="minorHAnsi" w:hAnsiTheme="minorHAnsi"/>
+              </w:rPr>
+            </w:pPr>
+            <w:r>
+              <w:rPr>
+                <w:rFonts w:asciiTheme="minorHAnsi" w:hAnsiTheme="minorHAnsi"/>
+              </w:rPr>
+              <w:t>3</w:t>
+            </w:r>
+          </w:p>
+        </w:tc>
+        <w:tc>
+          <w:tcPr>
+            <w:tcW w:w="2499" w:type="dxa"/>
+          </w:tcPr>
+          <w:p>
+            <w:pPr>
+              <w:cnfStyle w:val="000000100000" w:firstRow="0" w:lastRow="0" w:firstColumn="0" w:lastColumn="0" w:oddVBand="0" w:evenVBand="0" w:oddHBand="1" w:evenHBand="0" w:firstRowFirstColumn="0" w:firstRowLastColumn="0" w:lastRowFirstColumn="0" w:lastRowLastColumn="0"/>
+              <w:rPr>
+                <w:rFonts w:asciiTheme="minorHAnsi" w:hAnsiTheme="minorHAnsi"/>
+              </w:rPr>
+            </w:pPr>
+            <w:r>
+              <w:rPr>
+                <w:rFonts w:asciiTheme="minorHAnsi" w:hAnsiTheme="minorHAnsi"/>
+              </w:rPr>
+              <w:t xml:space="preserve">Der User klickt in der </w:t>
+            </w:r>
+            <w:proofErr w:type="spellStart"/>
+            <w:r>
+              <w:rPr>
+                <w:rFonts w:asciiTheme="minorHAnsi" w:hAnsiTheme="minorHAnsi"/>
+              </w:rPr>
+              <w:t>ComboBox</w:t>
+            </w:r>
+            <w:proofErr w:type="spellEnd"/>
+            <w:r>
+              <w:rPr>
+                <w:rFonts w:asciiTheme="minorHAnsi" w:hAnsiTheme="minorHAnsi"/>
+              </w:rPr>
+              <w:t xml:space="preserve"> auf die gewünschte Station</w:t>
+            </w:r>
+          </w:p>
+        </w:tc>
+        <w:tc>
+          <w:tcPr>
+            <w:tcW w:w="2786" w:type="dxa"/>
+          </w:tcPr>
+          <w:p>
+            <w:pPr>
+              <w:cnfStyle w:val="000000100000" w:firstRow="0" w:lastRow="0" w:firstColumn="0" w:lastColumn="0" w:oddVBand="0" w:evenVBand="0" w:oddHBand="1" w:evenHBand="0" w:firstRowFirstColumn="0" w:firstRowLastColumn="0" w:lastRowFirstColumn="0" w:lastRowLastColumn="0"/>
+              <w:rPr>
+                <w:rFonts w:asciiTheme="minorHAnsi" w:hAnsiTheme="minorHAnsi"/>
+              </w:rPr>
+            </w:pPr>
+            <w:r>
+              <w:rPr>
+                <w:rFonts w:asciiTheme="minorHAnsi" w:hAnsiTheme="minorHAnsi"/>
+              </w:rPr>
+              <w:t xml:space="preserve">Die angewählte Station wird in der </w:t>
+            </w:r>
+            <w:proofErr w:type="spellStart"/>
+            <w:r>
+              <w:rPr>
+                <w:rFonts w:asciiTheme="minorHAnsi" w:hAnsiTheme="minorHAnsi"/>
+              </w:rPr>
+              <w:t>ComboBox</w:t>
+            </w:r>
+            <w:proofErr w:type="spellEnd"/>
+            <w:r>
+              <w:rPr>
+                <w:rFonts w:asciiTheme="minorHAnsi" w:hAnsiTheme="minorHAnsi"/>
+              </w:rPr>
+              <w:t xml:space="preserve"> aufgeführt.</w:t>
+            </w:r>
+          </w:p>
+        </w:tc>
+        <w:tc>
+          <w:tcPr>
+            <w:tcW w:w="1875" w:type="dxa"/>
+          </w:tcPr>
+          <w:p>
+            <w:pPr>
+              <w:cnfStyle w:val="000000100000" w:firstRow="0" w:lastRow="0" w:firstColumn="0" w:lastColumn="0" w:oddVBand="0" w:evenVBand="0" w:oddHBand="1" w:evenHBand="0" w:firstRowFirstColumn="0" w:firstRowLastColumn="0" w:lastRowFirstColumn="0" w:lastRowLastColumn="0"/>
+              <w:rPr>
+                <w:rFonts w:asciiTheme="minorHAnsi" w:hAnsiTheme="minorHAnsi"/>
+              </w:rPr>
+            </w:pPr>
+            <w:r>
+              <w:rPr>
+                <w:rFonts w:asciiTheme="minorHAnsi" w:hAnsiTheme="minorHAnsi"/>
+                <w:sz w:val="96"/>
+              </w:rPr>
+              <w:sym w:font="Wingdings 2" w:char="F050"/>
+            </w:r>
+          </w:p>
+        </w:tc>
+      </w:tr>
+    </w:tbl>
+    <w:p/>
+    <w:p>
+      <w:r>
+        <w:br w:type="page"/>
+      </w:r>
+    </w:p>
+    <w:p>
+      <w:pPr>
+        <w:pStyle w:val="berschrift2"/>
+        <w:rPr>
+          <w:rFonts w:asciiTheme="minorHAnsi" w:hAnsiTheme="minorHAnsi"/>
+        </w:rPr>
+      </w:pPr>
+      <w:r>
+        <w:rPr>
+          <w:rFonts w:asciiTheme="minorHAnsi" w:hAnsiTheme="minorHAnsi"/>
+        </w:rPr>
+        <w:lastRenderedPageBreak/>
+        <w:t>Abfahrtsplan</w:t>
+      </w:r>
+    </w:p>
+    <w:tbl>
+      <w:tblPr>
+        <w:tblStyle w:val="MittlereListe2"/>
+        <w:tblW w:w="0" w:type="auto"/>
+        <w:tblLook w:val="04A0" w:firstRow="1" w:lastRow="0" w:firstColumn="1" w:lastColumn="0" w:noHBand="0" w:noVBand="1"/>
+      </w:tblPr>
+      <w:tblGrid>
+        <w:gridCol w:w="2118"/>
+        <w:gridCol w:w="2783"/>
+        <w:gridCol w:w="2524"/>
+        <w:gridCol w:w="1863"/>
+      </w:tblGrid>
+      <w:tr>
+        <w:trPr>
+          <w:cnfStyle w:val="100000000000" w:firstRow="1" w:lastRow="0" w:firstColumn="0" w:lastColumn="0" w:oddVBand="0" w:evenVBand="0" w:oddHBand="0" w:evenHBand="0" w:firstRowFirstColumn="0" w:firstRowLastColumn="0" w:lastRowFirstColumn="0" w:lastRowLastColumn="0"/>
+        </w:trPr>
+        <w:tc>
+          <w:tcPr>
+            <w:cnfStyle w:val="001000000100" w:firstRow="0" w:lastRow="0" w:firstColumn="1" w:lastColumn="0" w:oddVBand="0" w:evenVBand="0" w:oddHBand="0" w:evenHBand="0" w:firstRowFirstColumn="1" w:firstRowLastColumn="0" w:lastRowFirstColumn="0" w:lastRowLastColumn="0"/>
+            <w:tcW w:w="2118" w:type="dxa"/>
+          </w:tcPr>
+          <w:p>
+            <w:pPr>
+              <w:rPr>
+                <w:rFonts w:asciiTheme="minorHAnsi" w:hAnsiTheme="minorHAnsi"/>
+              </w:rPr>
+            </w:pPr>
+            <w:r>
+              <w:rPr>
+                <w:rFonts w:asciiTheme="minorHAnsi" w:hAnsiTheme="minorHAnsi"/>
+              </w:rPr>
+              <w:t>Punkt</w:t>
+            </w:r>
+          </w:p>
+        </w:tc>
+        <w:tc>
+          <w:tcPr>
+            <w:tcW w:w="2783" w:type="dxa"/>
+          </w:tcPr>
+          <w:p>
+            <w:pPr>
+              <w:cnfStyle w:val="100000000000" w:firstRow="1" w:lastRow="0" w:firstColumn="0" w:lastColumn="0" w:oddVBand="0" w:evenVBand="0" w:oddHBand="0" w:evenHBand="0" w:firstRowFirstColumn="0" w:firstRowLastColumn="0" w:lastRowFirstColumn="0" w:lastRowLastColumn="0"/>
+              <w:rPr>
+                <w:rFonts w:asciiTheme="minorHAnsi" w:hAnsiTheme="minorHAnsi"/>
+              </w:rPr>
+            </w:pPr>
+            <w:r>
+              <w:rPr>
+                <w:rFonts w:asciiTheme="minorHAnsi" w:hAnsiTheme="minorHAnsi"/>
+              </w:rPr>
+              <w:t>Tätigkeit</w:t>
+            </w:r>
+          </w:p>
+        </w:tc>
+        <w:tc>
+          <w:tcPr>
+            <w:tcW w:w="2524" w:type="dxa"/>
+          </w:tcPr>
+          <w:p>
+            <w:pPr>
+              <w:cnfStyle w:val="100000000000" w:firstRow="1" w:lastRow="0" w:firstColumn="0" w:lastColumn="0" w:oddVBand="0" w:evenVBand="0" w:oddHBand="0" w:evenHBand="0" w:firstRowFirstColumn="0" w:firstRowLastColumn="0" w:lastRowFirstColumn="0" w:lastRowLastColumn="0"/>
+              <w:rPr>
+                <w:rFonts w:asciiTheme="minorHAnsi" w:hAnsiTheme="minorHAnsi"/>
+              </w:rPr>
+            </w:pPr>
+            <w:r>
+              <w:rPr>
+                <w:rFonts w:asciiTheme="minorHAnsi" w:hAnsiTheme="minorHAnsi"/>
+              </w:rPr>
+              <w:t>Erwartetes Resultat</w:t>
+            </w:r>
+          </w:p>
+        </w:tc>
+        <w:tc>
+          <w:tcPr>
+            <w:tcW w:w="1863" w:type="dxa"/>
+          </w:tcPr>
+          <w:p>
+            <w:pPr>
+              <w:cnfStyle w:val="100000000000" w:firstRow="1" w:lastRow="0" w:firstColumn="0" w:lastColumn="0" w:oddVBand="0" w:evenVBand="0" w:oddHBand="0" w:evenHBand="0" w:firstRowFirstColumn="0" w:firstRowLastColumn="0" w:lastRowFirstColumn="0" w:lastRowLastColumn="0"/>
+              <w:rPr>
+                <w:rFonts w:asciiTheme="minorHAnsi" w:hAnsiTheme="minorHAnsi"/>
+              </w:rPr>
+            </w:pPr>
+            <w:r>
+              <w:rPr>
+                <w:rFonts w:asciiTheme="minorHAnsi" w:hAnsiTheme="minorHAnsi"/>
+              </w:rPr>
+              <w:t>Status</w:t>
+            </w:r>
+          </w:p>
+        </w:tc>
+      </w:tr>
+      <w:tr>
+        <w:trPr>
+          <w:cnfStyle w:val="000000100000" w:firstRow="0" w:lastRow="0" w:firstColumn="0" w:lastColumn="0" w:oddVBand="0" w:evenVBand="0" w:oddHBand="1" w:evenHBand="0" w:firstRowFirstColumn="0" w:firstRowLastColumn="0" w:lastRowFirstColumn="0" w:lastRowLastColumn="0"/>
+        </w:trPr>
+        <w:tc>
+          <w:tcPr>
+            <w:cnfStyle w:val="001000000000" w:firstRow="0" w:lastRow="0" w:firstColumn="1" w:lastColumn="0" w:oddVBand="0" w:evenVBand="0" w:oddHBand="0" w:evenHBand="0" w:firstRowFirstColumn="0" w:firstRowLastColumn="0" w:lastRowFirstColumn="0" w:lastRowLastColumn="0"/>
+            <w:tcW w:w="2118" w:type="dxa"/>
+          </w:tcPr>
+          <w:p>
+            <w:pPr>
+              <w:rPr>
+                <w:rFonts w:asciiTheme="minorHAnsi" w:hAnsiTheme="minorHAnsi"/>
+              </w:rPr>
+            </w:pPr>
+            <w:r>
+              <w:rPr>
+                <w:rFonts w:asciiTheme="minorHAnsi" w:hAnsiTheme="minorHAnsi"/>
+              </w:rPr>
+              <w:t>1</w:t>
+            </w:r>
+          </w:p>
+        </w:tc>
+        <w:tc>
+          <w:tcPr>
+            <w:tcW w:w="2783" w:type="dxa"/>
+          </w:tcPr>
+          <w:p>
+            <w:pPr>
+              <w:cnfStyle w:val="000000100000" w:firstRow="0" w:lastRow="0" w:firstColumn="0" w:lastColumn="0" w:oddVBand="0" w:evenVBand="0" w:oddHBand="1" w:evenHBand="0" w:firstRowFirstColumn="0" w:firstRowLastColumn="0" w:lastRowFirstColumn="0" w:lastRowLastColumn="0"/>
+              <w:rPr>
+                <w:rFonts w:asciiTheme="minorHAnsi" w:hAnsiTheme="minorHAnsi"/>
+              </w:rPr>
+            </w:pPr>
+            <w:r>
+              <w:rPr>
+                <w:rFonts w:asciiTheme="minorHAnsi" w:hAnsiTheme="minorHAnsi"/>
+              </w:rPr>
+              <w:t xml:space="preserve">Der User wählt die </w:t>
+            </w:r>
+            <w:proofErr w:type="spellStart"/>
+            <w:r>
+              <w:rPr>
+                <w:rFonts w:asciiTheme="minorHAnsi" w:hAnsiTheme="minorHAnsi"/>
+              </w:rPr>
+              <w:t>ComboBox</w:t>
+            </w:r>
+            <w:proofErr w:type="spellEnd"/>
+            <w:r>
+              <w:rPr>
+                <w:rFonts w:asciiTheme="minorHAnsi" w:hAnsiTheme="minorHAnsi"/>
+              </w:rPr>
+              <w:t xml:space="preserve"> „Abfahrtsort“ an.</w:t>
+            </w:r>
+          </w:p>
+        </w:tc>
+        <w:tc>
+          <w:tcPr>
+            <w:tcW w:w="2524" w:type="dxa"/>
+          </w:tcPr>
+          <w:p>
+            <w:pPr>
+              <w:cnfStyle w:val="000000100000" w:firstRow="0" w:lastRow="0" w:firstColumn="0" w:lastColumn="0" w:oddVBand="0" w:evenVBand="0" w:oddHBand="1" w:evenHBand="0" w:firstRowFirstColumn="0" w:firstRowLastColumn="0" w:lastRowFirstColumn="0" w:lastRowLastColumn="0"/>
+              <w:rPr>
+                <w:rFonts w:asciiTheme="minorHAnsi" w:hAnsiTheme="minorHAnsi"/>
+              </w:rPr>
+            </w:pPr>
+            <w:r>
+              <w:rPr>
+                <w:rFonts w:asciiTheme="minorHAnsi" w:hAnsiTheme="minorHAnsi"/>
+              </w:rPr>
+              <w:t xml:space="preserve">Der Fokus wird auf die eben genannte </w:t>
+            </w:r>
+            <w:proofErr w:type="spellStart"/>
+            <w:r>
+              <w:rPr>
+                <w:rFonts w:asciiTheme="minorHAnsi" w:hAnsiTheme="minorHAnsi"/>
+              </w:rPr>
+              <w:t>ComboBox</w:t>
+            </w:r>
+            <w:proofErr w:type="spellEnd"/>
+            <w:r>
+              <w:rPr>
+                <w:rFonts w:asciiTheme="minorHAnsi" w:hAnsiTheme="minorHAnsi"/>
+              </w:rPr>
+              <w:t xml:space="preserve"> gelegt und der User kann nun hineinschreiben.</w:t>
+            </w:r>
+          </w:p>
+        </w:tc>
+        <w:tc>
+          <w:tcPr>
+            <w:tcW w:w="1863" w:type="dxa"/>
+          </w:tcPr>
+          <w:p>
+            <w:pPr>
+              <w:cnfStyle w:val="000000100000" w:firstRow="0" w:lastRow="0" w:firstColumn="0" w:lastColumn="0" w:oddVBand="0" w:evenVBand="0" w:oddHBand="1" w:evenHBand="0" w:firstRowFirstColumn="0" w:firstRowLastColumn="0" w:lastRowFirstColumn="0" w:lastRowLastColumn="0"/>
+              <w:rPr>
+                <w:rFonts w:asciiTheme="minorHAnsi" w:hAnsiTheme="minorHAnsi"/>
+              </w:rPr>
+            </w:pPr>
+            <w:r>
+              <w:rPr>
+                <w:rFonts w:asciiTheme="minorHAnsi" w:hAnsiTheme="minorHAnsi"/>
+                <w:sz w:val="96"/>
+              </w:rPr>
+              <w:sym w:font="Wingdings 2" w:char="F050"/>
+            </w:r>
+          </w:p>
+        </w:tc>
+      </w:tr>
+      <w:tr>
+        <w:tc>
+          <w:tcPr>
+            <w:cnfStyle w:val="001000000000" w:firstRow="0" w:lastRow="0" w:firstColumn="1" w:lastColumn="0" w:oddVBand="0" w:evenVBand="0" w:oddHBand="0" w:evenHBand="0" w:firstRowFirstColumn="0" w:firstRowLastColumn="0" w:lastRowFirstColumn="0" w:lastRowLastColumn="0"/>
+            <w:tcW w:w="2118" w:type="dxa"/>
+          </w:tcPr>
+          <w:p>
+            <w:pPr>
+              <w:rPr>
+                <w:rFonts w:asciiTheme="minorHAnsi" w:hAnsiTheme="minorHAnsi"/>
+              </w:rPr>
+            </w:pPr>
+            <w:r>
+              <w:rPr>
+                <w:rFonts w:asciiTheme="minorHAnsi" w:hAnsiTheme="minorHAnsi"/>
+              </w:rPr>
+              <w:t>2</w:t>
+            </w:r>
+          </w:p>
+        </w:tc>
+        <w:tc>
+          <w:tcPr>
+            <w:tcW w:w="2783" w:type="dxa"/>
+          </w:tcPr>
+          <w:p>
+            <w:pPr>
+              <w:cnfStyle w:val="000000000000" w:firstRow="0" w:lastRow="0" w:firstColumn="0" w:lastColumn="0" w:oddVBand="0" w:evenVBand="0" w:oddHBand="0" w:evenHBand="0" w:firstRowFirstColumn="0" w:firstRowLastColumn="0" w:lastRowFirstColumn="0" w:lastRowLastColumn="0"/>
+              <w:rPr>
+                <w:rFonts w:asciiTheme="minorHAnsi" w:hAnsiTheme="minorHAnsi"/>
+              </w:rPr>
+            </w:pPr>
+            <w:r>
+              <w:rPr>
+                <w:rFonts w:asciiTheme="minorHAnsi" w:hAnsiTheme="minorHAnsi"/>
+              </w:rPr>
+              <w:t>Der User gibt den gewünschten Abfahrts-Stationsnamen ein.</w:t>
+            </w:r>
+          </w:p>
+          <w:p>
+            <w:pPr>
+              <w:cnfStyle w:val="000000000000" w:firstRow="0" w:lastRow="0" w:firstColumn="0" w:lastColumn="0" w:oddVBand="0" w:evenVBand="0" w:oddHBand="0" w:evenHBand="0" w:firstRowFirstColumn="0" w:firstRowLastColumn="0" w:lastRowFirstColumn="0" w:lastRowLastColumn="0"/>
+              <w:rPr>
+                <w:rFonts w:asciiTheme="minorHAnsi" w:hAnsiTheme="minorHAnsi"/>
+              </w:rPr>
+            </w:pPr>
+            <w:r>
+              <w:rPr>
+                <w:rFonts w:asciiTheme="minorHAnsi" w:hAnsiTheme="minorHAnsi"/>
+              </w:rPr>
+              <w:t>Beispiel:</w:t>
+            </w:r>
+          </w:p>
+          <w:p>
+            <w:pPr>
+              <w:pStyle w:val="Listenabsatz"/>
+              <w:numPr>
+                <w:ilvl w:val="0"/>
+                <w:numId w:val="9"/>
+              </w:numPr>
+              <w:spacing w:line="240" w:lineRule="auto"/>
+              <w:cnfStyle w:val="000000000000" w:firstRow="0" w:lastRow="0" w:firstColumn="0" w:lastColumn="0" w:oddVBand="0" w:evenVBand="0" w:oddHBand="0" w:evenHBand="0" w:firstRowFirstColumn="0" w:firstRowLastColumn="0" w:lastRowFirstColumn="0" w:lastRowLastColumn="0"/>
+              <w:rPr>
+                <w:rFonts w:asciiTheme="minorHAnsi" w:hAnsiTheme="minorHAnsi"/>
+              </w:rPr>
+            </w:pPr>
+            <w:proofErr w:type="spellStart"/>
+            <w:r>
+              <w:rPr>
+                <w:rFonts w:asciiTheme="minorHAnsi" w:hAnsiTheme="minorHAnsi"/>
+              </w:rPr>
+              <w:t>Hildisrieden</w:t>
+            </w:r>
+            <w:proofErr w:type="spellEnd"/>
+            <w:r>
+              <w:rPr>
+                <w:rFonts w:asciiTheme="minorHAnsi" w:hAnsiTheme="minorHAnsi"/>
+              </w:rPr>
+              <w:t xml:space="preserve">, </w:t>
+            </w:r>
+            <w:proofErr w:type="spellStart"/>
+            <w:r>
+              <w:rPr>
+                <w:rFonts w:asciiTheme="minorHAnsi" w:hAnsiTheme="minorHAnsi"/>
+              </w:rPr>
+              <w:t>Waldmatt</w:t>
+            </w:r>
+            <w:proofErr w:type="spellEnd"/>
+          </w:p>
+        </w:tc>
+        <w:tc>
+          <w:tcPr>
+            <w:tcW w:w="2524" w:type="dxa"/>
+          </w:tcPr>
+          <w:p>
+            <w:pPr>
+              <w:cnfStyle w:val="000000000000" w:firstRow="0" w:lastRow="0" w:firstColumn="0" w:lastColumn="0" w:oddVBand="0" w:evenVBand="0" w:oddHBand="0" w:evenHBand="0" w:firstRowFirstColumn="0" w:firstRowLastColumn="0" w:lastRowFirstColumn="0" w:lastRowLastColumn="0"/>
+              <w:rPr>
+                <w:rFonts w:asciiTheme="minorHAnsi" w:hAnsiTheme="minorHAnsi"/>
+              </w:rPr>
+            </w:pPr>
+            <w:r>
+              <w:rPr>
+                <w:rFonts w:asciiTheme="minorHAnsi" w:hAnsiTheme="minorHAnsi"/>
+              </w:rPr>
+              <w:t xml:space="preserve">Der Text wird in der </w:t>
+            </w:r>
+            <w:proofErr w:type="spellStart"/>
+            <w:r>
+              <w:rPr>
+                <w:rFonts w:asciiTheme="minorHAnsi" w:hAnsiTheme="minorHAnsi"/>
+              </w:rPr>
+              <w:t>ComboBox</w:t>
+            </w:r>
+            <w:proofErr w:type="spellEnd"/>
+            <w:r>
+              <w:rPr>
+                <w:rFonts w:asciiTheme="minorHAnsi" w:hAnsiTheme="minorHAnsi"/>
+              </w:rPr>
+              <w:t xml:space="preserve"> aufgeführt.</w:t>
+            </w:r>
+          </w:p>
+        </w:tc>
+        <w:tc>
+          <w:tcPr>
+            <w:tcW w:w="1863" w:type="dxa"/>
+          </w:tcPr>
+          <w:p>
+            <w:pPr>
+              <w:cnfStyle w:val="000000000000" w:firstRow="0" w:lastRow="0" w:firstColumn="0" w:lastColumn="0" w:oddVBand="0" w:evenVBand="0" w:oddHBand="0" w:evenHBand="0" w:firstRowFirstColumn="0" w:firstRowLastColumn="0" w:lastRowFirstColumn="0" w:lastRowLastColumn="0"/>
+              <w:rPr>
+                <w:rFonts w:asciiTheme="minorHAnsi" w:hAnsiTheme="minorHAnsi"/>
+              </w:rPr>
+            </w:pPr>
+            <w:r>
+              <w:rPr>
+                <w:rFonts w:asciiTheme="minorHAnsi" w:hAnsiTheme="minorHAnsi"/>
+                <w:sz w:val="96"/>
+              </w:rPr>
+              <w:sym w:font="Wingdings 2" w:char="F050"/>
+            </w:r>
+          </w:p>
+        </w:tc>
+      </w:tr>
+      <w:tr>
+        <w:trPr>
+          <w:cnfStyle w:val="000000100000" w:firstRow="0" w:lastRow="0" w:firstColumn="0" w:lastColumn="0" w:oddVBand="0" w:evenVBand="0" w:oddHBand="1" w:evenHBand="0" w:firstRowFirstColumn="0" w:firstRowLastColumn="0" w:lastRowFirstColumn="0" w:lastRowLastColumn="0"/>
+        </w:trPr>
+        <w:tc>
+          <w:tcPr>
+            <w:cnfStyle w:val="001000000000" w:firstRow="0" w:lastRow="0" w:firstColumn="1" w:lastColumn="0" w:oddVBand="0" w:evenVBand="0" w:oddHBand="0" w:evenHBand="0" w:firstRowFirstColumn="0" w:firstRowLastColumn="0" w:lastRowFirstColumn="0" w:lastRowLastColumn="0"/>
+            <w:tcW w:w="2118" w:type="dxa"/>
+          </w:tcPr>
+          <w:p>
+            <w:pPr>
+              <w:rPr>
+                <w:rFonts w:asciiTheme="minorHAnsi" w:hAnsiTheme="minorHAnsi"/>
+              </w:rPr>
+            </w:pPr>
+            <w:r>
+              <w:rPr>
+                <w:rFonts w:asciiTheme="minorHAnsi" w:hAnsiTheme="minorHAnsi"/>
+              </w:rPr>
+              <w:t>3</w:t>
+            </w:r>
+          </w:p>
+        </w:tc>
+        <w:tc>
+          <w:tcPr>
+            <w:tcW w:w="2783" w:type="dxa"/>
+          </w:tcPr>
+          <w:p>
+            <w:pPr>
+              <w:cnfStyle w:val="000000100000" w:firstRow="0" w:lastRow="0" w:firstColumn="0" w:lastColumn="0" w:oddVBand="0" w:evenVBand="0" w:oddHBand="1" w:evenHBand="0" w:firstRowFirstColumn="0" w:firstRowLastColumn="0" w:lastRowFirstColumn="0" w:lastRowLastColumn="0"/>
+              <w:rPr>
+                <w:rFonts w:asciiTheme="minorHAnsi" w:hAnsiTheme="minorHAnsi"/>
+              </w:rPr>
+            </w:pPr>
+            <w:r>
+              <w:rPr>
+                <w:rFonts w:asciiTheme="minorHAnsi" w:hAnsiTheme="minorHAnsi"/>
+              </w:rPr>
+              <w:t xml:space="preserve">Der User wählt die </w:t>
+            </w:r>
+            <w:proofErr w:type="spellStart"/>
+            <w:r>
+              <w:rPr>
+                <w:rFonts w:asciiTheme="minorHAnsi" w:hAnsiTheme="minorHAnsi"/>
+              </w:rPr>
+              <w:t>ComboBox</w:t>
+            </w:r>
+            <w:proofErr w:type="spellEnd"/>
+            <w:r>
+              <w:rPr>
+                <w:rFonts w:asciiTheme="minorHAnsi" w:hAnsiTheme="minorHAnsi"/>
+              </w:rPr>
+              <w:t xml:space="preserve"> „Ankunftsort“ an.</w:t>
+            </w:r>
+          </w:p>
+        </w:tc>
+        <w:tc>
+          <w:tcPr>
+            <w:tcW w:w="2524" w:type="dxa"/>
+          </w:tcPr>
+          <w:p>
+            <w:pPr>
+              <w:cnfStyle w:val="000000100000" w:firstRow="0" w:lastRow="0" w:firstColumn="0" w:lastColumn="0" w:oddVBand="0" w:evenVBand="0" w:oddHBand="1" w:evenHBand="0" w:firstRowFirstColumn="0" w:firstRowLastColumn="0" w:lastRowFirstColumn="0" w:lastRowLastColumn="0"/>
+              <w:rPr>
+                <w:rFonts w:asciiTheme="minorHAnsi" w:hAnsiTheme="minorHAnsi"/>
+              </w:rPr>
+            </w:pPr>
+            <w:r>
+              <w:rPr>
+                <w:rFonts w:asciiTheme="minorHAnsi" w:hAnsiTheme="minorHAnsi"/>
+              </w:rPr>
+              <w:t xml:space="preserve">Nun wird der Fokus auf die </w:t>
+            </w:r>
+            <w:proofErr w:type="spellStart"/>
+            <w:r>
+              <w:rPr>
+                <w:rFonts w:asciiTheme="minorHAnsi" w:hAnsiTheme="minorHAnsi"/>
+              </w:rPr>
+              <w:t>ComboBox</w:t>
+            </w:r>
+            <w:proofErr w:type="spellEnd"/>
+            <w:r>
+              <w:rPr>
+                <w:rFonts w:asciiTheme="minorHAnsi" w:hAnsiTheme="minorHAnsi"/>
+              </w:rPr>
+              <w:t xml:space="preserve"> „Ankunftsort“ gelegt und der User kann hier die nächsten Daten eingeben.</w:t>
+            </w:r>
+          </w:p>
+        </w:tc>
+        <w:tc>
+          <w:tcPr>
+            <w:tcW w:w="1863" w:type="dxa"/>
+          </w:tcPr>
+          <w:p>
+            <w:pPr>
+              <w:cnfStyle w:val="000000100000" w:firstRow="0" w:lastRow="0" w:firstColumn="0" w:lastColumn="0" w:oddVBand="0" w:evenVBand="0" w:oddHBand="1" w:evenHBand="0" w:firstRowFirstColumn="0" w:firstRowLastColumn="0" w:lastRowFirstColumn="0" w:lastRowLastColumn="0"/>
+              <w:rPr>
+                <w:rFonts w:asciiTheme="minorHAnsi" w:hAnsiTheme="minorHAnsi"/>
+              </w:rPr>
+            </w:pPr>
+            <w:r>
+              <w:rPr>
+                <w:rFonts w:asciiTheme="minorHAnsi" w:hAnsiTheme="minorHAnsi"/>
+                <w:sz w:val="96"/>
+              </w:rPr>
+              <w:sym w:font="Wingdings 2" w:char="F050"/>
+            </w:r>
+          </w:p>
+        </w:tc>
+      </w:tr>
+      <w:tr>
+        <w:tc>
+          <w:tcPr>
+            <w:cnfStyle w:val="001000000000" w:firstRow="0" w:lastRow="0" w:firstColumn="1" w:lastColumn="0" w:oddVBand="0" w:evenVBand="0" w:oddHBand="0" w:evenHBand="0" w:firstRowFirstColumn="0" w:firstRowLastColumn="0" w:lastRowFirstColumn="0" w:lastRowLastColumn="0"/>
+            <w:tcW w:w="2118" w:type="dxa"/>
+          </w:tcPr>
+          <w:p>
+            <w:pPr>
+              <w:rPr>
+                <w:rFonts w:asciiTheme="minorHAnsi" w:hAnsiTheme="minorHAnsi"/>
+              </w:rPr>
+            </w:pPr>
+            <w:r>
+              <w:rPr>
+                <w:rFonts w:asciiTheme="minorHAnsi" w:hAnsiTheme="minorHAnsi"/>
+              </w:rPr>
+              <w:t>4</w:t>
+            </w:r>
+          </w:p>
+        </w:tc>
+        <w:tc>
+          <w:tcPr>
+            <w:tcW w:w="2783" w:type="dxa"/>
+          </w:tcPr>
+          <w:p>
+            <w:pPr>
+              <w:cnfStyle w:val="000000000000" w:firstRow="0" w:lastRow="0" w:firstColumn="0" w:lastColumn="0" w:oddVBand="0" w:evenVBand="0" w:oddHBand="0" w:evenHBand="0" w:firstRowFirstColumn="0" w:firstRowLastColumn="0" w:lastRowFirstColumn="0" w:lastRowLastColumn="0"/>
+              <w:rPr>
+                <w:rFonts w:asciiTheme="minorHAnsi" w:hAnsiTheme="minorHAnsi"/>
+              </w:rPr>
+            </w:pPr>
+            <w:r>
+              <w:rPr>
+                <w:rFonts w:asciiTheme="minorHAnsi" w:hAnsiTheme="minorHAnsi"/>
+              </w:rPr>
+              <w:t>Der User gibt eine beliebige Ankunftsstation ein.</w:t>
+            </w:r>
+          </w:p>
+          <w:p>
+            <w:pPr>
+              <w:cnfStyle w:val="000000000000" w:firstRow="0" w:lastRow="0" w:firstColumn="0" w:lastColumn="0" w:oddVBand="0" w:evenVBand="0" w:oddHBand="0" w:evenHBand="0" w:firstRowFirstColumn="0" w:firstRowLastColumn="0" w:lastRowFirstColumn="0" w:lastRowLastColumn="0"/>
+              <w:rPr>
+                <w:rFonts w:asciiTheme="minorHAnsi" w:hAnsiTheme="minorHAnsi"/>
+              </w:rPr>
+            </w:pPr>
+            <w:r>
+              <w:rPr>
+                <w:rFonts w:asciiTheme="minorHAnsi" w:hAnsiTheme="minorHAnsi"/>
+              </w:rPr>
+              <w:t>Beispiel:</w:t>
+            </w:r>
+          </w:p>
+          <w:p>
+            <w:pPr>
+              <w:pStyle w:val="Listenabsatz"/>
+              <w:numPr>
+                <w:ilvl w:val="0"/>
+                <w:numId w:val="9"/>
+              </w:numPr>
+              <w:spacing w:line="240" w:lineRule="auto"/>
+              <w:cnfStyle w:val="000000000000" w:firstRow="0" w:lastRow="0" w:firstColumn="0" w:lastColumn="0" w:oddVBand="0" w:evenVBand="0" w:oddHBand="0" w:evenHBand="0" w:firstRowFirstColumn="0" w:firstRowLastColumn="0" w:lastRowFirstColumn="0" w:lastRowLastColumn="0"/>
+              <w:rPr>
+                <w:rFonts w:asciiTheme="minorHAnsi" w:hAnsiTheme="minorHAnsi"/>
+              </w:rPr>
+            </w:pPr>
+            <w:r>
+              <w:rPr>
+                <w:rFonts w:asciiTheme="minorHAnsi" w:hAnsiTheme="minorHAnsi"/>
+              </w:rPr>
+              <w:t>Luzern, Bahnhof</w:t>
+            </w:r>
+          </w:p>
+        </w:tc>
+        <w:tc>
+          <w:tcPr>
+            <w:tcW w:w="2524" w:type="dxa"/>
+          </w:tcPr>
+          <w:p>
+            <w:pPr>
+              <w:cnfStyle w:val="000000000000" w:firstRow="0" w:lastRow="0" w:firstColumn="0" w:lastColumn="0" w:oddVBand="0" w:evenVBand="0" w:oddHBand="0" w:evenHBand="0" w:firstRowFirstColumn="0" w:firstRowLastColumn="0" w:lastRowFirstColumn="0" w:lastRowLastColumn="0"/>
+              <w:rPr>
+                <w:rFonts w:asciiTheme="minorHAnsi" w:hAnsiTheme="minorHAnsi"/>
+              </w:rPr>
+            </w:pPr>
+            <w:r>
+              <w:rPr>
+                <w:rFonts w:asciiTheme="minorHAnsi" w:hAnsiTheme="minorHAnsi"/>
+              </w:rPr>
+              <w:t xml:space="preserve">Der Text wird in der </w:t>
+            </w:r>
+            <w:proofErr w:type="spellStart"/>
+            <w:r>
+              <w:rPr>
+                <w:rFonts w:asciiTheme="minorHAnsi" w:hAnsiTheme="minorHAnsi"/>
+              </w:rPr>
+              <w:t>ComboBox</w:t>
+            </w:r>
+            <w:proofErr w:type="spellEnd"/>
+            <w:r>
+              <w:rPr>
+                <w:rFonts w:asciiTheme="minorHAnsi" w:hAnsiTheme="minorHAnsi"/>
+              </w:rPr>
+              <w:t xml:space="preserve"> eingetragen.</w:t>
+            </w:r>
+          </w:p>
+        </w:tc>
+        <w:tc>
+          <w:tcPr>
+            <w:tcW w:w="1863" w:type="dxa"/>
+          </w:tcPr>
+          <w:p>
+            <w:pPr>
+              <w:cnfStyle w:val="000000000000" w:firstRow="0" w:lastRow="0" w:firstColumn="0" w:lastColumn="0" w:oddVBand="0" w:evenVBand="0" w:oddHBand="0" w:evenHBand="0" w:firstRowFirstColumn="0" w:firstRowLastColumn="0" w:lastRowFirstColumn="0" w:lastRowLastColumn="0"/>
+              <w:rPr>
+                <w:rFonts w:asciiTheme="minorHAnsi" w:hAnsiTheme="minorHAnsi"/>
+              </w:rPr>
+            </w:pPr>
+            <w:r>
+              <w:rPr>
+                <w:rFonts w:asciiTheme="minorHAnsi" w:hAnsiTheme="minorHAnsi"/>
+                <w:sz w:val="96"/>
+              </w:rPr>
+              <w:sym w:font="Wingdings 2" w:char="F050"/>
+            </w:r>
+          </w:p>
+        </w:tc>
+      </w:tr>
+      <w:tr>
+        <w:trPr>
+          <w:cnfStyle w:val="000000100000" w:firstRow="0" w:lastRow="0" w:firstColumn="0" w:lastColumn="0" w:oddVBand="0" w:evenVBand="0" w:oddHBand="1" w:evenHBand="0" w:firstRowFirstColumn="0" w:firstRowLastColumn="0" w:lastRowFirstColumn="0" w:lastRowLastColumn="0"/>
+        </w:trPr>
+        <w:tc>
+          <w:tcPr>
+            <w:cnfStyle w:val="001000000000" w:firstRow="0" w:lastRow="0" w:firstColumn="1" w:lastColumn="0" w:oddVBand="0" w:evenVBand="0" w:oddHBand="0" w:evenHBand="0" w:firstRowFirstColumn="0" w:firstRowLastColumn="0" w:lastRowFirstColumn="0" w:lastRowLastColumn="0"/>
+            <w:tcW w:w="2118" w:type="dxa"/>
+          </w:tcPr>
+          <w:p>
+            <w:pPr>
+              <w:rPr>
+                <w:rFonts w:asciiTheme="minorHAnsi" w:hAnsiTheme="minorHAnsi"/>
+              </w:rPr>
+            </w:pPr>
+            <w:r>
+              <w:rPr>
+                <w:rFonts w:asciiTheme="minorHAnsi" w:hAnsiTheme="minorHAnsi"/>
+              </w:rPr>
+              <w:t>5</w:t>
+            </w:r>
+          </w:p>
+        </w:tc>
+        <w:tc>
+          <w:tcPr>
+            <w:tcW w:w="2783" w:type="dxa"/>
+          </w:tcPr>
+          <w:p>
+            <w:pPr>
+              <w:cnfStyle w:val="000000100000" w:firstRow="0" w:lastRow="0" w:firstColumn="0" w:lastColumn="0" w:oddVBand="0" w:evenVBand="0" w:oddHBand="1" w:evenHBand="0" w:firstRowFirstColumn="0" w:firstRowLastColumn="0" w:lastRowFirstColumn="0" w:lastRowLastColumn="0"/>
+              <w:rPr>
+                <w:rFonts w:asciiTheme="minorHAnsi" w:hAnsiTheme="minorHAnsi"/>
+              </w:rPr>
+            </w:pPr>
+            <w:r>
+              <w:rPr>
+                <w:rFonts w:asciiTheme="minorHAnsi" w:hAnsiTheme="minorHAnsi"/>
+              </w:rPr>
+              <w:t>Der User klickt auf den Button „Verbindung suchen“.</w:t>
+            </w:r>
+          </w:p>
+        </w:tc>
+        <w:tc>
+          <w:tcPr>
+            <w:tcW w:w="2524" w:type="dxa"/>
+          </w:tcPr>
+          <w:p>
+            <w:pPr>
+              <w:cnfStyle w:val="000000100000" w:firstRow="0" w:lastRow="0" w:firstColumn="0" w:lastColumn="0" w:oddVBand="0" w:evenVBand="0" w:oddHBand="1" w:evenHBand="0" w:firstRowFirstColumn="0" w:firstRowLastColumn="0" w:lastRowFirstColumn="0" w:lastRowLastColumn="0"/>
+              <w:rPr>
+                <w:rFonts w:asciiTheme="minorHAnsi" w:hAnsiTheme="minorHAnsi"/>
+              </w:rPr>
+            </w:pPr>
+            <w:r>
+              <w:rPr>
+                <w:rFonts w:asciiTheme="minorHAnsi" w:hAnsiTheme="minorHAnsi"/>
+              </w:rPr>
+              <w:t xml:space="preserve">Im </w:t>
+            </w:r>
+            <w:proofErr w:type="spellStart"/>
+            <w:r>
+              <w:rPr>
+                <w:rFonts w:asciiTheme="minorHAnsi" w:hAnsiTheme="minorHAnsi"/>
+              </w:rPr>
+              <w:t>DataGridView</w:t>
+            </w:r>
+            <w:proofErr w:type="spellEnd"/>
+            <w:r>
+              <w:rPr>
+                <w:rFonts w:asciiTheme="minorHAnsi" w:hAnsiTheme="minorHAnsi"/>
+              </w:rPr>
+              <w:t xml:space="preserve"> (unter dem Button) werden die nächsten 4 Fahrten vom Abfahrtsort zum Ankunftsort mit Zeit –und Gleisangabe eingetragen.</w:t>
+            </w:r>
+          </w:p>
+        </w:tc>
+        <w:tc>
+          <w:tcPr>
+            <w:tcW w:w="1863" w:type="dxa"/>
+          </w:tcPr>
+          <w:p>
+            <w:pPr>
+              <w:cnfStyle w:val="000000100000" w:firstRow="0" w:lastRow="0" w:firstColumn="0" w:lastColumn="0" w:oddVBand="0" w:evenVBand="0" w:oddHBand="1" w:evenHBand="0" w:firstRowFirstColumn="0" w:firstRowLastColumn="0" w:lastRowFirstColumn="0" w:lastRowLastColumn="0"/>
+              <w:rPr>
+                <w:rFonts w:asciiTheme="minorHAnsi" w:hAnsiTheme="minorHAnsi"/>
+              </w:rPr>
+            </w:pPr>
+            <w:r>
+              <w:rPr>
+                <w:rFonts w:asciiTheme="minorHAnsi" w:hAnsiTheme="minorHAnsi"/>
+                <w:sz w:val="96"/>
+              </w:rPr>
+              <w:sym w:font="Wingdings 2" w:char="F050"/>
+            </w:r>
+          </w:p>
+        </w:tc>
+      </w:tr>
+    </w:tbl>
+    <w:p/>
+    <w:p>
+      <w:pPr>
+        <w:pStyle w:val="berschrift2"/>
+        <w:rPr>
+          <w:rFonts w:asciiTheme="minorHAnsi" w:hAnsiTheme="minorHAnsi"/>
+        </w:rPr>
+      </w:pPr>
+      <w:r>
+        <w:rPr>
+          <w:rFonts w:asciiTheme="minorHAnsi" w:hAnsiTheme="minorHAnsi"/>
+        </w:rPr>
+        <w:t>Abfahrtstafel</w:t>
+      </w:r>
+    </w:p>
+    <w:tbl>
+      <w:tblPr>
+        <w:tblStyle w:val="MittlereListe2"/>
+        <w:tblW w:w="0" w:type="auto"/>
+        <w:tblLook w:val="04A0" w:firstRow="1" w:lastRow="0" w:firstColumn="1" w:lastColumn="0" w:noHBand="0" w:noVBand="1"/>
+      </w:tblPr>
+      <w:tblGrid>
+        <w:gridCol w:w="2245"/>
+        <w:gridCol w:w="2501"/>
+        <w:gridCol w:w="2518"/>
+        <w:gridCol w:w="2024"/>
+      </w:tblGrid>
+      <w:tr>
+        <w:trPr>
+          <w:cnfStyle w:val="100000000000" w:firstRow="1" w:lastRow="0" w:firstColumn="0" w:lastColumn="0" w:oddVBand="0" w:evenVBand="0" w:oddHBand="0" w:evenHBand="0" w:firstRowFirstColumn="0" w:firstRowLastColumn="0" w:lastRowFirstColumn="0" w:lastRowLastColumn="0"/>
+        </w:trPr>
+        <w:tc>
+          <w:tcPr>
+            <w:cnfStyle w:val="001000000100" w:firstRow="0" w:lastRow="0" w:firstColumn="1" w:lastColumn="0" w:oddVBand="0" w:evenVBand="0" w:oddHBand="0" w:evenHBand="0" w:firstRowFirstColumn="1" w:firstRowLastColumn="0" w:lastRowFirstColumn="0" w:lastRowLastColumn="0"/>
+            <w:tcW w:w="2245" w:type="dxa"/>
+          </w:tcPr>
+          <w:p>
+            <w:pPr>
+              <w:rPr>
+                <w:rFonts w:asciiTheme="minorHAnsi" w:hAnsiTheme="minorHAnsi"/>
+              </w:rPr>
+            </w:pPr>
+            <w:r>
+              <w:rPr>
+                <w:rFonts w:asciiTheme="minorHAnsi" w:hAnsiTheme="minorHAnsi"/>
+              </w:rPr>
+              <w:t>Punkt</w:t>
+            </w:r>
+          </w:p>
+        </w:tc>
+        <w:tc>
+          <w:tcPr>
+            <w:tcW w:w="2501" w:type="dxa"/>
+          </w:tcPr>
+          <w:p>
+            <w:pPr>
+              <w:cnfStyle w:val="100000000000" w:firstRow="1" w:lastRow="0" w:firstColumn="0" w:lastColumn="0" w:oddVBand="0" w:evenVBand="0" w:oddHBand="0" w:evenHBand="0" w:firstRowFirstColumn="0" w:firstRowLastColumn="0" w:lastRowFirstColumn="0" w:lastRowLastColumn="0"/>
+              <w:rPr>
+                <w:rFonts w:asciiTheme="minorHAnsi" w:hAnsiTheme="minorHAnsi"/>
+              </w:rPr>
+            </w:pPr>
+            <w:r>
+              <w:rPr>
+                <w:rFonts w:asciiTheme="minorHAnsi" w:hAnsiTheme="minorHAnsi"/>
+              </w:rPr>
+              <w:t>Tätigkeit</w:t>
+            </w:r>
+          </w:p>
+        </w:tc>
+        <w:tc>
+          <w:tcPr>
+            <w:tcW w:w="2518" w:type="dxa"/>
+          </w:tcPr>
+          <w:p>
+            <w:pPr>
+              <w:cnfStyle w:val="100000000000" w:firstRow="1" w:lastRow="0" w:firstColumn="0" w:lastColumn="0" w:oddVBand="0" w:evenVBand="0" w:oddHBand="0" w:evenHBand="0" w:firstRowFirstColumn="0" w:firstRowLastColumn="0" w:lastRowFirstColumn="0" w:lastRowLastColumn="0"/>
+              <w:rPr>
+                <w:rFonts w:asciiTheme="minorHAnsi" w:hAnsiTheme="minorHAnsi"/>
+              </w:rPr>
+            </w:pPr>
+            <w:r>
+              <w:rPr>
+                <w:rFonts w:asciiTheme="minorHAnsi" w:hAnsiTheme="minorHAnsi"/>
+              </w:rPr>
+              <w:t>Erwartetes Resultat</w:t>
+            </w:r>
+          </w:p>
+        </w:tc>
+        <w:tc>
+          <w:tcPr>
+            <w:tcW w:w="2024" w:type="dxa"/>
+          </w:tcPr>
+          <w:p>
+            <w:pPr>
+              <w:cnfStyle w:val="100000000000" w:firstRow="1" w:lastRow="0" w:firstColumn="0" w:lastColumn="0" w:oddVBand="0" w:evenVBand="0" w:oddHBand="0" w:evenHBand="0" w:firstRowFirstColumn="0" w:firstRowLastColumn="0" w:lastRowFirstColumn="0" w:lastRowLastColumn="0"/>
+              <w:rPr>
+                <w:rFonts w:asciiTheme="minorHAnsi" w:hAnsiTheme="minorHAnsi"/>
+              </w:rPr>
+            </w:pPr>
+            <w:r>
+              <w:rPr>
+                <w:rFonts w:asciiTheme="minorHAnsi" w:hAnsiTheme="minorHAnsi"/>
+              </w:rPr>
+              <w:t>Status</w:t>
+            </w:r>
+          </w:p>
+        </w:tc>
+      </w:tr>
+      <w:tr>
+        <w:trPr>
+          <w:cnfStyle w:val="000000100000" w:firstRow="0" w:lastRow="0" w:firstColumn="0" w:lastColumn="0" w:oddVBand="0" w:evenVBand="0" w:oddHBand="1" w:evenHBand="0" w:firstRowFirstColumn="0" w:firstRowLastColumn="0" w:lastRowFirstColumn="0" w:lastRowLastColumn="0"/>
+        </w:trPr>
+        <w:tc>
+          <w:tcPr>
+            <w:cnfStyle w:val="001000000000" w:firstRow="0" w:lastRow="0" w:firstColumn="1" w:lastColumn="0" w:oddVBand="0" w:evenVBand="0" w:oddHBand="0" w:evenHBand="0" w:firstRowFirstColumn="0" w:firstRowLastColumn="0" w:lastRowFirstColumn="0" w:lastRowLastColumn="0"/>
+            <w:tcW w:w="2245" w:type="dxa"/>
+          </w:tcPr>
+          <w:p>
+            <w:pPr>
+              <w:rPr>
+                <w:rFonts w:asciiTheme="minorHAnsi" w:hAnsiTheme="minorHAnsi"/>
+              </w:rPr>
+            </w:pPr>
+            <w:r>
+              <w:rPr>
+                <w:rFonts w:asciiTheme="minorHAnsi" w:hAnsiTheme="minorHAnsi"/>
+              </w:rPr>
+              <w:t>1</w:t>
+            </w:r>
+          </w:p>
+        </w:tc>
+        <w:tc>
+          <w:tcPr>
+            <w:tcW w:w="2501" w:type="dxa"/>
+          </w:tcPr>
+          <w:p>
+            <w:pPr>
+              <w:cnfStyle w:val="000000100000" w:firstRow="0" w:lastRow="0" w:firstColumn="0" w:lastColumn="0" w:oddVBand="0" w:evenVBand="0" w:oddHBand="1" w:evenHBand="0" w:firstRowFirstColumn="0" w:firstRowLastColumn="0" w:lastRowFirstColumn="0" w:lastRowLastColumn="0"/>
+              <w:rPr>
+                <w:rFonts w:asciiTheme="minorHAnsi" w:hAnsiTheme="minorHAnsi"/>
+              </w:rPr>
+            </w:pPr>
+            <w:r>
+              <w:rPr>
+                <w:rFonts w:asciiTheme="minorHAnsi" w:hAnsiTheme="minorHAnsi"/>
+              </w:rPr>
+              <w:t xml:space="preserve">Der User drückt auf die </w:t>
+            </w:r>
+            <w:proofErr w:type="spellStart"/>
+            <w:r>
+              <w:rPr>
+                <w:rFonts w:asciiTheme="minorHAnsi" w:hAnsiTheme="minorHAnsi"/>
+              </w:rPr>
+              <w:t>ComboBox</w:t>
+            </w:r>
+            <w:proofErr w:type="spellEnd"/>
+            <w:r>
+              <w:rPr>
+                <w:rFonts w:asciiTheme="minorHAnsi" w:hAnsiTheme="minorHAnsi"/>
+              </w:rPr>
+              <w:t xml:space="preserve"> „Abfahrtsort“.</w:t>
+            </w:r>
+          </w:p>
+        </w:tc>
+        <w:tc>
+          <w:tcPr>
+            <w:tcW w:w="2518" w:type="dxa"/>
+          </w:tcPr>
+          <w:p>
+            <w:pPr>
+              <w:cnfStyle w:val="000000100000" w:firstRow="0" w:lastRow="0" w:firstColumn="0" w:lastColumn="0" w:oddVBand="0" w:evenVBand="0" w:oddHBand="1" w:evenHBand="0" w:firstRowFirstColumn="0" w:firstRowLastColumn="0" w:lastRowFirstColumn="0" w:lastRowLastColumn="0"/>
+              <w:rPr>
+                <w:rFonts w:asciiTheme="minorHAnsi" w:hAnsiTheme="minorHAnsi"/>
+              </w:rPr>
+            </w:pPr>
+            <w:r>
+              <w:rPr>
+                <w:rFonts w:asciiTheme="minorHAnsi" w:hAnsiTheme="minorHAnsi"/>
+              </w:rPr>
+              <w:t xml:space="preserve">Somit wird der Fokus auf die eben genannte </w:t>
+            </w:r>
+            <w:proofErr w:type="spellStart"/>
+            <w:r>
+              <w:rPr>
+                <w:rFonts w:asciiTheme="minorHAnsi" w:hAnsiTheme="minorHAnsi"/>
+              </w:rPr>
+              <w:t>ComboBox</w:t>
+            </w:r>
+            <w:proofErr w:type="spellEnd"/>
+            <w:r>
+              <w:rPr>
+                <w:rFonts w:asciiTheme="minorHAnsi" w:hAnsiTheme="minorHAnsi"/>
+              </w:rPr>
+              <w:t xml:space="preserve"> gelegt und der User kann hier nun reinschreiben.</w:t>
+            </w:r>
+          </w:p>
+        </w:tc>
+        <w:tc>
+          <w:tcPr>
+            <w:tcW w:w="2024" w:type="dxa"/>
+          </w:tcPr>
+          <w:p>
+            <w:pPr>
+              <w:cnfStyle w:val="000000100000" w:firstRow="0" w:lastRow="0" w:firstColumn="0" w:lastColumn="0" w:oddVBand="0" w:evenVBand="0" w:oddHBand="1" w:evenHBand="0" w:firstRowFirstColumn="0" w:firstRowLastColumn="0" w:lastRowFirstColumn="0" w:lastRowLastColumn="0"/>
+              <w:rPr>
+                <w:rFonts w:asciiTheme="minorHAnsi" w:hAnsiTheme="minorHAnsi"/>
+              </w:rPr>
+            </w:pPr>
+            <w:r>
+              <w:rPr>
+                <w:rFonts w:asciiTheme="minorHAnsi" w:hAnsiTheme="minorHAnsi"/>
+                <w:sz w:val="96"/>
+              </w:rPr>
+              <w:sym w:font="Wingdings 2" w:char="F050"/>
+            </w:r>
+          </w:p>
+        </w:tc>
+      </w:tr>
+      <w:tr>
+        <w:tc>
+          <w:tcPr>
+            <w:cnfStyle w:val="001000000000" w:firstRow="0" w:lastRow="0" w:firstColumn="1" w:lastColumn="0" w:oddVBand="0" w:evenVBand="0" w:oddHBand="0" w:evenHBand="0" w:firstRowFirstColumn="0" w:firstRowLastColumn="0" w:lastRowFirstColumn="0" w:lastRowLastColumn="0"/>
+            <w:tcW w:w="2245" w:type="dxa"/>
+          </w:tcPr>
+          <w:p>
+            <w:pPr>
+              <w:rPr>
+                <w:rFonts w:asciiTheme="minorHAnsi" w:hAnsiTheme="minorHAnsi"/>
+              </w:rPr>
+            </w:pPr>
+            <w:r>
+              <w:rPr>
+                <w:rFonts w:asciiTheme="minorHAnsi" w:hAnsiTheme="minorHAnsi"/>
+              </w:rPr>
+              <w:t>2</w:t>
+            </w:r>
+          </w:p>
+        </w:tc>
+        <w:tc>
+          <w:tcPr>
+            <w:tcW w:w="2501" w:type="dxa"/>
+          </w:tcPr>
+          <w:p>
+            <w:pPr>
+              <w:cnfStyle w:val="000000000000" w:firstRow="0" w:lastRow="0" w:firstColumn="0" w:lastColumn="0" w:oddVBand="0" w:evenVBand="0" w:oddHBand="0" w:evenHBand="0" w:firstRowFirstColumn="0" w:firstRowLastColumn="0" w:lastRowFirstColumn="0" w:lastRowLastColumn="0"/>
+              <w:rPr>
+                <w:rFonts w:asciiTheme="minorHAnsi" w:hAnsiTheme="minorHAnsi"/>
+              </w:rPr>
+            </w:pPr>
+            <w:r>
+              <w:rPr>
+                <w:rFonts w:asciiTheme="minorHAnsi" w:hAnsiTheme="minorHAnsi"/>
+              </w:rPr>
+              <w:t xml:space="preserve">Der User trägt einen beliebigen Abfahrtsort in die </w:t>
+            </w:r>
+            <w:proofErr w:type="spellStart"/>
+            <w:r>
+              <w:rPr>
+                <w:rFonts w:asciiTheme="minorHAnsi" w:hAnsiTheme="minorHAnsi"/>
+              </w:rPr>
+              <w:t>ComboBox</w:t>
+            </w:r>
+            <w:proofErr w:type="spellEnd"/>
+            <w:r>
+              <w:rPr>
+                <w:rFonts w:asciiTheme="minorHAnsi" w:hAnsiTheme="minorHAnsi"/>
+              </w:rPr>
+              <w:t xml:space="preserve"> „Abfahrtsort“ ein.</w:t>
+            </w:r>
+          </w:p>
+        </w:tc>
+        <w:tc>
+          <w:tcPr>
+            <w:tcW w:w="2518" w:type="dxa"/>
+          </w:tcPr>
+          <w:p>
+            <w:pPr>
+              <w:cnfStyle w:val="000000000000" w:firstRow="0" w:lastRow="0" w:firstColumn="0" w:lastColumn="0" w:oddVBand="0" w:evenVBand="0" w:oddHBand="0" w:evenHBand="0" w:firstRowFirstColumn="0" w:firstRowLastColumn="0" w:lastRowFirstColumn="0" w:lastRowLastColumn="0"/>
+              <w:rPr>
+                <w:rFonts w:asciiTheme="minorHAnsi" w:hAnsiTheme="minorHAnsi"/>
+              </w:rPr>
+            </w:pPr>
+            <w:r>
+              <w:rPr>
+                <w:rFonts w:asciiTheme="minorHAnsi" w:hAnsiTheme="minorHAnsi"/>
+              </w:rPr>
+              <w:t xml:space="preserve">Der Text wird in die </w:t>
+            </w:r>
+            <w:proofErr w:type="spellStart"/>
+            <w:r>
+              <w:rPr>
+                <w:rFonts w:asciiTheme="minorHAnsi" w:hAnsiTheme="minorHAnsi"/>
+              </w:rPr>
+              <w:t>ComboBox</w:t>
+            </w:r>
+            <w:proofErr w:type="spellEnd"/>
+            <w:r>
+              <w:rPr>
+                <w:rFonts w:asciiTheme="minorHAnsi" w:hAnsiTheme="minorHAnsi"/>
+              </w:rPr>
+              <w:t xml:space="preserve"> eingetragen.</w:t>
+            </w:r>
+          </w:p>
+        </w:tc>
+        <w:tc>
+          <w:tcPr>
+            <w:tcW w:w="2024" w:type="dxa"/>
+          </w:tcPr>
+          <w:p>
+            <w:pPr>
+              <w:cnfStyle w:val="000000000000" w:firstRow="0" w:lastRow="0" w:firstColumn="0" w:lastColumn="0" w:oddVBand="0" w:evenVBand="0" w:oddHBand="0" w:evenHBand="0" w:firstRowFirstColumn="0" w:firstRowLastColumn="0" w:lastRowFirstColumn="0" w:lastRowLastColumn="0"/>
+              <w:rPr>
+                <w:rFonts w:asciiTheme="minorHAnsi" w:hAnsiTheme="minorHAnsi"/>
+              </w:rPr>
+            </w:pPr>
+            <w:r>
+              <w:rPr>
+                <w:rFonts w:asciiTheme="minorHAnsi" w:hAnsiTheme="minorHAnsi"/>
+                <w:sz w:val="96"/>
+              </w:rPr>
+              <w:sym w:font="Wingdings 2" w:char="F050"/>
+            </w:r>
+          </w:p>
+        </w:tc>
+      </w:tr>
+      <w:tr>
+        <w:trPr>
+          <w:cnfStyle w:val="000000100000" w:firstRow="0" w:lastRow="0" w:firstColumn="0" w:lastColumn="0" w:oddVBand="0" w:evenVBand="0" w:oddHBand="1" w:evenHBand="0" w:firstRowFirstColumn="0" w:firstRowLastColumn="0" w:lastRowFirstColumn="0" w:lastRowLastColumn="0"/>
+        </w:trPr>
+        <w:tc>
+          <w:tcPr>
+            <w:cnfStyle w:val="001000000000" w:firstRow="0" w:lastRow="0" w:firstColumn="1" w:lastColumn="0" w:oddVBand="0" w:evenVBand="0" w:oddHBand="0" w:evenHBand="0" w:firstRowFirstColumn="0" w:firstRowLastColumn="0" w:lastRowFirstColumn="0" w:lastRowLastColumn="0"/>
+            <w:tcW w:w="2245" w:type="dxa"/>
+          </w:tcPr>
+          <w:p>
+            <w:pPr>
+              <w:rPr>
+                <w:rFonts w:asciiTheme="minorHAnsi" w:hAnsiTheme="minorHAnsi"/>
+              </w:rPr>
+            </w:pPr>
+            <w:r>
+              <w:rPr>
+                <w:rFonts w:asciiTheme="minorHAnsi" w:hAnsiTheme="minorHAnsi"/>
+              </w:rPr>
+              <w:t>3</w:t>
+            </w:r>
+          </w:p>
+        </w:tc>
+        <w:tc>
+          <w:tcPr>
+            <w:tcW w:w="2501" w:type="dxa"/>
+          </w:tcPr>
+          <w:p>
+            <w:pPr>
+              <w:cnfStyle w:val="000000100000" w:firstRow="0" w:lastRow="0" w:firstColumn="0" w:lastColumn="0" w:oddVBand="0" w:evenVBand="0" w:oddHBand="1" w:evenHBand="0" w:firstRowFirstColumn="0" w:firstRowLastColumn="0" w:lastRowFirstColumn="0" w:lastRowLastColumn="0"/>
+              <w:rPr>
+                <w:rFonts w:asciiTheme="minorHAnsi" w:hAnsiTheme="minorHAnsi"/>
+              </w:rPr>
+            </w:pPr>
+            <w:r>
+              <w:rPr>
+                <w:rFonts w:asciiTheme="minorHAnsi" w:hAnsiTheme="minorHAnsi"/>
+              </w:rPr>
+              <w:t>Der User drückt auf den Button „Abfahrten anzeigen“.</w:t>
+            </w:r>
+          </w:p>
+        </w:tc>
+        <w:tc>
+          <w:tcPr>
+            <w:tcW w:w="2518" w:type="dxa"/>
+          </w:tcPr>
+          <w:p>
+            <w:pPr>
+              <w:cnfStyle w:val="000000100000" w:firstRow="0" w:lastRow="0" w:firstColumn="0" w:lastColumn="0" w:oddVBand="0" w:evenVBand="0" w:oddHBand="1" w:evenHBand="0" w:firstRowFirstColumn="0" w:firstRowLastColumn="0" w:lastRowFirstColumn="0" w:lastRowLastColumn="0"/>
+              <w:rPr>
+                <w:rFonts w:asciiTheme="minorHAnsi" w:hAnsiTheme="minorHAnsi"/>
+              </w:rPr>
+            </w:pPr>
+            <w:r>
+              <w:rPr>
+                <w:rFonts w:asciiTheme="minorHAnsi" w:hAnsiTheme="minorHAnsi"/>
+              </w:rPr>
+              <w:t>Dem User werden einige der nächsten Abfahrten von dieser Station aus mit Zeitangaben aufgetragen.</w:t>
+            </w:r>
+          </w:p>
+        </w:tc>
+        <w:tc>
+          <w:tcPr>
+            <w:tcW w:w="2024" w:type="dxa"/>
+          </w:tcPr>
+          <w:p>
+            <w:pPr>
+              <w:cnfStyle w:val="000000100000" w:firstRow="0" w:lastRow="0" w:firstColumn="0" w:lastColumn="0" w:oddVBand="0" w:evenVBand="0" w:oddHBand="1" w:evenHBand="0" w:firstRowFirstColumn="0" w:firstRowLastColumn="0" w:lastRowFirstColumn="0" w:lastRowLastColumn="0"/>
+              <w:rPr>
+                <w:rFonts w:asciiTheme="minorHAnsi" w:hAnsiTheme="minorHAnsi"/>
+              </w:rPr>
+            </w:pPr>
+            <w:r>
+              <w:rPr>
+                <w:rFonts w:asciiTheme="minorHAnsi" w:hAnsiTheme="minorHAnsi"/>
+                <w:sz w:val="96"/>
+              </w:rPr>
+              <w:sym w:font="Wingdings 2" w:char="F050"/>
+            </w:r>
+          </w:p>
+        </w:tc>
+      </w:tr>
+    </w:tbl>
+    <w:p>
+      <w:r>
+        <w:t>Getestet von: Joël Tschopp</w:t>
+      </w:r>
+      <w:r>
+        <w:br w:type="page"/>
+      </w:r>
+    </w:p>
+    <w:p>
+      <w:pPr>
+        <w:pStyle w:val="berschrift1"/>
+      </w:pPr>
+      <w:r>
+        <w:lastRenderedPageBreak/>
+        <w:t xml:space="preserve"> Installationsguide</w:t>
       </w:r>
     </w:p>
     <w:p>
@@ -4373,6 +7629,7 @@
         <w:docPartUnique/>
       </w:docPartObj>
     </w:sdtPr>
+    <w:sdtEndPr/>
     <w:sdtContent>
       <w:p>
         <w:pPr>
@@ -4407,7 +7664,7 @@
             <w:noProof/>
             <w:lang w:val="de-DE"/>
           </w:rPr>
-          <w:t>10</w:t>
+          <w:t>12</w:t>
         </w:r>
         <w:r>
           <w:fldChar w:fldCharType="end"/>
@@ -4558,6 +7815,119 @@
     </w:lvl>
   </w:abstractNum>
   <w:abstractNum w:abstractNumId="1">
+    <w:nsid w:val="1B3E43A4"/>
+    <w:multiLevelType w:val="hybridMultilevel"/>
+    <w:tmpl w:val="FB2EE15A"/>
+    <w:lvl w:ilvl="0" w:tplc="08070001">
+      <w:start w:val="1"/>
+      <w:numFmt w:val="bullet"/>
+      <w:lvlText w:val=""/>
+      <w:lvlJc w:val="left"/>
+      <w:pPr>
+        <w:ind w:left="720" w:hanging="360"/>
+      </w:pPr>
+      <w:rPr>
+        <w:rFonts w:ascii="Symbol" w:hAnsi="Symbol" w:hint="default"/>
+      </w:rPr>
+    </w:lvl>
+    <w:lvl w:ilvl="1" w:tplc="08070003" w:tentative="1">
+      <w:start w:val="1"/>
+      <w:numFmt w:val="bullet"/>
+      <w:lvlText w:val="o"/>
+      <w:lvlJc w:val="left"/>
+      <w:pPr>
+        <w:ind w:left="1440" w:hanging="360"/>
+      </w:pPr>
+      <w:rPr>
+        <w:rFonts w:ascii="Courier New" w:hAnsi="Courier New" w:cs="Courier New" w:hint="default"/>
+      </w:rPr>
+    </w:lvl>
+    <w:lvl w:ilvl="2" w:tplc="08070005" w:tentative="1">
+      <w:start w:val="1"/>
+      <w:numFmt w:val="bullet"/>
+      <w:lvlText w:val=""/>
+      <w:lvlJc w:val="left"/>
+      <w:pPr>
+        <w:ind w:left="2160" w:hanging="360"/>
+      </w:pPr>
+      <w:rPr>
+        <w:rFonts w:ascii="Wingdings" w:hAnsi="Wingdings" w:hint="default"/>
+      </w:rPr>
+    </w:lvl>
+    <w:lvl w:ilvl="3" w:tplc="08070001" w:tentative="1">
+      <w:start w:val="1"/>
+      <w:numFmt w:val="bullet"/>
+      <w:lvlText w:val=""/>
+      <w:lvlJc w:val="left"/>
+      <w:pPr>
+        <w:ind w:left="2880" w:hanging="360"/>
+      </w:pPr>
+      <w:rPr>
+        <w:rFonts w:ascii="Symbol" w:hAnsi="Symbol" w:hint="default"/>
+      </w:rPr>
+    </w:lvl>
+    <w:lvl w:ilvl="4" w:tplc="08070003" w:tentative="1">
+      <w:start w:val="1"/>
+      <w:numFmt w:val="bullet"/>
+      <w:lvlText w:val="o"/>
+      <w:lvlJc w:val="left"/>
+      <w:pPr>
+        <w:ind w:left="3600" w:hanging="360"/>
+      </w:pPr>
+      <w:rPr>
+        <w:rFonts w:ascii="Courier New" w:hAnsi="Courier New" w:cs="Courier New" w:hint="default"/>
+      </w:rPr>
+    </w:lvl>
+    <w:lvl w:ilvl="5" w:tplc="08070005" w:tentative="1">
+      <w:start w:val="1"/>
+      <w:numFmt w:val="bullet"/>
+      <w:lvlText w:val=""/>
+      <w:lvlJc w:val="left"/>
+      <w:pPr>
+        <w:ind w:left="4320" w:hanging="360"/>
+      </w:pPr>
+      <w:rPr>
+        <w:rFonts w:ascii="Wingdings" w:hAnsi="Wingdings" w:hint="default"/>
+      </w:rPr>
+    </w:lvl>
+    <w:lvl w:ilvl="6" w:tplc="08070001" w:tentative="1">
+      <w:start w:val="1"/>
+      <w:numFmt w:val="bullet"/>
+      <w:lvlText w:val=""/>
+      <w:lvlJc w:val="left"/>
+      <w:pPr>
+        <w:ind w:left="5040" w:hanging="360"/>
+      </w:pPr>
+      <w:rPr>
+        <w:rFonts w:ascii="Symbol" w:hAnsi="Symbol" w:hint="default"/>
+      </w:rPr>
+    </w:lvl>
+    <w:lvl w:ilvl="7" w:tplc="08070003" w:tentative="1">
+      <w:start w:val="1"/>
+      <w:numFmt w:val="bullet"/>
+      <w:lvlText w:val="o"/>
+      <w:lvlJc w:val="left"/>
+      <w:pPr>
+        <w:ind w:left="5760" w:hanging="360"/>
+      </w:pPr>
+      <w:rPr>
+        <w:rFonts w:ascii="Courier New" w:hAnsi="Courier New" w:cs="Courier New" w:hint="default"/>
+      </w:rPr>
+    </w:lvl>
+    <w:lvl w:ilvl="8" w:tplc="08070005" w:tentative="1">
+      <w:start w:val="1"/>
+      <w:numFmt w:val="bullet"/>
+      <w:lvlText w:val=""/>
+      <w:lvlJc w:val="left"/>
+      <w:pPr>
+        <w:ind w:left="6480" w:hanging="360"/>
+      </w:pPr>
+      <w:rPr>
+        <w:rFonts w:ascii="Wingdings" w:hAnsi="Wingdings" w:hint="default"/>
+      </w:rPr>
+    </w:lvl>
+  </w:abstractNum>
+  <w:abstractNum w:abstractNumId="2">
     <w:nsid w:val="2C9D3F92"/>
     <w:multiLevelType w:val="hybridMultilevel"/>
     <w:tmpl w:val="9FAAAB5E"/>
@@ -4646,7 +8016,7 @@
       </w:pPr>
     </w:lvl>
   </w:abstractNum>
-  <w:abstractNum w:abstractNumId="2">
+  <w:abstractNum w:abstractNumId="3">
     <w:nsid w:val="308D53A3"/>
     <w:multiLevelType w:val="multilevel"/>
     <w:tmpl w:val="A07E6CF2"/>
@@ -4741,7 +8111,7 @@
       </w:pPr>
     </w:lvl>
   </w:abstractNum>
-  <w:abstractNum w:abstractNumId="3">
+  <w:abstractNum w:abstractNumId="4">
     <w:nsid w:val="33ED5BFD"/>
     <w:multiLevelType w:val="hybridMultilevel"/>
     <w:tmpl w:val="B2F01E4E"/>
@@ -4830,7 +8200,120 @@
       </w:pPr>
     </w:lvl>
   </w:abstractNum>
-  <w:abstractNum w:abstractNumId="4">
+  <w:abstractNum w:abstractNumId="5">
+    <w:nsid w:val="431531B0"/>
+    <w:multiLevelType w:val="hybridMultilevel"/>
+    <w:tmpl w:val="8778B1C2"/>
+    <w:lvl w:ilvl="0" w:tplc="08070001">
+      <w:start w:val="1"/>
+      <w:numFmt w:val="bullet"/>
+      <w:lvlText w:val=""/>
+      <w:lvlJc w:val="left"/>
+      <w:pPr>
+        <w:ind w:left="720" w:hanging="360"/>
+      </w:pPr>
+      <w:rPr>
+        <w:rFonts w:ascii="Symbol" w:hAnsi="Symbol" w:hint="default"/>
+      </w:rPr>
+    </w:lvl>
+    <w:lvl w:ilvl="1" w:tplc="08070003" w:tentative="1">
+      <w:start w:val="1"/>
+      <w:numFmt w:val="bullet"/>
+      <w:lvlText w:val="o"/>
+      <w:lvlJc w:val="left"/>
+      <w:pPr>
+        <w:ind w:left="1440" w:hanging="360"/>
+      </w:pPr>
+      <w:rPr>
+        <w:rFonts w:ascii="Courier New" w:hAnsi="Courier New" w:cs="Courier New" w:hint="default"/>
+      </w:rPr>
+    </w:lvl>
+    <w:lvl w:ilvl="2" w:tplc="08070005" w:tentative="1">
+      <w:start w:val="1"/>
+      <w:numFmt w:val="bullet"/>
+      <w:lvlText w:val=""/>
+      <w:lvlJc w:val="left"/>
+      <w:pPr>
+        <w:ind w:left="2160" w:hanging="360"/>
+      </w:pPr>
+      <w:rPr>
+        <w:rFonts w:ascii="Wingdings" w:hAnsi="Wingdings" w:hint="default"/>
+      </w:rPr>
+    </w:lvl>
+    <w:lvl w:ilvl="3" w:tplc="08070001" w:tentative="1">
+      <w:start w:val="1"/>
+      <w:numFmt w:val="bullet"/>
+      <w:lvlText w:val=""/>
+      <w:lvlJc w:val="left"/>
+      <w:pPr>
+        <w:ind w:left="2880" w:hanging="360"/>
+      </w:pPr>
+      <w:rPr>
+        <w:rFonts w:ascii="Symbol" w:hAnsi="Symbol" w:hint="default"/>
+      </w:rPr>
+    </w:lvl>
+    <w:lvl w:ilvl="4" w:tplc="08070003" w:tentative="1">
+      <w:start w:val="1"/>
+      <w:numFmt w:val="bullet"/>
+      <w:lvlText w:val="o"/>
+      <w:lvlJc w:val="left"/>
+      <w:pPr>
+        <w:ind w:left="3600" w:hanging="360"/>
+      </w:pPr>
+      <w:rPr>
+        <w:rFonts w:ascii="Courier New" w:hAnsi="Courier New" w:cs="Courier New" w:hint="default"/>
+      </w:rPr>
+    </w:lvl>
+    <w:lvl w:ilvl="5" w:tplc="08070005" w:tentative="1">
+      <w:start w:val="1"/>
+      <w:numFmt w:val="bullet"/>
+      <w:lvlText w:val=""/>
+      <w:lvlJc w:val="left"/>
+      <w:pPr>
+        <w:ind w:left="4320" w:hanging="360"/>
+      </w:pPr>
+      <w:rPr>
+        <w:rFonts w:ascii="Wingdings" w:hAnsi="Wingdings" w:hint="default"/>
+      </w:rPr>
+    </w:lvl>
+    <w:lvl w:ilvl="6" w:tplc="08070001" w:tentative="1">
+      <w:start w:val="1"/>
+      <w:numFmt w:val="bullet"/>
+      <w:lvlText w:val=""/>
+      <w:lvlJc w:val="left"/>
+      <w:pPr>
+        <w:ind w:left="5040" w:hanging="360"/>
+      </w:pPr>
+      <w:rPr>
+        <w:rFonts w:ascii="Symbol" w:hAnsi="Symbol" w:hint="default"/>
+      </w:rPr>
+    </w:lvl>
+    <w:lvl w:ilvl="7" w:tplc="08070003" w:tentative="1">
+      <w:start w:val="1"/>
+      <w:numFmt w:val="bullet"/>
+      <w:lvlText w:val="o"/>
+      <w:lvlJc w:val="left"/>
+      <w:pPr>
+        <w:ind w:left="5760" w:hanging="360"/>
+      </w:pPr>
+      <w:rPr>
+        <w:rFonts w:ascii="Courier New" w:hAnsi="Courier New" w:cs="Courier New" w:hint="default"/>
+      </w:rPr>
+    </w:lvl>
+    <w:lvl w:ilvl="8" w:tplc="08070005" w:tentative="1">
+      <w:start w:val="1"/>
+      <w:numFmt w:val="bullet"/>
+      <w:lvlText w:val=""/>
+      <w:lvlJc w:val="left"/>
+      <w:pPr>
+        <w:ind w:left="6480" w:hanging="360"/>
+      </w:pPr>
+      <w:rPr>
+        <w:rFonts w:ascii="Wingdings" w:hAnsi="Wingdings" w:hint="default"/>
+      </w:rPr>
+    </w:lvl>
+  </w:abstractNum>
+  <w:abstractNum w:abstractNumId="6">
     <w:nsid w:val="4C8138E3"/>
     <w:multiLevelType w:val="hybridMultilevel"/>
     <w:tmpl w:val="9FAAAB5E"/>
@@ -4919,7 +8402,7 @@
       </w:pPr>
     </w:lvl>
   </w:abstractNum>
-  <w:abstractNum w:abstractNumId="5">
+  <w:abstractNum w:abstractNumId="7">
     <w:nsid w:val="694E15A5"/>
     <w:multiLevelType w:val="hybridMultilevel"/>
     <w:tmpl w:val="DC0EA6C4"/>
@@ -5031,7 +8514,7 @@
       </w:rPr>
     </w:lvl>
   </w:abstractNum>
-  <w:abstractNum w:abstractNumId="6">
+  <w:abstractNum w:abstractNumId="8">
     <w:nsid w:val="71C43B6A"/>
     <w:multiLevelType w:val="hybridMultilevel"/>
     <w:tmpl w:val="9FAAAB5E"/>
@@ -5121,25 +8604,31 @@
     </w:lvl>
   </w:abstractNum>
   <w:num w:numId="1">
-    <w:abstractNumId w:val="2"/>
+    <w:abstractNumId w:val="3"/>
   </w:num>
   <w:num w:numId="2">
-    <w:abstractNumId w:val="6"/>
+    <w:abstractNumId w:val="8"/>
   </w:num>
   <w:num w:numId="3">
-    <w:abstractNumId w:val="1"/>
+    <w:abstractNumId w:val="2"/>
   </w:num>
   <w:num w:numId="4">
     <w:abstractNumId w:val="0"/>
   </w:num>
   <w:num w:numId="5">
+    <w:abstractNumId w:val="6"/>
+  </w:num>
+  <w:num w:numId="6">
+    <w:abstractNumId w:val="7"/>
+  </w:num>
+  <w:num w:numId="7">
     <w:abstractNumId w:val="4"/>
   </w:num>
-  <w:num w:numId="6">
+  <w:num w:numId="8">
     <w:abstractNumId w:val="5"/>
   </w:num>
-  <w:num w:numId="7">
-    <w:abstractNumId w:val="3"/>
+  <w:num w:numId="9">
+    <w:abstractNumId w:val="1"/>
   </w:num>
 </w:numbering>
 </file>
@@ -6091,6 +9580,127 @@
       </w:tcPr>
     </w:tblStylePr>
   </w:style>
+  <w:style w:type="table" w:styleId="MittlereListe2">
+    <w:name w:val="Medium List 2"/>
+    <w:basedOn w:val="NormaleTabelle"/>
+    <w:uiPriority w:val="66"/>
+    <w:rsid w:val="00140072"/>
+    <w:pPr>
+      <w:spacing w:after="0" w:line="240" w:lineRule="auto"/>
+    </w:pPr>
+    <w:rPr>
+      <w:rFonts w:asciiTheme="majorHAnsi" w:eastAsiaTheme="majorEastAsia" w:hAnsiTheme="majorHAnsi" w:cstheme="majorBidi"/>
+      <w:color w:val="000000" w:themeColor="text1"/>
+    </w:rPr>
+    <w:tblPr>
+      <w:tblStyleRowBandSize w:val="1"/>
+      <w:tblStyleColBandSize w:val="1"/>
+      <w:tblBorders>
+        <w:top w:val="single" w:sz="8" w:space="0" w:color="000000" w:themeColor="text1"/>
+        <w:left w:val="single" w:sz="8" w:space="0" w:color="000000" w:themeColor="text1"/>
+        <w:bottom w:val="single" w:sz="8" w:space="0" w:color="000000" w:themeColor="text1"/>
+        <w:right w:val="single" w:sz="8" w:space="0" w:color="000000" w:themeColor="text1"/>
+      </w:tblBorders>
+    </w:tblPr>
+    <w:tblStylePr w:type="firstRow">
+      <w:rPr>
+        <w:sz w:val="24"/>
+        <w:szCs w:val="24"/>
+      </w:rPr>
+      <w:tblPr/>
+      <w:tcPr>
+        <w:tcBorders>
+          <w:top w:val="nil"/>
+          <w:left w:val="nil"/>
+          <w:bottom w:val="single" w:sz="24" w:space="0" w:color="000000" w:themeColor="text1"/>
+          <w:right w:val="nil"/>
+          <w:insideH w:val="nil"/>
+          <w:insideV w:val="nil"/>
+        </w:tcBorders>
+        <w:shd w:val="clear" w:color="auto" w:fill="FFFFFF" w:themeFill="background1"/>
+      </w:tcPr>
+    </w:tblStylePr>
+    <w:tblStylePr w:type="lastRow">
+      <w:tblPr/>
+      <w:tcPr>
+        <w:tcBorders>
+          <w:top w:val="single" w:sz="8" w:space="0" w:color="000000" w:themeColor="text1"/>
+          <w:left w:val="nil"/>
+          <w:bottom w:val="nil"/>
+          <w:right w:val="nil"/>
+          <w:insideH w:val="nil"/>
+          <w:insideV w:val="nil"/>
+        </w:tcBorders>
+        <w:shd w:val="clear" w:color="auto" w:fill="FFFFFF" w:themeFill="background1"/>
+      </w:tcPr>
+    </w:tblStylePr>
+    <w:tblStylePr w:type="firstCol">
+      <w:tblPr/>
+      <w:tcPr>
+        <w:tcBorders>
+          <w:top w:val="nil"/>
+          <w:left w:val="nil"/>
+          <w:bottom w:val="nil"/>
+          <w:right w:val="single" w:sz="8" w:space="0" w:color="000000" w:themeColor="text1"/>
+          <w:insideH w:val="nil"/>
+          <w:insideV w:val="nil"/>
+        </w:tcBorders>
+        <w:shd w:val="clear" w:color="auto" w:fill="FFFFFF" w:themeFill="background1"/>
+      </w:tcPr>
+    </w:tblStylePr>
+    <w:tblStylePr w:type="lastCol">
+      <w:tblPr/>
+      <w:tcPr>
+        <w:tcBorders>
+          <w:top w:val="nil"/>
+          <w:left w:val="single" w:sz="8" w:space="0" w:color="000000" w:themeColor="text1"/>
+          <w:bottom w:val="nil"/>
+          <w:right w:val="nil"/>
+          <w:insideH w:val="nil"/>
+          <w:insideV w:val="nil"/>
+        </w:tcBorders>
+        <w:shd w:val="clear" w:color="auto" w:fill="FFFFFF" w:themeFill="background1"/>
+      </w:tcPr>
+    </w:tblStylePr>
+    <w:tblStylePr w:type="band1Vert">
+      <w:tblPr/>
+      <w:tcPr>
+        <w:tcBorders>
+          <w:left w:val="nil"/>
+          <w:right w:val="nil"/>
+          <w:insideH w:val="nil"/>
+          <w:insideV w:val="nil"/>
+        </w:tcBorders>
+        <w:shd w:val="clear" w:color="auto" w:fill="C0C0C0" w:themeFill="text1" w:themeFillTint="3F"/>
+      </w:tcPr>
+    </w:tblStylePr>
+    <w:tblStylePr w:type="band1Horz">
+      <w:tblPr/>
+      <w:tcPr>
+        <w:tcBorders>
+          <w:top w:val="nil"/>
+          <w:bottom w:val="nil"/>
+          <w:insideH w:val="nil"/>
+          <w:insideV w:val="nil"/>
+        </w:tcBorders>
+        <w:shd w:val="clear" w:color="auto" w:fill="C0C0C0" w:themeFill="text1" w:themeFillTint="3F"/>
+      </w:tcPr>
+    </w:tblStylePr>
+    <w:tblStylePr w:type="nwCell">
+      <w:tblPr/>
+      <w:tcPr>
+        <w:shd w:val="clear" w:color="auto" w:fill="FFFFFF" w:themeFill="background1"/>
+      </w:tcPr>
+    </w:tblStylePr>
+    <w:tblStylePr w:type="swCell">
+      <w:tblPr/>
+      <w:tcPr>
+        <w:tcBorders>
+          <w:top w:val="nil"/>
+        </w:tcBorders>
+      </w:tcPr>
+    </w:tblStylePr>
+  </w:style>
 </w:styles>
 </file>
 
@@ -7041,540 +10651,128 @@
       </w:tcPr>
     </w:tblStylePr>
   </w:style>
-</w:styles>
-</file>
-
-<file path=word/glossary/document.xml><?xml version="1.0" encoding="utf-8"?>
-<w:glossaryDocument xmlns:wpc="http://schemas.microsoft.com/office/word/2010/wordprocessingCanvas" xmlns:mc="http://schemas.openxmlformats.org/markup-compatibility/2006" xmlns:o="urn:schemas-microsoft-com:office:office" xmlns:r="http://schemas.openxmlformats.org/officeDocument/2006/relationships" xmlns:m="http://schemas.openxmlformats.org/officeDocument/2006/math" xmlns:v="urn:schemas-microsoft-com:vml" xmlns:wp14="http://schemas.microsoft.com/office/word/2010/wordprocessingDrawing" xmlns:wp="http://schemas.openxmlformats.org/drawingml/2006/wordprocessingDrawing" xmlns:w10="urn:schemas-microsoft-com:office:word" xmlns:w="http://schemas.openxmlformats.org/wordprocessingml/2006/main" xmlns:w14="http://schemas.microsoft.com/office/word/2010/wordml" xmlns:wpg="http://schemas.microsoft.com/office/word/2010/wordprocessingGroup" xmlns:wpi="http://schemas.microsoft.com/office/word/2010/wordprocessingInk" xmlns:wne="http://schemas.microsoft.com/office/word/2006/wordml" xmlns:wps="http://schemas.microsoft.com/office/word/2010/wordprocessingShape" mc:Ignorable="w14 wp14"/>
-</file>
-
-<file path=word/glossary/fontTable.xml><?xml version="1.0" encoding="utf-8"?>
-<w:fonts xmlns:mc="http://schemas.openxmlformats.org/markup-compatibility/2006" xmlns:r="http://schemas.openxmlformats.org/officeDocument/2006/relationships" xmlns:w="http://schemas.openxmlformats.org/wordprocessingml/2006/main" xmlns:w14="http://schemas.microsoft.com/office/word/2010/wordml" mc:Ignorable="w14">
-  <w:font w:name="Times New Roman">
-    <w:panose1 w:val="02020603050405020304"/>
-    <w:charset w:val="00"/>
-    <w:family w:val="roman"/>
-    <w:pitch w:val="variable"/>
-    <w:sig w:usb0="E0002EFF" w:usb1="C0007843" w:usb2="00000009" w:usb3="00000000" w:csb0="000001FF" w:csb1="00000000"/>
-  </w:font>
-  <w:font w:name="Uni Neue Light">
-    <w:altName w:val="Arial"/>
-    <w:panose1 w:val="00000000000000000000"/>
-    <w:charset w:val="00"/>
-    <w:family w:val="modern"/>
-    <w:notTrueType/>
-    <w:pitch w:val="variable"/>
-    <w:sig w:usb0="00000001" w:usb1="0000207B" w:usb2="00000000" w:usb3="00000000" w:csb0="0000009F" w:csb1="00000000"/>
-  </w:font>
-  <w:font w:name="Calibri">
-    <w:panose1 w:val="020F0502020204030204"/>
-    <w:charset w:val="00"/>
-    <w:family w:val="swiss"/>
-    <w:pitch w:val="variable"/>
-    <w:sig w:usb0="E00002FF" w:usb1="4000ACFF" w:usb2="00000001" w:usb3="00000000" w:csb0="0000019F" w:csb1="00000000"/>
-  </w:font>
-  <w:font w:name="Courier New">
-    <w:panose1 w:val="02070309020205020404"/>
-    <w:charset w:val="00"/>
-    <w:family w:val="modern"/>
-    <w:pitch w:val="fixed"/>
-    <w:sig w:usb0="E0002AFF" w:usb1="C0007843" w:usb2="00000009" w:usb3="00000000" w:csb0="000001FF" w:csb1="00000000"/>
-  </w:font>
-  <w:font w:name="Wingdings">
-    <w:panose1 w:val="05000000000000000000"/>
-    <w:charset w:val="02"/>
-    <w:family w:val="auto"/>
-    <w:pitch w:val="variable"/>
-    <w:sig w:usb0="00000000" w:usb1="10000000" w:usb2="00000000" w:usb3="00000000" w:csb0="80000000" w:csb1="00000000"/>
-  </w:font>
-  <w:font w:name="Symbol">
-    <w:panose1 w:val="05050102010706020507"/>
-    <w:charset w:val="02"/>
-    <w:family w:val="roman"/>
-    <w:pitch w:val="variable"/>
-    <w:sig w:usb0="00000000" w:usb1="10000000" w:usb2="00000000" w:usb3="00000000" w:csb0="80000000" w:csb1="00000000"/>
-  </w:font>
-  <w:font w:name="Uni Neue Bold">
-    <w:altName w:val="Arial"/>
-    <w:panose1 w:val="00000000000000000000"/>
-    <w:charset w:val="00"/>
-    <w:family w:val="modern"/>
-    <w:notTrueType/>
-    <w:pitch w:val="variable"/>
-    <w:sig w:usb0="00000001" w:usb1="0000207B" w:usb2="00000000" w:usb3="00000000" w:csb0="0000009F" w:csb1="00000000"/>
-  </w:font>
-  <w:font w:name="Tahoma">
-    <w:panose1 w:val="020B0604030504040204"/>
-    <w:charset w:val="00"/>
-    <w:family w:val="swiss"/>
-    <w:pitch w:val="variable"/>
-    <w:sig w:usb0="E1002EFF" w:usb1="C000605B" w:usb2="00000029" w:usb3="00000000" w:csb0="000101FF" w:csb1="00000000"/>
-  </w:font>
-  <w:font w:name="Cambria">
-    <w:panose1 w:val="02040503050406030204"/>
-    <w:charset w:val="00"/>
-    <w:family w:val="roman"/>
-    <w:pitch w:val="variable"/>
-    <w:sig w:usb0="E00002FF" w:usb1="400004FF" w:usb2="00000000" w:usb3="00000000" w:csb0="0000019F" w:csb1="00000000"/>
-  </w:font>
-</w:fonts>
-</file>
-
-<file path=word/glossary/settings.xml><?xml version="1.0" encoding="utf-8"?>
-<w:settings xmlns:mc="http://schemas.openxmlformats.org/markup-compatibility/2006" xmlns:o="urn:schemas-microsoft-com:office:office" xmlns:r="http://schemas.openxmlformats.org/officeDocument/2006/relationships" xmlns:m="http://schemas.openxmlformats.org/officeDocument/2006/math" xmlns:v="urn:schemas-microsoft-com:vml" xmlns:w10="urn:schemas-microsoft-com:office:word" xmlns:w="http://schemas.openxmlformats.org/wordprocessingml/2006/main" xmlns:w14="http://schemas.microsoft.com/office/word/2010/wordml" xmlns:sl="http://schemas.openxmlformats.org/schemaLibrary/2006/main" mc:Ignorable="w14">
-  <w:view w:val="normal"/>
-  <w:defaultTabStop w:val="708"/>
-  <w:hyphenationZone w:val="425"/>
-  <w:characterSpacingControl w:val="doNotCompress"/>
-  <w:compat>
-    <w:useFELayout/>
-    <w:compatSetting w:name="compatibilityMode" w:uri="http://schemas.microsoft.com/office/word" w:val="14"/>
-    <w:compatSetting w:name="overrideTableStyleFontSizeAndJustification" w:uri="http://schemas.microsoft.com/office/word" w:val="1"/>
-    <w:compatSetting w:name="enableOpenTypeFeatures" w:uri="http://schemas.microsoft.com/office/word" w:val="1"/>
-    <w:compatSetting w:name="doNotFlipMirrorIndents" w:uri="http://schemas.microsoft.com/office/word" w:val="1"/>
-  </w:compat>
-  <w:rsids>
-    <w:rsidRoot w:val="00E0179D"/>
-    <w:rsid w:val="00630C60"/>
-    <w:rsid w:val="00E0179D"/>
-  </w:rsids>
-  <m:mathPr>
-    <m:mathFont m:val="Cambria Math"/>
-    <m:brkBin m:val="before"/>
-    <m:brkBinSub m:val="--"/>
-    <m:smallFrac m:val="0"/>
-    <m:dispDef/>
-    <m:lMargin m:val="0"/>
-    <m:rMargin m:val="0"/>
-    <m:defJc m:val="centerGroup"/>
-    <m:wrapIndent m:val="1440"/>
-    <m:intLim m:val="subSup"/>
-    <m:naryLim m:val="undOvr"/>
-  </m:mathPr>
-  <w:themeFontLang w:val="de-CH"/>
-  <w:clrSchemeMapping w:bg1="light1" w:t1="dark1" w:bg2="light2" w:t2="dark2" w:accent1="accent1" w:accent2="accent2" w:accent3="accent3" w:accent4="accent4" w:accent5="accent5" w:accent6="accent6" w:hyperlink="hyperlink" w:followedHyperlink="followedHyperlink"/>
-  <w:decimalSymbol w:val="."/>
-  <w:listSeparator w:val=","/>
-</w:settings>
-</file>
-
-<file path=word/glossary/styles.xml><?xml version="1.0" encoding="utf-8"?>
-<w:styles xmlns:mc="http://schemas.openxmlformats.org/markup-compatibility/2006" xmlns:r="http://schemas.openxmlformats.org/officeDocument/2006/relationships" xmlns:w="http://schemas.openxmlformats.org/wordprocessingml/2006/main" xmlns:w14="http://schemas.microsoft.com/office/word/2010/wordml" mc:Ignorable="w14">
-  <w:docDefaults>
-    <w:rPrDefault>
+  <w:style w:type="table" w:styleId="MittlereListe2">
+    <w:name w:val="Medium List 2"/>
+    <w:basedOn w:val="NormaleTabelle"/>
+    <w:uiPriority w:val="66"/>
+    <w:rsid w:val="00140072"/>
+    <w:pPr>
+      <w:spacing w:after="0" w:line="240" w:lineRule="auto"/>
+    </w:pPr>
+    <w:rPr>
+      <w:rFonts w:asciiTheme="majorHAnsi" w:eastAsiaTheme="majorEastAsia" w:hAnsiTheme="majorHAnsi" w:cstheme="majorBidi"/>
+      <w:color w:val="000000" w:themeColor="text1"/>
+    </w:rPr>
+    <w:tblPr>
+      <w:tblStyleRowBandSize w:val="1"/>
+      <w:tblStyleColBandSize w:val="1"/>
+      <w:tblBorders>
+        <w:top w:val="single" w:sz="8" w:space="0" w:color="000000" w:themeColor="text1"/>
+        <w:left w:val="single" w:sz="8" w:space="0" w:color="000000" w:themeColor="text1"/>
+        <w:bottom w:val="single" w:sz="8" w:space="0" w:color="000000" w:themeColor="text1"/>
+        <w:right w:val="single" w:sz="8" w:space="0" w:color="000000" w:themeColor="text1"/>
+      </w:tblBorders>
+    </w:tblPr>
+    <w:tblStylePr w:type="firstRow">
       <w:rPr>
-        <w:rFonts w:asciiTheme="minorHAnsi" w:eastAsiaTheme="minorEastAsia" w:hAnsiTheme="minorHAnsi" w:cstheme="minorBidi"/>
-        <w:sz w:val="22"/>
-        <w:szCs w:val="22"/>
-        <w:lang w:val="de-CH" w:eastAsia="de-CH" w:bidi="ar-SA"/>
+        <w:sz w:val="24"/>
+        <w:szCs w:val="24"/>
       </w:rPr>
-    </w:rPrDefault>
-    <w:pPrDefault>
-      <w:pPr>
-        <w:spacing w:after="200" w:line="276" w:lineRule="auto"/>
-      </w:pPr>
-    </w:pPrDefault>
-  </w:docDefaults>
-  <w:latentStyles w:defLockedState="0" w:defUIPriority="99" w:defSemiHidden="1" w:defUnhideWhenUsed="1" w:defQFormat="0" w:count="267">
-    <w:lsdException w:name="Normal" w:semiHidden="0" w:uiPriority="0" w:unhideWhenUsed="0" w:qFormat="1"/>
-    <w:lsdException w:name="heading 1" w:semiHidden="0" w:uiPriority="9" w:unhideWhenUsed="0" w:qFormat="1"/>
-    <w:lsdException w:name="heading 2" w:uiPriority="9" w:qFormat="1"/>
-    <w:lsdException w:name="heading 3" w:uiPriority="9" w:qFormat="1"/>
-    <w:lsdException w:name="heading 4" w:uiPriority="9" w:qFormat="1"/>
-    <w:lsdException w:name="heading 5" w:uiPriority="9" w:qFormat="1"/>
-    <w:lsdException w:name="heading 6" w:uiPriority="9" w:qFormat="1"/>
-    <w:lsdException w:name="heading 7" w:uiPriority="9" w:qFormat="1"/>
-    <w:lsdException w:name="heading 8" w:uiPriority="9" w:qFormat="1"/>
-    <w:lsdException w:name="heading 9" w:uiPriority="9" w:qFormat="1"/>
-    <w:lsdException w:name="toc 1" w:uiPriority="39"/>
-    <w:lsdException w:name="toc 2" w:uiPriority="39"/>
-    <w:lsdException w:name="toc 3" w:uiPriority="39"/>
-    <w:lsdException w:name="toc 4" w:uiPriority="39"/>
-    <w:lsdException w:name="toc 5" w:uiPriority="39"/>
-    <w:lsdException w:name="toc 6" w:uiPriority="39"/>
-    <w:lsdException w:name="toc 7" w:uiPriority="39"/>
-    <w:lsdException w:name="toc 8" w:uiPriority="39"/>
-    <w:lsdException w:name="toc 9" w:uiPriority="39"/>
-    <w:lsdException w:name="caption" w:uiPriority="35" w:qFormat="1"/>
-    <w:lsdException w:name="Title" w:semiHidden="0" w:uiPriority="10" w:unhideWhenUsed="0" w:qFormat="1"/>
-    <w:lsdException w:name="Default Paragraph Font" w:uiPriority="1"/>
-    <w:lsdException w:name="Subtitle" w:semiHidden="0" w:uiPriority="11" w:unhideWhenUsed="0" w:qFormat="1"/>
-    <w:lsdException w:name="Strong" w:semiHidden="0" w:uiPriority="22" w:unhideWhenUsed="0" w:qFormat="1"/>
-    <w:lsdException w:name="Emphasis" w:semiHidden="0" w:uiPriority="20" w:unhideWhenUsed="0" w:qFormat="1"/>
-    <w:lsdException w:name="Table Grid" w:semiHidden="0" w:uiPriority="59" w:unhideWhenUsed="0"/>
-    <w:lsdException w:name="Placeholder Text" w:unhideWhenUsed="0"/>
-    <w:lsdException w:name="No Spacing" w:semiHidden="0" w:uiPriority="1" w:unhideWhenUsed="0" w:qFormat="1"/>
-    <w:lsdException w:name="Light Shading" w:semiHidden="0" w:uiPriority="60" w:unhideWhenUsed="0"/>
-    <w:lsdException w:name="Light List" w:semiHidden="0" w:uiPriority="61" w:unhideWhenUsed="0"/>
-    <w:lsdException w:name="Light Grid" w:semiHidden="0" w:uiPriority="62" w:unhideWhenUsed="0"/>
-    <w:lsdException w:name="Medium Shading 1" w:semiHidden="0" w:uiPriority="63" w:unhideWhenUsed="0"/>
-    <w:lsdException w:name="Medium Shading 2" w:semiHidden="0" w:uiPriority="64" w:unhideWhenUsed="0"/>
-    <w:lsdException w:name="Medium List 1" w:semiHidden="0" w:uiPriority="65" w:unhideWhenUsed="0"/>
-    <w:lsdException w:name="Medium List 2" w:semiHidden="0" w:uiPriority="66" w:unhideWhenUsed="0"/>
-    <w:lsdException w:name="Medium Grid 1" w:semiHidden="0" w:uiPriority="67" w:unhideWhenUsed="0"/>
-    <w:lsdException w:name="Medium Grid 2" w:semiHidden="0" w:uiPriority="68" w:unhideWhenUsed="0"/>
-    <w:lsdException w:name="Medium Grid 3" w:semiHidden="0" w:uiPriority="69" w:unhideWhenUsed="0"/>
-    <w:lsdException w:name="Dark List" w:semiHidden="0" w:uiPriority="70" w:unhideWhenUsed="0"/>
-    <w:lsdException w:name="Colorful Shading" w:semiHidden="0" w:uiPriority="71" w:unhideWhenUsed="0"/>
-    <w:lsdException w:name="Colorful List" w:semiHidden="0" w:uiPriority="72" w:unhideWhenUsed="0"/>
-    <w:lsdException w:name="Colorful Grid" w:semiHidden="0" w:uiPriority="73" w:unhideWhenUsed="0"/>
-    <w:lsdException w:name="Light Shading Accent 1" w:semiHidden="0" w:uiPriority="60" w:unhideWhenUsed="0"/>
-    <w:lsdException w:name="Light List Accent 1" w:semiHidden="0" w:uiPriority="61" w:unhideWhenUsed="0"/>
-    <w:lsdException w:name="Light Grid Accent 1" w:semiHidden="0" w:uiPriority="62" w:unhideWhenUsed="0"/>
-    <w:lsdException w:name="Medium Shading 1 Accent 1" w:semiHidden="0" w:uiPriority="63" w:unhideWhenUsed="0"/>
-    <w:lsdException w:name="Medium Shading 2 Accent 1" w:semiHidden="0" w:uiPriority="64" w:unhideWhenUsed="0"/>
-    <w:lsdException w:name="Medium List 1 Accent 1" w:semiHidden="0" w:uiPriority="65" w:unhideWhenUsed="0"/>
-    <w:lsdException w:name="Revision" w:unhideWhenUsed="0"/>
-    <w:lsdException w:name="List Paragraph" w:semiHidden="0" w:uiPriority="34" w:unhideWhenUsed="0" w:qFormat="1"/>
-    <w:lsdException w:name="Quote" w:semiHidden="0" w:uiPriority="29" w:unhideWhenUsed="0" w:qFormat="1"/>
-    <w:lsdException w:name="Intense Quote" w:semiHidden="0" w:uiPriority="30" w:unhideWhenUsed="0" w:qFormat="1"/>
-    <w:lsdException w:name="Medium List 2 Accent 1" w:semiHidden="0" w:uiPriority="66" w:unhideWhenUsed="0"/>
-    <w:lsdException w:name="Medium Grid 1 Accent 1" w:semiHidden="0" w:uiPriority="67" w:unhideWhenUsed="0"/>
-    <w:lsdException w:name="Medium Grid 2 Accent 1" w:semiHidden="0" w:uiPriority="68" w:unhideWhenUsed="0"/>
-    <w:lsdException w:name="Medium Grid 3 Accent 1" w:semiHidden="0" w:uiPriority="69" w:unhideWhenUsed="0"/>
-    <w:lsdException w:name="Dark List Accent 1" w:semiHidden="0" w:uiPriority="70" w:unhideWhenUsed="0"/>
-    <w:lsdException w:name="Colorful Shading Accent 1" w:semiHidden="0" w:uiPriority="71" w:unhideWhenUsed="0"/>
-    <w:lsdException w:name="Colorful List Accent 1" w:semiHidden="0" w:uiPriority="72" w:unhideWhenUsed="0"/>
-    <w:lsdException w:name="Colorful Grid Accent 1" w:semiHidden="0" w:uiPriority="73" w:unhideWhenUsed="0"/>
-    <w:lsdException w:name="Light Shading Accent 2" w:semiHidden="0" w:uiPriority="60" w:unhideWhenUsed="0"/>
-    <w:lsdException w:name="Light List Accent 2" w:semiHidden="0" w:uiPriority="61" w:unhideWhenUsed="0"/>
-    <w:lsdException w:name="Light Grid Accent 2" w:semiHidden="0" w:uiPriority="62" w:unhideWhenUsed="0"/>
-    <w:lsdException w:name="Medium Shading 1 Accent 2" w:semiHidden="0" w:uiPriority="63" w:unhideWhenUsed="0"/>
-    <w:lsdException w:name="Medium Shading 2 Accent 2" w:semiHidden="0" w:uiPriority="64" w:unhideWhenUsed="0"/>
-    <w:lsdException w:name="Medium List 1 Accent 2" w:semiHidden="0" w:uiPriority="65" w:unhideWhenUsed="0"/>
-    <w:lsdException w:name="Medium List 2 Accent 2" w:semiHidden="0" w:uiPriority="66" w:unhideWhenUsed="0"/>
-    <w:lsdException w:name="Medium Grid 1 Accent 2" w:semiHidden="0" w:uiPriority="67" w:unhideWhenUsed="0"/>
-    <w:lsdException w:name="Medium Grid 2 Accent 2" w:semiHidden="0" w:uiPriority="68" w:unhideWhenUsed="0"/>
-    <w:lsdException w:name="Medium Grid 3 Accent 2" w:semiHidden="0" w:uiPriority="69" w:unhideWhenUsed="0"/>
-    <w:lsdException w:name="Dark List Accent 2" w:semiHidden="0" w:uiPriority="70" w:unhideWhenUsed="0"/>
-    <w:lsdException w:name="Colorful Shading Accent 2" w:semiHidden="0" w:uiPriority="71" w:unhideWhenUsed="0"/>
-    <w:lsdException w:name="Colorful List Accent 2" w:semiHidden="0" w:uiPriority="72" w:unhideWhenUsed="0"/>
-    <w:lsdException w:name="Colorful Grid Accent 2" w:semiHidden="0" w:uiPriority="73" w:unhideWhenUsed="0"/>
-    <w:lsdException w:name="Light Shading Accent 3" w:semiHidden="0" w:uiPriority="60" w:unhideWhenUsed="0"/>
-    <w:lsdException w:name="Light List Accent 3" w:semiHidden="0" w:uiPriority="61" w:unhideWhenUsed="0"/>
-    <w:lsdException w:name="Light Grid Accent 3" w:semiHidden="0" w:uiPriority="62" w:unhideWhenUsed="0"/>
-    <w:lsdException w:name="Medium Shading 1 Accent 3" w:semiHidden="0" w:uiPriority="63" w:unhideWhenUsed="0"/>
-    <w:lsdException w:name="Medium Shading 2 Accent 3" w:semiHidden="0" w:uiPriority="64" w:unhideWhenUsed="0"/>
-    <w:lsdException w:name="Medium List 1 Accent 3" w:semiHidden="0" w:uiPriority="65" w:unhideWhenUsed="0"/>
-    <w:lsdException w:name="Medium List 2 Accent 3" w:semiHidden="0" w:uiPriority="66" w:unhideWhenUsed="0"/>
-    <w:lsdException w:name="Medium Grid 1 Accent 3" w:semiHidden="0" w:uiPriority="67" w:unhideWhenUsed="0"/>
-    <w:lsdException w:name="Medium Grid 2 Accent 3" w:semiHidden="0" w:uiPriority="68" w:unhideWhenUsed="0"/>
-    <w:lsdException w:name="Medium Grid 3 Accent 3" w:semiHidden="0" w:uiPriority="69" w:unhideWhenUsed="0"/>
-    <w:lsdException w:name="Dark List Accent 3" w:semiHidden="0" w:uiPriority="70" w:unhideWhenUsed="0"/>
-    <w:lsdException w:name="Colorful Shading Accent 3" w:semiHidden="0" w:uiPriority="71" w:unhideWhenUsed="0"/>
-    <w:lsdException w:name="Colorful List Accent 3" w:semiHidden="0" w:uiPriority="72" w:unhideWhenUsed="0"/>
-    <w:lsdException w:name="Colorful Grid Accent 3" w:semiHidden="0" w:uiPriority="73" w:unhideWhenUsed="0"/>
-    <w:lsdException w:name="Light Shading Accent 4" w:semiHidden="0" w:uiPriority="60" w:unhideWhenUsed="0"/>
-    <w:lsdException w:name="Light List Accent 4" w:semiHidden="0" w:uiPriority="61" w:unhideWhenUsed="0"/>
-    <w:lsdException w:name="Light Grid Accent 4" w:semiHidden="0" w:uiPriority="62" w:unhideWhenUsed="0"/>
-    <w:lsdException w:name="Medium Shading 1 Accent 4" w:semiHidden="0" w:uiPriority="63" w:unhideWhenUsed="0"/>
-    <w:lsdException w:name="Medium Shading 2 Accent 4" w:semiHidden="0" w:uiPriority="64" w:unhideWhenUsed="0"/>
-    <w:lsdException w:name="Medium List 1 Accent 4" w:semiHidden="0" w:uiPriority="65" w:unhideWhenUsed="0"/>
-    <w:lsdException w:name="Medium List 2 Accent 4" w:semiHidden="0" w:uiPriority="66" w:unhideWhenUsed="0"/>
-    <w:lsdException w:name="Medium Grid 1 Accent 4" w:semiHidden="0" w:uiPriority="67" w:unhideWhenUsed="0"/>
-    <w:lsdException w:name="Medium Grid 2 Accent 4" w:semiHidden="0" w:uiPriority="68" w:unhideWhenUsed="0"/>
-    <w:lsdException w:name="Medium Grid 3 Accent 4" w:semiHidden="0" w:uiPriority="69" w:unhideWhenUsed="0"/>
-    <w:lsdException w:name="Dark List Accent 4" w:semiHidden="0" w:uiPriority="70" w:unhideWhenUsed="0"/>
-    <w:lsdException w:name="Colorful Shading Accent 4" w:semiHidden="0" w:uiPriority="71" w:unhideWhenUsed="0"/>
-    <w:lsdException w:name="Colorful List Accent 4" w:semiHidden="0" w:uiPriority="72" w:unhideWhenUsed="0"/>
-    <w:lsdException w:name="Colorful Grid Accent 4" w:semiHidden="0" w:uiPriority="73" w:unhideWhenUsed="0"/>
-    <w:lsdException w:name="Light Shading Accent 5" w:semiHidden="0" w:uiPriority="60" w:unhideWhenUsed="0"/>
-    <w:lsdException w:name="Light List Accent 5" w:semiHidden="0" w:uiPriority="61" w:unhideWhenUsed="0"/>
-    <w:lsdException w:name="Light Grid Accent 5" w:semiHidden="0" w:uiPriority="62" w:unhideWhenUsed="0"/>
-    <w:lsdException w:name="Medium Shading 1 Accent 5" w:semiHidden="0" w:uiPriority="63" w:unhideWhenUsed="0"/>
-    <w:lsdException w:name="Medium Shading 2 Accent 5" w:semiHidden="0" w:uiPriority="64" w:unhideWhenUsed="0"/>
-    <w:lsdException w:name="Medium List 1 Accent 5" w:semiHidden="0" w:uiPriority="65" w:unhideWhenUsed="0"/>
-    <w:lsdException w:name="Medium List 2 Accent 5" w:semiHidden="0" w:uiPriority="66" w:unhideWhenUsed="0"/>
-    <w:lsdException w:name="Medium Grid 1 Accent 5" w:semiHidden="0" w:uiPriority="67" w:unhideWhenUsed="0"/>
-    <w:lsdException w:name="Medium Grid 2 Accent 5" w:semiHidden="0" w:uiPriority="68" w:unhideWhenUsed="0"/>
-    <w:lsdException w:name="Medium Grid 3 Accent 5" w:semiHidden="0" w:uiPriority="69" w:unhideWhenUsed="0"/>
-    <w:lsdException w:name="Dark List Accent 5" w:semiHidden="0" w:uiPriority="70" w:unhideWhenUsed="0"/>
-    <w:lsdException w:name="Colorful Shading Accent 5" w:semiHidden="0" w:uiPriority="71" w:unhideWhenUsed="0"/>
-    <w:lsdException w:name="Colorful List Accent 5" w:semiHidden="0" w:uiPriority="72" w:unhideWhenUsed="0"/>
-    <w:lsdException w:name="Colorful Grid Accent 5" w:semiHidden="0" w:uiPriority="73" w:unhideWhenUsed="0"/>
-    <w:lsdException w:name="Light Shading Accent 6" w:semiHidden="0" w:uiPriority="60" w:unhideWhenUsed="0"/>
-    <w:lsdException w:name="Light List Accent 6" w:semiHidden="0" w:uiPriority="61" w:unhideWhenUsed="0"/>
-    <w:lsdException w:name="Light Grid Accent 6" w:semiHidden="0" w:uiPriority="62" w:unhideWhenUsed="0"/>
-    <w:lsdException w:name="Medium Shading 1 Accent 6" w:semiHidden="0" w:uiPriority="63" w:unhideWhenUsed="0"/>
-    <w:lsdException w:name="Medium Shading 2 Accent 6" w:semiHidden="0" w:uiPriority="64" w:unhideWhenUsed="0"/>
-    <w:lsdException w:name="Medium List 1 Accent 6" w:semiHidden="0" w:uiPriority="65" w:unhideWhenUsed="0"/>
-    <w:lsdException w:name="Medium List 2 Accent 6" w:semiHidden="0" w:uiPriority="66" w:unhideWhenUsed="0"/>
-    <w:lsdException w:name="Medium Grid 1 Accent 6" w:semiHidden="0" w:uiPriority="67" w:unhideWhenUsed="0"/>
-    <w:lsdException w:name="Medium Grid 2 Accent 6" w:semiHidden="0" w:uiPriority="68" w:unhideWhenUsed="0"/>
-    <w:lsdException w:name="Medium Grid 3 Accent 6" w:semiHidden="0" w:uiPriority="69" w:unhideWhenUsed="0"/>
-    <w:lsdException w:name="Dark List Accent 6" w:semiHidden="0" w:uiPriority="70" w:unhideWhenUsed="0"/>
-    <w:lsdException w:name="Colorful Shading Accent 6" w:semiHidden="0" w:uiPriority="71" w:unhideWhenUsed="0"/>
-    <w:lsdException w:name="Colorful List Accent 6" w:semiHidden="0" w:uiPriority="72" w:unhideWhenUsed="0"/>
-    <w:lsdException w:name="Colorful Grid Accent 6" w:semiHidden="0" w:uiPriority="73" w:unhideWhenUsed="0"/>
-    <w:lsdException w:name="Subtle Emphasis" w:semiHidden="0" w:uiPriority="19" w:unhideWhenUsed="0" w:qFormat="1"/>
-    <w:lsdException w:name="Intense Emphasis" w:semiHidden="0" w:uiPriority="21" w:unhideWhenUsed="0" w:qFormat="1"/>
-    <w:lsdException w:name="Subtle Reference" w:semiHidden="0" w:uiPriority="31" w:unhideWhenUsed="0" w:qFormat="1"/>
-    <w:lsdException w:name="Intense Reference" w:semiHidden="0" w:uiPriority="32" w:unhideWhenUsed="0" w:qFormat="1"/>
-    <w:lsdException w:name="Book Title" w:semiHidden="0" w:uiPriority="33" w:unhideWhenUsed="0" w:qFormat="1"/>
-    <w:lsdException w:name="Bibliography" w:uiPriority="37"/>
-    <w:lsdException w:name="TOC Heading" w:uiPriority="39" w:qFormat="1"/>
-  </w:latentStyles>
-  <w:style w:type="paragraph" w:default="1" w:styleId="Standard">
-    <w:name w:val="Normal"/>
-    <w:qFormat/>
-  </w:style>
-  <w:style w:type="character" w:default="1" w:styleId="Absatz-Standardschriftart">
-    <w:name w:val="Default Paragraph Font"/>
-    <w:uiPriority w:val="1"/>
-    <w:semiHidden/>
-    <w:unhideWhenUsed/>
-  </w:style>
-  <w:style w:type="table" w:default="1" w:styleId="NormaleTabelle">
-    <w:name w:val="Normal Table"/>
-    <w:uiPriority w:val="99"/>
-    <w:semiHidden/>
-    <w:unhideWhenUsed/>
-    <w:tblPr>
-      <w:tblInd w:w="0" w:type="dxa"/>
-      <w:tblCellMar>
-        <w:top w:w="0" w:type="dxa"/>
-        <w:left w:w="108" w:type="dxa"/>
-        <w:bottom w:w="0" w:type="dxa"/>
-        <w:right w:w="108" w:type="dxa"/>
-      </w:tblCellMar>
-    </w:tblPr>
-  </w:style>
-  <w:style w:type="numbering" w:default="1" w:styleId="KeineListe">
-    <w:name w:val="No List"/>
-    <w:uiPriority w:val="99"/>
-    <w:semiHidden/>
-    <w:unhideWhenUsed/>
-  </w:style>
-  <w:style w:type="paragraph" w:customStyle="1" w:styleId="4EE73FFF2814474FB1A66F0953A9966A">
-    <w:name w:val="4EE73FFF2814474FB1A66F0953A9966A"/>
-    <w:rsid w:val="00E0179D"/>
-  </w:style>
-  <w:style w:type="paragraph" w:customStyle="1" w:styleId="CD20B0F925AA4045B121FF717CECED3A">
-    <w:name w:val="CD20B0F925AA4045B121FF717CECED3A"/>
-    <w:rsid w:val="00E0179D"/>
-  </w:style>
-  <w:style w:type="paragraph" w:customStyle="1" w:styleId="77B918A8557D4A298228F613FBE7012E">
-    <w:name w:val="77B918A8557D4A298228F613FBE7012E"/>
-    <w:rsid w:val="00E0179D"/>
-  </w:style>
-  <w:style w:type="paragraph" w:customStyle="1" w:styleId="B85047E1A06B44A9AA27A7E8FAB4C127">
-    <w:name w:val="B85047E1A06B44A9AA27A7E8FAB4C127"/>
-    <w:rsid w:val="00E0179D"/>
+      <w:tblPr/>
+      <w:tcPr>
+        <w:tcBorders>
+          <w:top w:val="nil"/>
+          <w:left w:val="nil"/>
+          <w:bottom w:val="single" w:sz="24" w:space="0" w:color="000000" w:themeColor="text1"/>
+          <w:right w:val="nil"/>
+          <w:insideH w:val="nil"/>
+          <w:insideV w:val="nil"/>
+        </w:tcBorders>
+        <w:shd w:val="clear" w:color="auto" w:fill="FFFFFF" w:themeFill="background1"/>
+      </w:tcPr>
+    </w:tblStylePr>
+    <w:tblStylePr w:type="lastRow">
+      <w:tblPr/>
+      <w:tcPr>
+        <w:tcBorders>
+          <w:top w:val="single" w:sz="8" w:space="0" w:color="000000" w:themeColor="text1"/>
+          <w:left w:val="nil"/>
+          <w:bottom w:val="nil"/>
+          <w:right w:val="nil"/>
+          <w:insideH w:val="nil"/>
+          <w:insideV w:val="nil"/>
+        </w:tcBorders>
+        <w:shd w:val="clear" w:color="auto" w:fill="FFFFFF" w:themeFill="background1"/>
+      </w:tcPr>
+    </w:tblStylePr>
+    <w:tblStylePr w:type="firstCol">
+      <w:tblPr/>
+      <w:tcPr>
+        <w:tcBorders>
+          <w:top w:val="nil"/>
+          <w:left w:val="nil"/>
+          <w:bottom w:val="nil"/>
+          <w:right w:val="single" w:sz="8" w:space="0" w:color="000000" w:themeColor="text1"/>
+          <w:insideH w:val="nil"/>
+          <w:insideV w:val="nil"/>
+        </w:tcBorders>
+        <w:shd w:val="clear" w:color="auto" w:fill="FFFFFF" w:themeFill="background1"/>
+      </w:tcPr>
+    </w:tblStylePr>
+    <w:tblStylePr w:type="lastCol">
+      <w:tblPr/>
+      <w:tcPr>
+        <w:tcBorders>
+          <w:top w:val="nil"/>
+          <w:left w:val="single" w:sz="8" w:space="0" w:color="000000" w:themeColor="text1"/>
+          <w:bottom w:val="nil"/>
+          <w:right w:val="nil"/>
+          <w:insideH w:val="nil"/>
+          <w:insideV w:val="nil"/>
+        </w:tcBorders>
+        <w:shd w:val="clear" w:color="auto" w:fill="FFFFFF" w:themeFill="background1"/>
+      </w:tcPr>
+    </w:tblStylePr>
+    <w:tblStylePr w:type="band1Vert">
+      <w:tblPr/>
+      <w:tcPr>
+        <w:tcBorders>
+          <w:left w:val="nil"/>
+          <w:right w:val="nil"/>
+          <w:insideH w:val="nil"/>
+          <w:insideV w:val="nil"/>
+        </w:tcBorders>
+        <w:shd w:val="clear" w:color="auto" w:fill="C0C0C0" w:themeFill="text1" w:themeFillTint="3F"/>
+      </w:tcPr>
+    </w:tblStylePr>
+    <w:tblStylePr w:type="band1Horz">
+      <w:tblPr/>
+      <w:tcPr>
+        <w:tcBorders>
+          <w:top w:val="nil"/>
+          <w:bottom w:val="nil"/>
+          <w:insideH w:val="nil"/>
+          <w:insideV w:val="nil"/>
+        </w:tcBorders>
+        <w:shd w:val="clear" w:color="auto" w:fill="C0C0C0" w:themeFill="text1" w:themeFillTint="3F"/>
+      </w:tcPr>
+    </w:tblStylePr>
+    <w:tblStylePr w:type="nwCell">
+      <w:tblPr/>
+      <w:tcPr>
+        <w:shd w:val="clear" w:color="auto" w:fill="FFFFFF" w:themeFill="background1"/>
+      </w:tcPr>
+    </w:tblStylePr>
+    <w:tblStylePr w:type="swCell">
+      <w:tblPr/>
+      <w:tcPr>
+        <w:tcBorders>
+          <w:top w:val="nil"/>
+        </w:tcBorders>
+      </w:tcPr>
+    </w:tblStylePr>
   </w:style>
 </w:styles>
-</file>
-
-<file path=word/glossary/stylesWithEffects.xml><?xml version="1.0" encoding="utf-8"?>
-<w:styles xmlns:wpc="http://schemas.microsoft.com/office/word/2010/wordprocessingCanvas" xmlns:mc="http://schemas.openxmlformats.org/markup-compatibility/2006" xmlns:o="urn:schemas-microsoft-com:office:office" xmlns:r="http://schemas.openxmlformats.org/officeDocument/2006/relationships" xmlns:m="http://schemas.openxmlformats.org/officeDocument/2006/math" xmlns:v="urn:schemas-microsoft-com:vml" xmlns:wp14="http://schemas.microsoft.com/office/word/2010/wordprocessingDrawing" xmlns:wp="http://schemas.openxmlformats.org/drawingml/2006/wordprocessingDrawing" xmlns:w10="urn:schemas-microsoft-com:office:word" xmlns:w="http://schemas.openxmlformats.org/wordprocessingml/2006/main" xmlns:w14="http://schemas.microsoft.com/office/word/2010/wordml" xmlns:wpg="http://schemas.microsoft.com/office/word/2010/wordprocessingGroup" xmlns:wpi="http://schemas.microsoft.com/office/word/2010/wordprocessingInk" xmlns:wne="http://schemas.microsoft.com/office/word/2006/wordml" xmlns:wps="http://schemas.microsoft.com/office/word/2010/wordprocessingShape" mc:Ignorable="w14 wp14">
-  <w:docDefaults>
-    <w:rPrDefault>
-      <w:rPr>
-        <w:rFonts w:asciiTheme="minorHAnsi" w:eastAsiaTheme="minorEastAsia" w:hAnsiTheme="minorHAnsi" w:cstheme="minorBidi"/>
-        <w:sz w:val="22"/>
-        <w:szCs w:val="22"/>
-        <w:lang w:val="de-CH" w:eastAsia="de-CH" w:bidi="ar-SA"/>
-      </w:rPr>
-    </w:rPrDefault>
-    <w:pPrDefault>
-      <w:pPr>
-        <w:spacing w:after="200" w:line="276" w:lineRule="auto"/>
-      </w:pPr>
-    </w:pPrDefault>
-  </w:docDefaults>
-  <w:latentStyles w:defLockedState="0" w:defUIPriority="99" w:defSemiHidden="1" w:defUnhideWhenUsed="1" w:defQFormat="0" w:count="267">
-    <w:lsdException w:name="Normal" w:semiHidden="0" w:uiPriority="0" w:unhideWhenUsed="0" w:qFormat="1"/>
-    <w:lsdException w:name="heading 1" w:semiHidden="0" w:uiPriority="9" w:unhideWhenUsed="0" w:qFormat="1"/>
-    <w:lsdException w:name="heading 2" w:uiPriority="9" w:qFormat="1"/>
-    <w:lsdException w:name="heading 3" w:uiPriority="9" w:qFormat="1"/>
-    <w:lsdException w:name="heading 4" w:uiPriority="9" w:qFormat="1"/>
-    <w:lsdException w:name="heading 5" w:uiPriority="9" w:qFormat="1"/>
-    <w:lsdException w:name="heading 6" w:uiPriority="9" w:qFormat="1"/>
-    <w:lsdException w:name="heading 7" w:uiPriority="9" w:qFormat="1"/>
-    <w:lsdException w:name="heading 8" w:uiPriority="9" w:qFormat="1"/>
-    <w:lsdException w:name="heading 9" w:uiPriority="9" w:qFormat="1"/>
-    <w:lsdException w:name="toc 1" w:uiPriority="39"/>
-    <w:lsdException w:name="toc 2" w:uiPriority="39"/>
-    <w:lsdException w:name="toc 3" w:uiPriority="39"/>
-    <w:lsdException w:name="toc 4" w:uiPriority="39"/>
-    <w:lsdException w:name="toc 5" w:uiPriority="39"/>
-    <w:lsdException w:name="toc 6" w:uiPriority="39"/>
-    <w:lsdException w:name="toc 7" w:uiPriority="39"/>
-    <w:lsdException w:name="toc 8" w:uiPriority="39"/>
-    <w:lsdException w:name="toc 9" w:uiPriority="39"/>
-    <w:lsdException w:name="caption" w:uiPriority="35" w:qFormat="1"/>
-    <w:lsdException w:name="Title" w:semiHidden="0" w:uiPriority="10" w:unhideWhenUsed="0" w:qFormat="1"/>
-    <w:lsdException w:name="Default Paragraph Font" w:uiPriority="1"/>
-    <w:lsdException w:name="Subtitle" w:semiHidden="0" w:uiPriority="11" w:unhideWhenUsed="0" w:qFormat="1"/>
-    <w:lsdException w:name="Strong" w:semiHidden="0" w:uiPriority="22" w:unhideWhenUsed="0" w:qFormat="1"/>
-    <w:lsdException w:name="Emphasis" w:semiHidden="0" w:uiPriority="20" w:unhideWhenUsed="0" w:qFormat="1"/>
-    <w:lsdException w:name="Table Grid" w:semiHidden="0" w:uiPriority="59" w:unhideWhenUsed="0"/>
-    <w:lsdException w:name="Placeholder Text" w:unhideWhenUsed="0"/>
-    <w:lsdException w:name="No Spacing" w:semiHidden="0" w:uiPriority="1" w:unhideWhenUsed="0" w:qFormat="1"/>
-    <w:lsdException w:name="Light Shading" w:semiHidden="0" w:uiPriority="60" w:unhideWhenUsed="0"/>
-    <w:lsdException w:name="Light List" w:semiHidden="0" w:uiPriority="61" w:unhideWhenUsed="0"/>
-    <w:lsdException w:name="Light Grid" w:semiHidden="0" w:uiPriority="62" w:unhideWhenUsed="0"/>
-    <w:lsdException w:name="Medium Shading 1" w:semiHidden="0" w:uiPriority="63" w:unhideWhenUsed="0"/>
-    <w:lsdException w:name="Medium Shading 2" w:semiHidden="0" w:uiPriority="64" w:unhideWhenUsed="0"/>
-    <w:lsdException w:name="Medium List 1" w:semiHidden="0" w:uiPriority="65" w:unhideWhenUsed="0"/>
-    <w:lsdException w:name="Medium List 2" w:semiHidden="0" w:uiPriority="66" w:unhideWhenUsed="0"/>
-    <w:lsdException w:name="Medium Grid 1" w:semiHidden="0" w:uiPriority="67" w:unhideWhenUsed="0"/>
-    <w:lsdException w:name="Medium Grid 2" w:semiHidden="0" w:uiPriority="68" w:unhideWhenUsed="0"/>
-    <w:lsdException w:name="Medium Grid 3" w:semiHidden="0" w:uiPriority="69" w:unhideWhenUsed="0"/>
-    <w:lsdException w:name="Dark List" w:semiHidden="0" w:uiPriority="70" w:unhideWhenUsed="0"/>
-    <w:lsdException w:name="Colorful Shading" w:semiHidden="0" w:uiPriority="71" w:unhideWhenUsed="0"/>
-    <w:lsdException w:name="Colorful List" w:semiHidden="0" w:uiPriority="72" w:unhideWhenUsed="0"/>
-    <w:lsdException w:name="Colorful Grid" w:semiHidden="0" w:uiPriority="73" w:unhideWhenUsed="0"/>
-    <w:lsdException w:name="Light Shading Accent 1" w:semiHidden="0" w:uiPriority="60" w:unhideWhenUsed="0"/>
-    <w:lsdException w:name="Light List Accent 1" w:semiHidden="0" w:uiPriority="61" w:unhideWhenUsed="0"/>
-    <w:lsdException w:name="Light Grid Accent 1" w:semiHidden="0" w:uiPriority="62" w:unhideWhenUsed="0"/>
-    <w:lsdException w:name="Medium Shading 1 Accent 1" w:semiHidden="0" w:uiPriority="63" w:unhideWhenUsed="0"/>
-    <w:lsdException w:name="Medium Shading 2 Accent 1" w:semiHidden="0" w:uiPriority="64" w:unhideWhenUsed="0"/>
-    <w:lsdException w:name="Medium List 1 Accent 1" w:semiHidden="0" w:uiPriority="65" w:unhideWhenUsed="0"/>
-    <w:lsdException w:name="Revision" w:unhideWhenUsed="0"/>
-    <w:lsdException w:name="List Paragraph" w:semiHidden="0" w:uiPriority="34" w:unhideWhenUsed="0" w:qFormat="1"/>
-    <w:lsdException w:name="Quote" w:semiHidden="0" w:uiPriority="29" w:unhideWhenUsed="0" w:qFormat="1"/>
-    <w:lsdException w:name="Intense Quote" w:semiHidden="0" w:uiPriority="30" w:unhideWhenUsed="0" w:qFormat="1"/>
-    <w:lsdException w:name="Medium List 2 Accent 1" w:semiHidden="0" w:uiPriority="66" w:unhideWhenUsed="0"/>
-    <w:lsdException w:name="Medium Grid 1 Accent 1" w:semiHidden="0" w:uiPriority="67" w:unhideWhenUsed="0"/>
-    <w:lsdException w:name="Medium Grid 2 Accent 1" w:semiHidden="0" w:uiPriority="68" w:unhideWhenUsed="0"/>
-    <w:lsdException w:name="Medium Grid 3 Accent 1" w:semiHidden="0" w:uiPriority="69" w:unhideWhenUsed="0"/>
-    <w:lsdException w:name="Dark List Accent 1" w:semiHidden="0" w:uiPriority="70" w:unhideWhenUsed="0"/>
-    <w:lsdException w:name="Colorful Shading Accent 1" w:semiHidden="0" w:uiPriority="71" w:unhideWhenUsed="0"/>
-    <w:lsdException w:name="Colorful List Accent 1" w:semiHidden="0" w:uiPriority="72" w:unhideWhenUsed="0"/>
-    <w:lsdException w:name="Colorful Grid Accent 1" w:semiHidden="0" w:uiPriority="73" w:unhideWhenUsed="0"/>
-    <w:lsdException w:name="Light Shading Accent 2" w:semiHidden="0" w:uiPriority="60" w:unhideWhenUsed="0"/>
-    <w:lsdException w:name="Light List Accent 2" w:semiHidden="0" w:uiPriority="61" w:unhideWhenUsed="0"/>
-    <w:lsdException w:name="Light Grid Accent 2" w:semiHidden="0" w:uiPriority="62" w:unhideWhenUsed="0"/>
-    <w:lsdException w:name="Medium Shading 1 Accent 2" w:semiHidden="0" w:uiPriority="63" w:unhideWhenUsed="0"/>
-    <w:lsdException w:name="Medium Shading 2 Accent 2" w:semiHidden="0" w:uiPriority="64" w:unhideWhenUsed="0"/>
-    <w:lsdException w:name="Medium List 1 Accent 2" w:semiHidden="0" w:uiPriority="65" w:unhideWhenUsed="0"/>
-    <w:lsdException w:name="Medium List 2 Accent 2" w:semiHidden="0" w:uiPriority="66" w:unhideWhenUsed="0"/>
-    <w:lsdException w:name="Medium Grid 1 Accent 2" w:semiHidden="0" w:uiPriority="67" w:unhideWhenUsed="0"/>
-    <w:lsdException w:name="Medium Grid 2 Accent 2" w:semiHidden="0" w:uiPriority="68" w:unhideWhenUsed="0"/>
-    <w:lsdException w:name="Medium Grid 3 Accent 2" w:semiHidden="0" w:uiPriority="69" w:unhideWhenUsed="0"/>
-    <w:lsdException w:name="Dark List Accent 2" w:semiHidden="0" w:uiPriority="70" w:unhideWhenUsed="0"/>
-    <w:lsdException w:name="Colorful Shading Accent 2" w:semiHidden="0" w:uiPriority="71" w:unhideWhenUsed="0"/>
-    <w:lsdException w:name="Colorful List Accent 2" w:semiHidden="0" w:uiPriority="72" w:unhideWhenUsed="0"/>
-    <w:lsdException w:name="Colorful Grid Accent 2" w:semiHidden="0" w:uiPriority="73" w:unhideWhenUsed="0"/>
-    <w:lsdException w:name="Light Shading Accent 3" w:semiHidden="0" w:uiPriority="60" w:unhideWhenUsed="0"/>
-    <w:lsdException w:name="Light List Accent 3" w:semiHidden="0" w:uiPriority="61" w:unhideWhenUsed="0"/>
-    <w:lsdException w:name="Light Grid Accent 3" w:semiHidden="0" w:uiPriority="62" w:unhideWhenUsed="0"/>
-    <w:lsdException w:name="Medium Shading 1 Accent 3" w:semiHidden="0" w:uiPriority="63" w:unhideWhenUsed="0"/>
-    <w:lsdException w:name="Medium Shading 2 Accent 3" w:semiHidden="0" w:uiPriority="64" w:unhideWhenUsed="0"/>
-    <w:lsdException w:name="Medium List 1 Accent 3" w:semiHidden="0" w:uiPriority="65" w:unhideWhenUsed="0"/>
-    <w:lsdException w:name="Medium List 2 Accent 3" w:semiHidden="0" w:uiPriority="66" w:unhideWhenUsed="0"/>
-    <w:lsdException w:name="Medium Grid 1 Accent 3" w:semiHidden="0" w:uiPriority="67" w:unhideWhenUsed="0"/>
-    <w:lsdException w:name="Medium Grid 2 Accent 3" w:semiHidden="0" w:uiPriority="68" w:unhideWhenUsed="0"/>
-    <w:lsdException w:name="Medium Grid 3 Accent 3" w:semiHidden="0" w:uiPriority="69" w:unhideWhenUsed="0"/>
-    <w:lsdException w:name="Dark List Accent 3" w:semiHidden="0" w:uiPriority="70" w:unhideWhenUsed="0"/>
-    <w:lsdException w:name="Colorful Shading Accent 3" w:semiHidden="0" w:uiPriority="71" w:unhideWhenUsed="0"/>
-    <w:lsdException w:name="Colorful List Accent 3" w:semiHidden="0" w:uiPriority="72" w:unhideWhenUsed="0"/>
-    <w:lsdException w:name="Colorful Grid Accent 3" w:semiHidden="0" w:uiPriority="73" w:unhideWhenUsed="0"/>
-    <w:lsdException w:name="Light Shading Accent 4" w:semiHidden="0" w:uiPriority="60" w:unhideWhenUsed="0"/>
-    <w:lsdException w:name="Light List Accent 4" w:semiHidden="0" w:uiPriority="61" w:unhideWhenUsed="0"/>
-    <w:lsdException w:name="Light Grid Accent 4" w:semiHidden="0" w:uiPriority="62" w:unhideWhenUsed="0"/>
-    <w:lsdException w:name="Medium Shading 1 Accent 4" w:semiHidden="0" w:uiPriority="63" w:unhideWhenUsed="0"/>
-    <w:lsdException w:name="Medium Shading 2 Accent 4" w:semiHidden="0" w:uiPriority="64" w:unhideWhenUsed="0"/>
-    <w:lsdException w:name="Medium List 1 Accent 4" w:semiHidden="0" w:uiPriority="65" w:unhideWhenUsed="0"/>
-    <w:lsdException w:name="Medium List 2 Accent 4" w:semiHidden="0" w:uiPriority="66" w:unhideWhenUsed="0"/>
-    <w:lsdException w:name="Medium Grid 1 Accent 4" w:semiHidden="0" w:uiPriority="67" w:unhideWhenUsed="0"/>
-    <w:lsdException w:name="Medium Grid 2 Accent 4" w:semiHidden="0" w:uiPriority="68" w:unhideWhenUsed="0"/>
-    <w:lsdException w:name="Medium Grid 3 Accent 4" w:semiHidden="0" w:uiPriority="69" w:unhideWhenUsed="0"/>
-    <w:lsdException w:name="Dark List Accent 4" w:semiHidden="0" w:uiPriority="70" w:unhideWhenUsed="0"/>
-    <w:lsdException w:name="Colorful Shading Accent 4" w:semiHidden="0" w:uiPriority="71" w:unhideWhenUsed="0"/>
-    <w:lsdException w:name="Colorful List Accent 4" w:semiHidden="0" w:uiPriority="72" w:unhideWhenUsed="0"/>
-    <w:lsdException w:name="Colorful Grid Accent 4" w:semiHidden="0" w:uiPriority="73" w:unhideWhenUsed="0"/>
-    <w:lsdException w:name="Light Shading Accent 5" w:semiHidden="0" w:uiPriority="60" w:unhideWhenUsed="0"/>
-    <w:lsdException w:name="Light List Accent 5" w:semiHidden="0" w:uiPriority="61" w:unhideWhenUsed="0"/>
-    <w:lsdException w:name="Light Grid Accent 5" w:semiHidden="0" w:uiPriority="62" w:unhideWhenUsed="0"/>
-    <w:lsdException w:name="Medium Shading 1 Accent 5" w:semiHidden="0" w:uiPriority="63" w:unhideWhenUsed="0"/>
-    <w:lsdException w:name="Medium Shading 2 Accent 5" w:semiHidden="0" w:uiPriority="64" w:unhideWhenUsed="0"/>
-    <w:lsdException w:name="Medium List 1 Accent 5" w:semiHidden="0" w:uiPriority="65" w:unhideWhenUsed="0"/>
-    <w:lsdException w:name="Medium List 2 Accent 5" w:semiHidden="0" w:uiPriority="66" w:unhideWhenUsed="0"/>
-    <w:lsdException w:name="Medium Grid 1 Accent 5" w:semiHidden="0" w:uiPriority="67" w:unhideWhenUsed="0"/>
-    <w:lsdException w:name="Medium Grid 2 Accent 5" w:semiHidden="0" w:uiPriority="68" w:unhideWhenUsed="0"/>
-    <w:lsdException w:name="Medium Grid 3 Accent 5" w:semiHidden="0" w:uiPriority="69" w:unhideWhenUsed="0"/>
-    <w:lsdException w:name="Dark List Accent 5" w:semiHidden="0" w:uiPriority="70" w:unhideWhenUsed="0"/>
-    <w:lsdException w:name="Colorful Shading Accent 5" w:semiHidden="0" w:uiPriority="71" w:unhideWhenUsed="0"/>
-    <w:lsdException w:name="Colorful List Accent 5" w:semiHidden="0" w:uiPriority="72" w:unhideWhenUsed="0"/>
-    <w:lsdException w:name="Colorful Grid Accent 5" w:semiHidden="0" w:uiPriority="73" w:unhideWhenUsed="0"/>
-    <w:lsdException w:name="Light Shading Accent 6" w:semiHidden="0" w:uiPriority="60" w:unhideWhenUsed="0"/>
-    <w:lsdException w:name="Light List Accent 6" w:semiHidden="0" w:uiPriority="61" w:unhideWhenUsed="0"/>
-    <w:lsdException w:name="Light Grid Accent 6" w:semiHidden="0" w:uiPriority="62" w:unhideWhenUsed="0"/>
-    <w:lsdException w:name="Medium Shading 1 Accent 6" w:semiHidden="0" w:uiPriority="63" w:unhideWhenUsed="0"/>
-    <w:lsdException w:name="Medium Shading 2 Accent 6" w:semiHidden="0" w:uiPriority="64" w:unhideWhenUsed="0"/>
-    <w:lsdException w:name="Medium List 1 Accent 6" w:semiHidden="0" w:uiPriority="65" w:unhideWhenUsed="0"/>
-    <w:lsdException w:name="Medium List 2 Accent 6" w:semiHidden="0" w:uiPriority="66" w:unhideWhenUsed="0"/>
-    <w:lsdException w:name="Medium Grid 1 Accent 6" w:semiHidden="0" w:uiPriority="67" w:unhideWhenUsed="0"/>
-    <w:lsdException w:name="Medium Grid 2 Accent 6" w:semiHidden="0" w:uiPriority="68" w:unhideWhenUsed="0"/>
-    <w:lsdException w:name="Medium Grid 3 Accent 6" w:semiHidden="0" w:uiPriority="69" w:unhideWhenUsed="0"/>
-    <w:lsdException w:name="Dark List Accent 6" w:semiHidden="0" w:uiPriority="70" w:unhideWhenUsed="0"/>
-    <w:lsdException w:name="Colorful Shading Accent 6" w:semiHidden="0" w:uiPriority="71" w:unhideWhenUsed="0"/>
-    <w:lsdException w:name="Colorful List Accent 6" w:semiHidden="0" w:uiPriority="72" w:unhideWhenUsed="0"/>
-    <w:lsdException w:name="Colorful Grid Accent 6" w:semiHidden="0" w:uiPriority="73" w:unhideWhenUsed="0"/>
-    <w:lsdException w:name="Subtle Emphasis" w:semiHidden="0" w:uiPriority="19" w:unhideWhenUsed="0" w:qFormat="1"/>
-    <w:lsdException w:name="Intense Emphasis" w:semiHidden="0" w:uiPriority="21" w:unhideWhenUsed="0" w:qFormat="1"/>
-    <w:lsdException w:name="Subtle Reference" w:semiHidden="0" w:uiPriority="31" w:unhideWhenUsed="0" w:qFormat="1"/>
-    <w:lsdException w:name="Intense Reference" w:semiHidden="0" w:uiPriority="32" w:unhideWhenUsed="0" w:qFormat="1"/>
-    <w:lsdException w:name="Book Title" w:semiHidden="0" w:uiPriority="33" w:unhideWhenUsed="0" w:qFormat="1"/>
-    <w:lsdException w:name="Bibliography" w:uiPriority="37"/>
-    <w:lsdException w:name="TOC Heading" w:uiPriority="39" w:qFormat="1"/>
-  </w:latentStyles>
-  <w:style w:type="paragraph" w:default="1" w:styleId="Standard">
-    <w:name w:val="Normal"/>
-    <w:qFormat/>
-  </w:style>
-  <w:style w:type="character" w:default="1" w:styleId="Absatz-Standardschriftart">
-    <w:name w:val="Default Paragraph Font"/>
-    <w:uiPriority w:val="1"/>
-    <w:semiHidden/>
-    <w:unhideWhenUsed/>
-  </w:style>
-  <w:style w:type="table" w:default="1" w:styleId="NormaleTabelle">
-    <w:name w:val="Normal Table"/>
-    <w:uiPriority w:val="99"/>
-    <w:semiHidden/>
-    <w:unhideWhenUsed/>
-    <w:tblPr>
-      <w:tblInd w:w="0" w:type="dxa"/>
-      <w:tblCellMar>
-        <w:top w:w="0" w:type="dxa"/>
-        <w:left w:w="108" w:type="dxa"/>
-        <w:bottom w:w="0" w:type="dxa"/>
-        <w:right w:w="108" w:type="dxa"/>
-      </w:tblCellMar>
-    </w:tblPr>
-  </w:style>
-  <w:style w:type="numbering" w:default="1" w:styleId="KeineListe">
-    <w:name w:val="No List"/>
-    <w:uiPriority w:val="99"/>
-    <w:semiHidden/>
-    <w:unhideWhenUsed/>
-  </w:style>
-  <w:style w:type="paragraph" w:customStyle="1" w:styleId="4EE73FFF2814474FB1A66F0953A9966A">
-    <w:name w:val="4EE73FFF2814474FB1A66F0953A9966A"/>
-    <w:rsid w:val="00E0179D"/>
-  </w:style>
-  <w:style w:type="paragraph" w:customStyle="1" w:styleId="CD20B0F925AA4045B121FF717CECED3A">
-    <w:name w:val="CD20B0F925AA4045B121FF717CECED3A"/>
-    <w:rsid w:val="00E0179D"/>
-  </w:style>
-  <w:style w:type="paragraph" w:customStyle="1" w:styleId="77B918A8557D4A298228F613FBE7012E">
-    <w:name w:val="77B918A8557D4A298228F613FBE7012E"/>
-    <w:rsid w:val="00E0179D"/>
-  </w:style>
-  <w:style w:type="paragraph" w:customStyle="1" w:styleId="B85047E1A06B44A9AA27A7E8FAB4C127">
-    <w:name w:val="B85047E1A06B44A9AA27A7E8FAB4C127"/>
-    <w:rsid w:val="00E0179D"/>
-  </w:style>
-</w:styles>
-</file>
-
-<file path=word/glossary/webSettings.xml><?xml version="1.0" encoding="utf-8"?>
-<w:webSettings xmlns:mc="http://schemas.openxmlformats.org/markup-compatibility/2006" xmlns:r="http://schemas.openxmlformats.org/officeDocument/2006/relationships" xmlns:w="http://schemas.openxmlformats.org/wordprocessingml/2006/main" xmlns:w14="http://schemas.microsoft.com/office/word/2010/wordml" mc:Ignorable="w14">
-  <w:optimizeForBrowser/>
-  <w:allowPNG/>
-</w:webSettings>
 </file>
 
 <file path=word/theme/theme1.xml><?xml version="1.0" encoding="utf-8"?>
@@ -7867,7 +11065,7 @@
 </file>
 
 <file path=customXml/itemProps1.xml><?xml version="1.0" encoding="utf-8"?>
-<ds:datastoreItem xmlns:ds="http://schemas.openxmlformats.org/officeDocument/2006/customXml" ds:itemID="{7E30EF58-ED54-47FD-B7EB-CC2F7AE9E5F5}">
+<ds:datastoreItem xmlns:ds="http://schemas.openxmlformats.org/officeDocument/2006/customXml" ds:itemID="{6791A9D6-734F-4D4E-85CF-ECDC2451F827}">
   <ds:schemaRefs>
     <ds:schemaRef ds:uri="http://schemas.openxmlformats.org/officeDocument/2006/bibliography"/>
   </ds:schemaRefs>

</xml_diff>

<commit_message>
Finished first verison of documentation
</commit_message>
<xml_diff>
--- a/doc/Modul318_Doku.docx
+++ b/doc/Modul318_Doku.docx
@@ -128,7 +128,7 @@
           <w:r>
             <w:fldChar w:fldCharType="separate"/>
           </w:r>
-          <w:hyperlink w:anchor="_Toc34830110" w:history="1">
+          <w:hyperlink w:anchor="_Toc34917984" w:history="1">
             <w:r>
               <w:rPr>
                 <w:rStyle w:val="Hyperlink"/>
@@ -170,7 +170,7 @@
                 <w:noProof/>
                 <w:webHidden/>
               </w:rPr>
-              <w:instrText xml:space="preserve"> PAGEREF _Toc34830110 \h </w:instrText>
+              <w:instrText xml:space="preserve"> PAGEREF _Toc34917984 \h </w:instrText>
             </w:r>
             <w:r>
               <w:rPr>
@@ -190,7 +190,7 @@
                 <w:noProof/>
                 <w:webHidden/>
               </w:rPr>
-              <w:t>2</w:t>
+              <w:t>3</w:t>
             </w:r>
             <w:r>
               <w:rPr>
@@ -214,7 +214,7 @@
               <w:lang w:eastAsia="de-CH"/>
             </w:rPr>
           </w:pPr>
-          <w:hyperlink w:anchor="_Toc34830111" w:history="1">
+          <w:hyperlink w:anchor="_Toc34917985" w:history="1">
             <w:r>
               <w:rPr>
                 <w:rStyle w:val="Hyperlink"/>
@@ -256,7 +256,7 @@
                 <w:noProof/>
                 <w:webHidden/>
               </w:rPr>
-              <w:instrText xml:space="preserve"> PAGEREF _Toc34830111 \h </w:instrText>
+              <w:instrText xml:space="preserve"> PAGEREF _Toc34917985 \h </w:instrText>
             </w:r>
             <w:r>
               <w:rPr>
@@ -276,7 +276,7 @@
                 <w:noProof/>
                 <w:webHidden/>
               </w:rPr>
-              <w:t>2</w:t>
+              <w:t>3</w:t>
             </w:r>
             <w:r>
               <w:rPr>
@@ -300,7 +300,7 @@
               <w:lang w:eastAsia="de-CH"/>
             </w:rPr>
           </w:pPr>
-          <w:hyperlink w:anchor="_Toc34830112" w:history="1">
+          <w:hyperlink w:anchor="_Toc34917986" w:history="1">
             <w:r>
               <w:rPr>
                 <w:rStyle w:val="Hyperlink"/>
@@ -342,7 +342,7 @@
                 <w:noProof/>
                 <w:webHidden/>
               </w:rPr>
-              <w:instrText xml:space="preserve"> PAGEREF _Toc34830112 \h </w:instrText>
+              <w:instrText xml:space="preserve"> PAGEREF _Toc34917986 \h </w:instrText>
             </w:r>
             <w:r>
               <w:rPr>
@@ -362,7 +362,7 @@
                 <w:noProof/>
                 <w:webHidden/>
               </w:rPr>
-              <w:t>2</w:t>
+              <w:t>3</w:t>
             </w:r>
             <w:r>
               <w:rPr>
@@ -386,7 +386,7 @@
               <w:lang w:eastAsia="de-CH"/>
             </w:rPr>
           </w:pPr>
-          <w:hyperlink w:anchor="_Toc34830113" w:history="1">
+          <w:hyperlink w:anchor="_Toc34917987" w:history="1">
             <w:r>
               <w:rPr>
                 <w:rStyle w:val="Hyperlink"/>
@@ -428,7 +428,7 @@
                 <w:noProof/>
                 <w:webHidden/>
               </w:rPr>
-              <w:instrText xml:space="preserve"> PAGEREF _Toc34830113 \h </w:instrText>
+              <w:instrText xml:space="preserve"> PAGEREF _Toc34917987 \h </w:instrText>
             </w:r>
             <w:r>
               <w:rPr>
@@ -448,7 +448,7 @@
                 <w:noProof/>
                 <w:webHidden/>
               </w:rPr>
-              <w:t>2</w:t>
+              <w:t>4</w:t>
             </w:r>
             <w:r>
               <w:rPr>
@@ -472,7 +472,7 @@
               <w:lang w:eastAsia="de-CH"/>
             </w:rPr>
           </w:pPr>
-          <w:hyperlink w:anchor="_Toc34830114" w:history="1">
+          <w:hyperlink w:anchor="_Toc34917988" w:history="1">
             <w:r>
               <w:rPr>
                 <w:rStyle w:val="Hyperlink"/>
@@ -514,7 +514,7 @@
                 <w:noProof/>
                 <w:webHidden/>
               </w:rPr>
-              <w:instrText xml:space="preserve"> PAGEREF _Toc34830114 \h </w:instrText>
+              <w:instrText xml:space="preserve"> PAGEREF _Toc34917988 \h </w:instrText>
             </w:r>
             <w:r>
               <w:rPr>
@@ -534,7 +534,7 @@
                 <w:noProof/>
                 <w:webHidden/>
               </w:rPr>
-              <w:t>2</w:t>
+              <w:t>4</w:t>
             </w:r>
             <w:r>
               <w:rPr>
@@ -558,7 +558,7 @@
               <w:lang w:eastAsia="de-CH"/>
             </w:rPr>
           </w:pPr>
-          <w:hyperlink w:anchor="_Toc34830115" w:history="1">
+          <w:hyperlink w:anchor="_Toc34917989" w:history="1">
             <w:r>
               <w:rPr>
                 <w:rStyle w:val="Hyperlink"/>
@@ -600,7 +600,7 @@
                 <w:noProof/>
                 <w:webHidden/>
               </w:rPr>
-              <w:instrText xml:space="preserve"> PAGEREF _Toc34830115 \h </w:instrText>
+              <w:instrText xml:space="preserve"> PAGEREF _Toc34917989 \h </w:instrText>
             </w:r>
             <w:r>
               <w:rPr>
@@ -620,7 +620,7 @@
                 <w:noProof/>
                 <w:webHidden/>
               </w:rPr>
-              <w:t>2</w:t>
+              <w:t>5</w:t>
             </w:r>
             <w:r>
               <w:rPr>
@@ -644,7 +644,7 @@
               <w:lang w:eastAsia="de-CH"/>
             </w:rPr>
           </w:pPr>
-          <w:hyperlink w:anchor="_Toc34830116" w:history="1">
+          <w:hyperlink w:anchor="_Toc34917990" w:history="1">
             <w:r>
               <w:rPr>
                 <w:rStyle w:val="Hyperlink"/>
@@ -686,7 +686,7 @@
                 <w:noProof/>
                 <w:webHidden/>
               </w:rPr>
-              <w:instrText xml:space="preserve"> PAGEREF _Toc34830116 \h </w:instrText>
+              <w:instrText xml:space="preserve"> PAGEREF _Toc34917990 \h </w:instrText>
             </w:r>
             <w:r>
               <w:rPr>
@@ -706,7 +706,7 @@
                 <w:noProof/>
                 <w:webHidden/>
               </w:rPr>
-              <w:t>2</w:t>
+              <w:t>6</w:t>
             </w:r>
             <w:r>
               <w:rPr>
@@ -730,7 +730,7 @@
               <w:lang w:eastAsia="de-CH"/>
             </w:rPr>
           </w:pPr>
-          <w:hyperlink w:anchor="_Toc34830117" w:history="1">
+          <w:hyperlink w:anchor="_Toc34917991" w:history="1">
             <w:r>
               <w:rPr>
                 <w:rStyle w:val="Hyperlink"/>
@@ -772,7 +772,7 @@
                 <w:noProof/>
                 <w:webHidden/>
               </w:rPr>
-              <w:instrText xml:space="preserve"> PAGEREF _Toc34830117 \h </w:instrText>
+              <w:instrText xml:space="preserve"> PAGEREF _Toc34917991 \h </w:instrText>
             </w:r>
             <w:r>
               <w:rPr>
@@ -792,7 +792,7 @@
                 <w:noProof/>
                 <w:webHidden/>
               </w:rPr>
-              <w:t>2</w:t>
+              <w:t>6</w:t>
             </w:r>
             <w:r>
               <w:rPr>
@@ -816,7 +816,7 @@
               <w:lang w:eastAsia="de-CH"/>
             </w:rPr>
           </w:pPr>
-          <w:hyperlink w:anchor="_Toc34830118" w:history="1">
+          <w:hyperlink w:anchor="_Toc34917992" w:history="1">
             <w:r>
               <w:rPr>
                 <w:rStyle w:val="Hyperlink"/>
@@ -858,7 +858,7 @@
                 <w:noProof/>
                 <w:webHidden/>
               </w:rPr>
-              <w:instrText xml:space="preserve"> PAGEREF _Toc34830118 \h </w:instrText>
+              <w:instrText xml:space="preserve"> PAGEREF _Toc34917992 \h </w:instrText>
             </w:r>
             <w:r>
               <w:rPr>
@@ -878,7 +878,7 @@
                 <w:noProof/>
                 <w:webHidden/>
               </w:rPr>
-              <w:t>2</w:t>
+              <w:t>6</w:t>
             </w:r>
             <w:r>
               <w:rPr>
@@ -902,7 +902,7 @@
               <w:lang w:eastAsia="de-CH"/>
             </w:rPr>
           </w:pPr>
-          <w:hyperlink w:anchor="_Toc34830119" w:history="1">
+          <w:hyperlink w:anchor="_Toc34917993" w:history="1">
             <w:r>
               <w:rPr>
                 <w:rStyle w:val="Hyperlink"/>
@@ -944,7 +944,7 @@
                 <w:noProof/>
                 <w:webHidden/>
               </w:rPr>
-              <w:instrText xml:space="preserve"> PAGEREF _Toc34830119 \h </w:instrText>
+              <w:instrText xml:space="preserve"> PAGEREF _Toc34917993 \h </w:instrText>
             </w:r>
             <w:r>
               <w:rPr>
@@ -964,7 +964,7 @@
                 <w:noProof/>
                 <w:webHidden/>
               </w:rPr>
-              <w:t>2</w:t>
+              <w:t>6</w:t>
             </w:r>
             <w:r>
               <w:rPr>
@@ -988,7 +988,7 @@
               <w:lang w:eastAsia="de-CH"/>
             </w:rPr>
           </w:pPr>
-          <w:hyperlink w:anchor="_Toc34830120" w:history="1">
+          <w:hyperlink w:anchor="_Toc34917994" w:history="1">
             <w:r>
               <w:rPr>
                 <w:rStyle w:val="Hyperlink"/>
@@ -1030,7 +1030,7 @@
                 <w:noProof/>
                 <w:webHidden/>
               </w:rPr>
-              <w:instrText xml:space="preserve"> PAGEREF _Toc34830120 \h </w:instrText>
+              <w:instrText xml:space="preserve"> PAGEREF _Toc34917994 \h </w:instrText>
             </w:r>
             <w:r>
               <w:rPr>
@@ -1050,7 +1050,7 @@
                 <w:noProof/>
                 <w:webHidden/>
               </w:rPr>
-              <w:t>2</w:t>
+              <w:t>7</w:t>
             </w:r>
             <w:r>
               <w:rPr>
@@ -1074,7 +1074,7 @@
               <w:lang w:eastAsia="de-CH"/>
             </w:rPr>
           </w:pPr>
-          <w:hyperlink w:anchor="_Toc34830121" w:history="1">
+          <w:hyperlink w:anchor="_Toc34917995" w:history="1">
             <w:r>
               <w:rPr>
                 <w:rStyle w:val="Hyperlink"/>
@@ -1116,7 +1116,7 @@
                 <w:noProof/>
                 <w:webHidden/>
               </w:rPr>
-              <w:instrText xml:space="preserve"> PAGEREF _Toc34830121 \h </w:instrText>
+              <w:instrText xml:space="preserve"> PAGEREF _Toc34917995 \h </w:instrText>
             </w:r>
             <w:r>
               <w:rPr>
@@ -1136,7 +1136,7 @@
                 <w:noProof/>
                 <w:webHidden/>
               </w:rPr>
-              <w:t>2</w:t>
+              <w:t>7</w:t>
             </w:r>
             <w:r>
               <w:rPr>
@@ -1160,7 +1160,7 @@
               <w:lang w:eastAsia="de-CH"/>
             </w:rPr>
           </w:pPr>
-          <w:hyperlink w:anchor="_Toc34830122" w:history="1">
+          <w:hyperlink w:anchor="_Toc34917996" w:history="1">
             <w:r>
               <w:rPr>
                 <w:rStyle w:val="Hyperlink"/>
@@ -1202,7 +1202,7 @@
                 <w:noProof/>
                 <w:webHidden/>
               </w:rPr>
-              <w:instrText xml:space="preserve"> PAGEREF _Toc34830122 \h </w:instrText>
+              <w:instrText xml:space="preserve"> PAGEREF _Toc34917996 \h </w:instrText>
             </w:r>
             <w:r>
               <w:rPr>
@@ -1222,7 +1222,7 @@
                 <w:noProof/>
                 <w:webHidden/>
               </w:rPr>
-              <w:t>2</w:t>
+              <w:t>7</w:t>
             </w:r>
             <w:r>
               <w:rPr>
@@ -1246,7 +1246,7 @@
               <w:lang w:eastAsia="de-CH"/>
             </w:rPr>
           </w:pPr>
-          <w:hyperlink w:anchor="_Toc34830123" w:history="1">
+          <w:hyperlink w:anchor="_Toc34917997" w:history="1">
             <w:r>
               <w:rPr>
                 <w:rStyle w:val="Hyperlink"/>
@@ -1288,7 +1288,7 @@
                 <w:noProof/>
                 <w:webHidden/>
               </w:rPr>
-              <w:instrText xml:space="preserve"> PAGEREF _Toc34830123 \h </w:instrText>
+              <w:instrText xml:space="preserve"> PAGEREF _Toc34917997 \h </w:instrText>
             </w:r>
             <w:r>
               <w:rPr>
@@ -1308,7 +1308,7 @@
                 <w:noProof/>
                 <w:webHidden/>
               </w:rPr>
-              <w:t>2</w:t>
+              <w:t>7</w:t>
             </w:r>
             <w:r>
               <w:rPr>
@@ -1332,7 +1332,7 @@
               <w:lang w:eastAsia="de-CH"/>
             </w:rPr>
           </w:pPr>
-          <w:hyperlink w:anchor="_Toc34830124" w:history="1">
+          <w:hyperlink w:anchor="_Toc34917998" w:history="1">
             <w:r>
               <w:rPr>
                 <w:rStyle w:val="Hyperlink"/>
@@ -1374,7 +1374,7 @@
                 <w:noProof/>
                 <w:webHidden/>
               </w:rPr>
-              <w:instrText xml:space="preserve"> PAGEREF _Toc34830124 \h </w:instrText>
+              <w:instrText xml:space="preserve"> PAGEREF _Toc34917998 \h </w:instrText>
             </w:r>
             <w:r>
               <w:rPr>
@@ -1394,7 +1394,7 @@
                 <w:noProof/>
                 <w:webHidden/>
               </w:rPr>
-              <w:t>2</w:t>
+              <w:t>7</w:t>
             </w:r>
             <w:r>
               <w:rPr>
@@ -1418,7 +1418,7 @@
               <w:lang w:eastAsia="de-CH"/>
             </w:rPr>
           </w:pPr>
-          <w:hyperlink w:anchor="_Toc34830125" w:history="1">
+          <w:hyperlink w:anchor="_Toc34917999" w:history="1">
             <w:r>
               <w:rPr>
                 <w:rStyle w:val="Hyperlink"/>
@@ -1460,7 +1460,7 @@
                 <w:noProof/>
                 <w:webHidden/>
               </w:rPr>
-              <w:instrText xml:space="preserve"> PAGEREF _Toc34830125 \h </w:instrText>
+              <w:instrText xml:space="preserve"> PAGEREF _Toc34917999 \h </w:instrText>
             </w:r>
             <w:r>
               <w:rPr>
@@ -1480,7 +1480,7 @@
                 <w:noProof/>
                 <w:webHidden/>
               </w:rPr>
-              <w:t>2</w:t>
+              <w:t>8</w:t>
             </w:r>
             <w:r>
               <w:rPr>
@@ -1504,7 +1504,7 @@
               <w:lang w:eastAsia="de-CH"/>
             </w:rPr>
           </w:pPr>
-          <w:hyperlink w:anchor="_Toc34830126" w:history="1">
+          <w:hyperlink w:anchor="_Toc34918000" w:history="1">
             <w:r>
               <w:rPr>
                 <w:rStyle w:val="Hyperlink"/>
@@ -1546,7 +1546,7 @@
                 <w:noProof/>
                 <w:webHidden/>
               </w:rPr>
-              <w:instrText xml:space="preserve"> PAGEREF _Toc34830126 \h </w:instrText>
+              <w:instrText xml:space="preserve"> PAGEREF _Toc34918000 \h </w:instrText>
             </w:r>
             <w:r>
               <w:rPr>
@@ -1566,7 +1566,7 @@
                 <w:noProof/>
                 <w:webHidden/>
               </w:rPr>
-              <w:t>2</w:t>
+              <w:t>8</w:t>
             </w:r>
             <w:r>
               <w:rPr>
@@ -1590,7 +1590,7 @@
               <w:lang w:eastAsia="de-CH"/>
             </w:rPr>
           </w:pPr>
-          <w:hyperlink w:anchor="_Toc34830127" w:history="1">
+          <w:hyperlink w:anchor="_Toc34918001" w:history="1">
             <w:r>
               <w:rPr>
                 <w:rStyle w:val="Hyperlink"/>
@@ -1632,7 +1632,7 @@
                 <w:noProof/>
                 <w:webHidden/>
               </w:rPr>
-              <w:instrText xml:space="preserve"> PAGEREF _Toc34830127 \h </w:instrText>
+              <w:instrText xml:space="preserve"> PAGEREF _Toc34918001 \h </w:instrText>
             </w:r>
             <w:r>
               <w:rPr>
@@ -1652,7 +1652,7 @@
                 <w:noProof/>
                 <w:webHidden/>
               </w:rPr>
-              <w:t>2</w:t>
+              <w:t>8</w:t>
             </w:r>
             <w:r>
               <w:rPr>
@@ -1676,7 +1676,7 @@
               <w:lang w:eastAsia="de-CH"/>
             </w:rPr>
           </w:pPr>
-          <w:hyperlink w:anchor="_Toc34830128" w:history="1">
+          <w:hyperlink w:anchor="_Toc34918002" w:history="1">
             <w:r>
               <w:rPr>
                 <w:rStyle w:val="Hyperlink"/>
@@ -1718,7 +1718,7 @@
                 <w:noProof/>
                 <w:webHidden/>
               </w:rPr>
-              <w:instrText xml:space="preserve"> PAGEREF _Toc34830128 \h </w:instrText>
+              <w:instrText xml:space="preserve"> PAGEREF _Toc34918002 \h </w:instrText>
             </w:r>
             <w:r>
               <w:rPr>
@@ -1738,7 +1738,7 @@
                 <w:noProof/>
                 <w:webHidden/>
               </w:rPr>
-              <w:t>2</w:t>
+              <w:t>8</w:t>
             </w:r>
             <w:r>
               <w:rPr>
@@ -1762,7 +1762,7 @@
               <w:lang w:eastAsia="de-CH"/>
             </w:rPr>
           </w:pPr>
-          <w:hyperlink w:anchor="_Toc34830129" w:history="1">
+          <w:hyperlink w:anchor="_Toc34918003" w:history="1">
             <w:r>
               <w:rPr>
                 <w:rStyle w:val="Hyperlink"/>
@@ -1804,7 +1804,7 @@
                 <w:noProof/>
                 <w:webHidden/>
               </w:rPr>
-              <w:instrText xml:space="preserve"> PAGEREF _Toc34830129 \h </w:instrText>
+              <w:instrText xml:space="preserve"> PAGEREF _Toc34918003 \h </w:instrText>
             </w:r>
             <w:r>
               <w:rPr>
@@ -1824,7 +1824,953 @@
                 <w:noProof/>
                 <w:webHidden/>
               </w:rPr>
-              <w:t>2</w:t>
+              <w:t>8</w:t>
+            </w:r>
+            <w:r>
+              <w:rPr>
+                <w:noProof/>
+                <w:webHidden/>
+              </w:rPr>
+              <w:fldChar w:fldCharType="end"/>
+            </w:r>
+          </w:hyperlink>
+        </w:p>
+        <w:p>
+          <w:pPr>
+            <w:pStyle w:val="Verzeichnis1"/>
+            <w:tabs>
+              <w:tab w:val="left" w:pos="440"/>
+              <w:tab w:val="right" w:leader="dot" w:pos="9062"/>
+            </w:tabs>
+            <w:rPr>
+              <w:rFonts w:eastAsiaTheme="minorEastAsia"/>
+              <w:noProof/>
+              <w:lang w:eastAsia="de-CH"/>
+            </w:rPr>
+          </w:pPr>
+          <w:hyperlink w:anchor="_Toc34918004" w:history="1">
+            <w:r>
+              <w:rPr>
+                <w:rStyle w:val="Hyperlink"/>
+                <w:noProof/>
+              </w:rPr>
+              <w:t>8</w:t>
+            </w:r>
+            <w:r>
+              <w:rPr>
+                <w:rFonts w:eastAsiaTheme="minorEastAsia"/>
+                <w:noProof/>
+                <w:lang w:eastAsia="de-CH"/>
+              </w:rPr>
+              <w:tab/>
+            </w:r>
+            <w:r>
+              <w:rPr>
+                <w:rStyle w:val="Hyperlink"/>
+                <w:noProof/>
+              </w:rPr>
+              <w:t>Testfälle</w:t>
+            </w:r>
+            <w:r>
+              <w:rPr>
+                <w:noProof/>
+                <w:webHidden/>
+              </w:rPr>
+              <w:tab/>
+            </w:r>
+            <w:r>
+              <w:rPr>
+                <w:noProof/>
+                <w:webHidden/>
+              </w:rPr>
+              <w:fldChar w:fldCharType="begin"/>
+            </w:r>
+            <w:r>
+              <w:rPr>
+                <w:noProof/>
+                <w:webHidden/>
+              </w:rPr>
+              <w:instrText xml:space="preserve"> PAGEREF _Toc34918004 \h </w:instrText>
+            </w:r>
+            <w:r>
+              <w:rPr>
+                <w:noProof/>
+                <w:webHidden/>
+              </w:rPr>
+            </w:r>
+            <w:r>
+              <w:rPr>
+                <w:noProof/>
+                <w:webHidden/>
+              </w:rPr>
+              <w:fldChar w:fldCharType="separate"/>
+            </w:r>
+            <w:r>
+              <w:rPr>
+                <w:noProof/>
+                <w:webHidden/>
+              </w:rPr>
+              <w:t>9</w:t>
+            </w:r>
+            <w:r>
+              <w:rPr>
+                <w:noProof/>
+                <w:webHidden/>
+              </w:rPr>
+              <w:fldChar w:fldCharType="end"/>
+            </w:r>
+          </w:hyperlink>
+        </w:p>
+        <w:p>
+          <w:pPr>
+            <w:pStyle w:val="Verzeichnis2"/>
+            <w:tabs>
+              <w:tab w:val="left" w:pos="880"/>
+              <w:tab w:val="right" w:leader="dot" w:pos="9062"/>
+            </w:tabs>
+            <w:rPr>
+              <w:rFonts w:eastAsiaTheme="minorEastAsia"/>
+              <w:noProof/>
+              <w:lang w:eastAsia="de-CH"/>
+            </w:rPr>
+          </w:pPr>
+          <w:hyperlink w:anchor="_Toc34918005" w:history="1">
+            <w:r>
+              <w:rPr>
+                <w:rStyle w:val="Hyperlink"/>
+                <w:noProof/>
+              </w:rPr>
+              <w:t>8.1</w:t>
+            </w:r>
+            <w:r>
+              <w:rPr>
+                <w:rFonts w:eastAsiaTheme="minorEastAsia"/>
+                <w:noProof/>
+                <w:lang w:eastAsia="de-CH"/>
+              </w:rPr>
+              <w:tab/>
+            </w:r>
+            <w:r>
+              <w:rPr>
+                <w:rStyle w:val="Hyperlink"/>
+                <w:noProof/>
+              </w:rPr>
+              <w:t>Hilfe bei Stationsnamen</w:t>
+            </w:r>
+            <w:r>
+              <w:rPr>
+                <w:noProof/>
+                <w:webHidden/>
+              </w:rPr>
+              <w:tab/>
+            </w:r>
+            <w:r>
+              <w:rPr>
+                <w:noProof/>
+                <w:webHidden/>
+              </w:rPr>
+              <w:fldChar w:fldCharType="begin"/>
+            </w:r>
+            <w:r>
+              <w:rPr>
+                <w:noProof/>
+                <w:webHidden/>
+              </w:rPr>
+              <w:instrText xml:space="preserve"> PAGEREF _Toc34918005 \h </w:instrText>
+            </w:r>
+            <w:r>
+              <w:rPr>
+                <w:noProof/>
+                <w:webHidden/>
+              </w:rPr>
+            </w:r>
+            <w:r>
+              <w:rPr>
+                <w:noProof/>
+                <w:webHidden/>
+              </w:rPr>
+              <w:fldChar w:fldCharType="separate"/>
+            </w:r>
+            <w:r>
+              <w:rPr>
+                <w:noProof/>
+                <w:webHidden/>
+              </w:rPr>
+              <w:t>9</w:t>
+            </w:r>
+            <w:r>
+              <w:rPr>
+                <w:noProof/>
+                <w:webHidden/>
+              </w:rPr>
+              <w:fldChar w:fldCharType="end"/>
+            </w:r>
+          </w:hyperlink>
+        </w:p>
+        <w:p>
+          <w:pPr>
+            <w:pStyle w:val="Verzeichnis2"/>
+            <w:tabs>
+              <w:tab w:val="left" w:pos="880"/>
+              <w:tab w:val="right" w:leader="dot" w:pos="9062"/>
+            </w:tabs>
+            <w:rPr>
+              <w:rFonts w:eastAsiaTheme="minorEastAsia"/>
+              <w:noProof/>
+              <w:lang w:eastAsia="de-CH"/>
+            </w:rPr>
+          </w:pPr>
+          <w:hyperlink w:anchor="_Toc34918006" w:history="1">
+            <w:r>
+              <w:rPr>
+                <w:rStyle w:val="Hyperlink"/>
+                <w:noProof/>
+              </w:rPr>
+              <w:t>8.2</w:t>
+            </w:r>
+            <w:r>
+              <w:rPr>
+                <w:rFonts w:eastAsiaTheme="minorEastAsia"/>
+                <w:noProof/>
+                <w:lang w:eastAsia="de-CH"/>
+              </w:rPr>
+              <w:tab/>
+            </w:r>
+            <w:r>
+              <w:rPr>
+                <w:rStyle w:val="Hyperlink"/>
+                <w:noProof/>
+              </w:rPr>
+              <w:t>Abfahrtsplan</w:t>
+            </w:r>
+            <w:r>
+              <w:rPr>
+                <w:noProof/>
+                <w:webHidden/>
+              </w:rPr>
+              <w:tab/>
+            </w:r>
+            <w:r>
+              <w:rPr>
+                <w:noProof/>
+                <w:webHidden/>
+              </w:rPr>
+              <w:fldChar w:fldCharType="begin"/>
+            </w:r>
+            <w:r>
+              <w:rPr>
+                <w:noProof/>
+                <w:webHidden/>
+              </w:rPr>
+              <w:instrText xml:space="preserve"> PAGEREF _Toc34918006 \h </w:instrText>
+            </w:r>
+            <w:r>
+              <w:rPr>
+                <w:noProof/>
+                <w:webHidden/>
+              </w:rPr>
+            </w:r>
+            <w:r>
+              <w:rPr>
+                <w:noProof/>
+                <w:webHidden/>
+              </w:rPr>
+              <w:fldChar w:fldCharType="separate"/>
+            </w:r>
+            <w:r>
+              <w:rPr>
+                <w:noProof/>
+                <w:webHidden/>
+              </w:rPr>
+              <w:t>9</w:t>
+            </w:r>
+            <w:r>
+              <w:rPr>
+                <w:noProof/>
+                <w:webHidden/>
+              </w:rPr>
+              <w:fldChar w:fldCharType="end"/>
+            </w:r>
+          </w:hyperlink>
+        </w:p>
+        <w:p>
+          <w:pPr>
+            <w:pStyle w:val="Verzeichnis2"/>
+            <w:tabs>
+              <w:tab w:val="left" w:pos="880"/>
+              <w:tab w:val="right" w:leader="dot" w:pos="9062"/>
+            </w:tabs>
+            <w:rPr>
+              <w:rFonts w:eastAsiaTheme="minorEastAsia"/>
+              <w:noProof/>
+              <w:lang w:eastAsia="de-CH"/>
+            </w:rPr>
+          </w:pPr>
+          <w:hyperlink w:anchor="_Toc34918007" w:history="1">
+            <w:r>
+              <w:rPr>
+                <w:rStyle w:val="Hyperlink"/>
+                <w:noProof/>
+              </w:rPr>
+              <w:t>8.3</w:t>
+            </w:r>
+            <w:r>
+              <w:rPr>
+                <w:rFonts w:eastAsiaTheme="minorEastAsia"/>
+                <w:noProof/>
+                <w:lang w:eastAsia="de-CH"/>
+              </w:rPr>
+              <w:tab/>
+            </w:r>
+            <w:r>
+              <w:rPr>
+                <w:rStyle w:val="Hyperlink"/>
+                <w:noProof/>
+              </w:rPr>
+              <w:t>Abfahrtstafel</w:t>
+            </w:r>
+            <w:r>
+              <w:rPr>
+                <w:noProof/>
+                <w:webHidden/>
+              </w:rPr>
+              <w:tab/>
+            </w:r>
+            <w:r>
+              <w:rPr>
+                <w:noProof/>
+                <w:webHidden/>
+              </w:rPr>
+              <w:fldChar w:fldCharType="begin"/>
+            </w:r>
+            <w:r>
+              <w:rPr>
+                <w:noProof/>
+                <w:webHidden/>
+              </w:rPr>
+              <w:instrText xml:space="preserve"> PAGEREF _Toc34918007 \h </w:instrText>
+            </w:r>
+            <w:r>
+              <w:rPr>
+                <w:noProof/>
+                <w:webHidden/>
+              </w:rPr>
+            </w:r>
+            <w:r>
+              <w:rPr>
+                <w:noProof/>
+                <w:webHidden/>
+              </w:rPr>
+              <w:fldChar w:fldCharType="separate"/>
+            </w:r>
+            <w:r>
+              <w:rPr>
+                <w:noProof/>
+                <w:webHidden/>
+              </w:rPr>
+              <w:t>10</w:t>
+            </w:r>
+            <w:r>
+              <w:rPr>
+                <w:noProof/>
+                <w:webHidden/>
+              </w:rPr>
+              <w:fldChar w:fldCharType="end"/>
+            </w:r>
+          </w:hyperlink>
+        </w:p>
+        <w:p>
+          <w:pPr>
+            <w:pStyle w:val="Verzeichnis2"/>
+            <w:tabs>
+              <w:tab w:val="left" w:pos="880"/>
+              <w:tab w:val="right" w:leader="dot" w:pos="9062"/>
+            </w:tabs>
+            <w:rPr>
+              <w:rFonts w:eastAsiaTheme="minorEastAsia"/>
+              <w:noProof/>
+              <w:lang w:eastAsia="de-CH"/>
+            </w:rPr>
+          </w:pPr>
+          <w:hyperlink w:anchor="_Toc34918008" w:history="1">
+            <w:r>
+              <w:rPr>
+                <w:rStyle w:val="Hyperlink"/>
+                <w:noProof/>
+              </w:rPr>
+              <w:t>8.4</w:t>
+            </w:r>
+            <w:r>
+              <w:rPr>
+                <w:rFonts w:eastAsiaTheme="minorEastAsia"/>
+                <w:noProof/>
+                <w:lang w:eastAsia="de-CH"/>
+              </w:rPr>
+              <w:tab/>
+            </w:r>
+            <w:r>
+              <w:rPr>
+                <w:rStyle w:val="Hyperlink"/>
+                <w:noProof/>
+              </w:rPr>
+              <w:t>Maps Vorschau</w:t>
+            </w:r>
+            <w:r>
+              <w:rPr>
+                <w:noProof/>
+                <w:webHidden/>
+              </w:rPr>
+              <w:tab/>
+            </w:r>
+            <w:r>
+              <w:rPr>
+                <w:noProof/>
+                <w:webHidden/>
+              </w:rPr>
+              <w:fldChar w:fldCharType="begin"/>
+            </w:r>
+            <w:r>
+              <w:rPr>
+                <w:noProof/>
+                <w:webHidden/>
+              </w:rPr>
+              <w:instrText xml:space="preserve"> PAGEREF _Toc34918008 \h </w:instrText>
+            </w:r>
+            <w:r>
+              <w:rPr>
+                <w:noProof/>
+                <w:webHidden/>
+              </w:rPr>
+            </w:r>
+            <w:r>
+              <w:rPr>
+                <w:noProof/>
+                <w:webHidden/>
+              </w:rPr>
+              <w:fldChar w:fldCharType="separate"/>
+            </w:r>
+            <w:r>
+              <w:rPr>
+                <w:noProof/>
+                <w:webHidden/>
+              </w:rPr>
+              <w:t>10</w:t>
+            </w:r>
+            <w:r>
+              <w:rPr>
+                <w:noProof/>
+                <w:webHidden/>
+              </w:rPr>
+              <w:fldChar w:fldCharType="end"/>
+            </w:r>
+          </w:hyperlink>
+        </w:p>
+        <w:p>
+          <w:pPr>
+            <w:pStyle w:val="Verzeichnis1"/>
+            <w:tabs>
+              <w:tab w:val="left" w:pos="440"/>
+              <w:tab w:val="right" w:leader="dot" w:pos="9062"/>
+            </w:tabs>
+            <w:rPr>
+              <w:rFonts w:eastAsiaTheme="minorEastAsia"/>
+              <w:noProof/>
+              <w:lang w:eastAsia="de-CH"/>
+            </w:rPr>
+          </w:pPr>
+          <w:hyperlink w:anchor="_Toc34918009" w:history="1">
+            <w:r>
+              <w:rPr>
+                <w:rStyle w:val="Hyperlink"/>
+                <w:noProof/>
+              </w:rPr>
+              <w:t>9</w:t>
+            </w:r>
+            <w:r>
+              <w:rPr>
+                <w:rFonts w:eastAsiaTheme="minorEastAsia"/>
+                <w:noProof/>
+                <w:lang w:eastAsia="de-CH"/>
+              </w:rPr>
+              <w:tab/>
+            </w:r>
+            <w:r>
+              <w:rPr>
+                <w:rStyle w:val="Hyperlink"/>
+                <w:noProof/>
+              </w:rPr>
+              <w:t>Testprotokoll</w:t>
+            </w:r>
+            <w:r>
+              <w:rPr>
+                <w:noProof/>
+                <w:webHidden/>
+              </w:rPr>
+              <w:tab/>
+            </w:r>
+            <w:r>
+              <w:rPr>
+                <w:noProof/>
+                <w:webHidden/>
+              </w:rPr>
+              <w:fldChar w:fldCharType="begin"/>
+            </w:r>
+            <w:r>
+              <w:rPr>
+                <w:noProof/>
+                <w:webHidden/>
+              </w:rPr>
+              <w:instrText xml:space="preserve"> PAGEREF _Toc34918009 \h </w:instrText>
+            </w:r>
+            <w:r>
+              <w:rPr>
+                <w:noProof/>
+                <w:webHidden/>
+              </w:rPr>
+            </w:r>
+            <w:r>
+              <w:rPr>
+                <w:noProof/>
+                <w:webHidden/>
+              </w:rPr>
+              <w:fldChar w:fldCharType="separate"/>
+            </w:r>
+            <w:r>
+              <w:rPr>
+                <w:noProof/>
+                <w:webHidden/>
+              </w:rPr>
+              <w:t>11</w:t>
+            </w:r>
+            <w:r>
+              <w:rPr>
+                <w:noProof/>
+                <w:webHidden/>
+              </w:rPr>
+              <w:fldChar w:fldCharType="end"/>
+            </w:r>
+          </w:hyperlink>
+        </w:p>
+        <w:p>
+          <w:pPr>
+            <w:pStyle w:val="Verzeichnis2"/>
+            <w:tabs>
+              <w:tab w:val="left" w:pos="880"/>
+              <w:tab w:val="right" w:leader="dot" w:pos="9062"/>
+            </w:tabs>
+            <w:rPr>
+              <w:rFonts w:eastAsiaTheme="minorEastAsia"/>
+              <w:noProof/>
+              <w:lang w:eastAsia="de-CH"/>
+            </w:rPr>
+          </w:pPr>
+          <w:hyperlink w:anchor="_Toc34918010" w:history="1">
+            <w:r>
+              <w:rPr>
+                <w:rStyle w:val="Hyperlink"/>
+                <w:noProof/>
+              </w:rPr>
+              <w:t>9.1</w:t>
+            </w:r>
+            <w:r>
+              <w:rPr>
+                <w:rFonts w:eastAsiaTheme="minorEastAsia"/>
+                <w:noProof/>
+                <w:lang w:eastAsia="de-CH"/>
+              </w:rPr>
+              <w:tab/>
+            </w:r>
+            <w:r>
+              <w:rPr>
+                <w:rStyle w:val="Hyperlink"/>
+                <w:noProof/>
+              </w:rPr>
+              <w:t>Hilfe bei Stationsnamen</w:t>
+            </w:r>
+            <w:r>
+              <w:rPr>
+                <w:noProof/>
+                <w:webHidden/>
+              </w:rPr>
+              <w:tab/>
+            </w:r>
+            <w:r>
+              <w:rPr>
+                <w:noProof/>
+                <w:webHidden/>
+              </w:rPr>
+              <w:fldChar w:fldCharType="begin"/>
+            </w:r>
+            <w:r>
+              <w:rPr>
+                <w:noProof/>
+                <w:webHidden/>
+              </w:rPr>
+              <w:instrText xml:space="preserve"> PAGEREF _Toc34918010 \h </w:instrText>
+            </w:r>
+            <w:r>
+              <w:rPr>
+                <w:noProof/>
+                <w:webHidden/>
+              </w:rPr>
+            </w:r>
+            <w:r>
+              <w:rPr>
+                <w:noProof/>
+                <w:webHidden/>
+              </w:rPr>
+              <w:fldChar w:fldCharType="separate"/>
+            </w:r>
+            <w:r>
+              <w:rPr>
+                <w:noProof/>
+                <w:webHidden/>
+              </w:rPr>
+              <w:t>11</w:t>
+            </w:r>
+            <w:r>
+              <w:rPr>
+                <w:noProof/>
+                <w:webHidden/>
+              </w:rPr>
+              <w:fldChar w:fldCharType="end"/>
+            </w:r>
+          </w:hyperlink>
+        </w:p>
+        <w:p>
+          <w:pPr>
+            <w:pStyle w:val="Verzeichnis2"/>
+            <w:tabs>
+              <w:tab w:val="left" w:pos="880"/>
+              <w:tab w:val="right" w:leader="dot" w:pos="9062"/>
+            </w:tabs>
+            <w:rPr>
+              <w:rFonts w:eastAsiaTheme="minorEastAsia"/>
+              <w:noProof/>
+              <w:lang w:eastAsia="de-CH"/>
+            </w:rPr>
+          </w:pPr>
+          <w:hyperlink w:anchor="_Toc34918011" w:history="1">
+            <w:r>
+              <w:rPr>
+                <w:rStyle w:val="Hyperlink"/>
+                <w:noProof/>
+              </w:rPr>
+              <w:t>9.2</w:t>
+            </w:r>
+            <w:r>
+              <w:rPr>
+                <w:rFonts w:eastAsiaTheme="minorEastAsia"/>
+                <w:noProof/>
+                <w:lang w:eastAsia="de-CH"/>
+              </w:rPr>
+              <w:tab/>
+            </w:r>
+            <w:r>
+              <w:rPr>
+                <w:rStyle w:val="Hyperlink"/>
+                <w:noProof/>
+              </w:rPr>
+              <w:t>Abfahrtsplan</w:t>
+            </w:r>
+            <w:r>
+              <w:rPr>
+                <w:noProof/>
+                <w:webHidden/>
+              </w:rPr>
+              <w:tab/>
+            </w:r>
+            <w:r>
+              <w:rPr>
+                <w:noProof/>
+                <w:webHidden/>
+              </w:rPr>
+              <w:fldChar w:fldCharType="begin"/>
+            </w:r>
+            <w:r>
+              <w:rPr>
+                <w:noProof/>
+                <w:webHidden/>
+              </w:rPr>
+              <w:instrText xml:space="preserve"> PAGEREF _Toc34918011 \h </w:instrText>
+            </w:r>
+            <w:r>
+              <w:rPr>
+                <w:noProof/>
+                <w:webHidden/>
+              </w:rPr>
+            </w:r>
+            <w:r>
+              <w:rPr>
+                <w:noProof/>
+                <w:webHidden/>
+              </w:rPr>
+              <w:fldChar w:fldCharType="separate"/>
+            </w:r>
+            <w:r>
+              <w:rPr>
+                <w:noProof/>
+                <w:webHidden/>
+              </w:rPr>
+              <w:t>11</w:t>
+            </w:r>
+            <w:r>
+              <w:rPr>
+                <w:noProof/>
+                <w:webHidden/>
+              </w:rPr>
+              <w:fldChar w:fldCharType="end"/>
+            </w:r>
+          </w:hyperlink>
+        </w:p>
+        <w:p>
+          <w:pPr>
+            <w:pStyle w:val="Verzeichnis2"/>
+            <w:tabs>
+              <w:tab w:val="left" w:pos="880"/>
+              <w:tab w:val="right" w:leader="dot" w:pos="9062"/>
+            </w:tabs>
+            <w:rPr>
+              <w:rFonts w:eastAsiaTheme="minorEastAsia"/>
+              <w:noProof/>
+              <w:lang w:eastAsia="de-CH"/>
+            </w:rPr>
+          </w:pPr>
+          <w:hyperlink w:anchor="_Toc34918012" w:history="1">
+            <w:r>
+              <w:rPr>
+                <w:rStyle w:val="Hyperlink"/>
+                <w:noProof/>
+              </w:rPr>
+              <w:t>9.3</w:t>
+            </w:r>
+            <w:r>
+              <w:rPr>
+                <w:rFonts w:eastAsiaTheme="minorEastAsia"/>
+                <w:noProof/>
+                <w:lang w:eastAsia="de-CH"/>
+              </w:rPr>
+              <w:tab/>
+            </w:r>
+            <w:r>
+              <w:rPr>
+                <w:rStyle w:val="Hyperlink"/>
+                <w:noProof/>
+              </w:rPr>
+              <w:t>Abfahrtstafel</w:t>
+            </w:r>
+            <w:r>
+              <w:rPr>
+                <w:noProof/>
+                <w:webHidden/>
+              </w:rPr>
+              <w:tab/>
+            </w:r>
+            <w:r>
+              <w:rPr>
+                <w:noProof/>
+                <w:webHidden/>
+              </w:rPr>
+              <w:fldChar w:fldCharType="begin"/>
+            </w:r>
+            <w:r>
+              <w:rPr>
+                <w:noProof/>
+                <w:webHidden/>
+              </w:rPr>
+              <w:instrText xml:space="preserve"> PAGEREF _Toc34918012 \h </w:instrText>
+            </w:r>
+            <w:r>
+              <w:rPr>
+                <w:noProof/>
+                <w:webHidden/>
+              </w:rPr>
+            </w:r>
+            <w:r>
+              <w:rPr>
+                <w:noProof/>
+                <w:webHidden/>
+              </w:rPr>
+              <w:fldChar w:fldCharType="separate"/>
+            </w:r>
+            <w:r>
+              <w:rPr>
+                <w:noProof/>
+                <w:webHidden/>
+              </w:rPr>
+              <w:t>12</w:t>
+            </w:r>
+            <w:r>
+              <w:rPr>
+                <w:noProof/>
+                <w:webHidden/>
+              </w:rPr>
+              <w:fldChar w:fldCharType="end"/>
+            </w:r>
+          </w:hyperlink>
+        </w:p>
+        <w:p>
+          <w:pPr>
+            <w:pStyle w:val="Verzeichnis2"/>
+            <w:tabs>
+              <w:tab w:val="left" w:pos="880"/>
+              <w:tab w:val="right" w:leader="dot" w:pos="9062"/>
+            </w:tabs>
+            <w:rPr>
+              <w:rFonts w:eastAsiaTheme="minorEastAsia"/>
+              <w:noProof/>
+              <w:lang w:eastAsia="de-CH"/>
+            </w:rPr>
+          </w:pPr>
+          <w:hyperlink w:anchor="_Toc34918013" w:history="1">
+            <w:r>
+              <w:rPr>
+                <w:rStyle w:val="Hyperlink"/>
+                <w:noProof/>
+              </w:rPr>
+              <w:t>9.4</w:t>
+            </w:r>
+            <w:r>
+              <w:rPr>
+                <w:rFonts w:eastAsiaTheme="minorEastAsia"/>
+                <w:noProof/>
+                <w:lang w:eastAsia="de-CH"/>
+              </w:rPr>
+              <w:tab/>
+            </w:r>
+            <w:r>
+              <w:rPr>
+                <w:rStyle w:val="Hyperlink"/>
+                <w:noProof/>
+              </w:rPr>
+              <w:t>Maps Vorschau</w:t>
+            </w:r>
+            <w:r>
+              <w:rPr>
+                <w:noProof/>
+                <w:webHidden/>
+              </w:rPr>
+              <w:tab/>
+            </w:r>
+            <w:r>
+              <w:rPr>
+                <w:noProof/>
+                <w:webHidden/>
+              </w:rPr>
+              <w:fldChar w:fldCharType="begin"/>
+            </w:r>
+            <w:r>
+              <w:rPr>
+                <w:noProof/>
+                <w:webHidden/>
+              </w:rPr>
+              <w:instrText xml:space="preserve"> PAGEREF _Toc34918013 \h </w:instrText>
+            </w:r>
+            <w:r>
+              <w:rPr>
+                <w:noProof/>
+                <w:webHidden/>
+              </w:rPr>
+            </w:r>
+            <w:r>
+              <w:rPr>
+                <w:noProof/>
+                <w:webHidden/>
+              </w:rPr>
+              <w:fldChar w:fldCharType="separate"/>
+            </w:r>
+            <w:r>
+              <w:rPr>
+                <w:noProof/>
+                <w:webHidden/>
+              </w:rPr>
+              <w:t>12</w:t>
+            </w:r>
+            <w:r>
+              <w:rPr>
+                <w:noProof/>
+                <w:webHidden/>
+              </w:rPr>
+              <w:fldChar w:fldCharType="end"/>
+            </w:r>
+          </w:hyperlink>
+        </w:p>
+        <w:p>
+          <w:pPr>
+            <w:pStyle w:val="Verzeichnis1"/>
+            <w:tabs>
+              <w:tab w:val="left" w:pos="660"/>
+              <w:tab w:val="right" w:leader="dot" w:pos="9062"/>
+            </w:tabs>
+            <w:rPr>
+              <w:rFonts w:eastAsiaTheme="minorEastAsia"/>
+              <w:noProof/>
+              <w:lang w:eastAsia="de-CH"/>
+            </w:rPr>
+          </w:pPr>
+          <w:hyperlink w:anchor="_Toc34918014" w:history="1">
+            <w:r>
+              <w:rPr>
+                <w:rStyle w:val="Hyperlink"/>
+                <w:noProof/>
+              </w:rPr>
+              <w:t>10</w:t>
+            </w:r>
+            <w:r>
+              <w:rPr>
+                <w:rFonts w:eastAsiaTheme="minorEastAsia"/>
+                <w:noProof/>
+                <w:lang w:eastAsia="de-CH"/>
+              </w:rPr>
+              <w:tab/>
+            </w:r>
+            <w:r>
+              <w:rPr>
+                <w:rStyle w:val="Hyperlink"/>
+                <w:noProof/>
+              </w:rPr>
+              <w:t>Installationsguide</w:t>
+            </w:r>
+            <w:r>
+              <w:rPr>
+                <w:noProof/>
+                <w:webHidden/>
+              </w:rPr>
+              <w:tab/>
+            </w:r>
+            <w:r>
+              <w:rPr>
+                <w:noProof/>
+                <w:webHidden/>
+              </w:rPr>
+              <w:fldChar w:fldCharType="begin"/>
+            </w:r>
+            <w:r>
+              <w:rPr>
+                <w:noProof/>
+                <w:webHidden/>
+              </w:rPr>
+              <w:instrText xml:space="preserve"> PAGEREF _Toc34918014 \h </w:instrText>
+            </w:r>
+            <w:r>
+              <w:rPr>
+                <w:noProof/>
+                <w:webHidden/>
+              </w:rPr>
+            </w:r>
+            <w:r>
+              <w:rPr>
+                <w:noProof/>
+                <w:webHidden/>
+              </w:rPr>
+              <w:fldChar w:fldCharType="separate"/>
+            </w:r>
+            <w:r>
+              <w:rPr>
+                <w:noProof/>
+                <w:webHidden/>
+              </w:rPr>
+              <w:t>13</w:t>
             </w:r>
             <w:r>
               <w:rPr>
@@ -1856,7 +2802,7 @@
       <w:pPr>
         <w:pStyle w:val="berschrift1"/>
       </w:pPr>
-      <w:bookmarkStart w:id="0" w:name="_Toc34830110"/>
+      <w:bookmarkStart w:id="0" w:name="_Toc34917984"/>
       <w:r>
         <w:lastRenderedPageBreak/>
         <w:t>Einleitung</w:t>
@@ -1880,16 +2826,18 @@
       <w:r>
         <w:br/>
       </w:r>
+      <w:bookmarkStart w:id="1" w:name="_GoBack"/>
+      <w:bookmarkEnd w:id="1"/>
     </w:p>
     <w:p>
       <w:pPr>
         <w:pStyle w:val="berschrift1"/>
       </w:pPr>
-      <w:bookmarkStart w:id="1" w:name="_Toc34830111"/>
+      <w:bookmarkStart w:id="2" w:name="_Toc34917985"/>
       <w:r>
         <w:t>Zweck des Dokuments</w:t>
       </w:r>
-      <w:bookmarkEnd w:id="1"/>
+      <w:bookmarkEnd w:id="2"/>
     </w:p>
     <w:p>
       <w:r>
@@ -1903,11 +2851,11 @@
       <w:pPr>
         <w:pStyle w:val="berschrift1"/>
       </w:pPr>
-      <w:bookmarkStart w:id="2" w:name="_Toc34830112"/>
+      <w:bookmarkStart w:id="3" w:name="_Toc34917986"/>
       <w:r>
         <w:t>Umgesetzte Funktionen</w:t>
       </w:r>
-      <w:bookmarkEnd w:id="2"/>
+      <w:bookmarkEnd w:id="3"/>
     </w:p>
     <w:tbl>
       <w:tblPr>
@@ -2245,6 +3193,85 @@
           </w:p>
         </w:tc>
       </w:tr>
+      <w:tr>
+        <w:tc>
+          <w:tcPr>
+            <w:cnfStyle w:val="001000000000" w:firstRow="0" w:lastRow="0" w:firstColumn="1" w:lastColumn="0" w:oddVBand="0" w:evenVBand="0" w:oddHBand="0" w:evenHBand="0" w:firstRowFirstColumn="0" w:firstRowLastColumn="0" w:lastRowFirstColumn="0" w:lastRowLastColumn="0"/>
+            <w:tcW w:w="817" w:type="dxa"/>
+          </w:tcPr>
+          <w:p>
+            <w:pPr>
+              <w:rPr>
+                <w:rFonts w:asciiTheme="minorHAnsi" w:hAnsiTheme="minorHAnsi"/>
+              </w:rPr>
+            </w:pPr>
+            <w:r>
+              <w:rPr>
+                <w:rFonts w:asciiTheme="minorHAnsi" w:hAnsiTheme="minorHAnsi"/>
+              </w:rPr>
+              <w:t>A006</w:t>
+            </w:r>
+          </w:p>
+        </w:tc>
+        <w:tc>
+          <w:tcPr>
+            <w:tcW w:w="6095" w:type="dxa"/>
+          </w:tcPr>
+          <w:p>
+            <w:pPr>
+              <w:cnfStyle w:val="000000000000" w:firstRow="0" w:lastRow="0" w:firstColumn="0" w:lastColumn="0" w:oddVBand="0" w:evenVBand="0" w:oddHBand="0" w:evenHBand="0" w:firstRowFirstColumn="0" w:firstRowLastColumn="0" w:lastRowFirstColumn="0" w:lastRowLastColumn="0"/>
+              <w:rPr>
+                <w:rFonts w:asciiTheme="minorHAnsi" w:hAnsiTheme="minorHAnsi"/>
+              </w:rPr>
+            </w:pPr>
+            <w:r>
+              <w:rPr>
+                <w:rFonts w:asciiTheme="minorHAnsi" w:hAnsiTheme="minorHAnsi"/>
+              </w:rPr>
+              <w:t>Als ÖV-Benutzer möchte ich sehen, wo sich eine Station befindet, damit ich mir besser vorstellen kann, wie die Situation vor Ort aussieht.</w:t>
+            </w:r>
+          </w:p>
+        </w:tc>
+        <w:tc>
+          <w:tcPr>
+            <w:tcW w:w="1134" w:type="dxa"/>
+          </w:tcPr>
+          <w:p>
+            <w:pPr>
+              <w:jc w:val="center"/>
+              <w:cnfStyle w:val="000000000000" w:firstRow="0" w:lastRow="0" w:firstColumn="0" w:lastColumn="0" w:oddVBand="0" w:evenVBand="0" w:oddHBand="0" w:evenHBand="0" w:firstRowFirstColumn="0" w:firstRowLastColumn="0" w:lastRowFirstColumn="0" w:lastRowLastColumn="0"/>
+              <w:rPr>
+                <w:rFonts w:asciiTheme="minorHAnsi" w:hAnsiTheme="minorHAnsi"/>
+              </w:rPr>
+            </w:pPr>
+            <w:r>
+              <w:rPr>
+                <w:rFonts w:asciiTheme="minorHAnsi" w:hAnsiTheme="minorHAnsi"/>
+              </w:rPr>
+              <w:t>3</w:t>
+            </w:r>
+          </w:p>
+        </w:tc>
+        <w:tc>
+          <w:tcPr>
+            <w:tcW w:w="1166" w:type="dxa"/>
+          </w:tcPr>
+          <w:p>
+            <w:pPr>
+              <w:cnfStyle w:val="000000000000" w:firstRow="0" w:lastRow="0" w:firstColumn="0" w:lastColumn="0" w:oddVBand="0" w:evenVBand="0" w:oddHBand="0" w:evenHBand="0" w:firstRowFirstColumn="0" w:firstRowLastColumn="0" w:lastRowFirstColumn="0" w:lastRowLastColumn="0"/>
+              <w:rPr>
+                <w:rFonts w:asciiTheme="minorHAnsi" w:hAnsiTheme="minorHAnsi"/>
+              </w:rPr>
+            </w:pPr>
+            <w:r>
+              <w:rPr>
+                <w:rFonts w:asciiTheme="minorHAnsi" w:hAnsiTheme="minorHAnsi"/>
+              </w:rPr>
+              <w:t>Abgeschlossen</w:t>
+            </w:r>
+          </w:p>
+        </w:tc>
+      </w:tr>
     </w:tbl>
     <w:p/>
     <w:p>
@@ -2259,8 +3286,8 @@
           <w:rFonts w:asciiTheme="minorHAnsi" w:hAnsiTheme="minorHAnsi"/>
         </w:rPr>
       </w:pPr>
-      <w:bookmarkStart w:id="3" w:name="_Toc34825497"/>
-      <w:bookmarkStart w:id="4" w:name="_Toc34830113"/>
+      <w:bookmarkStart w:id="4" w:name="_Toc34825497"/>
+      <w:bookmarkStart w:id="5" w:name="_Toc34917987"/>
       <w:proofErr w:type="spellStart"/>
       <w:r>
         <w:rPr>
@@ -2269,8 +3296,8 @@
         <w:lastRenderedPageBreak/>
         <w:t>Mockups</w:t>
       </w:r>
-      <w:bookmarkEnd w:id="3"/>
       <w:bookmarkEnd w:id="4"/>
+      <w:bookmarkEnd w:id="5"/>
       <w:proofErr w:type="spellEnd"/>
     </w:p>
     <w:p>
@@ -2280,16 +3307,16 @@
           <w:rFonts w:asciiTheme="minorHAnsi" w:hAnsiTheme="minorHAnsi"/>
         </w:rPr>
       </w:pPr>
-      <w:bookmarkStart w:id="5" w:name="_Toc34825498"/>
-      <w:bookmarkStart w:id="6" w:name="_Toc34830114"/>
+      <w:bookmarkStart w:id="6" w:name="_Toc34825498"/>
+      <w:bookmarkStart w:id="7" w:name="_Toc34917988"/>
       <w:r>
         <w:rPr>
           <w:rFonts w:asciiTheme="minorHAnsi" w:hAnsiTheme="minorHAnsi"/>
         </w:rPr>
         <w:t>Abfahrtstafel</w:t>
       </w:r>
-      <w:bookmarkEnd w:id="5"/>
       <w:bookmarkEnd w:id="6"/>
+      <w:bookmarkEnd w:id="7"/>
     </w:p>
     <w:p>
       <w:r>
@@ -2298,7 +3325,7 @@
           <w:lang w:eastAsia="de-CH"/>
         </w:rPr>
         <w:drawing>
-          <wp:inline distT="0" distB="0" distL="0" distR="0" wp14:anchorId="4E0077FE" wp14:editId="030823C5">
+          <wp:inline distT="0" distB="0" distL="0" distR="0" wp14:anchorId="0A888C07" wp14:editId="33708CF6">
             <wp:extent cx="4133724" cy="4008730"/>
             <wp:effectExtent l="0" t="0" r="635" b="0"/>
             <wp:docPr id="1" name="Grafik 1"/>
@@ -2339,7 +3366,7 @@
           <w:lang w:eastAsia="de-CH"/>
         </w:rPr>
         <w:drawing>
-          <wp:inline distT="0" distB="0" distL="0" distR="0" wp14:anchorId="6A50DD88" wp14:editId="3B4FA79D">
+          <wp:inline distT="0" distB="0" distL="0" distR="0" wp14:anchorId="7FDC777B" wp14:editId="47E099C7">
             <wp:extent cx="4130452" cy="3986784"/>
             <wp:effectExtent l="0" t="0" r="3810" b="0"/>
             <wp:docPr id="2" name="Grafik 2"/>
@@ -2383,16 +3410,16 @@
           <w:rFonts w:asciiTheme="minorHAnsi" w:hAnsiTheme="minorHAnsi"/>
         </w:rPr>
       </w:pPr>
-      <w:bookmarkStart w:id="7" w:name="_Toc34825499"/>
-      <w:bookmarkStart w:id="8" w:name="_Toc34830115"/>
+      <w:bookmarkStart w:id="8" w:name="_Toc34825499"/>
+      <w:bookmarkStart w:id="9" w:name="_Toc34917989"/>
       <w:r>
         <w:rPr>
           <w:rFonts w:asciiTheme="minorHAnsi" w:hAnsiTheme="minorHAnsi"/>
         </w:rPr>
         <w:t>Abfahrtsplan</w:t>
       </w:r>
-      <w:bookmarkEnd w:id="7"/>
       <w:bookmarkEnd w:id="8"/>
+      <w:bookmarkEnd w:id="9"/>
     </w:p>
     <w:p>
       <w:r>
@@ -2401,7 +3428,7 @@
           <w:lang w:eastAsia="de-CH"/>
         </w:rPr>
         <w:drawing>
-          <wp:inline distT="0" distB="0" distL="0" distR="0" wp14:anchorId="5283D61A" wp14:editId="26B994F7">
+          <wp:inline distT="0" distB="0" distL="0" distR="0" wp14:anchorId="0E7836F2" wp14:editId="34E0989D">
             <wp:extent cx="4067643" cy="3935578"/>
             <wp:effectExtent l="0" t="0" r="0" b="8255"/>
             <wp:docPr id="3" name="Grafik 3"/>
@@ -2444,7 +3471,7 @@
           <w:lang w:eastAsia="de-CH"/>
         </w:rPr>
         <w:drawing>
-          <wp:inline distT="0" distB="0" distL="0" distR="0" wp14:anchorId="38948253" wp14:editId="345885A4">
+          <wp:inline distT="0" distB="0" distL="0" distR="0" wp14:anchorId="274B8971" wp14:editId="17E475B1">
             <wp:extent cx="4093519" cy="3942893"/>
             <wp:effectExtent l="0" t="0" r="2540" b="635"/>
             <wp:docPr id="4" name="Grafik 4"/>
@@ -2487,25 +3514,17 @@
           <w:rFonts w:asciiTheme="minorHAnsi" w:hAnsiTheme="minorHAnsi"/>
         </w:rPr>
       </w:pPr>
-      <w:bookmarkStart w:id="9" w:name="_Toc34825500"/>
-      <w:bookmarkStart w:id="10" w:name="_Toc34830116"/>
-      <w:proofErr w:type="spellStart"/>
+      <w:bookmarkStart w:id="10" w:name="_Toc34825500"/>
+      <w:bookmarkStart w:id="11" w:name="_Toc34917990"/>
       <w:r>
         <w:rPr>
           <w:rFonts w:asciiTheme="minorHAnsi" w:hAnsiTheme="minorHAnsi"/>
         </w:rPr>
         <w:lastRenderedPageBreak/>
-        <w:t>Use</w:t>
+        <w:t>Use Case</w:t>
       </w:r>
-      <w:proofErr w:type="spellEnd"/>
-      <w:r>
-        <w:rPr>
-          <w:rFonts w:asciiTheme="minorHAnsi" w:hAnsiTheme="minorHAnsi"/>
-        </w:rPr>
-        <w:t xml:space="preserve"> Case</w:t>
-      </w:r>
-      <w:bookmarkEnd w:id="9"/>
       <w:bookmarkEnd w:id="10"/>
+      <w:bookmarkEnd w:id="11"/>
     </w:p>
     <w:p>
       <w:pPr>
@@ -2514,14 +3533,14 @@
           <w:rFonts w:asciiTheme="minorHAnsi" w:hAnsiTheme="minorHAnsi"/>
         </w:rPr>
       </w:pPr>
-      <w:bookmarkStart w:id="11" w:name="_Toc34830117"/>
+      <w:bookmarkStart w:id="12" w:name="_Toc34917991"/>
       <w:r>
         <w:rPr>
           <w:rFonts w:asciiTheme="minorHAnsi" w:hAnsiTheme="minorHAnsi"/>
         </w:rPr>
         <w:t>Abfahrtstafel anzeigen</w:t>
       </w:r>
-      <w:bookmarkEnd w:id="11"/>
+      <w:bookmarkEnd w:id="12"/>
     </w:p>
     <w:tbl>
       <w:tblPr>
@@ -2543,13 +3562,8 @@
             <w:tcW w:w="2122" w:type="dxa"/>
           </w:tcPr>
           <w:p>
-            <w:proofErr w:type="spellStart"/>
-            <w:r>
-              <w:t>Use</w:t>
-            </w:r>
-            <w:proofErr w:type="spellEnd"/>
-            <w:r>
-              <w:t xml:space="preserve"> Case</w:t>
+            <w:r>
+              <w:t>Use Case</w:t>
             </w:r>
           </w:p>
         </w:tc>
@@ -2809,296 +3823,12 @@
           <w:rFonts w:asciiTheme="minorHAnsi" w:hAnsiTheme="minorHAnsi"/>
         </w:rPr>
       </w:pPr>
-      <w:bookmarkStart w:id="12" w:name="_Toc34830118"/>
+      <w:bookmarkStart w:id="13" w:name="_Toc34917992"/>
       <w:r>
         <w:rPr>
           <w:rFonts w:asciiTheme="minorHAnsi" w:hAnsiTheme="minorHAnsi"/>
         </w:rPr>
         <w:t>Startstation suchen</w:t>
-      </w:r>
-      <w:bookmarkEnd w:id="12"/>
-    </w:p>
-    <w:tbl>
-      <w:tblPr>
-        <w:tblStyle w:val="GridTable5DarkAccent1"/>
-        <w:tblW w:w="0" w:type="auto"/>
-        <w:tblLook w:val="04A0" w:firstRow="1" w:lastRow="0" w:firstColumn="1" w:lastColumn="0" w:noHBand="0" w:noVBand="1"/>
-      </w:tblPr>
-      <w:tblGrid>
-        <w:gridCol w:w="2103"/>
-        <w:gridCol w:w="7185"/>
-      </w:tblGrid>
-      <w:tr>
-        <w:trPr>
-          <w:cnfStyle w:val="100000000000" w:firstRow="1" w:lastRow="0" w:firstColumn="0" w:lastColumn="0" w:oddVBand="0" w:evenVBand="0" w:oddHBand="0" w:evenHBand="0" w:firstRowFirstColumn="0" w:firstRowLastColumn="0" w:lastRowFirstColumn="0" w:lastRowLastColumn="0"/>
-        </w:trPr>
-        <w:tc>
-          <w:tcPr>
-            <w:cnfStyle w:val="001000000000" w:firstRow="0" w:lastRow="0" w:firstColumn="1" w:lastColumn="0" w:oddVBand="0" w:evenVBand="0" w:oddHBand="0" w:evenHBand="0" w:firstRowFirstColumn="0" w:firstRowLastColumn="0" w:lastRowFirstColumn="0" w:lastRowLastColumn="0"/>
-            <w:tcW w:w="2122" w:type="dxa"/>
-          </w:tcPr>
-          <w:p>
-            <w:proofErr w:type="spellStart"/>
-            <w:r>
-              <w:t>Use</w:t>
-            </w:r>
-            <w:proofErr w:type="spellEnd"/>
-            <w:r>
-              <w:t xml:space="preserve"> Case</w:t>
-            </w:r>
-          </w:p>
-        </w:tc>
-        <w:tc>
-          <w:tcPr>
-            <w:tcW w:w="7449" w:type="dxa"/>
-          </w:tcPr>
-          <w:p>
-            <w:pPr>
-              <w:cnfStyle w:val="100000000000" w:firstRow="1" w:lastRow="0" w:firstColumn="0" w:lastColumn="0" w:oddVBand="0" w:evenVBand="0" w:oddHBand="0" w:evenHBand="0" w:firstRowFirstColumn="0" w:firstRowLastColumn="0" w:lastRowFirstColumn="0" w:lastRowLastColumn="0"/>
-            </w:pPr>
-            <w:r>
-              <w:t>Startstation suchen</w:t>
-            </w:r>
-          </w:p>
-        </w:tc>
-      </w:tr>
-      <w:tr>
-        <w:trPr>
-          <w:cnfStyle w:val="000000100000" w:firstRow="0" w:lastRow="0" w:firstColumn="0" w:lastColumn="0" w:oddVBand="0" w:evenVBand="0" w:oddHBand="1" w:evenHBand="0" w:firstRowFirstColumn="0" w:firstRowLastColumn="0" w:lastRowFirstColumn="0" w:lastRowLastColumn="0"/>
-        </w:trPr>
-        <w:tc>
-          <w:tcPr>
-            <w:cnfStyle w:val="001000000000" w:firstRow="0" w:lastRow="0" w:firstColumn="1" w:lastColumn="0" w:oddVBand="0" w:evenVBand="0" w:oddHBand="0" w:evenHBand="0" w:firstRowFirstColumn="0" w:firstRowLastColumn="0" w:lastRowFirstColumn="0" w:lastRowLastColumn="0"/>
-            <w:tcW w:w="2122" w:type="dxa"/>
-          </w:tcPr>
-          <w:p>
-            <w:r>
-              <w:t>Beschreibung</w:t>
-            </w:r>
-          </w:p>
-        </w:tc>
-        <w:tc>
-          <w:tcPr>
-            <w:tcW w:w="7449" w:type="dxa"/>
-          </w:tcPr>
-          <w:p>
-            <w:pPr>
-              <w:cnfStyle w:val="000000100000" w:firstRow="0" w:lastRow="0" w:firstColumn="0" w:lastColumn="0" w:oddVBand="0" w:evenVBand="0" w:oddHBand="1" w:evenHBand="0" w:firstRowFirstColumn="0" w:firstRowLastColumn="0" w:lastRowFirstColumn="0" w:lastRowLastColumn="0"/>
-            </w:pPr>
-            <w:r>
-              <w:t>ÖV Benutzer möchte nicht den ganzen Namen der Startstation eingeben, weshalb er auf einen Button klicken kann dem Ihm alle Stationen vorschlägt, die mit seiner Eingabe anfängt</w:t>
-            </w:r>
-          </w:p>
-        </w:tc>
-      </w:tr>
-      <w:tr>
-        <w:tc>
-          <w:tcPr>
-            <w:cnfStyle w:val="001000000000" w:firstRow="0" w:lastRow="0" w:firstColumn="1" w:lastColumn="0" w:oddVBand="0" w:evenVBand="0" w:oddHBand="0" w:evenHBand="0" w:firstRowFirstColumn="0" w:firstRowLastColumn="0" w:lastRowFirstColumn="0" w:lastRowLastColumn="0"/>
-            <w:tcW w:w="2122" w:type="dxa"/>
-          </w:tcPr>
-          <w:p>
-            <w:r>
-              <w:t>Akteur(e)</w:t>
-            </w:r>
-          </w:p>
-        </w:tc>
-        <w:tc>
-          <w:tcPr>
-            <w:tcW w:w="7449" w:type="dxa"/>
-          </w:tcPr>
-          <w:p>
-            <w:pPr>
-              <w:cnfStyle w:val="000000000000" w:firstRow="0" w:lastRow="0" w:firstColumn="0" w:lastColumn="0" w:oddVBand="0" w:evenVBand="0" w:oddHBand="0" w:evenHBand="0" w:firstRowFirstColumn="0" w:firstRowLastColumn="0" w:lastRowFirstColumn="0" w:lastRowLastColumn="0"/>
-            </w:pPr>
-            <w:r>
-              <w:t>ÖV Benutzer</w:t>
-            </w:r>
-          </w:p>
-        </w:tc>
-      </w:tr>
-      <w:tr>
-        <w:trPr>
-          <w:cnfStyle w:val="000000100000" w:firstRow="0" w:lastRow="0" w:firstColumn="0" w:lastColumn="0" w:oddVBand="0" w:evenVBand="0" w:oddHBand="1" w:evenHBand="0" w:firstRowFirstColumn="0" w:firstRowLastColumn="0" w:lastRowFirstColumn="0" w:lastRowLastColumn="0"/>
-        </w:trPr>
-        <w:tc>
-          <w:tcPr>
-            <w:cnfStyle w:val="001000000000" w:firstRow="0" w:lastRow="0" w:firstColumn="1" w:lastColumn="0" w:oddVBand="0" w:evenVBand="0" w:oddHBand="0" w:evenHBand="0" w:firstRowFirstColumn="0" w:firstRowLastColumn="0" w:lastRowFirstColumn="0" w:lastRowLastColumn="0"/>
-            <w:tcW w:w="2122" w:type="dxa"/>
-          </w:tcPr>
-          <w:p>
-            <w:r>
-              <w:t>Auslöser</w:t>
-            </w:r>
-          </w:p>
-        </w:tc>
-        <w:tc>
-          <w:tcPr>
-            <w:tcW w:w="7449" w:type="dxa"/>
-          </w:tcPr>
-          <w:p>
-            <w:pPr>
-              <w:cnfStyle w:val="000000100000" w:firstRow="0" w:lastRow="0" w:firstColumn="0" w:lastColumn="0" w:oddVBand="0" w:evenVBand="0" w:oddHBand="1" w:evenHBand="0" w:firstRowFirstColumn="0" w:firstRowLastColumn="0" w:lastRowFirstColumn="0" w:lastRowLastColumn="0"/>
-            </w:pPr>
-            <w:r>
-              <w:t>ÖV Benutzer</w:t>
-            </w:r>
-          </w:p>
-        </w:tc>
-      </w:tr>
-      <w:tr>
-        <w:tc>
-          <w:tcPr>
-            <w:cnfStyle w:val="001000000000" w:firstRow="0" w:lastRow="0" w:firstColumn="1" w:lastColumn="0" w:oddVBand="0" w:evenVBand="0" w:oddHBand="0" w:evenHBand="0" w:firstRowFirstColumn="0" w:firstRowLastColumn="0" w:lastRowFirstColumn="0" w:lastRowLastColumn="0"/>
-            <w:tcW w:w="2122" w:type="dxa"/>
-          </w:tcPr>
-          <w:p>
-            <w:r>
-              <w:t>Vorbedingungen</w:t>
-            </w:r>
-          </w:p>
-        </w:tc>
-        <w:tc>
-          <w:tcPr>
-            <w:tcW w:w="7449" w:type="dxa"/>
-          </w:tcPr>
-          <w:p>
-            <w:pPr>
-              <w:cnfStyle w:val="000000000000" w:firstRow="0" w:lastRow="0" w:firstColumn="0" w:lastColumn="0" w:oddVBand="0" w:evenVBand="0" w:oddHBand="0" w:evenHBand="0" w:firstRowFirstColumn="0" w:firstRowLastColumn="0" w:lastRowFirstColumn="0" w:lastRowLastColumn="0"/>
-            </w:pPr>
-            <w:r>
-              <w:t>User muss ein paar Buchstaben eingegeben haben, um das Suchergebnis einzuschränken</w:t>
-            </w:r>
-          </w:p>
-        </w:tc>
-      </w:tr>
-      <w:tr>
-        <w:trPr>
-          <w:cnfStyle w:val="000000100000" w:firstRow="0" w:lastRow="0" w:firstColumn="0" w:lastColumn="0" w:oddVBand="0" w:evenVBand="0" w:oddHBand="1" w:evenHBand="0" w:firstRowFirstColumn="0" w:firstRowLastColumn="0" w:lastRowFirstColumn="0" w:lastRowLastColumn="0"/>
-        </w:trPr>
-        <w:tc>
-          <w:tcPr>
-            <w:cnfStyle w:val="001000000000" w:firstRow="0" w:lastRow="0" w:firstColumn="1" w:lastColumn="0" w:oddVBand="0" w:evenVBand="0" w:oddHBand="0" w:evenHBand="0" w:firstRowFirstColumn="0" w:firstRowLastColumn="0" w:lastRowFirstColumn="0" w:lastRowLastColumn="0"/>
-            <w:tcW w:w="2122" w:type="dxa"/>
-          </w:tcPr>
-          <w:p>
-            <w:r>
-              <w:t>Ablauf</w:t>
-            </w:r>
-          </w:p>
-        </w:tc>
-        <w:tc>
-          <w:tcPr>
-            <w:tcW w:w="7449" w:type="dxa"/>
-          </w:tcPr>
-          <w:p>
-            <w:pPr>
-              <w:pStyle w:val="Listenabsatz"/>
-              <w:numPr>
-                <w:ilvl w:val="0"/>
-                <w:numId w:val="3"/>
-              </w:numPr>
-              <w:cnfStyle w:val="000000100000" w:firstRow="0" w:lastRow="0" w:firstColumn="0" w:lastColumn="0" w:oddVBand="0" w:evenVBand="0" w:oddHBand="1" w:evenHBand="0" w:firstRowFirstColumn="0" w:firstRowLastColumn="0" w:lastRowFirstColumn="0" w:lastRowLastColumn="0"/>
-              <w:rPr>
-                <w:rFonts w:asciiTheme="minorHAnsi" w:hAnsiTheme="minorHAnsi"/>
-              </w:rPr>
-            </w:pPr>
-            <w:r>
-              <w:rPr>
-                <w:rFonts w:asciiTheme="minorHAnsi" w:hAnsiTheme="minorHAnsi"/>
-              </w:rPr>
-              <w:t>Programm öffnen</w:t>
-            </w:r>
-          </w:p>
-          <w:p>
-            <w:pPr>
-              <w:pStyle w:val="Listenabsatz"/>
-              <w:numPr>
-                <w:ilvl w:val="0"/>
-                <w:numId w:val="3"/>
-              </w:numPr>
-              <w:cnfStyle w:val="000000100000" w:firstRow="0" w:lastRow="0" w:firstColumn="0" w:lastColumn="0" w:oddVBand="0" w:evenVBand="0" w:oddHBand="1" w:evenHBand="0" w:firstRowFirstColumn="0" w:firstRowLastColumn="0" w:lastRowFirstColumn="0" w:lastRowLastColumn="0"/>
-              <w:rPr>
-                <w:rFonts w:asciiTheme="minorHAnsi" w:hAnsiTheme="minorHAnsi"/>
-              </w:rPr>
-            </w:pPr>
-            <w:r>
-              <w:rPr>
-                <w:rFonts w:asciiTheme="minorHAnsi" w:hAnsiTheme="minorHAnsi"/>
-              </w:rPr>
-              <w:t>Bei Startstation Teil des Ortes eintragen</w:t>
-            </w:r>
-          </w:p>
-          <w:p>
-            <w:pPr>
-              <w:pStyle w:val="Listenabsatz"/>
-              <w:numPr>
-                <w:ilvl w:val="0"/>
-                <w:numId w:val="3"/>
-              </w:numPr>
-              <w:cnfStyle w:val="000000100000" w:firstRow="0" w:lastRow="0" w:firstColumn="0" w:lastColumn="0" w:oddVBand="0" w:evenVBand="0" w:oddHBand="1" w:evenHBand="0" w:firstRowFirstColumn="0" w:firstRowLastColumn="0" w:lastRowFirstColumn="0" w:lastRowLastColumn="0"/>
-              <w:rPr>
-                <w:rFonts w:asciiTheme="minorHAnsi" w:hAnsiTheme="minorHAnsi"/>
-              </w:rPr>
-            </w:pPr>
-            <w:r>
-              <w:rPr>
-                <w:rFonts w:asciiTheme="minorHAnsi" w:hAnsiTheme="minorHAnsi"/>
-              </w:rPr>
-              <w:t>Auf Button klicken</w:t>
-            </w:r>
-          </w:p>
-        </w:tc>
-      </w:tr>
-      <w:tr>
-        <w:tc>
-          <w:tcPr>
-            <w:cnfStyle w:val="001000000000" w:firstRow="0" w:lastRow="0" w:firstColumn="1" w:lastColumn="0" w:oddVBand="0" w:evenVBand="0" w:oddHBand="0" w:evenHBand="0" w:firstRowFirstColumn="0" w:firstRowLastColumn="0" w:lastRowFirstColumn="0" w:lastRowLastColumn="0"/>
-            <w:tcW w:w="2122" w:type="dxa"/>
-          </w:tcPr>
-          <w:p>
-            <w:r>
-              <w:t>Ergebnis</w:t>
-            </w:r>
-          </w:p>
-        </w:tc>
-        <w:tc>
-          <w:tcPr>
-            <w:tcW w:w="7449" w:type="dxa"/>
-          </w:tcPr>
-          <w:p>
-            <w:pPr>
-              <w:cnfStyle w:val="000000000000" w:firstRow="0" w:lastRow="0" w:firstColumn="0" w:lastColumn="0" w:oddVBand="0" w:evenVBand="0" w:oddHBand="0" w:evenHBand="0" w:firstRowFirstColumn="0" w:firstRowLastColumn="0" w:lastRowFirstColumn="0" w:lastRowLastColumn="0"/>
-            </w:pPr>
-            <w:r>
-              <w:t xml:space="preserve">Liste mit Stationen </w:t>
-            </w:r>
-            <w:proofErr w:type="gramStart"/>
-            <w:r>
-              <w:t>werden</w:t>
-            </w:r>
-            <w:proofErr w:type="gramEnd"/>
-            <w:r>
-              <w:t xml:space="preserve"> aufgelistet, welche mit dem User seiner Eingabe anfängt.</w:t>
-            </w:r>
-          </w:p>
-        </w:tc>
-      </w:tr>
-    </w:tbl>
-    <w:p/>
-    <w:p>
-      <w:pPr>
-        <w:pStyle w:val="berschrift2"/>
-        <w:rPr>
-          <w:rFonts w:asciiTheme="minorHAnsi" w:hAnsiTheme="minorHAnsi"/>
-        </w:rPr>
-      </w:pPr>
-      <w:bookmarkStart w:id="13" w:name="_Toc34830119"/>
-      <w:r>
-        <w:rPr>
-          <w:rFonts w:asciiTheme="minorHAnsi" w:hAnsiTheme="minorHAnsi"/>
-        </w:rPr>
-        <w:t>Endstation suchen</w:t>
       </w:r>
       <w:bookmarkEnd w:id="13"/>
     </w:p>
@@ -3122,13 +3852,287 @@
             <w:tcW w:w="2122" w:type="dxa"/>
           </w:tcPr>
           <w:p>
-            <w:proofErr w:type="spellStart"/>
-            <w:r>
-              <w:t>Use</w:t>
-            </w:r>
-            <w:proofErr w:type="spellEnd"/>
-            <w:r>
-              <w:t xml:space="preserve"> Case</w:t>
+            <w:r>
+              <w:t>Use Case</w:t>
+            </w:r>
+          </w:p>
+        </w:tc>
+        <w:tc>
+          <w:tcPr>
+            <w:tcW w:w="7449" w:type="dxa"/>
+          </w:tcPr>
+          <w:p>
+            <w:pPr>
+              <w:cnfStyle w:val="100000000000" w:firstRow="1" w:lastRow="0" w:firstColumn="0" w:lastColumn="0" w:oddVBand="0" w:evenVBand="0" w:oddHBand="0" w:evenHBand="0" w:firstRowFirstColumn="0" w:firstRowLastColumn="0" w:lastRowFirstColumn="0" w:lastRowLastColumn="0"/>
+            </w:pPr>
+            <w:r>
+              <w:t>Startstation suchen</w:t>
+            </w:r>
+          </w:p>
+        </w:tc>
+      </w:tr>
+      <w:tr>
+        <w:trPr>
+          <w:cnfStyle w:val="000000100000" w:firstRow="0" w:lastRow="0" w:firstColumn="0" w:lastColumn="0" w:oddVBand="0" w:evenVBand="0" w:oddHBand="1" w:evenHBand="0" w:firstRowFirstColumn="0" w:firstRowLastColumn="0" w:lastRowFirstColumn="0" w:lastRowLastColumn="0"/>
+        </w:trPr>
+        <w:tc>
+          <w:tcPr>
+            <w:cnfStyle w:val="001000000000" w:firstRow="0" w:lastRow="0" w:firstColumn="1" w:lastColumn="0" w:oddVBand="0" w:evenVBand="0" w:oddHBand="0" w:evenHBand="0" w:firstRowFirstColumn="0" w:firstRowLastColumn="0" w:lastRowFirstColumn="0" w:lastRowLastColumn="0"/>
+            <w:tcW w:w="2122" w:type="dxa"/>
+          </w:tcPr>
+          <w:p>
+            <w:r>
+              <w:t>Beschreibung</w:t>
+            </w:r>
+          </w:p>
+        </w:tc>
+        <w:tc>
+          <w:tcPr>
+            <w:tcW w:w="7449" w:type="dxa"/>
+          </w:tcPr>
+          <w:p>
+            <w:pPr>
+              <w:cnfStyle w:val="000000100000" w:firstRow="0" w:lastRow="0" w:firstColumn="0" w:lastColumn="0" w:oddVBand="0" w:evenVBand="0" w:oddHBand="1" w:evenHBand="0" w:firstRowFirstColumn="0" w:firstRowLastColumn="0" w:lastRowFirstColumn="0" w:lastRowLastColumn="0"/>
+            </w:pPr>
+            <w:r>
+              <w:t>ÖV Benutzer möchte nicht den ganzen Namen der Startstation eingeben, weshalb er auf einen Button klicken kann dem Ihm alle Stationen vorschlägt, die mit seiner Eingabe anfängt</w:t>
+            </w:r>
+          </w:p>
+        </w:tc>
+      </w:tr>
+      <w:tr>
+        <w:tc>
+          <w:tcPr>
+            <w:cnfStyle w:val="001000000000" w:firstRow="0" w:lastRow="0" w:firstColumn="1" w:lastColumn="0" w:oddVBand="0" w:evenVBand="0" w:oddHBand="0" w:evenHBand="0" w:firstRowFirstColumn="0" w:firstRowLastColumn="0" w:lastRowFirstColumn="0" w:lastRowLastColumn="0"/>
+            <w:tcW w:w="2122" w:type="dxa"/>
+          </w:tcPr>
+          <w:p>
+            <w:r>
+              <w:t>Akteur(e)</w:t>
+            </w:r>
+          </w:p>
+        </w:tc>
+        <w:tc>
+          <w:tcPr>
+            <w:tcW w:w="7449" w:type="dxa"/>
+          </w:tcPr>
+          <w:p>
+            <w:pPr>
+              <w:cnfStyle w:val="000000000000" w:firstRow="0" w:lastRow="0" w:firstColumn="0" w:lastColumn="0" w:oddVBand="0" w:evenVBand="0" w:oddHBand="0" w:evenHBand="0" w:firstRowFirstColumn="0" w:firstRowLastColumn="0" w:lastRowFirstColumn="0" w:lastRowLastColumn="0"/>
+            </w:pPr>
+            <w:r>
+              <w:t>ÖV Benutzer</w:t>
+            </w:r>
+          </w:p>
+        </w:tc>
+      </w:tr>
+      <w:tr>
+        <w:trPr>
+          <w:cnfStyle w:val="000000100000" w:firstRow="0" w:lastRow="0" w:firstColumn="0" w:lastColumn="0" w:oddVBand="0" w:evenVBand="0" w:oddHBand="1" w:evenHBand="0" w:firstRowFirstColumn="0" w:firstRowLastColumn="0" w:lastRowFirstColumn="0" w:lastRowLastColumn="0"/>
+        </w:trPr>
+        <w:tc>
+          <w:tcPr>
+            <w:cnfStyle w:val="001000000000" w:firstRow="0" w:lastRow="0" w:firstColumn="1" w:lastColumn="0" w:oddVBand="0" w:evenVBand="0" w:oddHBand="0" w:evenHBand="0" w:firstRowFirstColumn="0" w:firstRowLastColumn="0" w:lastRowFirstColumn="0" w:lastRowLastColumn="0"/>
+            <w:tcW w:w="2122" w:type="dxa"/>
+          </w:tcPr>
+          <w:p>
+            <w:r>
+              <w:t>Auslöser</w:t>
+            </w:r>
+          </w:p>
+        </w:tc>
+        <w:tc>
+          <w:tcPr>
+            <w:tcW w:w="7449" w:type="dxa"/>
+          </w:tcPr>
+          <w:p>
+            <w:pPr>
+              <w:cnfStyle w:val="000000100000" w:firstRow="0" w:lastRow="0" w:firstColumn="0" w:lastColumn="0" w:oddVBand="0" w:evenVBand="0" w:oddHBand="1" w:evenHBand="0" w:firstRowFirstColumn="0" w:firstRowLastColumn="0" w:lastRowFirstColumn="0" w:lastRowLastColumn="0"/>
+            </w:pPr>
+            <w:r>
+              <w:t>ÖV Benutzer</w:t>
+            </w:r>
+          </w:p>
+        </w:tc>
+      </w:tr>
+      <w:tr>
+        <w:tc>
+          <w:tcPr>
+            <w:cnfStyle w:val="001000000000" w:firstRow="0" w:lastRow="0" w:firstColumn="1" w:lastColumn="0" w:oddVBand="0" w:evenVBand="0" w:oddHBand="0" w:evenHBand="0" w:firstRowFirstColumn="0" w:firstRowLastColumn="0" w:lastRowFirstColumn="0" w:lastRowLastColumn="0"/>
+            <w:tcW w:w="2122" w:type="dxa"/>
+          </w:tcPr>
+          <w:p>
+            <w:r>
+              <w:t>Vorbedingungen</w:t>
+            </w:r>
+          </w:p>
+        </w:tc>
+        <w:tc>
+          <w:tcPr>
+            <w:tcW w:w="7449" w:type="dxa"/>
+          </w:tcPr>
+          <w:p>
+            <w:pPr>
+              <w:cnfStyle w:val="000000000000" w:firstRow="0" w:lastRow="0" w:firstColumn="0" w:lastColumn="0" w:oddVBand="0" w:evenVBand="0" w:oddHBand="0" w:evenHBand="0" w:firstRowFirstColumn="0" w:firstRowLastColumn="0" w:lastRowFirstColumn="0" w:lastRowLastColumn="0"/>
+            </w:pPr>
+            <w:r>
+              <w:t>User muss ein paar Buchstaben eingegeben haben, um das Suchergebnis einzuschränken</w:t>
+            </w:r>
+          </w:p>
+        </w:tc>
+      </w:tr>
+      <w:tr>
+        <w:trPr>
+          <w:cnfStyle w:val="000000100000" w:firstRow="0" w:lastRow="0" w:firstColumn="0" w:lastColumn="0" w:oddVBand="0" w:evenVBand="0" w:oddHBand="1" w:evenHBand="0" w:firstRowFirstColumn="0" w:firstRowLastColumn="0" w:lastRowFirstColumn="0" w:lastRowLastColumn="0"/>
+        </w:trPr>
+        <w:tc>
+          <w:tcPr>
+            <w:cnfStyle w:val="001000000000" w:firstRow="0" w:lastRow="0" w:firstColumn="1" w:lastColumn="0" w:oddVBand="0" w:evenVBand="0" w:oddHBand="0" w:evenHBand="0" w:firstRowFirstColumn="0" w:firstRowLastColumn="0" w:lastRowFirstColumn="0" w:lastRowLastColumn="0"/>
+            <w:tcW w:w="2122" w:type="dxa"/>
+          </w:tcPr>
+          <w:p>
+            <w:r>
+              <w:t>Ablauf</w:t>
+            </w:r>
+          </w:p>
+        </w:tc>
+        <w:tc>
+          <w:tcPr>
+            <w:tcW w:w="7449" w:type="dxa"/>
+          </w:tcPr>
+          <w:p>
+            <w:pPr>
+              <w:pStyle w:val="Listenabsatz"/>
+              <w:numPr>
+                <w:ilvl w:val="0"/>
+                <w:numId w:val="3"/>
+              </w:numPr>
+              <w:cnfStyle w:val="000000100000" w:firstRow="0" w:lastRow="0" w:firstColumn="0" w:lastColumn="0" w:oddVBand="0" w:evenVBand="0" w:oddHBand="1" w:evenHBand="0" w:firstRowFirstColumn="0" w:firstRowLastColumn="0" w:lastRowFirstColumn="0" w:lastRowLastColumn="0"/>
+              <w:rPr>
+                <w:rFonts w:asciiTheme="minorHAnsi" w:hAnsiTheme="minorHAnsi"/>
+              </w:rPr>
+            </w:pPr>
+            <w:r>
+              <w:rPr>
+                <w:rFonts w:asciiTheme="minorHAnsi" w:hAnsiTheme="minorHAnsi"/>
+              </w:rPr>
+              <w:t>Programm öffnen</w:t>
+            </w:r>
+          </w:p>
+          <w:p>
+            <w:pPr>
+              <w:pStyle w:val="Listenabsatz"/>
+              <w:numPr>
+                <w:ilvl w:val="0"/>
+                <w:numId w:val="3"/>
+              </w:numPr>
+              <w:cnfStyle w:val="000000100000" w:firstRow="0" w:lastRow="0" w:firstColumn="0" w:lastColumn="0" w:oddVBand="0" w:evenVBand="0" w:oddHBand="1" w:evenHBand="0" w:firstRowFirstColumn="0" w:firstRowLastColumn="0" w:lastRowFirstColumn="0" w:lastRowLastColumn="0"/>
+              <w:rPr>
+                <w:rFonts w:asciiTheme="minorHAnsi" w:hAnsiTheme="minorHAnsi"/>
+              </w:rPr>
+            </w:pPr>
+            <w:r>
+              <w:rPr>
+                <w:rFonts w:asciiTheme="minorHAnsi" w:hAnsiTheme="minorHAnsi"/>
+              </w:rPr>
+              <w:t>Bei Startstation Teil des Ortes eintragen</w:t>
+            </w:r>
+          </w:p>
+          <w:p>
+            <w:pPr>
+              <w:pStyle w:val="Listenabsatz"/>
+              <w:numPr>
+                <w:ilvl w:val="0"/>
+                <w:numId w:val="3"/>
+              </w:numPr>
+              <w:cnfStyle w:val="000000100000" w:firstRow="0" w:lastRow="0" w:firstColumn="0" w:lastColumn="0" w:oddVBand="0" w:evenVBand="0" w:oddHBand="1" w:evenHBand="0" w:firstRowFirstColumn="0" w:firstRowLastColumn="0" w:lastRowFirstColumn="0" w:lastRowLastColumn="0"/>
+              <w:rPr>
+                <w:rFonts w:asciiTheme="minorHAnsi" w:hAnsiTheme="minorHAnsi"/>
+              </w:rPr>
+            </w:pPr>
+            <w:r>
+              <w:rPr>
+                <w:rFonts w:asciiTheme="minorHAnsi" w:hAnsiTheme="minorHAnsi"/>
+              </w:rPr>
+              <w:t>Auf Button klicken</w:t>
+            </w:r>
+          </w:p>
+        </w:tc>
+      </w:tr>
+      <w:tr>
+        <w:tc>
+          <w:tcPr>
+            <w:cnfStyle w:val="001000000000" w:firstRow="0" w:lastRow="0" w:firstColumn="1" w:lastColumn="0" w:oddVBand="0" w:evenVBand="0" w:oddHBand="0" w:evenHBand="0" w:firstRowFirstColumn="0" w:firstRowLastColumn="0" w:lastRowFirstColumn="0" w:lastRowLastColumn="0"/>
+            <w:tcW w:w="2122" w:type="dxa"/>
+          </w:tcPr>
+          <w:p>
+            <w:r>
+              <w:t>Ergebnis</w:t>
+            </w:r>
+          </w:p>
+        </w:tc>
+        <w:tc>
+          <w:tcPr>
+            <w:tcW w:w="7449" w:type="dxa"/>
+          </w:tcPr>
+          <w:p>
+            <w:pPr>
+              <w:cnfStyle w:val="000000000000" w:firstRow="0" w:lastRow="0" w:firstColumn="0" w:lastColumn="0" w:oddVBand="0" w:evenVBand="0" w:oddHBand="0" w:evenHBand="0" w:firstRowFirstColumn="0" w:firstRowLastColumn="0" w:lastRowFirstColumn="0" w:lastRowLastColumn="0"/>
+            </w:pPr>
+            <w:r>
+              <w:t xml:space="preserve">Liste mit Stationen </w:t>
+            </w:r>
+            <w:proofErr w:type="gramStart"/>
+            <w:r>
+              <w:t>werden</w:t>
+            </w:r>
+            <w:proofErr w:type="gramEnd"/>
+            <w:r>
+              <w:t xml:space="preserve"> aufgelistet, welche mit dem User seiner Eingabe anfängt.</w:t>
+            </w:r>
+          </w:p>
+        </w:tc>
+      </w:tr>
+    </w:tbl>
+    <w:p/>
+    <w:p>
+      <w:pPr>
+        <w:pStyle w:val="berschrift2"/>
+        <w:rPr>
+          <w:rFonts w:asciiTheme="minorHAnsi" w:hAnsiTheme="minorHAnsi"/>
+        </w:rPr>
+      </w:pPr>
+      <w:bookmarkStart w:id="14" w:name="_Toc34917993"/>
+      <w:r>
+        <w:rPr>
+          <w:rFonts w:asciiTheme="minorHAnsi" w:hAnsiTheme="minorHAnsi"/>
+        </w:rPr>
+        <w:t>Endstation suchen</w:t>
+      </w:r>
+      <w:bookmarkEnd w:id="14"/>
+    </w:p>
+    <w:tbl>
+      <w:tblPr>
+        <w:tblStyle w:val="GridTable5DarkAccent1"/>
+        <w:tblW w:w="0" w:type="auto"/>
+        <w:tblLook w:val="04A0" w:firstRow="1" w:lastRow="0" w:firstColumn="1" w:lastColumn="0" w:noHBand="0" w:noVBand="1"/>
+      </w:tblPr>
+      <w:tblGrid>
+        <w:gridCol w:w="2103"/>
+        <w:gridCol w:w="7185"/>
+      </w:tblGrid>
+      <w:tr>
+        <w:trPr>
+          <w:cnfStyle w:val="100000000000" w:firstRow="1" w:lastRow="0" w:firstColumn="0" w:lastColumn="0" w:oddVBand="0" w:evenVBand="0" w:oddHBand="0" w:evenHBand="0" w:firstRowFirstColumn="0" w:firstRowLastColumn="0" w:lastRowFirstColumn="0" w:lastRowLastColumn="0"/>
+        </w:trPr>
+        <w:tc>
+          <w:tcPr>
+            <w:cnfStyle w:val="001000000000" w:firstRow="0" w:lastRow="0" w:firstColumn="1" w:lastColumn="0" w:oddVBand="0" w:evenVBand="0" w:oddHBand="0" w:evenHBand="0" w:firstRowFirstColumn="0" w:firstRowLastColumn="0" w:lastRowFirstColumn="0" w:lastRowLastColumn="0"/>
+            <w:tcW w:w="2122" w:type="dxa"/>
+          </w:tcPr>
+          <w:p>
+            <w:r>
+              <w:t>Use Case</w:t>
             </w:r>
           </w:p>
         </w:tc>
@@ -3377,14 +4381,14 @@
           <w:rFonts w:asciiTheme="minorHAnsi" w:hAnsiTheme="minorHAnsi"/>
         </w:rPr>
       </w:pPr>
-      <w:bookmarkStart w:id="14" w:name="_Toc34830120"/>
+      <w:bookmarkStart w:id="15" w:name="_Toc34917994"/>
       <w:r>
         <w:rPr>
           <w:rFonts w:asciiTheme="minorHAnsi" w:hAnsiTheme="minorHAnsi"/>
         </w:rPr>
         <w:t>Verbindungen suchen</w:t>
       </w:r>
-      <w:bookmarkEnd w:id="14"/>
+      <w:bookmarkEnd w:id="15"/>
     </w:p>
     <w:tbl>
       <w:tblPr>
@@ -3406,13 +4410,8 @@
             <w:tcW w:w="2122" w:type="dxa"/>
           </w:tcPr>
           <w:p>
-            <w:proofErr w:type="spellStart"/>
-            <w:r>
-              <w:t>Use</w:t>
-            </w:r>
-            <w:proofErr w:type="spellEnd"/>
-            <w:r>
-              <w:t xml:space="preserve"> Case</w:t>
+            <w:r>
+              <w:t>Use Case</w:t>
             </w:r>
           </w:p>
         </w:tc>
@@ -3672,16 +4671,16 @@
           <w:rFonts w:asciiTheme="minorHAnsi" w:hAnsiTheme="minorHAnsi"/>
         </w:rPr>
       </w:pPr>
-      <w:bookmarkStart w:id="15" w:name="_Toc34825501"/>
-      <w:bookmarkStart w:id="16" w:name="_Toc34830121"/>
+      <w:bookmarkStart w:id="16" w:name="_Toc34825501"/>
+      <w:bookmarkStart w:id="17" w:name="_Toc34917995"/>
       <w:r>
         <w:rPr>
           <w:rFonts w:asciiTheme="minorHAnsi" w:hAnsiTheme="minorHAnsi"/>
         </w:rPr>
         <w:t>UML-Diagramme</w:t>
       </w:r>
-      <w:bookmarkEnd w:id="15"/>
       <w:bookmarkEnd w:id="16"/>
+      <w:bookmarkEnd w:id="17"/>
     </w:p>
     <w:p>
       <w:pPr>
@@ -3690,16 +4689,16 @@
           <w:rFonts w:asciiTheme="minorHAnsi" w:hAnsiTheme="minorHAnsi"/>
         </w:rPr>
       </w:pPr>
-      <w:bookmarkStart w:id="17" w:name="_Toc34825502"/>
-      <w:bookmarkStart w:id="18" w:name="_Toc34830122"/>
+      <w:bookmarkStart w:id="18" w:name="_Toc34825502"/>
+      <w:bookmarkStart w:id="19" w:name="_Toc34917996"/>
       <w:r>
         <w:rPr>
           <w:rFonts w:asciiTheme="minorHAnsi" w:hAnsiTheme="minorHAnsi"/>
         </w:rPr>
         <w:t>Hauptfunktion Abfahrtsplan</w:t>
       </w:r>
-      <w:bookmarkEnd w:id="17"/>
       <w:bookmarkEnd w:id="18"/>
+      <w:bookmarkEnd w:id="19"/>
     </w:p>
     <w:p>
       <w:r>
@@ -3708,7 +4707,7 @@
           <w:lang w:eastAsia="de-CH"/>
         </w:rPr>
         <w:drawing>
-          <wp:inline distT="0" distB="0" distL="0" distR="0" wp14:anchorId="430BB61A" wp14:editId="3355CEE6">
+          <wp:inline distT="0" distB="0" distL="0" distR="0" wp14:anchorId="3283BF46" wp14:editId="034DAE36">
             <wp:extent cx="6446394" cy="694944"/>
             <wp:effectExtent l="0" t="0" r="0" b="0"/>
             <wp:docPr id="6" name="Grafik 6"/>
@@ -3752,16 +4751,16 @@
           <w:rFonts w:asciiTheme="minorHAnsi" w:hAnsiTheme="minorHAnsi"/>
         </w:rPr>
       </w:pPr>
-      <w:bookmarkStart w:id="19" w:name="_Toc34825503"/>
-      <w:bookmarkStart w:id="20" w:name="_Toc34830123"/>
+      <w:bookmarkStart w:id="20" w:name="_Toc34825503"/>
+      <w:bookmarkStart w:id="21" w:name="_Toc34917997"/>
       <w:r>
         <w:rPr>
           <w:rFonts w:asciiTheme="minorHAnsi" w:hAnsiTheme="minorHAnsi"/>
         </w:rPr>
         <w:t>Hauptfunktion Abfahrtsplan</w:t>
       </w:r>
-      <w:bookmarkEnd w:id="19"/>
       <w:bookmarkEnd w:id="20"/>
+      <w:bookmarkEnd w:id="21"/>
     </w:p>
     <w:p>
       <w:r>
@@ -3770,7 +4769,7 @@
           <w:lang w:eastAsia="de-CH"/>
         </w:rPr>
         <w:drawing>
-          <wp:inline distT="0" distB="0" distL="0" distR="0" wp14:anchorId="7DEF2405" wp14:editId="5A45C52E">
+          <wp:inline distT="0" distB="0" distL="0" distR="0" wp14:anchorId="5620EF8F" wp14:editId="489325A8">
             <wp:extent cx="6355024" cy="592532"/>
             <wp:effectExtent l="0" t="0" r="8255" b="0"/>
             <wp:docPr id="7" name="Grafik 7"/>
@@ -3814,16 +4813,16 @@
           <w:rFonts w:asciiTheme="minorHAnsi" w:hAnsiTheme="minorHAnsi"/>
         </w:rPr>
       </w:pPr>
-      <w:bookmarkStart w:id="21" w:name="_Toc34825504"/>
-      <w:bookmarkStart w:id="22" w:name="_Toc34830124"/>
+      <w:bookmarkStart w:id="22" w:name="_Toc34825504"/>
+      <w:bookmarkStart w:id="23" w:name="_Toc34917998"/>
       <w:r>
         <w:rPr>
           <w:rFonts w:asciiTheme="minorHAnsi" w:hAnsiTheme="minorHAnsi"/>
         </w:rPr>
         <w:t>Ortsvorschläge Abfahrtsort</w:t>
       </w:r>
-      <w:bookmarkEnd w:id="21"/>
       <w:bookmarkEnd w:id="22"/>
+      <w:bookmarkEnd w:id="23"/>
     </w:p>
     <w:p>
       <w:r>
@@ -3832,7 +4831,7 @@
           <w:lang w:eastAsia="de-CH"/>
         </w:rPr>
         <w:drawing>
-          <wp:inline distT="0" distB="0" distL="0" distR="0" wp14:anchorId="41AA6F2B" wp14:editId="4277AF52">
+          <wp:inline distT="0" distB="0" distL="0" distR="0" wp14:anchorId="50186D4E" wp14:editId="542629EB">
             <wp:extent cx="6333955" cy="694944"/>
             <wp:effectExtent l="0" t="0" r="0" b="0"/>
             <wp:docPr id="8" name="Grafik 8"/>
@@ -3876,8 +4875,8 @@
           <w:rFonts w:asciiTheme="minorHAnsi" w:hAnsiTheme="minorHAnsi"/>
         </w:rPr>
       </w:pPr>
-      <w:bookmarkStart w:id="23" w:name="_Toc34825505"/>
-      <w:bookmarkStart w:id="24" w:name="_Toc34830125"/>
+      <w:bookmarkStart w:id="24" w:name="_Toc34825505"/>
+      <w:bookmarkStart w:id="25" w:name="_Toc34917999"/>
       <w:r>
         <w:rPr>
           <w:rFonts w:asciiTheme="minorHAnsi" w:hAnsiTheme="minorHAnsi"/>
@@ -3885,8 +4884,8 @@
         <w:lastRenderedPageBreak/>
         <w:t>Ortsvorschläge Ankunftsort</w:t>
       </w:r>
-      <w:bookmarkEnd w:id="23"/>
       <w:bookmarkEnd w:id="24"/>
+      <w:bookmarkEnd w:id="25"/>
     </w:p>
     <w:p>
       <w:r>
@@ -3895,7 +4894,7 @@
           <w:lang w:eastAsia="de-CH"/>
         </w:rPr>
         <w:drawing>
-          <wp:inline distT="0" distB="0" distL="0" distR="0" wp14:anchorId="048DA972" wp14:editId="49AA26EC">
+          <wp:inline distT="0" distB="0" distL="0" distR="0" wp14:anchorId="5722FB61" wp14:editId="74129E5D">
             <wp:extent cx="6351392" cy="702259"/>
             <wp:effectExtent l="0" t="0" r="0" b="3175"/>
             <wp:docPr id="9" name="Grafik 9"/>
@@ -3938,16 +4937,16 @@
           <w:rFonts w:asciiTheme="minorHAnsi" w:hAnsiTheme="minorHAnsi"/>
         </w:rPr>
       </w:pPr>
-      <w:bookmarkStart w:id="25" w:name="_Toc34825506"/>
-      <w:bookmarkStart w:id="26" w:name="_Toc34830126"/>
+      <w:bookmarkStart w:id="26" w:name="_Toc34825506"/>
+      <w:bookmarkStart w:id="27" w:name="_Toc34918000"/>
       <w:r>
         <w:rPr>
           <w:rFonts w:asciiTheme="minorHAnsi" w:hAnsiTheme="minorHAnsi"/>
         </w:rPr>
         <w:t>Programmierrichtlinien</w:t>
       </w:r>
-      <w:bookmarkEnd w:id="25"/>
       <w:bookmarkEnd w:id="26"/>
+      <w:bookmarkEnd w:id="27"/>
     </w:p>
     <w:p>
       <w:pPr>
@@ -3956,16 +4955,16 @@
           <w:rFonts w:asciiTheme="minorHAnsi" w:hAnsiTheme="minorHAnsi"/>
         </w:rPr>
       </w:pPr>
-      <w:bookmarkStart w:id="27" w:name="_Toc34825507"/>
-      <w:bookmarkStart w:id="28" w:name="_Toc34830127"/>
+      <w:bookmarkStart w:id="28" w:name="_Toc34825507"/>
+      <w:bookmarkStart w:id="29" w:name="_Toc34918001"/>
       <w:r>
         <w:rPr>
           <w:rFonts w:asciiTheme="minorHAnsi" w:hAnsiTheme="minorHAnsi"/>
         </w:rPr>
         <w:t>Namensgebung von Variablen, Eigenschaften, Methoden:</w:t>
       </w:r>
-      <w:bookmarkEnd w:id="27"/>
       <w:bookmarkEnd w:id="28"/>
+      <w:bookmarkEnd w:id="29"/>
     </w:p>
     <w:p>
       <w:pPr>
@@ -4087,16 +5086,16 @@
           <w:rFonts w:asciiTheme="minorHAnsi" w:hAnsiTheme="minorHAnsi"/>
         </w:rPr>
       </w:pPr>
-      <w:bookmarkStart w:id="29" w:name="_Toc34825508"/>
-      <w:bookmarkStart w:id="30" w:name="_Toc34830128"/>
+      <w:bookmarkStart w:id="30" w:name="_Toc34825508"/>
+      <w:bookmarkStart w:id="31" w:name="_Toc34918002"/>
       <w:r>
         <w:rPr>
           <w:rFonts w:asciiTheme="minorHAnsi" w:hAnsiTheme="minorHAnsi"/>
         </w:rPr>
         <w:t>Kommentare:</w:t>
       </w:r>
-      <w:bookmarkEnd w:id="29"/>
       <w:bookmarkEnd w:id="30"/>
+      <w:bookmarkEnd w:id="31"/>
     </w:p>
     <w:p>
       <w:pPr>
@@ -4165,16 +5164,16 @@
           <w:rFonts w:asciiTheme="minorHAnsi" w:hAnsiTheme="minorHAnsi"/>
         </w:rPr>
       </w:pPr>
-      <w:bookmarkStart w:id="31" w:name="_Toc34825509"/>
-      <w:bookmarkStart w:id="32" w:name="_Toc34830129"/>
+      <w:bookmarkStart w:id="32" w:name="_Toc34825509"/>
+      <w:bookmarkStart w:id="33" w:name="_Toc34918003"/>
       <w:r>
         <w:rPr>
           <w:rFonts w:asciiTheme="minorHAnsi" w:hAnsiTheme="minorHAnsi"/>
         </w:rPr>
         <w:t>GUI-Controls</w:t>
       </w:r>
-      <w:bookmarkEnd w:id="31"/>
       <w:bookmarkEnd w:id="32"/>
+      <w:bookmarkEnd w:id="33"/>
     </w:p>
     <w:p>
       <w:pPr>
@@ -4437,18 +5436,22 @@
       <w:pPr>
         <w:pStyle w:val="berschrift1"/>
       </w:pPr>
+      <w:bookmarkStart w:id="34" w:name="_Toc34918004"/>
       <w:r>
         <w:lastRenderedPageBreak/>
         <w:t>Testfälle</w:t>
       </w:r>
+      <w:bookmarkEnd w:id="34"/>
     </w:p>
     <w:p>
       <w:pPr>
         <w:pStyle w:val="berschrift2"/>
       </w:pPr>
+      <w:bookmarkStart w:id="35" w:name="_Toc34918005"/>
       <w:r>
         <w:t>Hilfe bei Stationsnamen</w:t>
       </w:r>
+      <w:bookmarkEnd w:id="35"/>
     </w:p>
     <w:tbl>
       <w:tblPr>
@@ -4949,12 +5952,14 @@
           <w:rFonts w:asciiTheme="minorHAnsi" w:hAnsiTheme="minorHAnsi"/>
         </w:rPr>
       </w:pPr>
+      <w:bookmarkStart w:id="36" w:name="_Toc34918006"/>
       <w:r>
         <w:rPr>
           <w:rFonts w:asciiTheme="minorHAnsi" w:hAnsiTheme="minorHAnsi"/>
         </w:rPr>
         <w:t>Abfahrtsplan</w:t>
       </w:r>
+      <w:bookmarkEnd w:id="36"/>
     </w:p>
     <w:tbl>
       <w:tblPr>
@@ -5530,6 +6535,7 @@
           <w:rFonts w:asciiTheme="minorHAnsi" w:hAnsiTheme="minorHAnsi"/>
         </w:rPr>
       </w:pPr>
+      <w:bookmarkStart w:id="37" w:name="_Toc34918007"/>
       <w:r>
         <w:rPr>
           <w:rFonts w:asciiTheme="minorHAnsi" w:hAnsiTheme="minorHAnsi"/>
@@ -5537,6 +6543,7 @@
         <w:lastRenderedPageBreak/>
         <w:t>Abfahrtstafel</w:t>
       </w:r>
+      <w:bookmarkEnd w:id="37"/>
     </w:p>
     <w:tbl>
       <w:tblPr>
@@ -5854,17 +6861,277 @@
     <w:p/>
     <w:p>
       <w:pPr>
+        <w:pStyle w:val="berschrift2"/>
+      </w:pPr>
+      <w:bookmarkStart w:id="38" w:name="_Toc34918008"/>
+      <w:proofErr w:type="spellStart"/>
+      <w:r>
+        <w:t>Maps</w:t>
+      </w:r>
+      <w:proofErr w:type="spellEnd"/>
+      <w:r>
+        <w:t xml:space="preserve"> Vorschau</w:t>
+      </w:r>
+      <w:bookmarkEnd w:id="38"/>
+    </w:p>
+    <w:tbl>
+      <w:tblPr>
+        <w:tblStyle w:val="MittlereListe2"/>
+        <w:tblW w:w="0" w:type="auto"/>
+        <w:tblLook w:val="04A0" w:firstRow="1" w:lastRow="0" w:firstColumn="1" w:lastColumn="0" w:noHBand="0" w:noVBand="1"/>
+      </w:tblPr>
+      <w:tblGrid>
+        <w:gridCol w:w="3070"/>
+        <w:gridCol w:w="3071"/>
+        <w:gridCol w:w="3071"/>
+      </w:tblGrid>
+      <w:tr>
+        <w:trPr>
+          <w:cnfStyle w:val="100000000000" w:firstRow="1" w:lastRow="0" w:firstColumn="0" w:lastColumn="0" w:oddVBand="0" w:evenVBand="0" w:oddHBand="0" w:evenHBand="0" w:firstRowFirstColumn="0" w:firstRowLastColumn="0" w:lastRowFirstColumn="0" w:lastRowLastColumn="0"/>
+        </w:trPr>
+        <w:tc>
+          <w:tcPr>
+            <w:cnfStyle w:val="001000000100" w:firstRow="0" w:lastRow="0" w:firstColumn="1" w:lastColumn="0" w:oddVBand="0" w:evenVBand="0" w:oddHBand="0" w:evenHBand="0" w:firstRowFirstColumn="1" w:firstRowLastColumn="0" w:lastRowFirstColumn="0" w:lastRowLastColumn="0"/>
+            <w:tcW w:w="3070" w:type="dxa"/>
+          </w:tcPr>
+          <w:p>
+            <w:r>
+              <w:t>Punkt</w:t>
+            </w:r>
+          </w:p>
+        </w:tc>
+        <w:tc>
+          <w:tcPr>
+            <w:tcW w:w="3071" w:type="dxa"/>
+          </w:tcPr>
+          <w:p>
+            <w:pPr>
+              <w:cnfStyle w:val="100000000000" w:firstRow="1" w:lastRow="0" w:firstColumn="0" w:lastColumn="0" w:oddVBand="0" w:evenVBand="0" w:oddHBand="0" w:evenHBand="0" w:firstRowFirstColumn="0" w:firstRowLastColumn="0" w:lastRowFirstColumn="0" w:lastRowLastColumn="0"/>
+            </w:pPr>
+            <w:r>
+              <w:t>Tätigkeit</w:t>
+            </w:r>
+          </w:p>
+        </w:tc>
+        <w:tc>
+          <w:tcPr>
+            <w:tcW w:w="3071" w:type="dxa"/>
+          </w:tcPr>
+          <w:p>
+            <w:pPr>
+              <w:cnfStyle w:val="100000000000" w:firstRow="1" w:lastRow="0" w:firstColumn="0" w:lastColumn="0" w:oddVBand="0" w:evenVBand="0" w:oddHBand="0" w:evenHBand="0" w:firstRowFirstColumn="0" w:firstRowLastColumn="0" w:lastRowFirstColumn="0" w:lastRowLastColumn="0"/>
+            </w:pPr>
+            <w:r>
+              <w:t>Erwartetes Resultat</w:t>
+            </w:r>
+          </w:p>
+        </w:tc>
+      </w:tr>
+      <w:tr>
+        <w:trPr>
+          <w:cnfStyle w:val="000000100000" w:firstRow="0" w:lastRow="0" w:firstColumn="0" w:lastColumn="0" w:oddVBand="0" w:evenVBand="0" w:oddHBand="1" w:evenHBand="0" w:firstRowFirstColumn="0" w:firstRowLastColumn="0" w:lastRowFirstColumn="0" w:lastRowLastColumn="0"/>
+        </w:trPr>
+        <w:tc>
+          <w:tcPr>
+            <w:cnfStyle w:val="001000000000" w:firstRow="0" w:lastRow="0" w:firstColumn="1" w:lastColumn="0" w:oddVBand="0" w:evenVBand="0" w:oddHBand="0" w:evenHBand="0" w:firstRowFirstColumn="0" w:firstRowLastColumn="0" w:lastRowFirstColumn="0" w:lastRowLastColumn="0"/>
+            <w:tcW w:w="3070" w:type="dxa"/>
+          </w:tcPr>
+          <w:p>
+            <w:r>
+              <w:t>1</w:t>
+            </w:r>
+          </w:p>
+        </w:tc>
+        <w:tc>
+          <w:tcPr>
+            <w:tcW w:w="3071" w:type="dxa"/>
+          </w:tcPr>
+          <w:p>
+            <w:pPr>
+              <w:cnfStyle w:val="000000100000" w:firstRow="0" w:lastRow="0" w:firstColumn="0" w:lastColumn="0" w:oddVBand="0" w:evenVBand="0" w:oddHBand="1" w:evenHBand="0" w:firstRowFirstColumn="0" w:firstRowLastColumn="0" w:lastRowFirstColumn="0" w:lastRowLastColumn="0"/>
+            </w:pPr>
+            <w:r>
+              <w:t>Der User drückt auf den Button „Station anzeigen“</w:t>
+            </w:r>
+          </w:p>
+        </w:tc>
+        <w:tc>
+          <w:tcPr>
+            <w:tcW w:w="3071" w:type="dxa"/>
+          </w:tcPr>
+          <w:p>
+            <w:pPr>
+              <w:cnfStyle w:val="000000100000" w:firstRow="0" w:lastRow="0" w:firstColumn="0" w:lastColumn="0" w:oddVBand="0" w:evenVBand="0" w:oddHBand="1" w:evenHBand="0" w:firstRowFirstColumn="0" w:firstRowLastColumn="0" w:lastRowFirstColumn="0" w:lastRowLastColumn="0"/>
+            </w:pPr>
+            <w:r>
+              <w:t>Ein neues Fenster mit Namen „Ort“ öffnet sich</w:t>
+            </w:r>
+          </w:p>
+        </w:tc>
+      </w:tr>
+      <w:tr>
+        <w:tc>
+          <w:tcPr>
+            <w:cnfStyle w:val="001000000000" w:firstRow="0" w:lastRow="0" w:firstColumn="1" w:lastColumn="0" w:oddVBand="0" w:evenVBand="0" w:oddHBand="0" w:evenHBand="0" w:firstRowFirstColumn="0" w:firstRowLastColumn="0" w:lastRowFirstColumn="0" w:lastRowLastColumn="0"/>
+            <w:tcW w:w="3070" w:type="dxa"/>
+          </w:tcPr>
+          <w:p>
+            <w:r>
+              <w:t>2</w:t>
+            </w:r>
+          </w:p>
+        </w:tc>
+        <w:tc>
+          <w:tcPr>
+            <w:tcW w:w="3071" w:type="dxa"/>
+          </w:tcPr>
+          <w:p>
+            <w:pPr>
+              <w:cnfStyle w:val="000000000000" w:firstRow="0" w:lastRow="0" w:firstColumn="0" w:lastColumn="0" w:oddVBand="0" w:evenVBand="0" w:oddHBand="0" w:evenHBand="0" w:firstRowFirstColumn="0" w:firstRowLastColumn="0" w:lastRowFirstColumn="0" w:lastRowLastColumn="0"/>
+            </w:pPr>
+            <w:r>
+              <w:t xml:space="preserve">Der User gibt eine beliebige Station bei der </w:t>
+            </w:r>
+            <w:proofErr w:type="spellStart"/>
+            <w:r>
+              <w:t>ComboBox</w:t>
+            </w:r>
+            <w:proofErr w:type="spellEnd"/>
+            <w:r>
+              <w:t xml:space="preserve"> ein.</w:t>
+            </w:r>
+          </w:p>
+          <w:p>
+            <w:pPr>
+              <w:cnfStyle w:val="000000000000" w:firstRow="0" w:lastRow="0" w:firstColumn="0" w:lastColumn="0" w:oddVBand="0" w:evenVBand="0" w:oddHBand="0" w:evenHBand="0" w:firstRowFirstColumn="0" w:firstRowLastColumn="0" w:lastRowFirstColumn="0" w:lastRowLastColumn="0"/>
+            </w:pPr>
+            <w:r>
+              <w:t>Beispiel:</w:t>
+            </w:r>
+          </w:p>
+          <w:p>
+            <w:pPr>
+              <w:pStyle w:val="Listenabsatz"/>
+              <w:numPr>
+                <w:ilvl w:val="0"/>
+                <w:numId w:val="9"/>
+              </w:numPr>
+              <w:spacing w:line="240" w:lineRule="auto"/>
+              <w:cnfStyle w:val="000000000000" w:firstRow="0" w:lastRow="0" w:firstColumn="0" w:lastColumn="0" w:oddVBand="0" w:evenVBand="0" w:oddHBand="0" w:evenHBand="0" w:firstRowFirstColumn="0" w:firstRowLastColumn="0" w:lastRowFirstColumn="0" w:lastRowLastColumn="0"/>
+              <w:rPr>
+                <w:rFonts w:asciiTheme="majorHAnsi" w:hAnsiTheme="majorHAnsi"/>
+              </w:rPr>
+            </w:pPr>
+            <w:proofErr w:type="spellStart"/>
+            <w:r>
+              <w:rPr>
+                <w:rFonts w:asciiTheme="majorHAnsi" w:hAnsiTheme="majorHAnsi"/>
+              </w:rPr>
+              <w:t>Hildisrieden</w:t>
+            </w:r>
+            <w:proofErr w:type="spellEnd"/>
+            <w:r>
+              <w:rPr>
+                <w:rFonts w:asciiTheme="majorHAnsi" w:hAnsiTheme="majorHAnsi"/>
+              </w:rPr>
+              <w:t>, Post</w:t>
+            </w:r>
+          </w:p>
+        </w:tc>
+        <w:tc>
+          <w:tcPr>
+            <w:tcW w:w="3071" w:type="dxa"/>
+          </w:tcPr>
+          <w:p>
+            <w:pPr>
+              <w:cnfStyle w:val="000000000000" w:firstRow="0" w:lastRow="0" w:firstColumn="0" w:lastColumn="0" w:oddVBand="0" w:evenVBand="0" w:oddHBand="0" w:evenHBand="0" w:firstRowFirstColumn="0" w:firstRowLastColumn="0" w:lastRowFirstColumn="0" w:lastRowLastColumn="0"/>
+            </w:pPr>
+            <w:r>
+              <w:t xml:space="preserve">Der Stationsnamen wird in der </w:t>
+            </w:r>
+            <w:proofErr w:type="spellStart"/>
+            <w:r>
+              <w:t>ComboBox</w:t>
+            </w:r>
+            <w:proofErr w:type="spellEnd"/>
+            <w:r>
+              <w:t xml:space="preserve"> eingetragen.</w:t>
+            </w:r>
+          </w:p>
+        </w:tc>
+      </w:tr>
+      <w:tr>
+        <w:trPr>
+          <w:cnfStyle w:val="000000100000" w:firstRow="0" w:lastRow="0" w:firstColumn="0" w:lastColumn="0" w:oddVBand="0" w:evenVBand="0" w:oddHBand="1" w:evenHBand="0" w:firstRowFirstColumn="0" w:firstRowLastColumn="0" w:lastRowFirstColumn="0" w:lastRowLastColumn="0"/>
+        </w:trPr>
+        <w:tc>
+          <w:tcPr>
+            <w:cnfStyle w:val="001000000000" w:firstRow="0" w:lastRow="0" w:firstColumn="1" w:lastColumn="0" w:oddVBand="0" w:evenVBand="0" w:oddHBand="0" w:evenHBand="0" w:firstRowFirstColumn="0" w:firstRowLastColumn="0" w:lastRowFirstColumn="0" w:lastRowLastColumn="0"/>
+            <w:tcW w:w="3070" w:type="dxa"/>
+          </w:tcPr>
+          <w:p>
+            <w:r>
+              <w:t>3</w:t>
+            </w:r>
+          </w:p>
+        </w:tc>
+        <w:tc>
+          <w:tcPr>
+            <w:tcW w:w="3071" w:type="dxa"/>
+          </w:tcPr>
+          <w:p>
+            <w:pPr>
+              <w:cnfStyle w:val="000000100000" w:firstRow="0" w:lastRow="0" w:firstColumn="0" w:lastColumn="0" w:oddVBand="0" w:evenVBand="0" w:oddHBand="1" w:evenHBand="0" w:firstRowFirstColumn="0" w:firstRowLastColumn="0" w:lastRowFirstColumn="0" w:lastRowLastColumn="0"/>
+            </w:pPr>
+            <w:r>
+              <w:t>Der User betätigt den Button „Station anzeigen“</w:t>
+            </w:r>
+          </w:p>
+        </w:tc>
+        <w:tc>
+          <w:tcPr>
+            <w:tcW w:w="3071" w:type="dxa"/>
+          </w:tcPr>
+          <w:p>
+            <w:pPr>
+              <w:cnfStyle w:val="000000100000" w:firstRow="0" w:lastRow="0" w:firstColumn="0" w:lastColumn="0" w:oddVBand="0" w:evenVBand="0" w:oddHBand="1" w:evenHBand="0" w:firstRowFirstColumn="0" w:firstRowLastColumn="0" w:lastRowFirstColumn="0" w:lastRowLastColumn="0"/>
+            </w:pPr>
+            <w:r>
+              <w:t xml:space="preserve">Der Browser öffnet sich und die eingegebene Station wird auf </w:t>
+            </w:r>
+            <w:proofErr w:type="spellStart"/>
+            <w:r>
+              <w:t>Maps</w:t>
+            </w:r>
+            <w:proofErr w:type="spellEnd"/>
+            <w:r>
+              <w:t xml:space="preserve"> angezeigt.</w:t>
+            </w:r>
+          </w:p>
+        </w:tc>
+      </w:tr>
+    </w:tbl>
+    <w:p>
+      <w:r>
+        <w:br w:type="page"/>
+      </w:r>
+    </w:p>
+    <w:p>
+      <w:pPr>
         <w:pStyle w:val="berschrift1"/>
         <w:rPr>
           <w:rFonts w:asciiTheme="minorHAnsi" w:hAnsiTheme="minorHAnsi"/>
         </w:rPr>
       </w:pPr>
+      <w:bookmarkStart w:id="39" w:name="_Toc34918009"/>
       <w:r>
         <w:rPr>
           <w:rFonts w:asciiTheme="minorHAnsi" w:hAnsiTheme="minorHAnsi"/>
         </w:rPr>
+        <w:lastRenderedPageBreak/>
         <w:t>Testprotokoll</w:t>
       </w:r>
+      <w:bookmarkEnd w:id="39"/>
     </w:p>
     <w:p>
       <w:pPr>
@@ -5873,12 +7140,14 @@
           <w:rFonts w:asciiTheme="minorHAnsi" w:hAnsiTheme="minorHAnsi"/>
         </w:rPr>
       </w:pPr>
+      <w:bookmarkStart w:id="40" w:name="_Toc34918010"/>
       <w:r>
         <w:rPr>
           <w:rFonts w:asciiTheme="minorHAnsi" w:hAnsiTheme="minorHAnsi"/>
         </w:rPr>
         <w:t>Hilfe bei Stationsnamen</w:t>
       </w:r>
+      <w:bookmarkEnd w:id="40"/>
     </w:p>
     <w:tbl>
       <w:tblPr>
@@ -6451,26 +7720,15 @@
         </w:tc>
       </w:tr>
     </w:tbl>
-    <w:p/>
     <w:p>
+      <w:pPr>
+        <w:pStyle w:val="berschrift2"/>
+      </w:pPr>
+      <w:bookmarkStart w:id="41" w:name="_Toc34918011"/>
       <w:r>
-        <w:br w:type="page"/>
-      </w:r>
-    </w:p>
-    <w:p>
-      <w:pPr>
-        <w:pStyle w:val="berschrift2"/>
-        <w:rPr>
-          <w:rFonts w:asciiTheme="minorHAnsi" w:hAnsiTheme="minorHAnsi"/>
-        </w:rPr>
-      </w:pPr>
-      <w:r>
-        <w:rPr>
-          <w:rFonts w:asciiTheme="minorHAnsi" w:hAnsiTheme="minorHAnsi"/>
-        </w:rPr>
-        <w:lastRenderedPageBreak/>
         <w:t>Abfahrtsplan</w:t>
       </w:r>
+      <w:bookmarkEnd w:id="41"/>
     </w:p>
     <w:tbl>
       <w:tblPr>
@@ -7074,6 +8332,7 @@
               <w:rPr>
                 <w:rFonts w:asciiTheme="minorHAnsi" w:hAnsiTheme="minorHAnsi"/>
               </w:rPr>
+              <w:lastRenderedPageBreak/>
               <w:t>5</w:t>
             </w:r>
           </w:p>
@@ -7152,7 +8411,6 @@
         </w:tc>
       </w:tr>
     </w:tbl>
-    <w:p/>
     <w:p>
       <w:pPr>
         <w:pStyle w:val="berschrift2"/>
@@ -7160,12 +8418,14 @@
           <w:rFonts w:asciiTheme="minorHAnsi" w:hAnsiTheme="minorHAnsi"/>
         </w:rPr>
       </w:pPr>
+      <w:bookmarkStart w:id="42" w:name="_Toc34918012"/>
       <w:r>
         <w:rPr>
           <w:rFonts w:asciiTheme="minorHAnsi" w:hAnsiTheme="minorHAnsi"/>
         </w:rPr>
         <w:t>Abfahrtstafel</w:t>
       </w:r>
+      <w:bookmarkEnd w:id="42"/>
     </w:p>
     <w:tbl>
       <w:tblPr>
@@ -7561,6 +8821,328 @@
       </w:tr>
     </w:tbl>
     <w:p>
+      <w:pPr>
+        <w:pStyle w:val="berschrift2"/>
+      </w:pPr>
+      <w:bookmarkStart w:id="43" w:name="_Toc34918013"/>
+      <w:proofErr w:type="spellStart"/>
+      <w:r>
+        <w:t>Maps</w:t>
+      </w:r>
+      <w:proofErr w:type="spellEnd"/>
+      <w:r>
+        <w:t xml:space="preserve"> Vorschau</w:t>
+      </w:r>
+      <w:bookmarkEnd w:id="43"/>
+    </w:p>
+    <w:tbl>
+      <w:tblPr>
+        <w:tblStyle w:val="MittlereListe2"/>
+        <w:tblW w:w="0" w:type="auto"/>
+        <w:tblLook w:val="04A0" w:firstRow="1" w:lastRow="0" w:firstColumn="1" w:lastColumn="0" w:noHBand="0" w:noVBand="1"/>
+      </w:tblPr>
+      <w:tblGrid>
+        <w:gridCol w:w="2139"/>
+        <w:gridCol w:w="2790"/>
+        <w:gridCol w:w="2470"/>
+        <w:gridCol w:w="1889"/>
+      </w:tblGrid>
+      <w:tr>
+        <w:trPr>
+          <w:cnfStyle w:val="100000000000" w:firstRow="1" w:lastRow="0" w:firstColumn="0" w:lastColumn="0" w:oddVBand="0" w:evenVBand="0" w:oddHBand="0" w:evenHBand="0" w:firstRowFirstColumn="0" w:firstRowLastColumn="0" w:lastRowFirstColumn="0" w:lastRowLastColumn="0"/>
+        </w:trPr>
+        <w:tc>
+          <w:tcPr>
+            <w:cnfStyle w:val="001000000100" w:firstRow="0" w:lastRow="0" w:firstColumn="1" w:lastColumn="0" w:oddVBand="0" w:evenVBand="0" w:oddHBand="0" w:evenHBand="0" w:firstRowFirstColumn="1" w:firstRowLastColumn="0" w:lastRowFirstColumn="0" w:lastRowLastColumn="0"/>
+            <w:tcW w:w="2139" w:type="dxa"/>
+          </w:tcPr>
+          <w:p>
+            <w:r>
+              <w:t>Punkt</w:t>
+            </w:r>
+          </w:p>
+        </w:tc>
+        <w:tc>
+          <w:tcPr>
+            <w:tcW w:w="2790" w:type="dxa"/>
+          </w:tcPr>
+          <w:p>
+            <w:pPr>
+              <w:cnfStyle w:val="100000000000" w:firstRow="1" w:lastRow="0" w:firstColumn="0" w:lastColumn="0" w:oddVBand="0" w:evenVBand="0" w:oddHBand="0" w:evenHBand="0" w:firstRowFirstColumn="0" w:firstRowLastColumn="0" w:lastRowFirstColumn="0" w:lastRowLastColumn="0"/>
+            </w:pPr>
+            <w:r>
+              <w:t>Tätigkeit</w:t>
+            </w:r>
+          </w:p>
+        </w:tc>
+        <w:tc>
+          <w:tcPr>
+            <w:tcW w:w="2470" w:type="dxa"/>
+          </w:tcPr>
+          <w:p>
+            <w:pPr>
+              <w:cnfStyle w:val="100000000000" w:firstRow="1" w:lastRow="0" w:firstColumn="0" w:lastColumn="0" w:oddVBand="0" w:evenVBand="0" w:oddHBand="0" w:evenHBand="0" w:firstRowFirstColumn="0" w:firstRowLastColumn="0" w:lastRowFirstColumn="0" w:lastRowLastColumn="0"/>
+            </w:pPr>
+            <w:r>
+              <w:t>Erwartetes Resultat</w:t>
+            </w:r>
+          </w:p>
+        </w:tc>
+        <w:tc>
+          <w:tcPr>
+            <w:tcW w:w="1889" w:type="dxa"/>
+          </w:tcPr>
+          <w:p>
+            <w:pPr>
+              <w:cnfStyle w:val="100000000000" w:firstRow="1" w:lastRow="0" w:firstColumn="0" w:lastColumn="0" w:oddVBand="0" w:evenVBand="0" w:oddHBand="0" w:evenHBand="0" w:firstRowFirstColumn="0" w:firstRowLastColumn="0" w:lastRowFirstColumn="0" w:lastRowLastColumn="0"/>
+            </w:pPr>
+            <w:r>
+              <w:t>Status</w:t>
+            </w:r>
+          </w:p>
+        </w:tc>
+      </w:tr>
+      <w:tr>
+        <w:trPr>
+          <w:cnfStyle w:val="000000100000" w:firstRow="0" w:lastRow="0" w:firstColumn="0" w:lastColumn="0" w:oddVBand="0" w:evenVBand="0" w:oddHBand="1" w:evenHBand="0" w:firstRowFirstColumn="0" w:firstRowLastColumn="0" w:lastRowFirstColumn="0" w:lastRowLastColumn="0"/>
+        </w:trPr>
+        <w:tc>
+          <w:tcPr>
+            <w:cnfStyle w:val="001000000000" w:firstRow="0" w:lastRow="0" w:firstColumn="1" w:lastColumn="0" w:oddVBand="0" w:evenVBand="0" w:oddHBand="0" w:evenHBand="0" w:firstRowFirstColumn="0" w:firstRowLastColumn="0" w:lastRowFirstColumn="0" w:lastRowLastColumn="0"/>
+            <w:tcW w:w="2139" w:type="dxa"/>
+          </w:tcPr>
+          <w:p>
+            <w:r>
+              <w:t>1</w:t>
+            </w:r>
+          </w:p>
+        </w:tc>
+        <w:tc>
+          <w:tcPr>
+            <w:tcW w:w="2790" w:type="dxa"/>
+          </w:tcPr>
+          <w:p>
+            <w:pPr>
+              <w:cnfStyle w:val="000000100000" w:firstRow="0" w:lastRow="0" w:firstColumn="0" w:lastColumn="0" w:oddVBand="0" w:evenVBand="0" w:oddHBand="1" w:evenHBand="0" w:firstRowFirstColumn="0" w:firstRowLastColumn="0" w:lastRowFirstColumn="0" w:lastRowLastColumn="0"/>
+            </w:pPr>
+            <w:r>
+              <w:t>Der User drückt auf den Button „Station anzeigen“</w:t>
+            </w:r>
+          </w:p>
+        </w:tc>
+        <w:tc>
+          <w:tcPr>
+            <w:tcW w:w="2470" w:type="dxa"/>
+          </w:tcPr>
+          <w:p>
+            <w:pPr>
+              <w:cnfStyle w:val="000000100000" w:firstRow="0" w:lastRow="0" w:firstColumn="0" w:lastColumn="0" w:oddVBand="0" w:evenVBand="0" w:oddHBand="1" w:evenHBand="0" w:firstRowFirstColumn="0" w:firstRowLastColumn="0" w:lastRowFirstColumn="0" w:lastRowLastColumn="0"/>
+            </w:pPr>
+            <w:r>
+              <w:t>Ein neues Fenster mit Namen „Ort“ öffnet sich</w:t>
+            </w:r>
+          </w:p>
+        </w:tc>
+        <w:tc>
+          <w:tcPr>
+            <w:tcW w:w="1889" w:type="dxa"/>
+          </w:tcPr>
+          <w:p>
+            <w:pPr>
+              <w:cnfStyle w:val="000000100000" w:firstRow="0" w:lastRow="0" w:firstColumn="0" w:lastColumn="0" w:oddVBand="0" w:evenVBand="0" w:oddHBand="1" w:evenHBand="0" w:firstRowFirstColumn="0" w:firstRowLastColumn="0" w:lastRowFirstColumn="0" w:lastRowLastColumn="0"/>
+            </w:pPr>
+            <w:r>
+              <w:rPr>
+                <w:rFonts w:asciiTheme="minorHAnsi" w:hAnsiTheme="minorHAnsi"/>
+                <w:sz w:val="96"/>
+              </w:rPr>
+              <w:sym w:font="Wingdings 2" w:char="F050"/>
+            </w:r>
+          </w:p>
+        </w:tc>
+      </w:tr>
+      <w:tr>
+        <w:tc>
+          <w:tcPr>
+            <w:cnfStyle w:val="001000000000" w:firstRow="0" w:lastRow="0" w:firstColumn="1" w:lastColumn="0" w:oddVBand="0" w:evenVBand="0" w:oddHBand="0" w:evenHBand="0" w:firstRowFirstColumn="0" w:firstRowLastColumn="0" w:lastRowFirstColumn="0" w:lastRowLastColumn="0"/>
+            <w:tcW w:w="2139" w:type="dxa"/>
+          </w:tcPr>
+          <w:p>
+            <w:r>
+              <w:t>2</w:t>
+            </w:r>
+          </w:p>
+        </w:tc>
+        <w:tc>
+          <w:tcPr>
+            <w:tcW w:w="2790" w:type="dxa"/>
+          </w:tcPr>
+          <w:p>
+            <w:pPr>
+              <w:cnfStyle w:val="000000000000" w:firstRow="0" w:lastRow="0" w:firstColumn="0" w:lastColumn="0" w:oddVBand="0" w:evenVBand="0" w:oddHBand="0" w:evenHBand="0" w:firstRowFirstColumn="0" w:firstRowLastColumn="0" w:lastRowFirstColumn="0" w:lastRowLastColumn="0"/>
+            </w:pPr>
+            <w:r>
+              <w:t xml:space="preserve">Der User gibt eine beliebige Station bei der </w:t>
+            </w:r>
+            <w:proofErr w:type="spellStart"/>
+            <w:r>
+              <w:t>ComboBox</w:t>
+            </w:r>
+            <w:proofErr w:type="spellEnd"/>
+            <w:r>
+              <w:t xml:space="preserve"> ein.</w:t>
+            </w:r>
+          </w:p>
+          <w:p>
+            <w:pPr>
+              <w:cnfStyle w:val="000000000000" w:firstRow="0" w:lastRow="0" w:firstColumn="0" w:lastColumn="0" w:oddVBand="0" w:evenVBand="0" w:oddHBand="0" w:evenHBand="0" w:firstRowFirstColumn="0" w:firstRowLastColumn="0" w:lastRowFirstColumn="0" w:lastRowLastColumn="0"/>
+            </w:pPr>
+            <w:r>
+              <w:t>Beispiel:</w:t>
+            </w:r>
+          </w:p>
+          <w:p>
+            <w:pPr>
+              <w:pStyle w:val="Listenabsatz"/>
+              <w:numPr>
+                <w:ilvl w:val="0"/>
+                <w:numId w:val="9"/>
+              </w:numPr>
+              <w:spacing w:line="240" w:lineRule="auto"/>
+              <w:cnfStyle w:val="000000000000" w:firstRow="0" w:lastRow="0" w:firstColumn="0" w:lastColumn="0" w:oddVBand="0" w:evenVBand="0" w:oddHBand="0" w:evenHBand="0" w:firstRowFirstColumn="0" w:firstRowLastColumn="0" w:lastRowFirstColumn="0" w:lastRowLastColumn="0"/>
+              <w:rPr>
+                <w:rFonts w:asciiTheme="majorHAnsi" w:hAnsiTheme="majorHAnsi"/>
+              </w:rPr>
+            </w:pPr>
+            <w:proofErr w:type="spellStart"/>
+            <w:r>
+              <w:rPr>
+                <w:rFonts w:asciiTheme="majorHAnsi" w:hAnsiTheme="majorHAnsi"/>
+              </w:rPr>
+              <w:t>Hildisrieden</w:t>
+            </w:r>
+            <w:proofErr w:type="spellEnd"/>
+            <w:r>
+              <w:rPr>
+                <w:rFonts w:asciiTheme="majorHAnsi" w:hAnsiTheme="majorHAnsi"/>
+              </w:rPr>
+              <w:t>, Post</w:t>
+            </w:r>
+          </w:p>
+        </w:tc>
+        <w:tc>
+          <w:tcPr>
+            <w:tcW w:w="2470" w:type="dxa"/>
+          </w:tcPr>
+          <w:p>
+            <w:pPr>
+              <w:cnfStyle w:val="000000000000" w:firstRow="0" w:lastRow="0" w:firstColumn="0" w:lastColumn="0" w:oddVBand="0" w:evenVBand="0" w:oddHBand="0" w:evenHBand="0" w:firstRowFirstColumn="0" w:firstRowLastColumn="0" w:lastRowFirstColumn="0" w:lastRowLastColumn="0"/>
+            </w:pPr>
+            <w:r>
+              <w:t xml:space="preserve">Der Stationsnamen wird in der </w:t>
+            </w:r>
+            <w:proofErr w:type="spellStart"/>
+            <w:r>
+              <w:t>ComboBox</w:t>
+            </w:r>
+            <w:proofErr w:type="spellEnd"/>
+            <w:r>
+              <w:t xml:space="preserve"> eingetragen.</w:t>
+            </w:r>
+          </w:p>
+        </w:tc>
+        <w:tc>
+          <w:tcPr>
+            <w:tcW w:w="1889" w:type="dxa"/>
+          </w:tcPr>
+          <w:p>
+            <w:pPr>
+              <w:cnfStyle w:val="000000000000" w:firstRow="0" w:lastRow="0" w:firstColumn="0" w:lastColumn="0" w:oddVBand="0" w:evenVBand="0" w:oddHBand="0" w:evenHBand="0" w:firstRowFirstColumn="0" w:firstRowLastColumn="0" w:lastRowFirstColumn="0" w:lastRowLastColumn="0"/>
+            </w:pPr>
+            <w:r>
+              <w:rPr>
+                <w:rFonts w:asciiTheme="minorHAnsi" w:hAnsiTheme="minorHAnsi"/>
+                <w:sz w:val="96"/>
+              </w:rPr>
+              <w:sym w:font="Wingdings 2" w:char="F050"/>
+            </w:r>
+          </w:p>
+        </w:tc>
+      </w:tr>
+      <w:tr>
+        <w:trPr>
+          <w:cnfStyle w:val="000000100000" w:firstRow="0" w:lastRow="0" w:firstColumn="0" w:lastColumn="0" w:oddVBand="0" w:evenVBand="0" w:oddHBand="1" w:evenHBand="0" w:firstRowFirstColumn="0" w:firstRowLastColumn="0" w:lastRowFirstColumn="0" w:lastRowLastColumn="0"/>
+        </w:trPr>
+        <w:tc>
+          <w:tcPr>
+            <w:cnfStyle w:val="001000000000" w:firstRow="0" w:lastRow="0" w:firstColumn="1" w:lastColumn="0" w:oddVBand="0" w:evenVBand="0" w:oddHBand="0" w:evenHBand="0" w:firstRowFirstColumn="0" w:firstRowLastColumn="0" w:lastRowFirstColumn="0" w:lastRowLastColumn="0"/>
+            <w:tcW w:w="2139" w:type="dxa"/>
+          </w:tcPr>
+          <w:p>
+            <w:r>
+              <w:t>3</w:t>
+            </w:r>
+          </w:p>
+        </w:tc>
+        <w:tc>
+          <w:tcPr>
+            <w:tcW w:w="2790" w:type="dxa"/>
+          </w:tcPr>
+          <w:p>
+            <w:pPr>
+              <w:cnfStyle w:val="000000100000" w:firstRow="0" w:lastRow="0" w:firstColumn="0" w:lastColumn="0" w:oddVBand="0" w:evenVBand="0" w:oddHBand="1" w:evenHBand="0" w:firstRowFirstColumn="0" w:firstRowLastColumn="0" w:lastRowFirstColumn="0" w:lastRowLastColumn="0"/>
+            </w:pPr>
+            <w:r>
+              <w:t>Der User betätigt den Button „Station anzeigen“</w:t>
+            </w:r>
+          </w:p>
+        </w:tc>
+        <w:tc>
+          <w:tcPr>
+            <w:tcW w:w="2470" w:type="dxa"/>
+          </w:tcPr>
+          <w:p>
+            <w:pPr>
+              <w:cnfStyle w:val="000000100000" w:firstRow="0" w:lastRow="0" w:firstColumn="0" w:lastColumn="0" w:oddVBand="0" w:evenVBand="0" w:oddHBand="1" w:evenHBand="0" w:firstRowFirstColumn="0" w:firstRowLastColumn="0" w:lastRowFirstColumn="0" w:lastRowLastColumn="0"/>
+            </w:pPr>
+            <w:r>
+              <w:t xml:space="preserve">Der Browser öffnet sich und die eingegebene Station wird auf </w:t>
+            </w:r>
+            <w:proofErr w:type="spellStart"/>
+            <w:r>
+              <w:t>Maps</w:t>
+            </w:r>
+            <w:proofErr w:type="spellEnd"/>
+            <w:r>
+              <w:t xml:space="preserve"> angezeigt.</w:t>
+            </w:r>
+          </w:p>
+        </w:tc>
+        <w:tc>
+          <w:tcPr>
+            <w:tcW w:w="1889" w:type="dxa"/>
+          </w:tcPr>
+          <w:p>
+            <w:pPr>
+              <w:cnfStyle w:val="000000100000" w:firstRow="0" w:lastRow="0" w:firstColumn="0" w:lastColumn="0" w:oddVBand="0" w:evenVBand="0" w:oddHBand="1" w:evenHBand="0" w:firstRowFirstColumn="0" w:firstRowLastColumn="0" w:lastRowFirstColumn="0" w:lastRowLastColumn="0"/>
+            </w:pPr>
+            <w:r>
+              <w:t xml:space="preserve">Der Punkt in Google </w:t>
+            </w:r>
+            <w:proofErr w:type="spellStart"/>
+            <w:r>
+              <w:t>Maps</w:t>
+            </w:r>
+            <w:proofErr w:type="spellEnd"/>
+            <w:r>
+              <w:t xml:space="preserve"> ist etwas ungenau.</w:t>
+            </w:r>
+          </w:p>
+        </w:tc>
+      </w:tr>
+    </w:tbl>
+    <w:p/>
+    <w:p>
       <w:r>
         <w:t>Getestet von: Joël Tschopp</w:t>
       </w:r>
@@ -7574,16 +9156,277 @@
       </w:pPr>
       <w:r>
         <w:lastRenderedPageBreak/>
-        <w:t xml:space="preserve"> Installationsguide</w:t>
+        <w:t xml:space="preserve"> </w:t>
+      </w:r>
+      <w:bookmarkStart w:id="44" w:name="_Toc34918014"/>
+      <w:r>
+        <w:t>Installationsguide</w:t>
+      </w:r>
+      <w:bookmarkEnd w:id="44"/>
+    </w:p>
+    <w:p>
+      <w:pPr>
+        <w:pStyle w:val="Listenabsatz"/>
+        <w:numPr>
+          <w:ilvl w:val="0"/>
+          <w:numId w:val="10"/>
+        </w:numPr>
+        <w:rPr>
+          <w:rStyle w:val="Hyperlink"/>
+          <w:color w:val="auto"/>
+          <w:u w:val="none"/>
+        </w:rPr>
+      </w:pPr>
+      <w:r>
+        <w:t xml:space="preserve">Als erstes öffnen Sie folgenden Link um sich die nötigen Dateien von </w:t>
+      </w:r>
+      <w:proofErr w:type="spellStart"/>
+      <w:r>
+        <w:t>GitHub</w:t>
+      </w:r>
+      <w:proofErr w:type="spellEnd"/>
+      <w:r>
+        <w:t xml:space="preserve"> herunter zu laden:</w:t>
+      </w:r>
+      <w:r>
+        <w:br/>
+      </w:r>
+      <w:hyperlink r:id="rId17" w:history="1">
+        <w:r>
+          <w:rPr>
+            <w:rStyle w:val="Hyperlink"/>
+          </w:rPr>
+          <w:t>https://github.com/SimonRuckli/modul-318-student/blob/master/doc/exe_dll/Modul318_BusPlan.zip</w:t>
+        </w:r>
+      </w:hyperlink>
+    </w:p>
+    <w:p>
+      <w:pPr>
+        <w:pStyle w:val="Listenabsatz"/>
+        <w:rPr>
+          <w:rStyle w:val="Hyperlink"/>
+          <w:color w:val="auto"/>
+          <w:u w:val="none"/>
+        </w:rPr>
+      </w:pPr>
+    </w:p>
+    <w:p>
+      <w:pPr>
+        <w:pStyle w:val="Listenabsatz"/>
+        <w:numPr>
+          <w:ilvl w:val="0"/>
+          <w:numId w:val="10"/>
+        </w:numPr>
+      </w:pPr>
+      <w:r>
+        <w:t>Auf der Seite drücken sie auf „Download“ (siehe Bild)</w:t>
       </w:r>
     </w:p>
     <w:p>
-      <w:bookmarkStart w:id="33" w:name="_GoBack"/>
-      <w:bookmarkEnd w:id="33"/>
+      <w:r>
+        <w:rPr>
+          <w:noProof/>
+          <w:lang w:eastAsia="de-CH"/>
+        </w:rPr>
+        <w:drawing>
+          <wp:inline distT="0" distB="0" distL="0" distR="0" wp14:anchorId="2C7189A7" wp14:editId="1ABAA6B5">
+            <wp:extent cx="3728029" cy="1602029"/>
+            <wp:effectExtent l="0" t="0" r="6350" b="0"/>
+            <wp:docPr id="5" name="Grafik 5"/>
+            <wp:cNvGraphicFramePr>
+              <a:graphicFrameLocks xmlns:a="http://schemas.openxmlformats.org/drawingml/2006/main" noChangeAspect="1"/>
+            </wp:cNvGraphicFramePr>
+            <a:graphic xmlns:a="http://schemas.openxmlformats.org/drawingml/2006/main">
+              <a:graphicData uri="http://schemas.openxmlformats.org/drawingml/2006/picture">
+                <pic:pic xmlns:pic="http://schemas.openxmlformats.org/drawingml/2006/picture">
+                  <pic:nvPicPr>
+                    <pic:cNvPr id="0" name=""/>
+                    <pic:cNvPicPr/>
+                  </pic:nvPicPr>
+                  <pic:blipFill>
+                    <a:blip r:embed="rId18"/>
+                    <a:stretch>
+                      <a:fillRect/>
+                    </a:stretch>
+                  </pic:blipFill>
+                  <pic:spPr>
+                    <a:xfrm>
+                      <a:off x="0" y="0"/>
+                      <a:ext cx="3735040" cy="1605042"/>
+                    </a:xfrm>
+                    <a:prstGeom prst="rect">
+                      <a:avLst/>
+                    </a:prstGeom>
+                  </pic:spPr>
+                </pic:pic>
+              </a:graphicData>
+            </a:graphic>
+          </wp:inline>
+        </w:drawing>
+      </w:r>
+    </w:p>
+    <w:p>
+      <w:pPr>
+        <w:pStyle w:val="Listenabsatz"/>
+        <w:numPr>
+          <w:ilvl w:val="0"/>
+          <w:numId w:val="10"/>
+        </w:numPr>
+      </w:pPr>
+      <w:r>
+        <w:t>Nun drücken Sie die Tastenkombination Windows + R</w:t>
+      </w:r>
+      <w:r>
+        <w:t xml:space="preserve"> und geben „Downloads“ ein.</w:t>
+      </w:r>
+    </w:p>
+    <w:p>
+      <w:pPr>
+        <w:pStyle w:val="Listenabsatz"/>
+      </w:pPr>
+    </w:p>
+    <w:p>
+      <w:pPr>
+        <w:pStyle w:val="Listenabsatz"/>
+        <w:numPr>
+          <w:ilvl w:val="0"/>
+          <w:numId w:val="10"/>
+        </w:numPr>
+      </w:pPr>
+      <w:r>
+        <w:t>In diesem Ordner suchen Sie jetzt nach eine</w:t>
+      </w:r>
+      <w:r>
+        <w:t>r Datei</w:t>
+      </w:r>
+      <w:r>
+        <w:t xml:space="preserve"> namens „</w:t>
+      </w:r>
+      <w:r>
+        <w:t>Modul318_BusPlan.zip</w:t>
+      </w:r>
+      <w:r>
+        <w:t>“.</w:t>
+      </w:r>
+    </w:p>
+    <w:p>
+      <w:pPr>
+        <w:pStyle w:val="Listenabsatz"/>
+      </w:pPr>
+    </w:p>
+    <w:p>
+      <w:pPr>
+        <w:pStyle w:val="Listenabsatz"/>
+        <w:numPr>
+          <w:ilvl w:val="0"/>
+          <w:numId w:val="10"/>
+        </w:numPr>
+      </w:pPr>
+      <w:r>
+        <w:t>Jetzt drücken Sie mit der rechten Maustaste auf diese Datei und wählen dann „</w:t>
+      </w:r>
+      <w:r>
+        <w:t>Alle</w:t>
+      </w:r>
+      <w:r>
+        <w:t xml:space="preserve"> extrahieren“ an.</w:t>
+      </w:r>
+    </w:p>
+    <w:p>
+      <w:pPr>
+        <w:pStyle w:val="Listenabsatz"/>
+      </w:pPr>
+    </w:p>
+    <w:p>
+      <w:pPr>
+        <w:pStyle w:val="Listenabsatz"/>
+        <w:numPr>
+          <w:ilvl w:val="0"/>
+          <w:numId w:val="10"/>
+        </w:numPr>
+      </w:pPr>
+      <w:r>
+        <w:t>Da geben Sie nun einen beliebigen Pfad an u</w:t>
+      </w:r>
+      <w:r>
+        <w:t>nd bestätigen mit „Extrahieren“.</w:t>
+      </w:r>
+    </w:p>
+    <w:p>
+      <w:pPr>
+        <w:pStyle w:val="Listenabsatz"/>
+      </w:pPr>
+    </w:p>
+    <w:p>
+      <w:pPr>
+        <w:pStyle w:val="Listenabsatz"/>
+        <w:numPr>
+          <w:ilvl w:val="0"/>
+          <w:numId w:val="10"/>
+        </w:numPr>
+      </w:pPr>
+      <w:r>
+        <w:t>Nun öffnet sich von selbst ein Ordner mit 3 Dateien d</w:t>
+      </w:r>
+      <w:r>
+        <w:t>a</w:t>
+      </w:r>
+      <w:r>
+        <w:t>rin. Führen Sie bitt</w:t>
+      </w:r>
+      <w:r>
+        <w:t>e</w:t>
+      </w:r>
+      <w:r>
+        <w:t xml:space="preserve"> nun einen Doppelklick mit der linken Maustaste auf die Datei „TransportGUI.exe“ aus. Falls die Applikation blockiert wird, drücken Sie auf „Trotzdem ausführen“. Nun öffnet sich die Applikation.</w:t>
+      </w:r>
+    </w:p>
+    <w:p>
+      <w:pPr>
+        <w:pStyle w:val="Listenabsatz"/>
+      </w:pPr>
+    </w:p>
+    <w:p>
+      <w:pPr>
+        <w:pStyle w:val="Listenabsatz"/>
+        <w:numPr>
+          <w:ilvl w:val="0"/>
+          <w:numId w:val="10"/>
+        </w:numPr>
+      </w:pPr>
+      <w:r>
+        <w:t>Sie haben die nötigen Dateien nun bei sich installiert und können das Programm</w:t>
+      </w:r>
+      <w:r>
+        <w:t xml:space="preserve"> immer wieder</w:t>
+      </w:r>
+      <w:r>
+        <w:t xml:space="preserve"> mit einem Doppelklick auf „</w:t>
+      </w:r>
+      <w:r>
+        <w:t>TransportGUI.exe“ öffnen.</w:t>
+      </w:r>
+    </w:p>
+    <w:p>
+      <w:pPr>
+        <w:pStyle w:val="Listenabsatz"/>
+      </w:pPr>
+    </w:p>
+    <w:p>
+      <w:pPr>
+        <w:pStyle w:val="Listenabsatz"/>
+        <w:numPr>
+          <w:ilvl w:val="0"/>
+          <w:numId w:val="10"/>
+        </w:numPr>
+      </w:pPr>
+      <w:r>
+        <w:t>ACHTUNG: Sie müssen die 3 Dateien jedoch alle im gleichen Ordner ablegen, falls Sie die Datei verschieben möchten.</w:t>
+      </w:r>
     </w:p>
     <w:sectPr>
-      <w:headerReference w:type="default" r:id="rId17"/>
-      <w:footerReference w:type="default" r:id="rId18"/>
+      <w:headerReference w:type="default" r:id="rId19"/>
+      <w:footerReference w:type="default" r:id="rId20"/>
       <w:pgSz w:w="11906" w:h="16838"/>
       <w:pgMar w:top="1103" w:right="1417" w:bottom="1134" w:left="1417" w:header="708" w:footer="708" w:gutter="0"/>
       <w:cols w:space="708"/>
@@ -7664,7 +9507,7 @@
             <w:noProof/>
             <w:lang w:val="de-DE"/>
           </w:rPr>
-          <w:t>12</w:t>
+          <w:t>2</w:t>
         </w:r>
         <w:r>
           <w:fldChar w:fldCharType="end"/>
@@ -7817,7 +9660,7 @@
   <w:abstractNum w:abstractNumId="1">
     <w:nsid w:val="1B3E43A4"/>
     <w:multiLevelType w:val="hybridMultilevel"/>
-    <w:tmpl w:val="FB2EE15A"/>
+    <w:tmpl w:val="6976394A"/>
     <w:lvl w:ilvl="0" w:tplc="08070001">
       <w:start w:val="1"/>
       <w:numFmt w:val="bullet"/>
@@ -8529,6 +10372,178 @@
       <w:rPr>
         <w:rFonts w:hint="default"/>
       </w:rPr>
+    </w:lvl>
+    <w:lvl w:ilvl="1" w:tplc="08070019" w:tentative="1">
+      <w:start w:val="1"/>
+      <w:numFmt w:val="lowerLetter"/>
+      <w:lvlText w:val="%2."/>
+      <w:lvlJc w:val="left"/>
+      <w:pPr>
+        <w:ind w:left="1440" w:hanging="360"/>
+      </w:pPr>
+    </w:lvl>
+    <w:lvl w:ilvl="2" w:tplc="0807001B" w:tentative="1">
+      <w:start w:val="1"/>
+      <w:numFmt w:val="lowerRoman"/>
+      <w:lvlText w:val="%3."/>
+      <w:lvlJc w:val="right"/>
+      <w:pPr>
+        <w:ind w:left="2160" w:hanging="180"/>
+      </w:pPr>
+    </w:lvl>
+    <w:lvl w:ilvl="3" w:tplc="0807000F" w:tentative="1">
+      <w:start w:val="1"/>
+      <w:numFmt w:val="decimal"/>
+      <w:lvlText w:val="%4."/>
+      <w:lvlJc w:val="left"/>
+      <w:pPr>
+        <w:ind w:left="2880" w:hanging="360"/>
+      </w:pPr>
+    </w:lvl>
+    <w:lvl w:ilvl="4" w:tplc="08070019" w:tentative="1">
+      <w:start w:val="1"/>
+      <w:numFmt w:val="lowerLetter"/>
+      <w:lvlText w:val="%5."/>
+      <w:lvlJc w:val="left"/>
+      <w:pPr>
+        <w:ind w:left="3600" w:hanging="360"/>
+      </w:pPr>
+    </w:lvl>
+    <w:lvl w:ilvl="5" w:tplc="0807001B" w:tentative="1">
+      <w:start w:val="1"/>
+      <w:numFmt w:val="lowerRoman"/>
+      <w:lvlText w:val="%6."/>
+      <w:lvlJc w:val="right"/>
+      <w:pPr>
+        <w:ind w:left="4320" w:hanging="180"/>
+      </w:pPr>
+    </w:lvl>
+    <w:lvl w:ilvl="6" w:tplc="0807000F" w:tentative="1">
+      <w:start w:val="1"/>
+      <w:numFmt w:val="decimal"/>
+      <w:lvlText w:val="%7."/>
+      <w:lvlJc w:val="left"/>
+      <w:pPr>
+        <w:ind w:left="5040" w:hanging="360"/>
+      </w:pPr>
+    </w:lvl>
+    <w:lvl w:ilvl="7" w:tplc="08070019" w:tentative="1">
+      <w:start w:val="1"/>
+      <w:numFmt w:val="lowerLetter"/>
+      <w:lvlText w:val="%8."/>
+      <w:lvlJc w:val="left"/>
+      <w:pPr>
+        <w:ind w:left="5760" w:hanging="360"/>
+      </w:pPr>
+    </w:lvl>
+    <w:lvl w:ilvl="8" w:tplc="0807001B" w:tentative="1">
+      <w:start w:val="1"/>
+      <w:numFmt w:val="lowerRoman"/>
+      <w:lvlText w:val="%9."/>
+      <w:lvlJc w:val="right"/>
+      <w:pPr>
+        <w:ind w:left="6480" w:hanging="180"/>
+      </w:pPr>
+    </w:lvl>
+  </w:abstractNum>
+  <w:abstractNum w:abstractNumId="9">
+    <w:nsid w:val="73DF753F"/>
+    <w:multiLevelType w:val="hybridMultilevel"/>
+    <w:tmpl w:val="657A83B2"/>
+    <w:lvl w:ilvl="0" w:tplc="0807000F">
+      <w:start w:val="1"/>
+      <w:numFmt w:val="decimal"/>
+      <w:lvlText w:val="%1."/>
+      <w:lvlJc w:val="left"/>
+      <w:pPr>
+        <w:ind w:left="720" w:hanging="360"/>
+      </w:pPr>
+    </w:lvl>
+    <w:lvl w:ilvl="1" w:tplc="08070019" w:tentative="1">
+      <w:start w:val="1"/>
+      <w:numFmt w:val="lowerLetter"/>
+      <w:lvlText w:val="%2."/>
+      <w:lvlJc w:val="left"/>
+      <w:pPr>
+        <w:ind w:left="1440" w:hanging="360"/>
+      </w:pPr>
+    </w:lvl>
+    <w:lvl w:ilvl="2" w:tplc="0807001B" w:tentative="1">
+      <w:start w:val="1"/>
+      <w:numFmt w:val="lowerRoman"/>
+      <w:lvlText w:val="%3."/>
+      <w:lvlJc w:val="right"/>
+      <w:pPr>
+        <w:ind w:left="2160" w:hanging="180"/>
+      </w:pPr>
+    </w:lvl>
+    <w:lvl w:ilvl="3" w:tplc="0807000F" w:tentative="1">
+      <w:start w:val="1"/>
+      <w:numFmt w:val="decimal"/>
+      <w:lvlText w:val="%4."/>
+      <w:lvlJc w:val="left"/>
+      <w:pPr>
+        <w:ind w:left="2880" w:hanging="360"/>
+      </w:pPr>
+    </w:lvl>
+    <w:lvl w:ilvl="4" w:tplc="08070019" w:tentative="1">
+      <w:start w:val="1"/>
+      <w:numFmt w:val="lowerLetter"/>
+      <w:lvlText w:val="%5."/>
+      <w:lvlJc w:val="left"/>
+      <w:pPr>
+        <w:ind w:left="3600" w:hanging="360"/>
+      </w:pPr>
+    </w:lvl>
+    <w:lvl w:ilvl="5" w:tplc="0807001B" w:tentative="1">
+      <w:start w:val="1"/>
+      <w:numFmt w:val="lowerRoman"/>
+      <w:lvlText w:val="%6."/>
+      <w:lvlJc w:val="right"/>
+      <w:pPr>
+        <w:ind w:left="4320" w:hanging="180"/>
+      </w:pPr>
+    </w:lvl>
+    <w:lvl w:ilvl="6" w:tplc="0807000F" w:tentative="1">
+      <w:start w:val="1"/>
+      <w:numFmt w:val="decimal"/>
+      <w:lvlText w:val="%7."/>
+      <w:lvlJc w:val="left"/>
+      <w:pPr>
+        <w:ind w:left="5040" w:hanging="360"/>
+      </w:pPr>
+    </w:lvl>
+    <w:lvl w:ilvl="7" w:tplc="08070019" w:tentative="1">
+      <w:start w:val="1"/>
+      <w:numFmt w:val="lowerLetter"/>
+      <w:lvlText w:val="%8."/>
+      <w:lvlJc w:val="left"/>
+      <w:pPr>
+        <w:ind w:left="5760" w:hanging="360"/>
+      </w:pPr>
+    </w:lvl>
+    <w:lvl w:ilvl="8" w:tplc="0807001B" w:tentative="1">
+      <w:start w:val="1"/>
+      <w:numFmt w:val="lowerRoman"/>
+      <w:lvlText w:val="%9."/>
+      <w:lvlJc w:val="right"/>
+      <w:pPr>
+        <w:ind w:left="6480" w:hanging="180"/>
+      </w:pPr>
+    </w:lvl>
+  </w:abstractNum>
+  <w:abstractNum w:abstractNumId="10">
+    <w:nsid w:val="7AC64A3C"/>
+    <w:multiLevelType w:val="hybridMultilevel"/>
+    <w:tmpl w:val="1BAABBB4"/>
+    <w:lvl w:ilvl="0" w:tplc="0807000F">
+      <w:start w:val="1"/>
+      <w:numFmt w:val="decimal"/>
+      <w:lvlText w:val="%1."/>
+      <w:lvlJc w:val="left"/>
+      <w:pPr>
+        <w:ind w:left="720" w:hanging="360"/>
+      </w:pPr>
     </w:lvl>
     <w:lvl w:ilvl="1" w:tplc="08070019" w:tentative="1">
       <w:start w:val="1"/>
@@ -8629,6 +10644,12 @@
   </w:num>
   <w:num w:numId="9">
     <w:abstractNumId w:val="1"/>
+  </w:num>
+  <w:num w:numId="10">
+    <w:abstractNumId w:val="10"/>
+  </w:num>
+  <w:num w:numId="11">
+    <w:abstractNumId w:val="9"/>
   </w:num>
 </w:numbering>
 </file>
@@ -9701,6 +11722,18 @@
       </w:tcPr>
     </w:tblStylePr>
   </w:style>
+  <w:style w:type="character" w:styleId="BesuchterHyperlink">
+    <w:name w:val="FollowedHyperlink"/>
+    <w:basedOn w:val="Absatz-Standardschriftart"/>
+    <w:uiPriority w:val="99"/>
+    <w:semiHidden/>
+    <w:unhideWhenUsed/>
+    <w:rsid w:val="007F7EBB"/>
+    <w:rPr>
+      <w:color w:val="800080" w:themeColor="followedHyperlink"/>
+      <w:u w:val="single"/>
+    </w:rPr>
+  </w:style>
 </w:styles>
 </file>
 
@@ -10772,6 +12805,18 @@
       </w:tcPr>
     </w:tblStylePr>
   </w:style>
+  <w:style w:type="character" w:styleId="BesuchterHyperlink">
+    <w:name w:val="FollowedHyperlink"/>
+    <w:basedOn w:val="Absatz-Standardschriftart"/>
+    <w:uiPriority w:val="99"/>
+    <w:semiHidden/>
+    <w:unhideWhenUsed/>
+    <w:rsid w:val="007F7EBB"/>
+    <w:rPr>
+      <w:color w:val="800080" w:themeColor="followedHyperlink"/>
+      <w:u w:val="single"/>
+    </w:rPr>
+  </w:style>
 </w:styles>
 </file>
 
@@ -11065,7 +13110,7 @@
 </file>
 
 <file path=customXml/itemProps1.xml><?xml version="1.0" encoding="utf-8"?>
-<ds:datastoreItem xmlns:ds="http://schemas.openxmlformats.org/officeDocument/2006/customXml" ds:itemID="{6791A9D6-734F-4D4E-85CF-ECDC2451F827}">
+<ds:datastoreItem xmlns:ds="http://schemas.openxmlformats.org/officeDocument/2006/customXml" ds:itemID="{C08434BC-DC7C-48E0-94FF-8A2E170C9FAA}">
   <ds:schemaRefs>
     <ds:schemaRef ds:uri="http://schemas.openxmlformats.org/officeDocument/2006/bibliography"/>
   </ds:schemaRefs>

</xml_diff>